<commit_message>
@2.1 - python next
</commit_message>
<xml_diff>
--- a/opgave/JVH_opgave.docx
+++ b/opgave/JVH_opgave.docx
@@ -165,71 +165,7 @@
           <w:rFonts w:eastAsia="Times New Roman"/>
           <w:lang w:val="da-DK" w:eastAsia="da-DK"/>
         </w:rPr>
-        <w:t>Teknologivalg - mulige retninger (</w:t>
-      </w:r>
-      <w:proofErr w:type="spellStart"/>
-      <w:r>
-        <w:rPr>
-          <w:rFonts w:eastAsia="Times New Roman"/>
-          <w:lang w:val="da-DK" w:eastAsia="da-DK"/>
-        </w:rPr>
-        <w:t>javascript</w:t>
-      </w:r>
-      <w:proofErr w:type="spellEnd"/>
-      <w:r>
-        <w:rPr>
-          <w:rFonts w:eastAsia="Times New Roman"/>
-          <w:lang w:val="da-DK" w:eastAsia="da-DK"/>
-        </w:rPr>
-        <w:t xml:space="preserve"> </w:t>
-      </w:r>
-      <w:proofErr w:type="spellStart"/>
-      <w:r>
-        <w:rPr>
-          <w:rFonts w:eastAsia="Times New Roman"/>
-          <w:lang w:val="da-DK" w:eastAsia="da-DK"/>
-        </w:rPr>
-        <w:t>vs</w:t>
-      </w:r>
-      <w:proofErr w:type="spellEnd"/>
-      <w:r>
-        <w:rPr>
-          <w:rFonts w:eastAsia="Times New Roman"/>
-          <w:lang w:val="da-DK" w:eastAsia="da-DK"/>
-        </w:rPr>
-        <w:t xml:space="preserve"> </w:t>
-      </w:r>
-      <w:proofErr w:type="spellStart"/>
-      <w:r>
-        <w:rPr>
-          <w:rFonts w:eastAsia="Times New Roman"/>
-          <w:lang w:val="da-DK" w:eastAsia="da-DK"/>
-        </w:rPr>
-        <w:t>python</w:t>
-      </w:r>
-      <w:proofErr w:type="spellEnd"/>
-      <w:r>
-        <w:rPr>
-          <w:rFonts w:eastAsia="Times New Roman"/>
-          <w:lang w:val="da-DK" w:eastAsia="da-DK"/>
-        </w:rPr>
-        <w:t xml:space="preserve"> </w:t>
-      </w:r>
-      <w:proofErr w:type="spellStart"/>
-      <w:r>
-        <w:rPr>
-          <w:rFonts w:eastAsia="Times New Roman"/>
-          <w:lang w:val="da-DK" w:eastAsia="da-DK"/>
-        </w:rPr>
-        <w:t>vs</w:t>
-      </w:r>
-      <w:proofErr w:type="spellEnd"/>
-      <w:r>
-        <w:rPr>
-          <w:rFonts w:eastAsia="Times New Roman"/>
-          <w:lang w:val="da-DK" w:eastAsia="da-DK"/>
-        </w:rPr>
-        <w:t xml:space="preserve"> C#)</w:t>
+        <w:t>Teknologivalg - mulige retninger (javascript vs python vs C#)</w:t>
       </w:r>
     </w:p>
     <w:p>
@@ -264,7 +200,6 @@
           <w:lang w:val="da-DK" w:eastAsia="da-DK"/>
         </w:rPr>
       </w:pPr>
-      <w:proofErr w:type="spellStart"/>
       <w:r>
         <w:rPr>
           <w:rFonts w:eastAsia="Times New Roman"/>
@@ -274,7 +209,6 @@
         </w:rPr>
         <w:t>LogWatcher</w:t>
       </w:r>
-      <w:proofErr w:type="spellEnd"/>
       <w:r>
         <w:rPr>
           <w:rFonts w:eastAsia="Times New Roman"/>
@@ -308,17 +242,8 @@
           <w:rFonts w:eastAsia="Times New Roman"/>
           <w:lang w:val="da-DK" w:eastAsia="da-DK"/>
         </w:rPr>
-        <w:t xml:space="preserve">: C#, .NET Core, </w:t>
-      </w:r>
-      <w:proofErr w:type="spellStart"/>
-      <w:r>
-        <w:rPr>
-          <w:rFonts w:eastAsia="Times New Roman"/>
-          <w:lang w:val="da-DK" w:eastAsia="da-DK"/>
-        </w:rPr>
-        <w:t>Blazor</w:t>
-      </w:r>
-      <w:proofErr w:type="spellEnd"/>
+        <w:t>: C#, .NET Core, Blazor</w:t>
+      </w:r>
     </w:p>
     <w:p>
       <w:pPr>
@@ -357,39 +282,7 @@
           <w:rFonts w:eastAsia="Times New Roman"/>
           <w:lang w:eastAsia="da-DK"/>
         </w:rPr>
-        <w:t>DR's best-practice (</w:t>
-      </w:r>
-      <w:proofErr w:type="spellStart"/>
-      <w:r>
-        <w:rPr>
-          <w:rFonts w:eastAsia="Times New Roman"/>
-          <w:lang w:eastAsia="da-DK"/>
-        </w:rPr>
-        <w:t>baseret</w:t>
-      </w:r>
-      <w:proofErr w:type="spellEnd"/>
-      <w:r>
-        <w:rPr>
-          <w:rFonts w:eastAsia="Times New Roman"/>
-          <w:lang w:eastAsia="da-DK"/>
-        </w:rPr>
-        <w:t xml:space="preserve"> </w:t>
-      </w:r>
-      <w:proofErr w:type="spellStart"/>
-      <w:r>
-        <w:rPr>
-          <w:rFonts w:eastAsia="Times New Roman"/>
-          <w:lang w:eastAsia="da-DK"/>
-        </w:rPr>
-        <w:t>på</w:t>
-      </w:r>
-      <w:proofErr w:type="spellEnd"/>
-      <w:r>
-        <w:rPr>
-          <w:rFonts w:eastAsia="Times New Roman"/>
-          <w:lang w:eastAsia="da-DK"/>
-        </w:rPr>
-        <w:t xml:space="preserve"> interviews)</w:t>
+        <w:t>DR's best-practice (baseret på interviews)</w:t>
       </w:r>
     </w:p>
     <w:p>
@@ -404,21 +297,12 @@
           <w:lang w:eastAsia="da-DK"/>
         </w:rPr>
       </w:pPr>
-      <w:proofErr w:type="spellStart"/>
       <w:r>
         <w:rPr>
           <w:rFonts w:eastAsia="Times New Roman"/>
           <w:lang w:eastAsia="da-DK"/>
         </w:rPr>
-        <w:t>VM's</w:t>
-      </w:r>
-      <w:proofErr w:type="spellEnd"/>
-      <w:r>
-        <w:rPr>
-          <w:rFonts w:eastAsia="Times New Roman"/>
-          <w:lang w:eastAsia="da-DK"/>
-        </w:rPr>
-        <w:t xml:space="preserve"> vs. Containers</w:t>
+        <w:t>VM's vs. Containers</w:t>
       </w:r>
     </w:p>
     <w:p>
@@ -433,53 +317,12 @@
           <w:lang w:eastAsia="da-DK"/>
         </w:rPr>
       </w:pPr>
-      <w:proofErr w:type="spellStart"/>
       <w:r>
         <w:rPr>
           <w:rFonts w:eastAsia="Times New Roman"/>
           <w:lang w:eastAsia="da-DK"/>
         </w:rPr>
-        <w:t>LogWatcher</w:t>
-      </w:r>
-      <w:proofErr w:type="spellEnd"/>
-      <w:r>
-        <w:rPr>
-          <w:rFonts w:eastAsia="Times New Roman"/>
-          <w:lang w:eastAsia="da-DK"/>
-        </w:rPr>
-        <w:t xml:space="preserve"> </w:t>
-      </w:r>
-      <w:proofErr w:type="spellStart"/>
-      <w:r>
-        <w:rPr>
-          <w:rFonts w:eastAsia="Times New Roman"/>
-          <w:lang w:eastAsia="da-DK"/>
-        </w:rPr>
-        <w:t>målsystemer</w:t>
-      </w:r>
-      <w:proofErr w:type="spellEnd"/>
-      <w:r>
-        <w:rPr>
-          <w:rFonts w:eastAsia="Times New Roman"/>
-          <w:lang w:eastAsia="da-DK"/>
-        </w:rPr>
-        <w:t xml:space="preserve"> (</w:t>
-      </w:r>
-      <w:proofErr w:type="spellStart"/>
-      <w:r>
-        <w:rPr>
-          <w:rFonts w:eastAsia="Times New Roman"/>
-          <w:lang w:eastAsia="da-DK"/>
-        </w:rPr>
-        <w:t>datakilder</w:t>
-      </w:r>
-      <w:proofErr w:type="spellEnd"/>
-      <w:r>
-        <w:rPr>
-          <w:rFonts w:eastAsia="Times New Roman"/>
-          <w:lang w:eastAsia="da-DK"/>
-        </w:rPr>
-        <w:t>)</w:t>
+        <w:t>LogWatcher målsystemer (datakilder)</w:t>
       </w:r>
     </w:p>
     <w:p>
@@ -616,47 +459,13 @@
           <w:lang w:val="da-DK" w:eastAsia="da-DK"/>
         </w:rPr>
       </w:pPr>
-      <w:proofErr w:type="spellStart"/>
-      <w:r>
-        <w:rPr>
-          <w:rFonts w:eastAsia="Times New Roman"/>
-          <w:lang w:val="da-DK" w:eastAsia="da-DK"/>
-        </w:rPr>
-        <w:t>RDBMS</w:t>
-      </w:r>
-      <w:proofErr w:type="spellEnd"/>
-      <w:r>
-        <w:rPr>
-          <w:rFonts w:eastAsia="Times New Roman"/>
-          <w:lang w:val="da-DK" w:eastAsia="da-DK"/>
-        </w:rPr>
-        <w:t xml:space="preserve"> </w:t>
-      </w:r>
-      <w:proofErr w:type="spellStart"/>
-      <w:r>
-        <w:rPr>
-          <w:rFonts w:eastAsia="Times New Roman"/>
-          <w:lang w:val="da-DK" w:eastAsia="da-DK"/>
-        </w:rPr>
-        <w:t>vs</w:t>
-      </w:r>
-      <w:proofErr w:type="spellEnd"/>
-      <w:r>
-        <w:rPr>
-          <w:rFonts w:eastAsia="Times New Roman"/>
-          <w:lang w:val="da-DK" w:eastAsia="da-DK"/>
-        </w:rPr>
-        <w:t xml:space="preserve"> </w:t>
-      </w:r>
-      <w:proofErr w:type="spellStart"/>
-      <w:r>
-        <w:rPr>
-          <w:rFonts w:eastAsia="Times New Roman"/>
-          <w:lang w:val="da-DK" w:eastAsia="da-DK"/>
-        </w:rPr>
-        <w:t>NoSql</w:t>
-      </w:r>
-      <w:proofErr w:type="spellEnd"/>
+      <w:r>
+        <w:rPr>
+          <w:rFonts w:eastAsia="Times New Roman"/>
+          <w:lang w:val="da-DK" w:eastAsia="da-DK"/>
+        </w:rPr>
+        <w:t>RDBMS vs NoSql</w:t>
+      </w:r>
     </w:p>
     <w:p>
       <w:pPr>
@@ -841,7 +650,6 @@
         </w:rPr>
         <w:t xml:space="preserve">Funktionel beskrivelse af </w:t>
       </w:r>
-      <w:proofErr w:type="spellStart"/>
       <w:r>
         <w:rPr>
           <w:rFonts w:eastAsia="Times New Roman"/>
@@ -851,7 +659,6 @@
         </w:rPr>
         <w:t>LogWatcher</w:t>
       </w:r>
-      <w:proofErr w:type="spellEnd"/>
     </w:p>
     <w:p>
       <w:pPr>
@@ -950,39 +757,7 @@
           <w:rFonts w:eastAsia="Times New Roman"/>
           <w:lang w:val="da-DK" w:eastAsia="da-DK"/>
         </w:rPr>
-        <w:t xml:space="preserve">User </w:t>
-      </w:r>
-      <w:proofErr w:type="spellStart"/>
-      <w:r>
-        <w:rPr>
-          <w:rFonts w:eastAsia="Times New Roman"/>
-          <w:lang w:val="da-DK" w:eastAsia="da-DK"/>
-        </w:rPr>
-        <w:t>Stories</w:t>
-      </w:r>
-      <w:proofErr w:type="spellEnd"/>
-      <w:r>
-        <w:rPr>
-          <w:rFonts w:eastAsia="Times New Roman"/>
-          <w:lang w:val="da-DK" w:eastAsia="da-DK"/>
-        </w:rPr>
-        <w:t xml:space="preserve"> &amp; </w:t>
-      </w:r>
-      <w:proofErr w:type="spellStart"/>
-      <w:r>
-        <w:rPr>
-          <w:rFonts w:eastAsia="Times New Roman"/>
-          <w:lang w:val="da-DK" w:eastAsia="da-DK"/>
-        </w:rPr>
-        <w:t>Use</w:t>
-      </w:r>
-      <w:proofErr w:type="spellEnd"/>
-      <w:r>
-        <w:rPr>
-          <w:rFonts w:eastAsia="Times New Roman"/>
-          <w:lang w:val="da-DK" w:eastAsia="da-DK"/>
-        </w:rPr>
-        <w:t xml:space="preserve"> Cases</w:t>
+        <w:t>User Stories &amp; Use Cases</w:t>
       </w:r>
     </w:p>
     <w:p>
@@ -1002,23 +777,7 @@
           <w:rFonts w:eastAsia="Times New Roman"/>
           <w:lang w:val="da-DK" w:eastAsia="da-DK"/>
         </w:rPr>
-        <w:t xml:space="preserve">GUI </w:t>
-      </w:r>
-      <w:proofErr w:type="spellStart"/>
-      <w:r>
-        <w:rPr>
-          <w:rFonts w:eastAsia="Times New Roman"/>
-          <w:lang w:val="da-DK" w:eastAsia="da-DK"/>
-        </w:rPr>
-        <w:t>previz</w:t>
-      </w:r>
-      <w:proofErr w:type="spellEnd"/>
-      <w:r>
-        <w:rPr>
-          <w:rFonts w:eastAsia="Times New Roman"/>
-          <w:lang w:val="da-DK" w:eastAsia="da-DK"/>
-        </w:rPr>
-        <w:t xml:space="preserve"> og overvejelser</w:t>
+        <w:t>GUI previz og overvejelser</w:t>
       </w:r>
     </w:p>
     <w:p>
@@ -1247,31 +1006,13 @@
           <w:lang w:eastAsia="da-DK"/>
         </w:rPr>
       </w:pPr>
-      <w:proofErr w:type="spellStart"/>
       <w:r>
         <w:rPr>
           <w:rFonts w:eastAsia="Times New Roman"/>
           <w:lang w:eastAsia="da-DK"/>
         </w:rPr>
-        <w:t>Søgning</w:t>
-      </w:r>
-      <w:proofErr w:type="spellEnd"/>
-      <w:r>
-        <w:rPr>
-          <w:rFonts w:eastAsia="Times New Roman"/>
-          <w:lang w:eastAsia="da-DK"/>
-        </w:rPr>
-        <w:t xml:space="preserve"> i store </w:t>
-      </w:r>
-      <w:proofErr w:type="spellStart"/>
-      <w:r>
-        <w:rPr>
-          <w:rFonts w:eastAsia="Times New Roman"/>
-          <w:lang w:eastAsia="da-DK"/>
-        </w:rPr>
-        <w:t>datasæt</w:t>
-      </w:r>
-      <w:proofErr w:type="spellEnd"/>
+        <w:t>Søgning i store datasæt</w:t>
+      </w:r>
     </w:p>
     <w:p>
       <w:pPr>
@@ -1285,21 +1026,12 @@
           <w:lang w:eastAsia="da-DK"/>
         </w:rPr>
       </w:pPr>
-      <w:proofErr w:type="spellStart"/>
       <w:r>
         <w:rPr>
           <w:rFonts w:eastAsia="Times New Roman"/>
           <w:lang w:eastAsia="da-DK"/>
         </w:rPr>
-        <w:t>Trie</w:t>
-      </w:r>
-      <w:proofErr w:type="spellEnd"/>
-      <w:r>
-        <w:rPr>
-          <w:rFonts w:eastAsia="Times New Roman"/>
-          <w:lang w:eastAsia="da-DK"/>
-        </w:rPr>
-        <w:t xml:space="preserve"> </w:t>
+        <w:t xml:space="preserve">Trie </w:t>
       </w:r>
     </w:p>
     <w:p>
@@ -1319,17 +1051,8 @@
           <w:rFonts w:eastAsia="Times New Roman"/>
           <w:lang w:eastAsia="da-DK"/>
         </w:rPr>
-        <w:t xml:space="preserve">Suffix </w:t>
-      </w:r>
-      <w:proofErr w:type="spellStart"/>
-      <w:r>
-        <w:rPr>
-          <w:rFonts w:eastAsia="Times New Roman"/>
-          <w:lang w:eastAsia="da-DK"/>
-        </w:rPr>
-        <w:t>Trie</w:t>
-      </w:r>
-      <w:proofErr w:type="spellEnd"/>
+        <w:t>Suffix Trie</w:t>
+      </w:r>
     </w:p>
     <w:p>
       <w:pPr>
@@ -1403,21 +1126,12 @@
           <w:lang w:val="da-DK" w:eastAsia="da-DK"/>
         </w:rPr>
       </w:pPr>
-      <w:proofErr w:type="spellStart"/>
-      <w:r>
-        <w:rPr>
-          <w:rFonts w:eastAsia="Times New Roman"/>
-          <w:lang w:val="da-DK" w:eastAsia="da-DK"/>
-        </w:rPr>
-        <w:t>eDSL</w:t>
-      </w:r>
-      <w:proofErr w:type="spellEnd"/>
-      <w:r>
-        <w:rPr>
-          <w:rFonts w:eastAsia="Times New Roman"/>
-          <w:lang w:val="da-DK" w:eastAsia="da-DK"/>
-        </w:rPr>
-        <w:t xml:space="preserve"> som grænseflade</w:t>
+      <w:r>
+        <w:rPr>
+          <w:rFonts w:eastAsia="Times New Roman"/>
+          <w:lang w:val="da-DK" w:eastAsia="da-DK"/>
+        </w:rPr>
+        <w:t>eDSL som grænseflade</w:t>
       </w:r>
     </w:p>
     <w:p>
@@ -1437,17 +1151,8 @@
           <w:rFonts w:eastAsia="Times New Roman"/>
           <w:lang w:val="da-DK" w:eastAsia="da-DK"/>
         </w:rPr>
-        <w:t xml:space="preserve">Unit </w:t>
-      </w:r>
-      <w:proofErr w:type="spellStart"/>
-      <w:r>
-        <w:rPr>
-          <w:rFonts w:eastAsia="Times New Roman"/>
-          <w:lang w:val="da-DK" w:eastAsia="da-DK"/>
-        </w:rPr>
-        <w:t>Testing</w:t>
-      </w:r>
-      <w:proofErr w:type="spellEnd"/>
+        <w:t>Unit Testing</w:t>
+      </w:r>
     </w:p>
     <w:p>
       <w:pPr>
@@ -1633,14 +1338,7 @@
         <w:rPr>
           <w:lang w:val="da-DK"/>
         </w:rPr>
-        <w:t>Afgrænsning af opgavens omfang (</w:t>
-      </w:r>
-      <w:proofErr w:type="spellStart"/>
-      <w:r>
-        <w:rPr>
-          <w:lang w:val="da-DK"/>
-        </w:rPr>
-        <w:t>L</w:t>
+        <w:t>Afgrænsning af opgavens omfang (L</w:t>
       </w:r>
       <w:r>
         <w:rPr>
@@ -1660,7 +1358,6 @@
         </w:rPr>
         <w:t>atcher</w:t>
       </w:r>
-      <w:proofErr w:type="spellEnd"/>
       <w:r>
         <w:rPr>
           <w:lang w:val="da-DK"/>
@@ -1802,21 +1499,7 @@
         <w:rPr>
           <w:lang w:val="da-DK" w:eastAsia="da-DK"/>
         </w:rPr>
-        <w:t xml:space="preserve">Jeg foreslår at udvikle en hjælpe-applikation, </w:t>
-      </w:r>
-      <w:proofErr w:type="spellStart"/>
-      <w:r>
-        <w:rPr>
-          <w:lang w:val="da-DK" w:eastAsia="da-DK"/>
-        </w:rPr>
-        <w:t>LogWatcher</w:t>
-      </w:r>
-      <w:proofErr w:type="spellEnd"/>
-      <w:r>
-        <w:rPr>
-          <w:lang w:val="da-DK" w:eastAsia="da-DK"/>
-        </w:rPr>
-        <w:t>.</w:t>
+        <w:t>Jeg foreslår at udvikle en hjælpe-applikation, LogWatcher.</w:t>
       </w:r>
       <w:r>
         <w:rPr>
@@ -1824,7 +1507,6 @@
         </w:rPr>
         <w:t xml:space="preserve"> </w:t>
       </w:r>
-      <w:proofErr w:type="spellStart"/>
       <w:r>
         <w:rPr>
           <w:rFonts w:ascii="Calibri" w:hAnsi="Calibri" w:cs="Calibri"/>
@@ -1832,105 +1514,79 @@
           <w:bCs/>
           <w:lang w:val="da-DK"/>
         </w:rPr>
-        <w:t>LogWatcher</w:t>
-      </w:r>
-      <w:proofErr w:type="spellEnd"/>
-      <w:r>
-        <w:rPr>
-          <w:rFonts w:ascii="Calibri" w:hAnsi="Calibri" w:cs="Calibri"/>
+        <w:t>LogWatcher er målrettet til personer som skal supportere og drifte virksomhedens system-park.</w:t>
+      </w:r>
+    </w:p>
+    <w:p>
+      <w:pPr>
+        <w:pStyle w:val="Overskrift1"/>
+        <w:rPr>
+          <w:lang w:val="da-DK" w:eastAsia="da-DK"/>
+        </w:rPr>
+      </w:pPr>
+      <w:r>
+        <w:rPr>
+          <w:lang w:val="da-DK" w:eastAsia="da-DK"/>
+        </w:rPr>
+        <w:t>1.2 Indledning</w:t>
+      </w:r>
+    </w:p>
+    <w:p>
+      <w:pPr>
+        <w:rPr>
+          <w:lang w:val="da-DK"/>
+        </w:rPr>
+      </w:pPr>
+      <w:r>
+        <w:rPr>
+          <w:lang w:val="da-DK"/>
+        </w:rPr>
+        <w:t>LogWatcher skal kunne hjælpe brugeren med at søge efter tekst-billeder på tværs af mange systemers logs.</w:t>
+      </w:r>
+      <w:r>
+        <w:rPr>
+          <w:lang w:val="da-DK"/>
+        </w:rPr>
+        <w:t xml:space="preserve"> </w:t>
+      </w:r>
+      <w:r>
+        <w:rPr>
+          <w:lang w:val="da-DK"/>
+        </w:rPr>
+        <w:t>Baseret på søgeord og tidsgrænser skal LogWatcher hjælpe sin bruger med at danne sig et overblik over hændelser og deres tidslige distribution.</w:t>
+      </w:r>
+      <w:r>
+        <w:rPr>
+          <w:lang w:val="da-DK"/>
+        </w:rPr>
+        <w:br/>
+      </w:r>
+      <w:r>
+        <w:rPr>
+          <w:lang w:val="da-DK"/>
+        </w:rPr>
+        <w:br/>
+      </w:r>
+      <w:r>
+        <w:rPr>
+          <w:lang w:val="da-DK"/>
+        </w:rPr>
+        <w:lastRenderedPageBreak/>
+        <w:t xml:space="preserve">LogWatcher skal have en </w:t>
+      </w:r>
+      <w:r>
+        <w:rPr>
           <w:b/>
           <w:bCs/>
           <w:lang w:val="da-DK"/>
         </w:rPr>
-        <w:t xml:space="preserve"> er målrettet til personer som skal supportere og drifte virksomhedens system-park.</w:t>
-      </w:r>
-    </w:p>
-    <w:p>
-      <w:pPr>
-        <w:pStyle w:val="Overskrift1"/>
-        <w:rPr>
-          <w:lang w:val="da-DK" w:eastAsia="da-DK"/>
-        </w:rPr>
-      </w:pPr>
-      <w:r>
-        <w:rPr>
-          <w:lang w:val="da-DK" w:eastAsia="da-DK"/>
-        </w:rPr>
-        <w:t>1.2 Indledning</w:t>
-      </w:r>
-    </w:p>
-    <w:p>
-      <w:pPr>
-        <w:rPr>
-          <w:lang w:val="da-DK"/>
-        </w:rPr>
-      </w:pPr>
-      <w:proofErr w:type="spellStart"/>
-      <w:r>
-        <w:rPr>
-          <w:lang w:val="da-DK"/>
-        </w:rPr>
-        <w:t>LogWatcher</w:t>
-      </w:r>
-      <w:proofErr w:type="spellEnd"/>
-      <w:r>
-        <w:rPr>
-          <w:lang w:val="da-DK"/>
-        </w:rPr>
-        <w:t xml:space="preserve"> skal kunne hjælpe brugeren med at søge efter tekst-billeder på tværs af mange systemers logs.</w:t>
-      </w:r>
-      <w:r>
-        <w:rPr>
-          <w:lang w:val="da-DK"/>
-        </w:rPr>
-        <w:t xml:space="preserve"> </w:t>
-      </w:r>
-      <w:r>
-        <w:rPr>
-          <w:lang w:val="da-DK"/>
-        </w:rPr>
-        <w:t xml:space="preserve">Baseret på søgeord og tidsgrænser skal </w:t>
-      </w:r>
-      <w:proofErr w:type="spellStart"/>
-      <w:r>
-        <w:rPr>
-          <w:lang w:val="da-DK"/>
-        </w:rPr>
-        <w:t>LogWatcher</w:t>
-      </w:r>
-      <w:proofErr w:type="spellEnd"/>
-      <w:r>
-        <w:rPr>
-          <w:lang w:val="da-DK"/>
-        </w:rPr>
-        <w:t xml:space="preserve"> hjælpe sin bruger med at danne sig et overblik over hændelser og deres tidslige distribution.</w:t>
-      </w:r>
-      <w:r>
-        <w:rPr>
-          <w:lang w:val="da-DK"/>
-        </w:rPr>
-        <w:br/>
-      </w:r>
-      <w:r>
-        <w:rPr>
-          <w:lang w:val="da-DK"/>
-        </w:rPr>
-        <w:br/>
-      </w:r>
-      <w:proofErr w:type="spellStart"/>
-      <w:r>
-        <w:rPr>
-          <w:lang w:val="da-DK"/>
-        </w:rPr>
-        <w:lastRenderedPageBreak/>
-        <w:t>LogWatcher</w:t>
-      </w:r>
-      <w:proofErr w:type="spellEnd"/>
-      <w:r>
-        <w:rPr>
-          <w:lang w:val="da-DK"/>
-        </w:rPr>
-        <w:t xml:space="preserve"> skal have en </w:t>
+        <w:t>grafisk brugerflade</w:t>
+      </w:r>
+      <w:r>
+        <w:rPr>
+          <w:lang w:val="da-DK"/>
+        </w:rPr>
+        <w:t xml:space="preserve"> baseret på en HTML-side, tilgængelig via en standard web-browser. GUI'en skal facilitere </w:t>
       </w:r>
       <w:r>
         <w:rPr>
@@ -1938,27 +1594,13 @@
           <w:bCs/>
           <w:lang w:val="da-DK"/>
         </w:rPr>
-        <w:t>grafisk brugerflade</w:t>
-      </w:r>
-      <w:r>
-        <w:rPr>
-          <w:lang w:val="da-DK"/>
-        </w:rPr>
-        <w:t xml:space="preserve"> baseret på en HTML-side, tilgængelig via en standard web-browser. </w:t>
-      </w:r>
-      <w:proofErr w:type="spellStart"/>
-      <w:r>
-        <w:rPr>
-          <w:lang w:val="da-DK"/>
-        </w:rPr>
-        <w:t>GUI'en</w:t>
-      </w:r>
-      <w:proofErr w:type="spellEnd"/>
-      <w:r>
-        <w:rPr>
-          <w:lang w:val="da-DK"/>
-        </w:rPr>
-        <w:t xml:space="preserve"> skal facilitere </w:t>
+        <w:t>indsamling</w:t>
+      </w:r>
+      <w:r>
+        <w:rPr>
+          <w:lang w:val="da-DK"/>
+        </w:rPr>
+        <w:t xml:space="preserve"> af logs fra forbundne systemer, </w:t>
       </w:r>
       <w:r>
         <w:rPr>
@@ -1966,13 +1608,13 @@
           <w:bCs/>
           <w:lang w:val="da-DK"/>
         </w:rPr>
-        <w:t>indsamling</w:t>
-      </w:r>
-      <w:r>
-        <w:rPr>
-          <w:lang w:val="da-DK"/>
-        </w:rPr>
-        <w:t xml:space="preserve"> af logs fra forbundne systemer, </w:t>
+        <w:t>gennemsøgning</w:t>
+      </w:r>
+      <w:r>
+        <w:rPr>
+          <w:lang w:val="da-DK"/>
+        </w:rPr>
+        <w:t xml:space="preserve"> af logs på basis af søge-termer og tidshorisonter, og </w:t>
       </w:r>
       <w:r>
         <w:rPr>
@@ -1980,13 +1622,26 @@
           <w:bCs/>
           <w:lang w:val="da-DK"/>
         </w:rPr>
-        <w:t>gennemsøgning</w:t>
-      </w:r>
-      <w:r>
-        <w:rPr>
-          <w:lang w:val="da-DK"/>
-        </w:rPr>
-        <w:t xml:space="preserve"> af logs på basis af søge-termer og tidshorisonter, og </w:t>
+        <w:t>udstille</w:t>
+      </w:r>
+      <w:r>
+        <w:rPr>
+          <w:lang w:val="da-DK"/>
+        </w:rPr>
+        <w:t xml:space="preserve"> resultaterne fra søgningerne.</w:t>
+      </w:r>
+      <w:r>
+        <w:rPr>
+          <w:lang w:val="da-DK"/>
+        </w:rPr>
+        <w:br/>
+      </w:r>
+      <w:r>
+        <w:rPr>
+          <w:lang w:val="da-DK"/>
+        </w:rPr>
+        <w:br/>
+        <w:t xml:space="preserve">Forud for selve søgningen skal de indsamlede logs persisteres til en </w:t>
       </w:r>
       <w:r>
         <w:rPr>
@@ -1994,13 +1649,13 @@
           <w:bCs/>
           <w:lang w:val="da-DK"/>
         </w:rPr>
-        <w:t>udstille</w:t>
-      </w:r>
-      <w:r>
-        <w:rPr>
-          <w:lang w:val="da-DK"/>
-        </w:rPr>
-        <w:t xml:space="preserve"> resultaterne fra søgningerne.</w:t>
+        <w:t>database</w:t>
+      </w:r>
+      <w:r>
+        <w:rPr>
+          <w:lang w:val="da-DK"/>
+        </w:rPr>
+        <w:t>, som derefter vil udgøre det data-grundlag som LogWatcher skal traversere.</w:t>
       </w:r>
       <w:r>
         <w:rPr>
@@ -2013,7 +1668,6 @@
           <w:lang w:val="da-DK"/>
         </w:rPr>
         <w:br/>
-        <w:t xml:space="preserve">Forud for selve søgningen skal de indsamlede logs persisteres til en </w:t>
       </w:r>
       <w:r>
         <w:rPr>
@@ -2021,39 +1675,19 @@
           <w:bCs/>
           <w:lang w:val="da-DK"/>
         </w:rPr>
-        <w:t>database</w:t>
-      </w:r>
-      <w:r>
-        <w:rPr>
-          <w:lang w:val="da-DK"/>
-        </w:rPr>
-        <w:t xml:space="preserve">, som derefter vil udgøre det data-grundlag som </w:t>
-      </w:r>
-      <w:proofErr w:type="spellStart"/>
-      <w:r>
-        <w:rPr>
-          <w:lang w:val="da-DK"/>
-        </w:rPr>
-        <w:t>LogWatcher</w:t>
-      </w:r>
-      <w:proofErr w:type="spellEnd"/>
-      <w:r>
-        <w:rPr>
-          <w:lang w:val="da-DK"/>
-        </w:rPr>
-        <w:t xml:space="preserve"> skal traversere.</w:t>
-      </w:r>
-      <w:r>
-        <w:rPr>
-          <w:lang w:val="da-DK"/>
-        </w:rPr>
-        <w:br/>
-      </w:r>
-      <w:r>
-        <w:rPr>
-          <w:lang w:val="da-DK"/>
-        </w:rPr>
-        <w:br/>
+        <w:t>Søge-algoritmerne</w:t>
+      </w:r>
+      <w:r>
+        <w:rPr>
+          <w:lang w:val="da-DK"/>
+        </w:rPr>
+        <w:t xml:space="preserve"> skal være baseret på trie's og binære søgetræer, for at sikre god performance når brugeren potentielt skal søge over mange tusinde linjer rå log-data. Søge-komponenten bør udstille et </w:t>
+      </w:r>
+      <w:r>
+        <w:rPr>
+          <w:lang w:val="da-DK"/>
+        </w:rPr>
+        <w:t>*</w:t>
       </w:r>
       <w:r>
         <w:rPr>
@@ -2061,214 +1695,357 @@
           <w:bCs/>
           <w:lang w:val="da-DK"/>
         </w:rPr>
-        <w:t>Søge-algoritmerne</w:t>
-      </w:r>
-      <w:r>
-        <w:rPr>
-          <w:lang w:val="da-DK"/>
-        </w:rPr>
-        <w:t xml:space="preserve"> skal være baseret på </w:t>
-      </w:r>
-      <w:proofErr w:type="spellStart"/>
-      <w:r>
-        <w:rPr>
-          <w:lang w:val="da-DK"/>
-        </w:rPr>
-        <w:t>trie's</w:t>
-      </w:r>
-      <w:proofErr w:type="spellEnd"/>
-      <w:r>
-        <w:rPr>
-          <w:lang w:val="da-DK"/>
-        </w:rPr>
-        <w:t xml:space="preserve"> og binære søgetræer, for at sikre god performance når brugeren potentielt skal søge over mange tusinde linjer rå log-data. Søge-komponenten bør udstille et </w:t>
-      </w:r>
-      <w:r>
-        <w:rPr>
-          <w:lang w:val="da-DK"/>
-        </w:rPr>
-        <w:t>*</w:t>
-      </w:r>
-      <w:proofErr w:type="spellStart"/>
+        <w:t>eDSL</w:t>
+      </w:r>
+      <w:r>
+        <w:rPr>
+          <w:lang w:val="da-DK"/>
+        </w:rPr>
+        <w:t xml:space="preserve"> </w:t>
+      </w:r>
+      <w:r>
+        <w:rPr>
+          <w:lang w:val="da-DK"/>
+        </w:rPr>
+        <w:t>til at facilitere søgning i domænet.</w:t>
+      </w:r>
+      <w:r>
+        <w:rPr>
+          <w:lang w:val="da-DK"/>
+        </w:rPr>
+        <w:br/>
+      </w:r>
+      <w:r>
+        <w:rPr>
+          <w:lang w:val="da-DK"/>
+        </w:rPr>
+        <w:br/>
+        <w:t xml:space="preserve">Søge-resultater kan udstilles som tekst-udsnit fra søge-hits. F.eks </w:t>
+      </w:r>
+    </w:p>
+    <w:p>
+      <w:pPr>
+        <w:pStyle w:val="Listeafsnit"/>
+        <w:numPr>
+          <w:ilvl w:val="0"/>
+          <w:numId w:val="18"/>
+        </w:numPr>
+        <w:rPr>
+          <w:lang w:val="da-DK"/>
+        </w:rPr>
+      </w:pPr>
+      <w:r>
+        <w:rPr>
+          <w:lang w:val="da-DK"/>
+        </w:rPr>
+        <w:t xml:space="preserve">top-5 af systemer med søgeordene repræsenteret i deres logs. </w:t>
+      </w:r>
+    </w:p>
+    <w:p>
+      <w:pPr>
+        <w:pStyle w:val="Listeafsnit"/>
+        <w:numPr>
+          <w:ilvl w:val="0"/>
+          <w:numId w:val="18"/>
+        </w:numPr>
+        <w:rPr>
+          <w:lang w:val="da-DK"/>
+        </w:rPr>
+      </w:pPr>
+      <w:r>
+        <w:rPr>
+          <w:lang w:val="da-DK"/>
+        </w:rPr>
+        <w:t>et grafisk billede af den tidslige distribution af et sæt søgeord (f.eks. over de seneste 48 timer)</w:t>
+      </w:r>
+      <w:r>
+        <w:rPr>
+          <w:lang w:val="da-DK"/>
+        </w:rPr>
+        <w:br/>
+      </w:r>
+    </w:p>
+    <w:p>
+      <w:pPr>
+        <w:rPr>
+          <w:lang w:val="da-DK"/>
+        </w:rPr>
+      </w:pPr>
       <w:r>
         <w:rPr>
           <w:b/>
           <w:bCs/>
           <w:lang w:val="da-DK"/>
         </w:rPr>
-        <w:t>eDSL</w:t>
-      </w:r>
-      <w:proofErr w:type="spellEnd"/>
-      <w:r>
-        <w:rPr>
-          <w:lang w:val="da-DK"/>
-        </w:rPr>
-        <w:t xml:space="preserve"> </w:t>
-      </w:r>
-      <w:r>
-        <w:rPr>
-          <w:lang w:val="da-DK"/>
-        </w:rPr>
-        <w:t>til at facilitere søgning i domænet.</w:t>
-      </w:r>
-      <w:r>
-        <w:rPr>
-          <w:lang w:val="da-DK"/>
-        </w:rPr>
-        <w:br/>
-      </w:r>
-      <w:r>
-        <w:rPr>
-          <w:lang w:val="da-DK"/>
-        </w:rPr>
-        <w:br/>
-        <w:t xml:space="preserve">Søge-resultater kan udstilles som tekst-udsnit fra søge-hits. </w:t>
-      </w:r>
-      <w:proofErr w:type="spellStart"/>
-      <w:r>
-        <w:rPr>
-          <w:lang w:val="da-DK"/>
-        </w:rPr>
-        <w:t>F.eks</w:t>
-      </w:r>
-      <w:proofErr w:type="spellEnd"/>
-      <w:r>
-        <w:rPr>
-          <w:lang w:val="da-DK"/>
-        </w:rPr>
-        <w:t xml:space="preserve"> </w:t>
-      </w:r>
-    </w:p>
-    <w:p>
-      <w:pPr>
-        <w:pStyle w:val="Listeafsnit"/>
-        <w:numPr>
-          <w:ilvl w:val="0"/>
-          <w:numId w:val="18"/>
-        </w:numPr>
-        <w:rPr>
-          <w:lang w:val="da-DK"/>
-        </w:rPr>
-      </w:pPr>
-      <w:r>
-        <w:rPr>
-          <w:lang w:val="da-DK"/>
-        </w:rPr>
-        <w:t xml:space="preserve">top-5 af systemer med søgeordene repræsenteret i deres logs. </w:t>
-      </w:r>
-    </w:p>
-    <w:p>
-      <w:pPr>
-        <w:pStyle w:val="Listeafsnit"/>
-        <w:numPr>
-          <w:ilvl w:val="0"/>
-          <w:numId w:val="18"/>
-        </w:numPr>
-        <w:rPr>
-          <w:lang w:val="da-DK"/>
-        </w:rPr>
-      </w:pPr>
-      <w:r>
-        <w:rPr>
-          <w:lang w:val="da-DK"/>
-        </w:rPr>
-        <w:t>et grafisk billede af den tidslige distribution af et sæt søgeord (f.eks. over de seneste 48 timer)</w:t>
-      </w:r>
-      <w:r>
-        <w:rPr>
-          <w:lang w:val="da-DK"/>
-        </w:rPr>
-        <w:br/>
-      </w:r>
-    </w:p>
-    <w:p>
-      <w:pPr>
-        <w:rPr>
-          <w:lang w:val="da-DK"/>
-        </w:rPr>
-      </w:pPr>
+        <w:t>Ved hjælp fra LogWatcher kan brugerne altså hurtig</w:t>
+      </w:r>
       <w:r>
         <w:rPr>
           <w:b/>
           <w:bCs/>
           <w:lang w:val="da-DK"/>
         </w:rPr>
-        <w:t xml:space="preserve">Ved hjælp fra </w:t>
-      </w:r>
-      <w:proofErr w:type="spellStart"/>
+        <w:t>ere</w:t>
+      </w:r>
       <w:r>
         <w:rPr>
           <w:b/>
           <w:bCs/>
           <w:lang w:val="da-DK"/>
         </w:rPr>
-        <w:t>LogWatcher</w:t>
-      </w:r>
-      <w:proofErr w:type="spellEnd"/>
-      <w:r>
-        <w:rPr>
-          <w:b/>
-          <w:bCs/>
-          <w:lang w:val="da-DK"/>
-        </w:rPr>
-        <w:t xml:space="preserve"> kan brugerne altså hurtig</w:t>
-      </w:r>
-      <w:r>
-        <w:rPr>
-          <w:b/>
-          <w:bCs/>
-          <w:lang w:val="da-DK"/>
-        </w:rPr>
-        <w:t>ere</w:t>
-      </w:r>
-      <w:r>
-        <w:rPr>
-          <w:b/>
-          <w:bCs/>
-          <w:lang w:val="da-DK"/>
-        </w:rPr>
         <w:t xml:space="preserve"> danne sig et overblik over begivenheder på tværs af systemer, og få hjælp til at danne en forståelse af hvor de underliggende problemer kan være opstået i den lange kæde af indbyrdes forbundne systemer. </w:t>
       </w:r>
     </w:p>
     <w:p>
       <w:pPr>
-        <w:rPr>
-          <w:lang w:val="da-DK"/>
-        </w:rPr>
-      </w:pPr>
-      <w:r>
         <w:rPr>
           <w:i/>
           <w:iCs/>
-          <w:lang w:val="da-DK"/>
-        </w:rPr>
-        <w:t xml:space="preserve">*Embedded Domain </w:t>
-      </w:r>
-      <w:proofErr w:type="spellStart"/>
+        </w:rPr>
+      </w:pPr>
       <w:r>
         <w:rPr>
           <w:i/>
           <w:iCs/>
-          <w:lang w:val="da-DK"/>
-        </w:rPr>
-        <w:t>Specific</w:t>
-      </w:r>
-      <w:proofErr w:type="spellEnd"/>
-      <w:r>
-        <w:rPr>
-          <w:i/>
-          <w:iCs/>
-          <w:lang w:val="da-DK"/>
-        </w:rPr>
-        <w:t xml:space="preserve"> Language</w:t>
-      </w:r>
-    </w:p>
-    <w:p>
-      <w:pPr>
-        <w:rPr>
-          <w:lang w:val="da-DK"/>
-        </w:rPr>
-      </w:pPr>
+        </w:rPr>
+        <w:t>*Embedded Domain Specific Language</w:t>
+      </w:r>
+    </w:p>
+    <w:p>
+      <w:pPr>
+        <w:pStyle w:val="Overskrift2"/>
+      </w:pPr>
+      <w:r>
+        <w:t>2.1 T</w:t>
+      </w:r>
+      <w:r>
+        <w:t>eknologivalg</w:t>
+      </w:r>
+    </w:p>
+    <w:p>
+      <w:pPr>
+        <w:rPr>
+          <w:lang w:val="da-DK"/>
+        </w:rPr>
+      </w:pPr>
+      <w:r>
+        <w:rPr>
+          <w:lang w:val="da-DK"/>
+        </w:rPr>
+        <w:t>Fordelt over programmerings-specifikke m</w:t>
+      </w:r>
+      <w:r>
+        <w:rPr>
+          <w:lang w:val="da-DK"/>
+        </w:rPr>
+        <w:t xml:space="preserve">oduler under uddannelsen, har jeg arbejdet med først Javascript, derefter C#/.NET og senest Python. De tre sprog ligger pr. 2022 blandt Top 7 Mest populære/anvendte sprog. (* </w:t>
+      </w:r>
+      <w:hyperlink r:id="rId6" w:history="1">
+        <w:r>
+          <w:rPr>
+            <w:rStyle w:val="Hyperlink"/>
+            <w:lang w:val="da-DK"/>
+          </w:rPr>
+          <w:t>https://spectrum.ieee.org/top-programming-languages-2022</w:t>
+        </w:r>
+      </w:hyperlink>
+      <w:r>
+        <w:rPr>
+          <w:lang w:val="da-DK"/>
+        </w:rPr>
+        <w:t xml:space="preserve"> )</w:t>
+      </w:r>
+    </w:p>
+    <w:p>
+      <w:pPr>
+        <w:rPr>
+          <w:lang w:val="da-DK"/>
+        </w:rPr>
+      </w:pPr>
+      <w:r>
+        <w:rPr>
+          <w:lang w:val="da-DK"/>
+        </w:rPr>
+        <w:t xml:space="preserve">Javascript repræsenterer det typesvage sprog-domæne, også kaldet dynamisk typing. </w:t>
+      </w:r>
+      <w:r>
+        <w:rPr>
+          <w:lang w:val="da-DK"/>
+        </w:rPr>
+        <w:t>Det er et fortolket sprog, dvs. det omsættes til maskin-vendt kode linje-for-linje under kørsel.</w:t>
+      </w:r>
+      <w:r>
+        <w:rPr>
+          <w:lang w:val="da-DK"/>
+        </w:rPr>
+        <w:t xml:space="preserve"> En deklareret</w:t>
+      </w:r>
+      <w:r>
+        <w:rPr>
+          <w:lang w:val="da-DK"/>
+        </w:rPr>
+        <w:t xml:space="preserve"> variabel </w:t>
+      </w:r>
+      <w:r>
+        <w:rPr>
+          <w:lang w:val="da-DK"/>
+        </w:rPr>
+        <w:t xml:space="preserve">kan </w:t>
+      </w:r>
+      <w:r>
+        <w:rPr>
+          <w:lang w:val="da-DK"/>
+        </w:rPr>
+        <w:t>ændre indholds-karaktér i løbet af sin levetid, dvs. igennem programmets køretid. Variablen A kan starte med at refererer heltals-værdier, dernæst en tekst-streng, og senere et komplekst object.</w:t>
+      </w:r>
+      <w:r>
+        <w:rPr>
+          <w:lang w:val="da-DK"/>
+        </w:rPr>
+        <w:t xml:space="preserve"> </w:t>
+      </w:r>
+      <w:r>
+        <w:rPr>
+          <w:lang w:val="da-DK"/>
+        </w:rPr>
+        <w:t xml:space="preserve">Javascript er i særdeleshed udbredt fordi det er de facto normen til at kode interaktivitet på web, sammen med html/css. Javascript har traditionalt været påskønnet til webudvikling pga. sit kompakte og fortættede syntax. </w:t>
+      </w:r>
+      <w:r>
+        <w:rPr>
+          <w:lang w:val="da-DK"/>
+        </w:rPr>
+        <w:br/>
+      </w:r>
+      <w:r>
+        <w:rPr>
+          <w:lang w:val="da-DK"/>
+        </w:rPr>
+        <w:br/>
+        <w:t>C# repræsenterer det ”modsatte” domæne, det type-stærke, kaldet static typing.</w:t>
+      </w:r>
+      <w:r>
+        <w:rPr>
+          <w:lang w:val="da-DK"/>
+        </w:rPr>
+        <w:t xml:space="preserve"> Et</w:t>
+      </w:r>
+      <w:r>
+        <w:rPr>
+          <w:lang w:val="da-DK"/>
+        </w:rPr>
+        <w:t xml:space="preserve"> </w:t>
+      </w:r>
+      <w:r>
+        <w:rPr>
+          <w:lang w:val="da-DK"/>
+        </w:rPr>
+        <w:t>C#</w:t>
+      </w:r>
+      <w:r>
+        <w:rPr>
+          <w:lang w:val="da-DK"/>
+        </w:rPr>
+        <w:t>-program</w:t>
+      </w:r>
+      <w:r>
+        <w:rPr>
+          <w:lang w:val="da-DK"/>
+        </w:rPr>
+        <w:t xml:space="preserve"> bliv</w:t>
+      </w:r>
+      <w:r>
+        <w:rPr>
+          <w:lang w:val="da-DK"/>
+        </w:rPr>
+        <w:t>er kompileret</w:t>
+      </w:r>
+      <w:r>
+        <w:rPr>
+          <w:lang w:val="da-DK"/>
+        </w:rPr>
+        <w:t xml:space="preserve"> til maskine-nær kode før eksekvering. I C#</w:t>
+      </w:r>
+      <w:r>
+        <w:rPr>
+          <w:lang w:val="da-DK"/>
+        </w:rPr>
+        <w:t xml:space="preserve"> kan alle variable udelukkende referere den datatype de deklareres mod. C# er stærkt object-orienteret. Det blev udviklet som Microsofts svar på det oprindelige objektorienterede Java fra Sun/Oracle.</w:t>
+      </w:r>
+      <w:r>
+        <w:rPr>
+          <w:lang w:val="da-DK"/>
+        </w:rPr>
+        <w:t xml:space="preserve"> </w:t>
+      </w:r>
+      <w:r>
+        <w:rPr>
+          <w:lang w:val="da-DK"/>
+        </w:rPr>
+        <w:t>(</w:t>
+      </w:r>
+      <w:r>
+        <w:rPr>
+          <w:lang w:val="da-DK"/>
+        </w:rPr>
+        <w:t>https://en.wikipedia.org/wiki/Java_(programming_language)</w:t>
+      </w:r>
+      <w:r>
+        <w:rPr>
+          <w:lang w:val="da-DK"/>
+        </w:rPr>
+        <w:t>)</w:t>
+      </w:r>
+      <w:r>
+        <w:rPr>
+          <w:lang w:val="da-DK"/>
+        </w:rPr>
+        <w:t xml:space="preserve"> </w:t>
+      </w:r>
+      <w:r>
+        <w:rPr>
+          <w:lang w:val="da-DK"/>
+        </w:rPr>
+        <w:br/>
+        <w:t>C# er</w:t>
+      </w:r>
+      <w:r>
+        <w:rPr>
+          <w:lang w:val="da-DK"/>
+        </w:rPr>
+        <w:t xml:space="preserve"> knyttet til kørsel- og udviklings miljøet .NET, som er Microsofts bud på et kode øko-system til Windows-platformen. I de senere år er .NET også blevet egnet til udvikling mod OSX (Apple), Linux og Android (Google).</w:t>
+      </w:r>
+      <w:r>
+        <w:rPr>
+          <w:lang w:val="da-DK"/>
+        </w:rPr>
+        <w:br/>
+      </w:r>
+      <w:r>
+        <w:rPr>
+          <w:lang w:val="da-DK"/>
+        </w:rPr>
+        <w:br/>
+        <w:t xml:space="preserve">Python </w:t>
+      </w:r>
+      <w:r>
+        <w:rPr>
+          <w:lang w:val="da-DK"/>
+        </w:rPr>
+        <w:t xml:space="preserve">står lidt imellem  Javascript og C#, og </w:t>
+      </w:r>
+    </w:p>
+    <w:p>
+      <w:pPr>
+        <w:rPr>
+          <w:lang w:val="da-DK"/>
+        </w:rPr>
+      </w:pPr>
+      <w:r>
+        <w:rPr>
+          <w:lang w:val="da-DK"/>
+        </w:rPr>
+        <w:t>https://hackr.io/blog/c-sharp-vs-python</w:t>
+      </w:r>
     </w:p>
     <w:sectPr>
       <w:pgSz w:w="12240" w:h="15840"/>
@@ -4766,6 +4543,29 @@
       <w:szCs w:val="24"/>
     </w:rPr>
   </w:style>
+  <w:style w:type="character" w:styleId="Hyperlink">
+    <w:name w:val="Hyperlink"/>
+    <w:basedOn w:val="Standardskrifttypeiafsnit"/>
+    <w:uiPriority w:val="99"/>
+    <w:unhideWhenUsed/>
+    <w:rsid w:val="0057776B"/>
+    <w:rPr>
+      <w:color w:val="0563C1" w:themeColor="hyperlink"/>
+      <w:u w:val="single"/>
+    </w:rPr>
+  </w:style>
+  <w:style w:type="character" w:styleId="Ulstomtale">
+    <w:name w:val="Unresolved Mention"/>
+    <w:basedOn w:val="Standardskrifttypeiafsnit"/>
+    <w:uiPriority w:val="99"/>
+    <w:semiHidden/>
+    <w:unhideWhenUsed/>
+    <w:rsid w:val="0057776B"/>
+    <w:rPr>
+      <w:color w:val="605E5C"/>
+      <w:shd w:val="clear" w:color="auto" w:fill="E1DFDD"/>
+    </w:rPr>
+  </w:style>
 </w:styles>
 </file>
 

</xml_diff>

<commit_message>
new idea for 2.4
</commit_message>
<xml_diff>
--- a/opgave/JVH_opgave.docx
+++ b/opgave/JVH_opgave.docx
@@ -89,19 +89,7 @@
         <w:rPr>
           <w:lang w:val="da-DK" w:eastAsia="da-DK"/>
         </w:rPr>
-        <w:t>, ét</w:t>
-      </w:r>
-      <w:r>
-        <w:rPr>
-          <w:lang w:val="da-DK" w:eastAsia="da-DK"/>
-        </w:rPr>
-        <w:t xml:space="preserve"> sæt pr. applikation</w:t>
-      </w:r>
-      <w:r>
-        <w:rPr>
-          <w:lang w:val="da-DK" w:eastAsia="da-DK"/>
-        </w:rPr>
-        <w:t>,</w:t>
+        <w:t>, ét sæt pr. applikation,</w:t>
       </w:r>
       <w:r>
         <w:rPr>
@@ -327,16 +315,26 @@
         <w:rPr>
           <w:lang w:val="da-DK"/>
         </w:rPr>
-        <w:t xml:space="preserve">En profil af </w:t>
-      </w:r>
-      <w:proofErr w:type="spellStart"/>
-      <w:r>
-        <w:rPr>
-          <w:lang w:val="da-DK"/>
-        </w:rPr>
-        <w:t>Logwatcher</w:t>
-      </w:r>
-      <w:proofErr w:type="spellEnd"/>
+        <w:t xml:space="preserve">1.2.1 </w:t>
+      </w:r>
+      <w:r>
+        <w:rPr>
+          <w:lang w:val="da-DK"/>
+        </w:rPr>
+        <w:t>En profil af Log</w:t>
+      </w:r>
+      <w:r>
+        <w:rPr>
+          <w:lang w:val="da-DK"/>
+        </w:rPr>
+        <w:t>W</w:t>
+      </w:r>
+      <w:r>
+        <w:rPr>
+          <w:lang w:val="da-DK"/>
+        </w:rPr>
+        <w:t>atcher</w:t>
+      </w:r>
     </w:p>
     <w:p>
       <w:pPr>
@@ -374,9 +372,31 @@
       </w:r>
       <w:r>
         <w:rPr>
-          <w:lang w:val="da-DK"/>
-        </w:rPr>
-        <w:t xml:space="preserve"> baseret på en HTML-side, tilgængelig via en standard web-browser. </w:t>
+          <w:b/>
+          <w:bCs/>
+          <w:lang w:val="da-DK"/>
+        </w:rPr>
+        <w:t xml:space="preserve"> </w:t>
+      </w:r>
+      <w:r>
+        <w:rPr>
+          <w:lang w:val="da-DK"/>
+        </w:rPr>
+        <w:t>(GUI)</w:t>
+      </w:r>
+      <w:r>
+        <w:rPr>
+          <w:b/>
+          <w:bCs/>
+          <w:lang w:val="da-DK"/>
+        </w:rPr>
+        <w:t xml:space="preserve">. </w:t>
+      </w:r>
+      <w:r>
+        <w:rPr>
+          <w:lang w:val="da-DK"/>
+        </w:rPr>
+        <w:t xml:space="preserve"> </w:t>
       </w:r>
       <w:proofErr w:type="spellStart"/>
       <w:r>
@@ -939,7 +959,7 @@
           </w:r>
           <w:r>
             <w:rPr>
-              <w:lang w:eastAsia="da-DK"/>
+              <w:lang w:val="da-DK" w:eastAsia="da-DK"/>
             </w:rPr>
             <w:instrText xml:space="preserve"> CITATION ENI22 \l 1033 </w:instrText>
           </w:r>
@@ -1018,7 +1038,7 @@
           </w:r>
           <w:r>
             <w:rPr>
-              <w:lang w:eastAsia="da-DK"/>
+              <w:lang w:val="da-DK" w:eastAsia="da-DK"/>
             </w:rPr>
             <w:instrText xml:space="preserve"> CITATION HAL22 \l 1033 </w:instrText>
           </w:r>
@@ -1267,7 +1287,19 @@
         <w:rPr>
           <w:lang w:val="da-DK"/>
         </w:rPr>
-        <w:t xml:space="preserve">. De tre sprog ligger pr. 2022 blandt Top 7 Mest populære/anvendte sprog. </w:t>
+        <w:t xml:space="preserve">. De tre sprog ligger pr. 2022 blandt </w:t>
+      </w:r>
+      <w:r>
+        <w:rPr>
+          <w:lang w:val="da-DK"/>
+        </w:rPr>
+        <w:t>Top-7</w:t>
+      </w:r>
+      <w:r>
+        <w:rPr>
+          <w:lang w:val="da-DK"/>
+        </w:rPr>
+        <w:t xml:space="preserve"> Mest populære/anvendte sprog. </w:t>
       </w:r>
       <w:sdt>
         <w:sdtPr>
@@ -1285,6 +1317,9 @@
             <w:fldChar w:fldCharType="begin"/>
           </w:r>
           <w:r>
+            <w:rPr>
+              <w:lang w:val="da-DK"/>
+            </w:rPr>
             <w:instrText xml:space="preserve"> CITATION Top22 \l 1033 </w:instrText>
           </w:r>
           <w:r>
@@ -1296,6 +1331,7 @@
           <w:r>
             <w:rPr>
               <w:noProof/>
+              <w:lang w:val="da-DK"/>
             </w:rPr>
             <w:t>(Top Programming Languages, 2022)</w:t>
           </w:r>
@@ -1318,22 +1354,136 @@
         <w:rPr>
           <w:lang w:val="da-DK"/>
         </w:rPr>
-        <w:t xml:space="preserve">(Skriv om hvorfor udbredte sprog repræsenterer forskellige paradigmer, og har forskellige karakteristika </w:t>
+        <w:t xml:space="preserve">De tre sprog har som fællestræk at programmets forbrug af hukommelse under kørsel håndteres i baggrunden, af det miljø som sættes op for at afvikle koden. Denne proces kaldes </w:t>
       </w:r>
       <w:proofErr w:type="spellStart"/>
       <w:r>
         <w:rPr>
           <w:lang w:val="da-DK"/>
         </w:rPr>
-        <w:t>ifht</w:t>
+        <w:t>Garbage</w:t>
       </w:r>
       <w:proofErr w:type="spellEnd"/>
       <w:r>
         <w:rPr>
           <w:lang w:val="da-DK"/>
         </w:rPr>
-        <w:t>. styrker/svagheder)</w:t>
-      </w:r>
+        <w:t xml:space="preserve"> Collection </w:t>
+      </w:r>
+      <w:r>
+        <w:rPr>
+          <w:lang w:val="da-DK"/>
+        </w:rPr>
+        <w:lastRenderedPageBreak/>
+        <w:t xml:space="preserve">(GC), og betyder at allokeret hukommelse automatisk frigøres når et objekts </w:t>
+      </w:r>
+      <w:proofErr w:type="spellStart"/>
+      <w:r>
+        <w:rPr>
+          <w:lang w:val="da-DK"/>
+        </w:rPr>
+        <w:t>livs-cyklus</w:t>
+      </w:r>
+      <w:proofErr w:type="spellEnd"/>
+      <w:r>
+        <w:rPr>
+          <w:lang w:val="da-DK"/>
+        </w:rPr>
+        <w:t xml:space="preserve"> er slut. </w:t>
+      </w:r>
+      <w:r>
+        <w:rPr>
+          <w:lang w:val="da-DK"/>
+        </w:rPr>
+        <w:t xml:space="preserve"> </w:t>
+      </w:r>
+      <w:sdt>
+        <w:sdtPr>
+          <w:rPr>
+            <w:lang w:val="da-DK"/>
+          </w:rPr>
+          <w:id w:val="113190347"/>
+          <w:citation/>
+        </w:sdtPr>
+        <w:sdtContent>
+          <w:r>
+            <w:rPr>
+              <w:lang w:val="da-DK"/>
+            </w:rPr>
+            <w:fldChar w:fldCharType="begin"/>
+          </w:r>
+          <w:r>
+            <w:instrText xml:space="preserve"> CITATION Aut22 \l 1033 </w:instrText>
+          </w:r>
+          <w:r>
+            <w:rPr>
+              <w:lang w:val="da-DK"/>
+            </w:rPr>
+            <w:fldChar w:fldCharType="separate"/>
+          </w:r>
+          <w:r>
+            <w:rPr>
+              <w:noProof/>
+              <w:lang w:val="da-DK"/>
+            </w:rPr>
+            <w:t>(Automatic Memory Management, 2022)</w:t>
+          </w:r>
+          <w:r>
+            <w:rPr>
+              <w:lang w:val="da-DK"/>
+            </w:rPr>
+            <w:fldChar w:fldCharType="end"/>
+          </w:r>
+        </w:sdtContent>
+      </w:sdt>
+      <w:r>
+        <w:rPr>
+          <w:lang w:val="da-DK"/>
+        </w:rPr>
+        <w:t xml:space="preserve"> </w:t>
+      </w:r>
+      <w:sdt>
+        <w:sdtPr>
+          <w:rPr>
+            <w:lang w:val="da-DK"/>
+          </w:rPr>
+          <w:id w:val="-1375620830"/>
+          <w:citation/>
+        </w:sdtPr>
+        <w:sdtContent>
+          <w:r>
+            <w:rPr>
+              <w:lang w:val="da-DK"/>
+            </w:rPr>
+            <w:fldChar w:fldCharType="begin"/>
+          </w:r>
+          <w:r>
+            <w:rPr>
+              <w:lang w:val="da-DK"/>
+            </w:rPr>
+            <w:instrText xml:space="preserve"> CITATION Lan22 \l 1033 </w:instrText>
+          </w:r>
+          <w:r>
+            <w:rPr>
+              <w:lang w:val="da-DK"/>
+            </w:rPr>
+            <w:fldChar w:fldCharType="separate"/>
+          </w:r>
+          <w:r>
+            <w:rPr>
+              <w:noProof/>
+              <w:lang w:val="da-DK"/>
+            </w:rPr>
+            <w:t>(Languages, 2022)</w:t>
+          </w:r>
+          <w:r>
+            <w:rPr>
+              <w:lang w:val="da-DK"/>
+            </w:rPr>
+            <w:fldChar w:fldCharType="end"/>
+          </w:r>
+        </w:sdtContent>
+      </w:sdt>
     </w:p>
     <w:p>
       <w:pPr>
@@ -1341,13 +1491,55 @@
           <w:lang w:val="da-DK"/>
         </w:rPr>
       </w:pPr>
+      <w:r>
+        <w:rPr>
+          <w:lang w:val="da-DK"/>
+        </w:rPr>
+        <w:t xml:space="preserve">Eksempler på sprog-miljøer uden GC er C og C++, som derfor </w:t>
+      </w:r>
+      <w:r>
+        <w:rPr>
+          <w:lang w:val="da-DK"/>
+        </w:rPr>
+        <w:t>også</w:t>
+      </w:r>
+      <w:r>
+        <w:rPr>
+          <w:lang w:val="da-DK"/>
+        </w:rPr>
+        <w:t xml:space="preserve"> foretrækkes til problem-domæner hvor der er begrænset hukommelse</w:t>
+      </w:r>
+      <w:r>
+        <w:rPr>
+          <w:lang w:val="da-DK"/>
+        </w:rPr>
+        <w:t xml:space="preserve"> </w:t>
+      </w:r>
+      <w:r>
+        <w:rPr>
+          <w:lang w:val="da-DK"/>
+        </w:rPr>
+        <w:t>eller krav om tids-kritisk eksekvering.</w:t>
+      </w:r>
+      <w:r>
+        <w:rPr>
+          <w:lang w:val="da-DK"/>
+        </w:rPr>
+        <w:t xml:space="preserve"> </w:t>
+      </w:r>
+    </w:p>
+    <w:p>
+      <w:pPr>
+        <w:rPr>
+          <w:lang w:val="da-DK"/>
+        </w:rPr>
+      </w:pPr>
       <w:proofErr w:type="spellStart"/>
       <w:r>
         <w:rPr>
           <w:rStyle w:val="Heading4Char"/>
           <w:lang w:val="da-DK"/>
         </w:rPr>
-        <w:lastRenderedPageBreak/>
         <w:t>Javascript</w:t>
       </w:r>
       <w:proofErr w:type="spellEnd"/>
@@ -1690,6 +1882,9 @@
             <w:fldChar w:fldCharType="begin"/>
           </w:r>
           <w:r>
+            <w:rPr>
+              <w:lang w:val="da-DK"/>
+            </w:rPr>
             <w:instrText xml:space="preserve">CITATION Jav \l 1033 </w:instrText>
           </w:r>
           <w:r>
@@ -2396,6 +2591,12 @@
           <w:lang w:val="da-DK" w:eastAsia="da-DK"/>
         </w:rPr>
         <w:br/>
+      </w:r>
+      <w:r>
+        <w:rPr>
+          <w:lang w:val="da-DK" w:eastAsia="da-DK"/>
+        </w:rPr>
+        <w:lastRenderedPageBreak/>
         <w:t>Ved at vælge MS .NET som udviklingsmiljø, skabes det bedste potentiale for at forankre værktøjet hos brugerne.</w:t>
       </w:r>
     </w:p>
@@ -2417,7 +2618,6 @@
         <w:rPr>
           <w:lang w:val="da-DK"/>
         </w:rPr>
-        <w:lastRenderedPageBreak/>
         <w:t>2.</w:t>
       </w:r>
       <w:r>
@@ -3492,99 +3692,25 @@
         <w:rPr>
           <w:lang w:val="da-DK"/>
         </w:rPr>
-        <w:t xml:space="preserve"> er designet til at underbygge SPA-modellen (Single Page Application), hvor brugeren ikke navigerer mellem forskellige sider på samme site, men hvor indholdet af siden i stedet udskiftes og opdateres dynamisk.  og jeg er den t</w:t>
-      </w:r>
-      <w:r>
-        <w:rPr>
-          <w:lang w:val="da-DK"/>
-        </w:rPr>
-        <w:t xml:space="preserve">eknologi </w:t>
-      </w:r>
-      <w:r>
-        <w:rPr>
-          <w:lang w:val="da-DK"/>
-        </w:rPr>
-        <w:t xml:space="preserve">jeg </w:t>
-      </w:r>
-      <w:r>
-        <w:rPr>
-          <w:lang w:val="da-DK"/>
-        </w:rPr>
-        <w:t xml:space="preserve">vil benytte til </w:t>
-      </w:r>
-      <w:proofErr w:type="spellStart"/>
-      <w:r>
-        <w:rPr>
-          <w:lang w:val="da-DK"/>
-        </w:rPr>
-        <w:t>L</w:t>
-      </w:r>
-      <w:r>
-        <w:rPr>
-          <w:lang w:val="da-DK"/>
-        </w:rPr>
-        <w:t>o</w:t>
-      </w:r>
-      <w:r>
-        <w:rPr>
-          <w:lang w:val="da-DK"/>
-        </w:rPr>
-        <w:t>gWatcher</w:t>
-      </w:r>
-      <w:r>
-        <w:rPr>
-          <w:lang w:val="da-DK"/>
-        </w:rPr>
-        <w:t>s</w:t>
-      </w:r>
-      <w:proofErr w:type="spellEnd"/>
-      <w:r>
-        <w:rPr>
-          <w:lang w:val="da-DK"/>
-        </w:rPr>
-        <w:t xml:space="preserve"> GUI.</w:t>
+        <w:t xml:space="preserve"> er designet til at underbygge SPA-modellen (Single Page Application), hvor brugeren ikke navigerer mellem forskellige sider på samme site, men hvor indholdet af siden i stedet udskiftes og opdateres dynamisk.  </w:t>
       </w:r>
     </w:p>
     <w:p>
       <w:pPr>
         <w:pStyle w:val="Heading1"/>
+        <w:rPr>
+          <w:lang w:val="da-DK"/>
+        </w:rPr>
       </w:pPr>
       <w:r>
         <w:rPr>
           <w:rStyle w:val="Hyperlink"/>
           <w:color w:val="2F5496" w:themeColor="accent1" w:themeShade="BF"/>
           <w:u w:val="none"/>
-        </w:rPr>
-        <w:t xml:space="preserve">2.4 </w:t>
-      </w:r>
-      <w:proofErr w:type="spellStart"/>
-      <w:r>
-        <w:rPr>
-          <w:rStyle w:val="Hyperlink"/>
-          <w:color w:val="2F5496" w:themeColor="accent1" w:themeShade="BF"/>
-          <w:u w:val="none"/>
-        </w:rPr>
-        <w:t>Overvejelser</w:t>
-      </w:r>
-      <w:proofErr w:type="spellEnd"/>
-      <w:r>
-        <w:rPr>
-          <w:rStyle w:val="Hyperlink"/>
-          <w:color w:val="2F5496" w:themeColor="accent1" w:themeShade="BF"/>
-          <w:u w:val="none"/>
-        </w:rPr>
-        <w:t xml:space="preserve"> om </w:t>
-      </w:r>
-      <w:proofErr w:type="spellStart"/>
-      <w:r>
-        <w:rPr>
-          <w:rStyle w:val="Hyperlink"/>
-          <w:color w:val="2F5496" w:themeColor="accent1" w:themeShade="BF"/>
-          <w:u w:val="none"/>
-        </w:rPr>
-        <w:t>driftsmiljø</w:t>
-      </w:r>
-      <w:proofErr w:type="spellEnd"/>
+          <w:lang w:val="da-DK"/>
+        </w:rPr>
+        <w:t>2.4 Overvejelser om driftsmiljø</w:t>
+      </w:r>
     </w:p>
     <w:p>
       <w:pPr>
@@ -3621,19 +3747,74 @@
           <w:lang w:val="da-DK" w:eastAsia="da-DK"/>
         </w:rPr>
         <w:br/>
-        <w:t>H</w:t>
-      </w:r>
-      <w:r>
-        <w:rPr>
-          <w:lang w:val="da-DK" w:eastAsia="da-DK"/>
-        </w:rPr>
-        <w:t>vilken afviklingsplatform kører den på</w:t>
-      </w:r>
-      <w:r>
-        <w:rPr>
-          <w:lang w:val="da-DK" w:eastAsia="da-DK"/>
-        </w:rPr>
-        <w:t xml:space="preserve"> -</w:t>
+      </w:r>
+      <w:r>
+        <w:rPr>
+          <w:lang w:val="da-DK" w:eastAsia="da-DK"/>
+        </w:rPr>
+        <w:t>Hvilken platform skal den køre på</w:t>
+      </w:r>
+      <w:r>
+        <w:rPr>
+          <w:lang w:val="da-DK" w:eastAsia="da-DK"/>
+        </w:rPr>
+        <w:t>?</w:t>
+      </w:r>
+      <w:r>
+        <w:rPr>
+          <w:lang w:val="da-DK" w:eastAsia="da-DK"/>
+        </w:rPr>
+        <w:t xml:space="preserve"> - </w:t>
+      </w:r>
+      <w:r>
+        <w:rPr>
+          <w:lang w:val="da-DK" w:eastAsia="da-DK"/>
+        </w:rPr>
+        <w:t>Windows</w:t>
+      </w:r>
+      <w:r>
+        <w:rPr>
+          <w:lang w:val="da-DK" w:eastAsia="da-DK"/>
+        </w:rPr>
+        <w:t xml:space="preserve">, </w:t>
+      </w:r>
+      <w:r>
+        <w:rPr>
+          <w:lang w:val="da-DK" w:eastAsia="da-DK"/>
+        </w:rPr>
+        <w:t>*</w:t>
+      </w:r>
+      <w:proofErr w:type="spellStart"/>
+      <w:r>
+        <w:rPr>
+          <w:lang w:val="da-DK" w:eastAsia="da-DK"/>
+        </w:rPr>
+        <w:t>Nix</w:t>
+      </w:r>
+      <w:proofErr w:type="spellEnd"/>
+      <w:r>
+        <w:rPr>
+          <w:lang w:val="da-DK" w:eastAsia="da-DK"/>
+        </w:rPr>
+        <w:t xml:space="preserve">, OSX </w:t>
+      </w:r>
+      <w:r>
+        <w:rPr>
+          <w:lang w:val="da-DK" w:eastAsia="da-DK"/>
+        </w:rPr>
+        <w:t>?</w:t>
+      </w:r>
+      <w:r>
+        <w:rPr>
+          <w:lang w:val="da-DK" w:eastAsia="da-DK"/>
+        </w:rPr>
+        <w:br/>
+      </w:r>
+      <w:r>
+        <w:rPr>
+          <w:lang w:val="da-DK" w:eastAsia="da-DK"/>
+        </w:rPr>
+        <w:t>Skal den afvikles lokalt på brugerens klient eller central fra en server?</w:t>
       </w:r>
       <w:r>
         <w:rPr>
@@ -3641,92 +3822,139 @@
         </w:rPr>
         <w:t xml:space="preserve"> </w:t>
       </w:r>
+      <w:r>
+        <w:rPr>
+          <w:lang w:val="da-DK" w:eastAsia="da-DK"/>
+        </w:rPr>
+        <w:br/>
+      </w:r>
+      <w:r>
+        <w:rPr>
+          <w:lang w:val="da-DK" w:eastAsia="da-DK"/>
+        </w:rPr>
+        <w:t xml:space="preserve">Hvem håndterer daglig drift og </w:t>
+      </w:r>
+      <w:r>
+        <w:rPr>
+          <w:lang w:val="da-DK" w:eastAsia="da-DK"/>
+        </w:rPr>
+        <w:t>problemløsning</w:t>
+      </w:r>
+      <w:r>
+        <w:rPr>
+          <w:lang w:val="da-DK" w:eastAsia="da-DK"/>
+        </w:rPr>
+        <w:t xml:space="preserve"> ifald der opstår fejl?</w:t>
+      </w:r>
+      <w:r>
+        <w:rPr>
+          <w:lang w:val="da-DK" w:eastAsia="da-DK"/>
+        </w:rPr>
+        <w:br/>
+      </w:r>
+      <w:r>
+        <w:rPr>
+          <w:lang w:val="da-DK" w:eastAsia="da-DK"/>
+        </w:rPr>
+        <w:t xml:space="preserve">Kan den </w:t>
+      </w:r>
       <w:proofErr w:type="spellStart"/>
       <w:r>
         <w:rPr>
           <w:lang w:val="da-DK" w:eastAsia="da-DK"/>
         </w:rPr>
-        <w:t>windows</w:t>
+        <w:t>virtualiseres</w:t>
       </w:r>
       <w:proofErr w:type="spellEnd"/>
       <w:r>
         <w:rPr>
           <w:lang w:val="da-DK" w:eastAsia="da-DK"/>
         </w:rPr>
-        <w:t xml:space="preserve">, </w:t>
+        <w:t xml:space="preserve"> eller måske køres i en cloud-løsning? </w:t>
+      </w:r>
+      <w:r>
+        <w:rPr>
+          <w:lang w:val="da-DK" w:eastAsia="da-DK"/>
+        </w:rPr>
+        <w:br/>
+      </w:r>
+      <w:r>
+        <w:rPr>
+          <w:lang w:val="da-DK" w:eastAsia="da-DK"/>
+        </w:rPr>
+        <w:br/>
+      </w:r>
+      <w:r>
+        <w:rPr>
+          <w:lang w:val="da-DK" w:eastAsia="da-DK"/>
+        </w:rPr>
+        <w:lastRenderedPageBreak/>
+        <w:br/>
+      </w:r>
+    </w:p>
+    <w:p>
+      <w:pPr>
+        <w:rPr>
+          <w:lang w:val="da-DK" w:eastAsia="da-DK"/>
+        </w:rPr>
+      </w:pPr>
+    </w:p>
+    <w:p>
+      <w:pPr>
+        <w:rPr>
+          <w:lang w:val="da-DK" w:eastAsia="da-DK"/>
+        </w:rPr>
+      </w:pPr>
+      <w:r>
+        <w:rPr>
+          <w:lang w:val="da-DK" w:eastAsia="da-DK"/>
+        </w:rPr>
+        <w:t>I DR eksisterer Windows, Linux og Apple OSX side</w:t>
+      </w:r>
+      <w:r>
+        <w:rPr>
+          <w:lang w:val="da-DK" w:eastAsia="da-DK"/>
+        </w:rPr>
+        <w:t>-</w:t>
+      </w:r>
+      <w:r>
+        <w:rPr>
+          <w:lang w:val="da-DK" w:eastAsia="da-DK"/>
+        </w:rPr>
+        <w:t>o</w:t>
+      </w:r>
+      <w:r>
+        <w:rPr>
+          <w:lang w:val="da-DK" w:eastAsia="da-DK"/>
+        </w:rPr>
+        <w:t>m</w:t>
+      </w:r>
+      <w:r>
+        <w:rPr>
+          <w:lang w:val="da-DK" w:eastAsia="da-DK"/>
+        </w:rPr>
+        <w:t>-</w:t>
+      </w:r>
+      <w:r>
+        <w:rPr>
+          <w:lang w:val="da-DK" w:eastAsia="da-DK"/>
+        </w:rPr>
+        <w:t xml:space="preserve">side, og bliver anvendt af overlappende brugergrupper. </w:t>
+      </w:r>
+      <w:r>
+        <w:rPr>
+          <w:lang w:val="da-DK" w:eastAsia="da-DK"/>
+        </w:rPr>
+        <w:t>Alle servere er enten *</w:t>
       </w:r>
       <w:proofErr w:type="spellStart"/>
       <w:r>
         <w:rPr>
           <w:lang w:val="da-DK" w:eastAsia="da-DK"/>
         </w:rPr>
-        <w:t>linux</w:t>
+        <w:t>NIx</w:t>
       </w:r>
       <w:proofErr w:type="spellEnd"/>
-      <w:r>
-        <w:rPr>
-          <w:lang w:val="da-DK" w:eastAsia="da-DK"/>
-        </w:rPr>
-        <w:t xml:space="preserve">, OSX ? </w:t>
-      </w:r>
-      <w:r>
-        <w:rPr>
-          <w:lang w:val="da-DK" w:eastAsia="da-DK"/>
-        </w:rPr>
-        <w:br/>
-      </w:r>
-      <w:r>
-        <w:rPr>
-          <w:lang w:val="da-DK" w:eastAsia="da-DK"/>
-        </w:rPr>
-        <w:t xml:space="preserve">Kan den </w:t>
-      </w:r>
-      <w:proofErr w:type="spellStart"/>
-      <w:r>
-        <w:rPr>
-          <w:lang w:val="da-DK" w:eastAsia="da-DK"/>
-        </w:rPr>
-        <w:t>virtualiseres</w:t>
-      </w:r>
-      <w:proofErr w:type="spellEnd"/>
-      <w:r>
-        <w:rPr>
-          <w:lang w:val="da-DK" w:eastAsia="da-DK"/>
-        </w:rPr>
-        <w:t xml:space="preserve"> eller måske køres i en cloud-løsning? </w:t>
-      </w:r>
-      <w:r>
-        <w:rPr>
-          <w:lang w:val="da-DK" w:eastAsia="da-DK"/>
-        </w:rPr>
-        <w:br/>
-      </w:r>
-      <w:proofErr w:type="spellStart"/>
-      <w:r>
-        <w:rPr>
-          <w:lang w:val="da-DK" w:eastAsia="da-DK"/>
-        </w:rPr>
-        <w:t>Deployes</w:t>
-      </w:r>
-      <w:proofErr w:type="spellEnd"/>
-      <w:r>
-        <w:rPr>
-          <w:lang w:val="da-DK" w:eastAsia="da-DK"/>
-        </w:rPr>
-        <w:t xml:space="preserve"> applikation</w:t>
-      </w:r>
-      <w:r>
-        <w:rPr>
-          <w:lang w:val="da-DK" w:eastAsia="da-DK"/>
-        </w:rPr>
-        <w:t>en</w:t>
-      </w:r>
-      <w:r>
-        <w:rPr>
-          <w:lang w:val="da-DK" w:eastAsia="da-DK"/>
-        </w:rPr>
-        <w:t xml:space="preserve"> via Continuos Integration(CI)? </w:t>
-      </w:r>
       <w:r>
         <w:rPr>
           <w:lang w:val="da-DK" w:eastAsia="da-DK"/>
@@ -3735,119 +3963,157 @@
       </w:r>
       <w:sdt>
         <w:sdtPr>
-          <w:id w:val="766112120"/>
+          <w:rPr>
+            <w:lang w:val="da-DK" w:eastAsia="da-DK"/>
+          </w:rPr>
+          <w:id w:val="-430053440"/>
           <w:citation/>
         </w:sdtPr>
         <w:sdtContent>
           <w:r>
+            <w:rPr>
+              <w:lang w:val="da-DK" w:eastAsia="da-DK"/>
+            </w:rPr>
             <w:fldChar w:fldCharType="begin"/>
           </w:r>
           <w:r>
-            <w:instrText xml:space="preserve"> CITATION Con22 \l 1033 </w:instrText>
+            <w:rPr>
+              <w:lang w:val="da-DK" w:eastAsia="da-DK"/>
+            </w:rPr>
+            <w:instrText xml:space="preserve"> CITATION Uni22 \l 1033 </w:instrText>
           </w:r>
           <w:r>
+            <w:rPr>
+              <w:lang w:val="da-DK" w:eastAsia="da-DK"/>
+            </w:rPr>
             <w:fldChar w:fldCharType="separate"/>
           </w:r>
           <w:r>
             <w:rPr>
               <w:noProof/>
-              <w:lang w:val="da-DK"/>
+              <w:lang w:val="da-DK" w:eastAsia="da-DK"/>
             </w:rPr>
-            <w:t>(Continuous Integration, 2022)</w:t>
+            <w:t>(Unix-like, 2022)</w:t>
           </w:r>
           <w:r>
+            <w:rPr>
+              <w:lang w:val="da-DK" w:eastAsia="da-DK"/>
+            </w:rPr>
             <w:fldChar w:fldCharType="end"/>
           </w:r>
         </w:sdtContent>
       </w:sdt>
       <w:r>
         <w:rPr>
-          <w:lang w:val="da-DK"/>
-        </w:rPr>
-        <w:t xml:space="preserve"> </w:t>
-      </w:r>
-      <w:sdt>
-        <w:sdtPr>
-          <w:id w:val="-2079122364"/>
-          <w:citation/>
-        </w:sdtPr>
-        <w:sdtContent>
-          <w:r>
-            <w:fldChar w:fldCharType="begin"/>
-          </w:r>
-          <w:r>
-            <w:rPr>
-              <w:lang w:val="da-DK"/>
-            </w:rPr>
-            <w:instrText xml:space="preserve"> CITATION CI22 \l 1033 </w:instrText>
-          </w:r>
-          <w:r>
-            <w:fldChar w:fldCharType="separate"/>
-          </w:r>
-          <w:r>
-            <w:rPr>
-              <w:noProof/>
-              <w:lang w:val="da-DK"/>
-            </w:rPr>
-            <w:t>(CI, 2022)</w:t>
-          </w:r>
-          <w:r>
-            <w:fldChar w:fldCharType="end"/>
-          </w:r>
-        </w:sdtContent>
-      </w:sdt>
-      <w:r>
-        <w:rPr>
-          <w:lang w:eastAsia="da-DK"/>
-        </w:rPr>
-        <w:br/>
-      </w:r>
-      <w:r>
-        <w:rPr>
-          <w:lang w:val="da-DK" w:eastAsia="da-DK"/>
-        </w:rPr>
-        <w:t xml:space="preserve">Hvem håndterer daglig drift og </w:t>
-      </w:r>
-      <w:proofErr w:type="spellStart"/>
-      <w:r>
-        <w:rPr>
-          <w:lang w:val="da-DK" w:eastAsia="da-DK"/>
-        </w:rPr>
-        <w:t>problem-løsning</w:t>
-      </w:r>
-      <w:proofErr w:type="spellEnd"/>
-      <w:r>
-        <w:rPr>
-          <w:lang w:val="da-DK" w:eastAsia="da-DK"/>
-        </w:rPr>
-        <w:t xml:space="preserve"> ifald der opstår fejl?</w:t>
-      </w:r>
-      <w:r>
-        <w:rPr>
-          <w:lang w:val="da-DK" w:eastAsia="da-DK"/>
-        </w:rPr>
-        <w:t xml:space="preserve"> </w:t>
+          <w:lang w:val="da-DK" w:eastAsia="da-DK"/>
+        </w:rPr>
+        <w:t xml:space="preserve"> eller varianter af Windows Server, mens klienterne enten kører Windows eller OSX. </w:t>
       </w:r>
     </w:p>
     <w:p>
       <w:pPr>
+        <w:rPr>
+          <w:lang w:val="da-DK" w:eastAsia="da-DK"/>
+        </w:rPr>
+      </w:pPr>
+      <w:r>
+        <w:rPr>
+          <w:lang w:val="da-DK" w:eastAsia="da-DK"/>
+        </w:rPr>
+        <w:t>Jeg ønsker at brugere med både Win og OSX</w:t>
+      </w:r>
+      <w:r>
+        <w:rPr>
+          <w:lang w:val="da-DK" w:eastAsia="da-DK"/>
+        </w:rPr>
+        <w:t>-</w:t>
+      </w:r>
+      <w:r>
+        <w:rPr>
+          <w:lang w:val="da-DK" w:eastAsia="da-DK"/>
+        </w:rPr>
+        <w:t xml:space="preserve">klienter skal kunne bruge LogWatcher. Det gør det meget oplagt at </w:t>
+      </w:r>
+      <w:r>
+        <w:rPr>
+          <w:lang w:val="da-DK" w:eastAsia="da-DK"/>
+        </w:rPr>
+        <w:t>beslutte</w:t>
+      </w:r>
+      <w:r>
+        <w:rPr>
+          <w:lang w:val="da-DK" w:eastAsia="da-DK"/>
+        </w:rPr>
+        <w:t xml:space="preserve"> at kernen af applikationen skal afvikles centralt fra en server, og at grænsefladen </w:t>
+      </w:r>
+      <w:r>
+        <w:rPr>
+          <w:lang w:val="da-DK" w:eastAsia="da-DK"/>
+        </w:rPr>
+        <w:t>præsenteres via en web-</w:t>
+      </w:r>
+      <w:r>
+        <w:rPr>
+          <w:lang w:val="da-DK" w:eastAsia="da-DK"/>
+        </w:rPr>
+        <w:t>browser</w:t>
+      </w:r>
+      <w:r>
+        <w:rPr>
+          <w:lang w:val="da-DK" w:eastAsia="da-DK"/>
+        </w:rPr>
+        <w:t>,</w:t>
+      </w:r>
+      <w:r>
+        <w:rPr>
+          <w:lang w:val="da-DK" w:eastAsia="da-DK"/>
+        </w:rPr>
+        <w:t xml:space="preserve"> </w:t>
+      </w:r>
+      <w:r>
+        <w:rPr>
+          <w:lang w:val="da-DK"/>
+        </w:rPr>
+        <w:t>baseret på en HTML-side</w:t>
+      </w:r>
+      <w:r>
+        <w:rPr>
+          <w:lang w:val="da-DK"/>
+        </w:rPr>
+        <w:t>.</w:t>
+      </w:r>
+      <w:r>
+        <w:rPr>
+          <w:lang w:val="da-DK"/>
+        </w:rPr>
+        <w:t xml:space="preserve"> Derved undgår jeg at skulle udvikle OS-specifikke klienter. Vedligehold og fejlretning kan også bedre fokuseres, hvis applikationen ikke er distribueret over en antal klienter, som alle skal være opdateret.</w:t>
+      </w:r>
+      <w:r>
+        <w:rPr>
+          <w:lang w:val="da-DK"/>
+        </w:rPr>
+        <w:br/>
+      </w:r>
+    </w:p>
+    <w:p>
+      <w:pPr>
         <w:pStyle w:val="Heading2"/>
         <w:rPr>
           <w:rFonts w:eastAsia="Times New Roman"/>
-          <w:lang w:eastAsia="da-DK"/>
+          <w:lang w:val="da-DK" w:eastAsia="da-DK"/>
         </w:rPr>
       </w:pPr>
       <w:r>
         <w:rPr>
           <w:rFonts w:eastAsia="Times New Roman"/>
-          <w:lang w:eastAsia="da-DK"/>
+          <w:lang w:val="da-DK" w:eastAsia="da-DK"/>
         </w:rPr>
         <w:t>2.4.1</w:t>
       </w:r>
       <w:r>
         <w:rPr>
           <w:rFonts w:eastAsia="Times New Roman"/>
-          <w:lang w:eastAsia="da-DK"/>
+          <w:lang w:val="da-DK" w:eastAsia="da-DK"/>
         </w:rPr>
         <w:tab/>
         <w:t xml:space="preserve">VM's vs. </w:t>
@@ -3855,14 +4121,14 @@
       <w:r>
         <w:rPr>
           <w:rFonts w:eastAsia="Times New Roman"/>
-          <w:lang w:eastAsia="da-DK"/>
+          <w:lang w:val="da-DK" w:eastAsia="da-DK"/>
         </w:rPr>
         <w:t>c</w:t>
       </w:r>
       <w:r>
         <w:rPr>
           <w:rFonts w:eastAsia="Times New Roman"/>
-          <w:lang w:eastAsia="da-DK"/>
+          <w:lang w:val="da-DK" w:eastAsia="da-DK"/>
         </w:rPr>
         <w:t>ontainers</w:t>
       </w:r>
@@ -3914,7 +4180,6 @@
         <w:rPr>
           <w:lang w:val="da-DK" w:eastAsia="da-DK"/>
         </w:rPr>
-        <w:lastRenderedPageBreak/>
         <w:t xml:space="preserve">Overordnet set er der i dag 2 grene af abstraktion, </w:t>
       </w:r>
       <w:r>
@@ -3961,6 +4226,7 @@
       <w:r>
         <w:rPr>
           <w:rStyle w:val="Heading3Char"/>
+          <w:lang w:val="da-DK"/>
         </w:rPr>
         <w:t>Virtual Machine</w:t>
       </w:r>
@@ -4073,12 +4339,13 @@
     <w:p>
       <w:pPr>
         <w:rPr>
-          <w:lang w:val="da-DK" w:eastAsia="da-DK"/>
+          <w:lang w:eastAsia="da-DK"/>
         </w:rPr>
       </w:pPr>
       <w:r>
         <w:rPr>
           <w:rStyle w:val="Heading3Char"/>
+          <w:lang w:val="da-DK"/>
         </w:rPr>
         <w:t>Container</w:t>
       </w:r>
@@ -4190,6 +4457,7 @@
       <w:r>
         <w:rPr>
           <w:rStyle w:val="Heading3Char"/>
+          <w:lang w:val="da-DK"/>
         </w:rPr>
         <w:br/>
       </w:r>
@@ -4246,7 +4514,13 @@
         <w:rPr>
           <w:lang w:val="da-DK" w:eastAsia="da-DK"/>
         </w:rPr>
-        <w:t xml:space="preserve">Dvs. at undgå at problemer som en opstår </w:t>
+        <w:t>A</w:t>
+      </w:r>
+      <w:r>
+        <w:rPr>
+          <w:lang w:val="da-DK" w:eastAsia="da-DK"/>
+        </w:rPr>
+        <w:t xml:space="preserve">t undgå at problemer som en opstår </w:t>
       </w:r>
       <w:r>
         <w:rPr>
@@ -4258,7 +4532,19 @@
         <w:rPr>
           <w:lang w:val="da-DK" w:eastAsia="da-DK"/>
         </w:rPr>
-        <w:t xml:space="preserve"> én instans </w:t>
+        <w:t xml:space="preserve"> én </w:t>
+      </w:r>
+      <w:r>
+        <w:rPr>
+          <w:lang w:val="da-DK" w:eastAsia="da-DK"/>
+        </w:rPr>
+        <w:t>instans,</w:t>
+      </w:r>
+      <w:r>
+        <w:rPr>
+          <w:lang w:val="da-DK" w:eastAsia="da-DK"/>
+        </w:rPr>
+        <w:t xml:space="preserve"> </w:t>
       </w:r>
       <w:r>
         <w:rPr>
@@ -4268,80 +4554,101 @@
       </w:r>
       <w:r>
         <w:rPr>
-          <w:lang w:val="da-DK" w:eastAsia="da-DK"/>
-        </w:rPr>
-        <w:t xml:space="preserve">Man taler om at VM vs. containers tilbyder forskellige typer af </w:t>
-      </w:r>
-      <w:r>
-        <w:rPr>
-          <w:lang w:val="da-DK" w:eastAsia="da-DK"/>
-        </w:rPr>
-        <w:t>isolation:</w:t>
-      </w:r>
-      <w:r>
-        <w:rPr>
-          <w:lang w:val="da-DK" w:eastAsia="da-DK"/>
+          <w:lang w:eastAsia="da-DK"/>
+        </w:rPr>
+        <w:t xml:space="preserve">Man taler om at VM vs. containers </w:t>
+      </w:r>
+      <w:r>
+        <w:rPr>
+          <w:lang w:eastAsia="da-DK"/>
+        </w:rPr>
+        <w:t>giver</w:t>
+      </w:r>
+      <w:r>
+        <w:rPr>
+          <w:lang w:eastAsia="da-DK"/>
+        </w:rPr>
+        <w:t xml:space="preserve"> </w:t>
+      </w:r>
+      <w:proofErr w:type="spellStart"/>
+      <w:r>
+        <w:rPr>
+          <w:lang w:eastAsia="da-DK"/>
+        </w:rPr>
+        <w:t>forskellige</w:t>
+      </w:r>
+      <w:proofErr w:type="spellEnd"/>
+      <w:r>
+        <w:rPr>
+          <w:lang w:eastAsia="da-DK"/>
+        </w:rPr>
+        <w:t xml:space="preserve"> </w:t>
+      </w:r>
+      <w:proofErr w:type="spellStart"/>
+      <w:r>
+        <w:rPr>
+          <w:lang w:eastAsia="da-DK"/>
+        </w:rPr>
+        <w:t>typer</w:t>
+      </w:r>
+      <w:proofErr w:type="spellEnd"/>
+      <w:r>
+        <w:rPr>
+          <w:lang w:eastAsia="da-DK"/>
+        </w:rPr>
+        <w:t xml:space="preserve"> </w:t>
+      </w:r>
+      <w:proofErr w:type="spellStart"/>
+      <w:r>
+        <w:rPr>
+          <w:lang w:eastAsia="da-DK"/>
+        </w:rPr>
+        <w:t>af</w:t>
+      </w:r>
+      <w:proofErr w:type="spellEnd"/>
+      <w:r>
+        <w:rPr>
+          <w:lang w:eastAsia="da-DK"/>
+        </w:rPr>
+        <w:t xml:space="preserve"> isolation:</w:t>
+      </w:r>
+      <w:r>
+        <w:rPr>
+          <w:lang w:eastAsia="da-DK"/>
         </w:rPr>
         <w:br/>
       </w:r>
       <w:r>
         <w:rPr>
-          <w:lang w:val="da-DK" w:eastAsia="da-DK"/>
+          <w:lang w:eastAsia="da-DK"/>
         </w:rPr>
         <w:br/>
-      </w:r>
-      <w:r>
-        <w:rPr>
-          <w:lang w:val="da-DK" w:eastAsia="da-DK"/>
-        </w:rPr>
         <w:t xml:space="preserve">Container: </w:t>
       </w:r>
       <w:r>
         <w:rPr>
-          <w:lang w:val="da-DK" w:eastAsia="da-DK"/>
-        </w:rPr>
-        <w:t xml:space="preserve">Isolation of the </w:t>
-      </w:r>
-      <w:proofErr w:type="spellStart"/>
-      <w:r>
-        <w:rPr>
-          <w:lang w:val="da-DK" w:eastAsia="da-DK"/>
-        </w:rPr>
-        <w:t>process</w:t>
-      </w:r>
-      <w:proofErr w:type="spellEnd"/>
-      <w:r>
-        <w:rPr>
-          <w:lang w:val="da-DK" w:eastAsia="da-DK"/>
-        </w:rPr>
-        <w:t xml:space="preserve"> </w:t>
-      </w:r>
-      <w:r>
-        <w:rPr>
-          <w:lang w:val="da-DK" w:eastAsia="da-DK"/>
+          <w:lang w:eastAsia="da-DK"/>
+        </w:rPr>
+        <w:t xml:space="preserve">Isolation of the process </w:t>
+      </w:r>
+      <w:r>
+        <w:rPr>
+          <w:lang w:eastAsia="da-DK"/>
         </w:rPr>
         <w:br/>
         <w:t xml:space="preserve">VM: </w:t>
       </w:r>
       <w:r>
         <w:rPr>
-          <w:lang w:val="da-DK" w:eastAsia="da-DK"/>
-        </w:rPr>
-        <w:t xml:space="preserve">Isolation of the </w:t>
-      </w:r>
-      <w:proofErr w:type="spellStart"/>
-      <w:r>
-        <w:rPr>
-          <w:lang w:val="da-DK" w:eastAsia="da-DK"/>
-        </w:rPr>
-        <w:t>machine</w:t>
-      </w:r>
-      <w:proofErr w:type="spellEnd"/>
+          <w:lang w:eastAsia="da-DK"/>
+        </w:rPr>
+        <w:t>Isolation of the machine</w:t>
+      </w:r>
     </w:p>
     <w:p>
       <w:pPr>
         <w:rPr>
-          <w:lang w:val="da-DK" w:eastAsia="da-DK"/>
+          <w:lang w:eastAsia="da-DK"/>
         </w:rPr>
       </w:pPr>
     </w:p>
@@ -4623,7 +4930,6 @@
         <w:rPr>
           <w:lang w:val="da-DK"/>
         </w:rPr>
-        <w:lastRenderedPageBreak/>
         <w:br/>
       </w:r>
       <w:proofErr w:type="spellStart"/>
@@ -6488,7 +6794,6 @@
           <w:rStyle w:val="Heading4Char"/>
           <w:lang w:val="da-DK"/>
         </w:rPr>
-        <w:lastRenderedPageBreak/>
         <w:t>Relational</w:t>
       </w:r>
       <w:proofErr w:type="spellEnd"/>
@@ -6906,6 +7211,7 @@
           <w:rStyle w:val="Heading4Char"/>
           <w:lang w:val="da-DK"/>
         </w:rPr>
+        <w:lastRenderedPageBreak/>
         <w:t>NoSQL</w:t>
       </w:r>
       <w:proofErr w:type="spellEnd"/>
@@ -7324,7 +7630,6 @@
         <w:rPr>
           <w:lang w:val="da-DK"/>
         </w:rPr>
-        <w:lastRenderedPageBreak/>
         <w:t>3.3 Overvejelser om</w:t>
       </w:r>
       <w:r>
@@ -10182,6 +10487,7 @@
   <w:style w:type="character" w:default="1" w:styleId="DefaultParagraphFont">
     <w:name w:val="Default Paragraph Font"/>
     <w:uiPriority w:val="1"/>
+    <w:semiHidden/>
     <w:unhideWhenUsed/>
   </w:style>
   <w:style w:type="table" w:default="1" w:styleId="TableNormal">
@@ -10696,7 +11002,7 @@
     <b:Year>2022</b:Year>
     <b:Month>11</b:Month>
     <b:Day>7</b:Day>
-    <b:RefOrder>6</b:RefOrder>
+    <b:RefOrder>8</b:RefOrder>
   </b:Source>
   <b:Source>
     <b:Tag>NET22</b:Tag>
@@ -10708,7 +11014,7 @@
     <b:Month>11</b:Month>
     <b:Day>7</b:Day>
     <b:URL>https://dotnet.microsoft.com/en-us/learn/dotnet/what-is-dotnet</b:URL>
-    <b:RefOrder>7</b:RefOrder>
+    <b:RefOrder>9</b:RefOrder>
   </b:Source>
   <b:Source>
     <b:Tag>HAL22</b:Tag>
@@ -10744,7 +11050,7 @@
     <b:Month>11</b:Month>
     <b:Day>7</b:Day>
     <b:URL>https://hackr.io/blog/c-sharp-vs-python</b:URL>
-    <b:RefOrder>8</b:RefOrder>
+    <b:RefOrder>10</b:RefOrder>
   </b:Source>
   <b:Source>
     <b:Tag>Cvs221</b:Tag>
@@ -10756,7 +11062,7 @@
     <b:Month>11</b:Month>
     <b:Day>7</b:Day>
     <b:URL>https://litslink.com/blog/csharp-vs-python-choosing-right-language-for-your-project</b:URL>
-    <b:RefOrder>9</b:RefOrder>
+    <b:RefOrder>11</b:RefOrder>
   </b:Source>
   <b:Source>
     <b:Tag>Pyt22</b:Tag>
@@ -10768,7 +11074,7 @@
     <b:Month>11</b:Month>
     <b:Day>7</b:Day>
     <b:URL>https://developer.ibm.com/blogs/use-python-for-scientific-research/</b:URL>
-    <b:RefOrder>10</b:RefOrder>
+    <b:RefOrder>12</b:RefOrder>
   </b:Source>
   <b:Source>
     <b:Tag>Pub22</b:Tag>
@@ -10780,7 +11086,7 @@
     <b:Month>11</b:Month>
     <b:Day>7</b:Day>
     <b:URL>https://en.wikipedia.org/wiki/Public_broadcasting</b:URL>
-    <b:RefOrder>11</b:RefOrder>
+    <b:RefOrder>13</b:RefOrder>
   </b:Source>
   <b:Source>
     <b:Tag>eDS22</b:Tag>
@@ -10792,7 +11098,7 @@
     <b:Month>11</b:Month>
     <b:Day>7</b:Day>
     <b:URL>https://wiki.haskell.org/Embedded_domain_specific_language</b:URL>
-    <b:RefOrder>12</b:RefOrder>
+    <b:RefOrder>14</b:RefOrder>
   </b:Source>
   <b:Source>
     <b:Tag>Emb22</b:Tag>
@@ -10804,7 +11110,7 @@
     <b:Month>11</b:Month>
     <b:Day>7</b:Day>
     <b:URL>http://www.cse.chalmers.se/edu/year/2016/course/TDA342/secret42/lecture2.html</b:URL>
-    <b:RefOrder>17</b:RefOrder>
+    <b:RefOrder>18</b:RefOrder>
   </b:Source>
   <b:Source>
     <b:Tag>DSL22</b:Tag>
@@ -10816,7 +11122,7 @@
     <b:Month>11</b:Month>
     <b:Day>7</b:Day>
     <b:URL>https://www.type-driven.org.uk/edwinb/papers/dsl-idris.pdf</b:URL>
-    <b:RefOrder>18</b:RefOrder>
+    <b:RefOrder>19</b:RefOrder>
   </b:Source>
   <b:Source>
     <b:Tag>Wha22</b:Tag>
@@ -10828,7 +11134,7 @@
     <b:Month>11</b:Month>
     <b:Day>7</b:Day>
     <b:URL>https://blazor-university.com/overview/what-is-blazor/</b:URL>
-    <b:RefOrder>14</b:RefOrder>
+    <b:RefOrder>16</b:RefOrder>
   </b:Source>
   <b:Source>
     <b:Tag>Emb221</b:Tag>
@@ -10840,7 +11146,7 @@
     <b:Month>11</b:Month>
     <b:Day>7</b:Day>
     <b:URL>https://en.wikipedia.org/wiki/Domain-specific_language</b:URL>
-    <b:RefOrder>13</b:RefOrder>
+    <b:RefOrder>15</b:RefOrder>
   </b:Source>
   <b:Source>
     <b:Tag>Con22</b:Tag>
@@ -10852,7 +11158,7 @@
     <b:Month>11</b:Month>
     <b:Day>7</b:Day>
     <b:URL>https://www.atlassian.com/continuous-delivery/continuous-integration</b:URL>
-    <b:RefOrder>15</b:RefOrder>
+    <b:RefOrder>20</b:RefOrder>
   </b:Source>
   <b:Source>
     <b:Tag>CI22</b:Tag>
@@ -10864,13 +11170,49 @@
     <b:Month>11</b:Month>
     <b:Day>7</b:Day>
     <b:URL>https://en.wikipedia.org/wiki/Continuous_integration</b:URL>
-    <b:RefOrder>16</b:RefOrder>
+    <b:RefOrder>21</b:RefOrder>
+  </b:Source>
+  <b:Source>
+    <b:Tag>Aut22</b:Tag>
+    <b:SourceType>InternetSite</b:SourceType>
+    <b:Guid>{7800F8F2-D18E-4832-933F-222550755E50}</b:Guid>
+    <b:Title>Automatic Memory Management</b:Title>
+    <b:InternetSiteTitle>Microsoft</b:InternetSiteTitle>
+    <b:Year>2022</b:Year>
+    <b:Month>11</b:Month>
+    <b:Day>7</b:Day>
+    <b:URL>https://learn.microsoft.com/en-us/dotnet/standard/automatic-memory-management</b:URL>
+    <b:RefOrder>6</b:RefOrder>
+  </b:Source>
+  <b:Source>
+    <b:Tag>Lan22</b:Tag>
+    <b:SourceType>InternetSite</b:SourceType>
+    <b:Guid>{A2DCAA0F-8731-4498-8EB5-299DF29EBEBC}</b:Guid>
+    <b:Title>Languages</b:Title>
+    <b:InternetSiteTitle>Memoryy Management</b:InternetSiteTitle>
+    <b:Year>2022</b:Year>
+    <b:Month>11</b:Month>
+    <b:Day>8</b:Day>
+    <b:URL>https://www.memorymanagement.org/mmref/lang.html</b:URL>
+    <b:RefOrder>7</b:RefOrder>
+  </b:Source>
+  <b:Source>
+    <b:Tag>Uni22</b:Tag>
+    <b:SourceType>InternetSite</b:SourceType>
+    <b:Guid>{CC36CCBA-CE90-49EB-8681-B0178160CE30}</b:Guid>
+    <b:Title>Unix-like</b:Title>
+    <b:InternetSiteTitle>Wikipedia</b:InternetSiteTitle>
+    <b:Year>2022</b:Year>
+    <b:Month>11</b:Month>
+    <b:Day>8</b:Day>
+    <b:URL>https://en.wikipedia.org/wiki/Unix-like</b:URL>
+    <b:RefOrder>17</b:RefOrder>
   </b:Source>
 </b:Sources>
 </file>
 
 <file path=customXml/itemProps1.xml><?xml version="1.0" encoding="utf-8"?>
-<ds:datastoreItem xmlns:ds="http://schemas.openxmlformats.org/officeDocument/2006/customXml" ds:itemID="{F693AFF4-5D03-4F15-81DE-BD6DDD77B313}">
+<ds:datastoreItem xmlns:ds="http://schemas.openxmlformats.org/officeDocument/2006/customXml" ds:itemID="{8A5173DB-FE4A-4A9D-9287-AE545B8C2523}">
   <ds:schemaRefs>
     <ds:schemaRef ds:uri="http://schemas.openxmlformats.org/officeDocument/2006/bibliography"/>
   </ds:schemaRefs>

</xml_diff>

<commit_message>
starting add interview THBP
</commit_message>
<xml_diff>
--- a/opgave/JVH_opgave.docx
+++ b/opgave/JVH_opgave.docx
@@ -614,7 +614,19 @@
         <w:rPr>
           <w:lang w:val="da-DK"/>
         </w:rPr>
-        <w:t>Driftsmiljø</w:t>
+        <w:t>Drifts</w:t>
+      </w:r>
+      <w:r>
+        <w:rPr>
+          <w:lang w:val="da-DK"/>
+        </w:rPr>
+        <w:t>-</w:t>
+      </w:r>
+      <w:r>
+        <w:rPr>
+          <w:lang w:val="da-DK"/>
+        </w:rPr>
+        <w:t>miljø</w:t>
       </w:r>
       <w:r>
         <w:rPr>
@@ -757,7 +769,21 @@
           <w:rFonts w:eastAsia="Times New Roman"/>
           <w:lang w:val="da-DK" w:eastAsia="da-DK"/>
         </w:rPr>
-        <w:t>dviklingsmiljø og sprogvalg</w:t>
+        <w:t>dviklings</w:t>
+      </w:r>
+      <w:r>
+        <w:rPr>
+          <w:rFonts w:eastAsia="Times New Roman"/>
+          <w:lang w:val="da-DK" w:eastAsia="da-DK"/>
+        </w:rPr>
+        <w:t>-</w:t>
+      </w:r>
+      <w:r>
+        <w:rPr>
+          <w:rFonts w:eastAsia="Times New Roman"/>
+          <w:lang w:val="da-DK" w:eastAsia="da-DK"/>
+        </w:rPr>
+        <w:t xml:space="preserve">miljø </w:t>
       </w:r>
     </w:p>
     <w:p>
@@ -959,7 +985,13 @@
         <w:rPr>
           <w:lang w:val="da-DK"/>
         </w:rPr>
-        <w:t>Mine sprog-kandidater</w:t>
+        <w:t>3 kandidater til udviklings</w:t>
+      </w:r>
+      <w:r>
+        <w:rPr>
+          <w:lang w:val="da-DK"/>
+        </w:rPr>
+        <w:t>sprog</w:t>
       </w:r>
     </w:p>
     <w:p>
@@ -978,6 +1010,12 @@
         <w:rPr>
           <w:lang w:val="da-DK"/>
         </w:rPr>
+        <w:t xml:space="preserve">de </w:t>
+      </w:r>
+      <w:r>
+        <w:rPr>
+          <w:lang w:val="da-DK"/>
+        </w:rPr>
         <w:t>3</w:t>
       </w:r>
       <w:r>
@@ -990,13 +1028,37 @@
         <w:rPr>
           <w:lang w:val="da-DK"/>
         </w:rPr>
-        <w:t>programmerings-specifikke m</w:t>
-      </w:r>
-      <w:r>
-        <w:rPr>
-          <w:lang w:val="da-DK"/>
-        </w:rPr>
-        <w:t xml:space="preserve">oduler under uddannelsen, har jeg arbejdet med først </w:t>
+        <w:t>programmerings</w:t>
+      </w:r>
+      <w:r>
+        <w:rPr>
+          <w:lang w:val="da-DK"/>
+        </w:rPr>
+        <w:t>-</w:t>
+      </w:r>
+      <w:r>
+        <w:rPr>
+          <w:lang w:val="da-DK"/>
+        </w:rPr>
+        <w:t>m</w:t>
+      </w:r>
+      <w:r>
+        <w:rPr>
+          <w:lang w:val="da-DK"/>
+        </w:rPr>
+        <w:t xml:space="preserve">oduler </w:t>
+      </w:r>
+      <w:r>
+        <w:rPr>
+          <w:lang w:val="da-DK"/>
+        </w:rPr>
+        <w:t xml:space="preserve">jeg har taget under </w:t>
+      </w:r>
+      <w:r>
+        <w:rPr>
+          <w:lang w:val="da-DK"/>
+        </w:rPr>
+        <w:t xml:space="preserve">under uddannelsen, har jeg arbejdet med først </w:t>
       </w:r>
       <w:r>
         <w:rPr>
@@ -1004,7 +1066,7 @@
           <w:bCs/>
           <w:lang w:val="da-DK"/>
         </w:rPr>
-        <w:t>Javascript</w:t>
+        <w:t>JavaScript</w:t>
       </w:r>
       <w:r>
         <w:rPr>
@@ -1259,43 +1321,7 @@
         <w:rPr>
           <w:lang w:val="da-DK"/>
         </w:rPr>
-        <w:t xml:space="preserve">repræsenterer det type-svage sprogdomæne, også kaldet dynamisk typing. Det er et fortolket sprog, dvs. det omsættes til maskinvendt kode linje-for-linje under kørsel. En deklareret variabel kan ændre indholds karakter i løbet af sin levetid, dvs. igennem programmets køretid. Variablen A kan starte med at refererer heltals-værdier, dernæst en tekst-streng, og senere et komplekst objekt. </w:t>
-      </w:r>
-      <w:r>
-        <w:rPr>
-          <w:lang w:val="da-DK"/>
-        </w:rPr>
-        <w:t>JavaScript</w:t>
-      </w:r>
-      <w:r>
-        <w:rPr>
-          <w:lang w:val="da-DK"/>
-        </w:rPr>
-        <w:t xml:space="preserve"> er i særdeleshed udbredt som </w:t>
-      </w:r>
-      <w:r>
-        <w:rPr>
-          <w:lang w:val="da-DK"/>
-        </w:rPr>
-        <w:t>de facto</w:t>
-      </w:r>
-      <w:r>
-        <w:rPr>
-          <w:lang w:val="da-DK"/>
-        </w:rPr>
-        <w:t xml:space="preserve"> normen for at kode interaktivitet på web (sammen med html/css) bl.a pga. dets kompakte og fortættede syntax. I den kontekst køres </w:t>
-      </w:r>
-      <w:r>
-        <w:rPr>
-          <w:lang w:val="da-DK"/>
-        </w:rPr>
-        <w:t>JavaScript</w:t>
-      </w:r>
-      <w:r>
-        <w:rPr>
-          <w:lang w:val="da-DK"/>
-        </w:rPr>
-        <w:t xml:space="preserve"> i brugerens webbrowser.</w:t>
+        <w:t>repræsenterer det type-svage sprogdomæne, også kaldet dynamisk typing. Det er et fortolket sprog, dvs. det omsættes til maskinvendt kode linje-for-linje under kørsel. En deklareret variabel kan ændre indholds karakter i løbet af sin levetid, dvs. igennem programmets køretid. Variablen A kan starte med at refererer heltals-værdier, dernæst en tekst-streng, og senere et komplekst objekt. JavaScript er i særdeleshed udbredt som de facto normen for at kode interaktivitet på web (sammen med html/css) bl.a pga. dets kompakte og fortættede syntax. I den kontekst køres JavaScript i brugerens webbrowser.</w:t>
       </w:r>
     </w:p>
     <w:p>
@@ -1373,19 +1399,7 @@
           <w:lang w:val="da-DK"/>
         </w:rPr>
         <w:br/>
-        <w:t xml:space="preserve">C# er knyttet til kørsel- og udviklings miljøet .NET, som er Microsofts bud på et kode </w:t>
-      </w:r>
-      <w:r>
-        <w:rPr>
-          <w:lang w:val="da-DK"/>
-        </w:rPr>
-        <w:t>økosystem</w:t>
-      </w:r>
-      <w:r>
-        <w:rPr>
-          <w:lang w:val="da-DK"/>
-        </w:rPr>
-        <w:t xml:space="preserve"> til Windows-platformen </w:t>
+        <w:t xml:space="preserve">C# er knyttet til kørsel- og udviklings miljøet .NET, som er Microsofts bud på et kode økosystem til Windows-platformen </w:t>
       </w:r>
       <w:sdt>
         <w:sdtPr>
@@ -1447,6 +1461,11 @@
       </w:r>
     </w:p>
     <w:p>
+      <w:pPr>
+        <w:rPr>
+          <w:lang w:val="da-DK"/>
+        </w:rPr>
+      </w:pPr>
       <w:r>
         <w:rPr>
           <w:lang w:val="da-DK"/>
@@ -1502,6 +1521,9 @@
             <w:fldChar w:fldCharType="separate"/>
           </w:r>
           <w:r>
+            <w:rPr>
+              <w:lang w:val="da-DK"/>
+            </w:rPr>
             <w:t>(C# vs Python, 2022)</w:t>
           </w:r>
           <w:r>
@@ -1510,6 +1532,9 @@
         </w:sdtContent>
       </w:sdt>
       <w:r>
+        <w:rPr>
+          <w:lang w:val="da-DK"/>
+        </w:rPr>
         <w:t xml:space="preserve">, </w:t>
       </w:r>
       <w:sdt>
@@ -1522,12 +1547,18 @@
             <w:fldChar w:fldCharType="begin"/>
           </w:r>
           <w:r>
+            <w:rPr>
+              <w:lang w:val="da-DK"/>
+            </w:rPr>
             <w:instrText xml:space="preserve"> CITATION Cvs221 \l 1033 </w:instrText>
           </w:r>
           <w:r>
             <w:fldChar w:fldCharType="separate"/>
           </w:r>
           <w:r>
+            <w:rPr>
+              <w:lang w:val="da-DK"/>
+            </w:rPr>
             <w:t>(C# vs Python 2, 2022)</w:t>
           </w:r>
           <w:r>
@@ -1536,6 +1567,9 @@
         </w:sdtContent>
       </w:sdt>
       <w:r>
+        <w:rPr>
+          <w:lang w:val="da-DK"/>
+        </w:rPr>
         <w:t xml:space="preserve">, </w:t>
       </w:r>
       <w:sdt>
@@ -1548,12 +1582,18 @@
             <w:fldChar w:fldCharType="begin"/>
           </w:r>
           <w:r>
+            <w:rPr>
+              <w:lang w:val="da-DK"/>
+            </w:rPr>
             <w:instrText xml:space="preserve"> CITATION Pyt22 \l 1033 </w:instrText>
           </w:r>
           <w:r>
             <w:fldChar w:fldCharType="separate"/>
           </w:r>
           <w:r>
+            <w:rPr>
+              <w:lang w:val="da-DK"/>
+            </w:rPr>
             <w:t>(Python for Science, 2022)</w:t>
           </w:r>
           <w:r>
@@ -1562,8 +1602,20 @@
         </w:sdtContent>
       </w:sdt>
     </w:p>
-    <w:p/>
-    <w:p/>
+    <w:p>
+      <w:pPr>
+        <w:rPr>
+          <w:lang w:val="da-DK"/>
+        </w:rPr>
+      </w:pPr>
+    </w:p>
+    <w:p>
+      <w:pPr>
+        <w:rPr>
+          <w:lang w:val="da-DK"/>
+        </w:rPr>
+      </w:pPr>
+    </w:p>
     <w:p>
       <w:pPr>
         <w:rPr>
@@ -1742,7 +1794,29 @@
         <w:rPr>
           <w:lang w:val="da-DK" w:eastAsia="da-DK"/>
         </w:rPr>
-        <w:t xml:space="preserve"> seer/brugerrettede</w:t>
+        <w:t xml:space="preserve"> </w:t>
+      </w:r>
+      <w:r>
+        <w:rPr>
+          <w:b/>
+          <w:bCs/>
+          <w:lang w:val="da-DK" w:eastAsia="da-DK"/>
+        </w:rPr>
+        <w:t>seer/bruger</w:t>
+      </w:r>
+      <w:r>
+        <w:rPr>
+          <w:b/>
+          <w:bCs/>
+          <w:lang w:val="da-DK" w:eastAsia="da-DK"/>
+        </w:rPr>
+        <w:t>-</w:t>
+      </w:r>
+      <w:r>
+        <w:rPr>
+          <w:lang w:val="da-DK" w:eastAsia="da-DK"/>
+        </w:rPr>
+        <w:t>rettede</w:t>
       </w:r>
       <w:r>
         <w:rPr>
@@ -1772,7 +1846,21 @@
         <w:rPr>
           <w:lang w:val="da-DK" w:eastAsia="da-DK"/>
         </w:rPr>
-        <w:t xml:space="preserve"> af de internt rettede egenudviklede applikationer er baseret på MS .NET og skrives i C#. </w:t>
+        <w:t xml:space="preserve"> af de </w:t>
+      </w:r>
+      <w:r>
+        <w:rPr>
+          <w:b/>
+          <w:bCs/>
+          <w:lang w:val="da-DK" w:eastAsia="da-DK"/>
+        </w:rPr>
+        <w:t>internt</w:t>
+      </w:r>
+      <w:r>
+        <w:rPr>
+          <w:lang w:val="da-DK" w:eastAsia="da-DK"/>
+        </w:rPr>
+        <w:t xml:space="preserve"> rettede egenudviklede applikationer er baseret på MS .NET og skrives i C#. </w:t>
       </w:r>
     </w:p>
     <w:p>
@@ -2994,6 +3082,12 @@
         </w:rPr>
         <w:t>.</w:t>
       </w:r>
+      <w:r>
+        <w:rPr>
+          <w:lang w:val="da-DK" w:eastAsia="da-DK"/>
+        </w:rPr>
+        <w:t xml:space="preserve"> Container-teknologier som Docker og Kubernetes bliver oftest set som cloud-baserede. VM’s har DR indtil nu været baseret på OnPremise-hardware.</w:t>
+      </w:r>
     </w:p>
     <w:p>
       <w:pPr>
@@ -3061,14 +3155,20 @@
       </w:r>
       <w:r>
         <w:br/>
+      </w:r>
+      <w:r>
+        <w:t>VM: Isolation of the machine</w:t>
+      </w:r>
+      <w:r>
+        <w:br/>
+      </w:r>
+      <w:r>
         <w:t xml:space="preserve">Container: Isolation of the process </w:t>
       </w:r>
       <w:r>
         <w:br/>
-        <w:t>VM: Isolation of the machine</w:t>
-      </w:r>
-    </w:p>
-    <w:p/>
+      </w:r>
+    </w:p>
     <w:p>
       <w:pPr>
         <w:pStyle w:val="Heading2"/>
@@ -3082,6 +3182,7 @@
           <w:rFonts w:eastAsia="Times New Roman"/>
           <w:lang w:val="da-DK" w:eastAsia="da-DK"/>
         </w:rPr>
+        <w:lastRenderedPageBreak/>
         <w:t xml:space="preserve">DR's best-practice </w:t>
       </w:r>
       <w:r>
@@ -3117,6 +3218,37 @@
           <w:lang w:val="da-DK" w:eastAsia="da-DK"/>
         </w:rPr>
         <w:t>(Snak med Thomas Borup)</w:t>
+      </w:r>
+      <w:r>
+        <w:rPr>
+          <w:lang w:val="da-DK" w:eastAsia="da-DK"/>
+        </w:rPr>
+        <w:br/>
+        <w:t>DR har for nyligt besluttet af være ”Cloud First”</w:t>
+      </w:r>
+      <w:r>
+        <w:rPr>
+          <w:lang w:val="da-DK" w:eastAsia="da-DK"/>
+        </w:rPr>
+        <w:t>. Cloud er i DR-kontekst lig med Microsoft Azure</w:t>
+      </w:r>
+      <w:r>
+        <w:rPr>
+          <w:lang w:val="da-DK" w:eastAsia="da-DK"/>
+        </w:rPr>
+        <w:t>. Det indebærer at nye systemer i videst muligt omfang</w:t>
+      </w:r>
+      <w:r>
+        <w:rPr>
+          <w:lang w:val="da-DK" w:eastAsia="da-DK"/>
+        </w:rPr>
+        <w:t xml:space="preserve"> skal deployes </w:t>
+      </w:r>
+      <w:r>
+        <w:rPr>
+          <w:lang w:val="da-DK" w:eastAsia="da-DK"/>
+        </w:rPr>
+        <w:t xml:space="preserve">til Azure. Azure giver mulighed for både at instantiere komplette VMs, eller modulære komponenter som f.eks en SQL-database. Komponent-tilgangen er favoriseret, fordi der er mindre ressource-overhead på et drifte en komponent snarere end end komplet VM. </w:t>
       </w:r>
     </w:p>
     <w:p>
@@ -3905,6 +4037,7 @@
                 <w:sz w:val="16"/>
                 <w:szCs w:val="16"/>
               </w:rPr>
+              <w:lastRenderedPageBreak/>
               <w:t>MA Ingest</w:t>
             </w:r>
           </w:p>
@@ -4711,7 +4844,13 @@
         <w:rPr>
           <w:lang w:val="da-DK"/>
         </w:rPr>
-        <w:t>Relational Database Management Systems</w:t>
+        <w:t>Relationel</w:t>
+      </w:r>
+      <w:r>
+        <w:rPr>
+          <w:lang w:val="da-DK"/>
+        </w:rPr>
+        <w:t xml:space="preserve"> Database Management Systems</w:t>
       </w:r>
     </w:p>
     <w:p>
@@ -4792,6 +4931,12 @@
           <w:lang w:val="da-DK"/>
         </w:rPr>
         <w:br/>
+      </w:r>
+      <w:r>
+        <w:rPr>
+          <w:lang w:val="da-DK"/>
+        </w:rPr>
+        <w:lastRenderedPageBreak/>
         <w:t xml:space="preserve">En database som er tilstrækkeligt normaliseret vil være nemmere at vedligeholde, ændre og udbygge. Fuld normalisering kan have en negativ effekt på performance, fordi data-sæt er fordelt over mange tabeller, og et meningsfuldt svar skal sammensættes på tværs af disse. </w:t>
       </w:r>
       <w:r>
@@ -4809,7 +4954,6 @@
         <w:rPr>
           <w:lang w:val="da-DK"/>
         </w:rPr>
-        <w:lastRenderedPageBreak/>
         <w:t>NoSQL</w:t>
       </w:r>
     </w:p>
@@ -4823,19 +4967,7 @@
         <w:rPr>
           <w:lang w:val="da-DK"/>
         </w:rPr>
-        <w:t xml:space="preserve">NoSQL begrebet dukkede op i begyndelsen af vores årtusinde. Det betegnes som et ikke-relationelt database-paradigme som ikke er afhængigt af tabeller og deres nøgler. Det betyder at en NoSQL-db potentielt kan være bedre egnet til data-sæt som </w:t>
-      </w:r>
-      <w:r>
-        <w:rPr>
-          <w:lang w:val="da-DK"/>
-        </w:rPr>
-        <w:t>tekstdokumenter</w:t>
-      </w:r>
-      <w:r>
-        <w:rPr>
-          <w:lang w:val="da-DK"/>
-        </w:rPr>
-        <w:t>, graph-data o.l.</w:t>
+        <w:t>NoSQL begrebet dukkede op i begyndelsen af vores årtusinde. Det betegnes som et ikke-relationelt database-paradigme som ikke er afhængigt af tabeller og deres nøgler. Det betyder at en NoSQL-db potentielt kan være bedre egnet til data-sæt som tekstdokumenter, graph-data o.l.</w:t>
       </w:r>
       <w:r>
         <w:rPr>

</xml_diff>

<commit_message>
working on Domain Model
</commit_message>
<xml_diff>
--- a/opgave/JVH_opgave.docx
+++ b/opgave/JVH_opgave.docx
@@ -370,15 +370,7 @@
         <w:t xml:space="preserve">. </w:t>
       </w:r>
       <w:r>
-        <w:t xml:space="preserve"> </w:t>
-      </w:r>
-      <w:proofErr w:type="spellStart"/>
-      <w:r>
-        <w:t>GUI'en</w:t>
-      </w:r>
-      <w:proofErr w:type="spellEnd"/>
-      <w:r>
-        <w:t xml:space="preserve"> skal facilitere </w:t>
+        <w:t xml:space="preserve"> GUI'en skal facilitere </w:t>
       </w:r>
       <w:r>
         <w:rPr>
@@ -438,37 +430,13 @@
     </w:p>
     <w:p>
       <w:r>
-        <w:t xml:space="preserve">Søge-algoritmerne skal være baseret på </w:t>
-      </w:r>
-      <w:proofErr w:type="spellStart"/>
-      <w:r>
-        <w:t>trie's</w:t>
-      </w:r>
-      <w:proofErr w:type="spellEnd"/>
-      <w:r>
-        <w:t xml:space="preserve"> og binære søgetræer, for at sikre god performance når brugeren potentielt skal søge over mange tusinde linjer rå log-data. Søge-komponenten bør udstille et *</w:t>
-      </w:r>
-      <w:proofErr w:type="spellStart"/>
-      <w:r>
-        <w:t>eDSL</w:t>
-      </w:r>
-      <w:proofErr w:type="spellEnd"/>
-      <w:r>
-        <w:t xml:space="preserve"> til at facilitere søgning i domænet.</w:t>
+        <w:t>Søge-algoritmerne skal være baseret på trie's og binære søgetræer, for at sikre god performance når brugeren potentielt skal søge over mange tusinde linjer rå log-data. Søge-komponenten bør udstille et *eDSL til at facilitere søgning i domænet.</w:t>
       </w:r>
     </w:p>
     <w:p>
       <w:r>
         <w:lastRenderedPageBreak/>
-        <w:t xml:space="preserve">Søge-resultater kan udstilles som tekst-udsnit fra søge-hits, som </w:t>
-      </w:r>
-      <w:proofErr w:type="spellStart"/>
-      <w:r>
-        <w:t>f.eks</w:t>
-      </w:r>
-      <w:proofErr w:type="spellEnd"/>
-      <w:r>
-        <w:t>:</w:t>
+        <w:t>Søge-resultater kan udstilles som tekst-udsnit fra søge-hits, som f.eks:</w:t>
       </w:r>
     </w:p>
     <w:p>
@@ -513,39 +481,7 @@
           <w:i/>
           <w:iCs/>
         </w:rPr>
-        <w:t>*</w:t>
-      </w:r>
-      <w:proofErr w:type="spellStart"/>
-      <w:r>
-        <w:rPr>
-          <w:i/>
-          <w:iCs/>
-        </w:rPr>
-        <w:t>embedded</w:t>
-      </w:r>
-      <w:proofErr w:type="spellEnd"/>
-      <w:r>
-        <w:rPr>
-          <w:i/>
-          <w:iCs/>
-        </w:rPr>
-        <w:t xml:space="preserve"> Domain </w:t>
-      </w:r>
-      <w:proofErr w:type="spellStart"/>
-      <w:r>
-        <w:rPr>
-          <w:i/>
-          <w:iCs/>
-        </w:rPr>
-        <w:t>Specific</w:t>
-      </w:r>
-      <w:proofErr w:type="spellEnd"/>
-      <w:r>
-        <w:rPr>
-          <w:i/>
-          <w:iCs/>
-        </w:rPr>
-        <w:t xml:space="preserve"> Language</w:t>
+        <w:t>*embedded Domain Specific Language</w:t>
       </w:r>
     </w:p>
     <w:p>
@@ -595,26 +531,8 @@
     </w:p>
     <w:p>
       <w:r>
-        <w:t>Hvilken platform skal den køre på? - Windows, *</w:t>
-      </w:r>
-      <w:proofErr w:type="spellStart"/>
-      <w:r>
-        <w:t>Nix</w:t>
-      </w:r>
-      <w:proofErr w:type="spellEnd"/>
-      <w:r>
-        <w:t xml:space="preserve">, </w:t>
-      </w:r>
-      <w:proofErr w:type="spellStart"/>
-      <w:proofErr w:type="gramStart"/>
-      <w:r>
-        <w:t>OSX</w:t>
-      </w:r>
-      <w:proofErr w:type="spellEnd"/>
-      <w:r>
-        <w:t xml:space="preserve"> ?</w:t>
-      </w:r>
-      <w:proofErr w:type="gramEnd"/>
+        <w:t>Hvilken platform skal den køre på? - Windows, *Nix, OSX ?</w:t>
+      </w:r>
       <w:r>
         <w:br/>
         <w:t xml:space="preserve">Skal den afvikles lokalt på brugerens klient eller central fra en server? </w:t>
@@ -625,68 +543,23 @@
       </w:r>
       <w:r>
         <w:br/>
-        <w:t xml:space="preserve">Kan den </w:t>
-      </w:r>
-      <w:proofErr w:type="spellStart"/>
-      <w:r>
-        <w:t>virtualiseres</w:t>
-      </w:r>
-      <w:proofErr w:type="spellEnd"/>
-      <w:r>
-        <w:t xml:space="preserve"> eller måske køres i en cloud-løsning? </w:t>
-      </w:r>
-    </w:p>
-    <w:p>
-      <w:r>
-        <w:t xml:space="preserve">I DR eksisterer Windows, Linux og Apple </w:t>
-      </w:r>
-      <w:proofErr w:type="spellStart"/>
-      <w:proofErr w:type="gramStart"/>
-      <w:r>
-        <w:t>OSX</w:t>
-      </w:r>
-      <w:proofErr w:type="spellEnd"/>
-      <w:r>
-        <w:t xml:space="preserve"> side</w:t>
-      </w:r>
-      <w:proofErr w:type="gramEnd"/>
-      <w:r>
-        <w:t>-om-side, og bliver anvendt af overlappende brugergrupper. Alle servere er enten *</w:t>
-      </w:r>
-      <w:proofErr w:type="spellStart"/>
-      <w:r>
-        <w:t>N</w:t>
+        <w:t xml:space="preserve">Kan den virtualiseres eller måske køres i en cloud-løsning? </w:t>
+      </w:r>
+    </w:p>
+    <w:p>
+      <w:r>
+        <w:t>I DR eksisterer Windows, Linux og Apple OSX side-om-side, og bliver anvendt af overlappende brugergrupper. Alle servere er enten *N</w:t>
       </w:r>
       <w:r>
         <w:t>i</w:t>
       </w:r>
       <w:r>
-        <w:t>x</w:t>
-      </w:r>
-      <w:proofErr w:type="spellEnd"/>
-      <w:r>
-        <w:t xml:space="preserve"> (Unix-like, 2022) eller varianter af Windows Server, mens klienterne enten kører Windows eller </w:t>
-      </w:r>
-      <w:proofErr w:type="spellStart"/>
-      <w:r>
-        <w:t>OSX</w:t>
-      </w:r>
-      <w:proofErr w:type="spellEnd"/>
-      <w:r>
-        <w:t xml:space="preserve">. </w:t>
-      </w:r>
-    </w:p>
-    <w:p>
-      <w:r>
-        <w:t xml:space="preserve">Jeg ønsker at brugere med både Win og </w:t>
-      </w:r>
-      <w:proofErr w:type="spellStart"/>
-      <w:r>
-        <w:t>OSX</w:t>
-      </w:r>
-      <w:proofErr w:type="spellEnd"/>
-      <w:r>
-        <w:t xml:space="preserve">-klienter skal kunne </w:t>
+        <w:t xml:space="preserve">x (Unix-like, 2022) eller varianter af Windows Server, mens klienterne enten kører Windows eller OSX. </w:t>
+      </w:r>
+    </w:p>
+    <w:p>
+      <w:r>
+        <w:t xml:space="preserve">Jeg ønsker at brugere med både Win og OSX-klienter skal kunne </w:t>
       </w:r>
       <w:r>
         <w:t>anvende</w:t>
@@ -775,31 +648,7 @@
     </w:p>
     <w:p>
       <w:r>
-        <w:t xml:space="preserve">I de allerførste computersystemer som opstod i i 1940-50, var der ingen abstraktion mellem hvordan hardwaren var konstrueret, og hvor systemerne skulle programmeres. </w:t>
-      </w:r>
-      <w:proofErr w:type="spellStart"/>
-      <w:r>
-        <w:t>Colossus</w:t>
-      </w:r>
-      <w:proofErr w:type="spellEnd"/>
-      <w:r>
-        <w:t xml:space="preserve">, som brød den tyske </w:t>
-      </w:r>
-      <w:proofErr w:type="spellStart"/>
-      <w:r>
-        <w:t>Kriegsmarine’s</w:t>
-      </w:r>
-      <w:proofErr w:type="spellEnd"/>
-      <w:r>
-        <w:t xml:space="preserve"> kodesystem, </w:t>
-      </w:r>
-      <w:proofErr w:type="spellStart"/>
-      <w:r>
-        <w:t>Enigma</w:t>
-      </w:r>
-      <w:proofErr w:type="spellEnd"/>
-      <w:r>
-        <w:t xml:space="preserve">, var specialbygget til dette ene formål, og kunne aldrig udføre andre opgaver end denne ene: at bryde og dechifrere kodede meddelelser. </w:t>
+        <w:t xml:space="preserve">I de allerførste computersystemer som opstod i i 1940-50, var der ingen abstraktion mellem hvordan hardwaren var konstrueret, og hvor systemerne skulle programmeres. Colossus, som brød den tyske Kriegsmarine’s kodesystem, Enigma, var specialbygget til dette ene formål, og kunne aldrig udføre andre opgaver end denne ene: at bryde og dechifrere kodede meddelelser. </w:t>
       </w:r>
       <w:sdt>
         <w:sdtPr>
@@ -829,23 +678,7 @@
       </w:r>
       <w:r>
         <w:br/>
-        <w:t xml:space="preserve">Verdens første (elektroniske) ”general purpose” computer er generelt anerkendt til at være </w:t>
-      </w:r>
-      <w:proofErr w:type="spellStart"/>
-      <w:r>
-        <w:t>ENIAC</w:t>
-      </w:r>
-      <w:proofErr w:type="spellEnd"/>
-      <w:r>
-        <w:t xml:space="preserve">, som blev sat i drift i 1945. </w:t>
-      </w:r>
-      <w:proofErr w:type="spellStart"/>
-      <w:r>
-        <w:t>ENIAC</w:t>
-      </w:r>
-      <w:proofErr w:type="spellEnd"/>
-      <w:r>
-        <w:t xml:space="preserve"> blev programmeret direkte i binær assembler. </w:t>
+        <w:t xml:space="preserve">Verdens første (elektroniske) ”general purpose” computer er generelt anerkendt til at være ENIAC, som blev sat i drift i 1945. ENIAC blev programmeret direkte i binær assembler. </w:t>
       </w:r>
       <w:sdt>
         <w:sdtPr>
@@ -908,23 +741,7 @@
       </w:r>
       <w:r>
         <w:br/>
-        <w:t xml:space="preserve">Moderne softwareudvikling sker hovedsageligt på højt niveau af abstraktion. Her anses det som hovedregel for vigtigt, at kode kan afvikles på så mange mål-platforme som muligt. Dette var bl.a. visionen bag udviklingen af Java, ”Write </w:t>
-      </w:r>
-      <w:proofErr w:type="spellStart"/>
-      <w:r>
-        <w:t>Once</w:t>
-      </w:r>
-      <w:proofErr w:type="spellEnd"/>
-      <w:r>
-        <w:t xml:space="preserve">, Run </w:t>
-      </w:r>
-      <w:proofErr w:type="spellStart"/>
-      <w:r>
-        <w:t>Anywhere</w:t>
-      </w:r>
-      <w:proofErr w:type="spellEnd"/>
-      <w:r>
-        <w:t xml:space="preserve">” </w:t>
+        <w:t xml:space="preserve">Moderne softwareudvikling sker hovedsageligt på højt niveau af abstraktion. Her anses det som hovedregel for vigtigt, at kode kan afvikles på så mange mål-platforme som muligt. Dette var bl.a. visionen bag udviklingen af Java, ”Write Once, Run Anywhere” </w:t>
       </w:r>
       <w:sdt>
         <w:sdtPr>
@@ -1053,23 +870,7 @@
     </w:p>
     <w:p>
       <w:r>
-        <w:t xml:space="preserve">De tre sprog har som fællestræk at programmets forbrug af hukommelse under kørsel håndteres i baggrunden, af det miljø som sættes op for at afvikle koden. Denne proces kaldes </w:t>
-      </w:r>
-      <w:proofErr w:type="spellStart"/>
-      <w:r>
-        <w:t>Garbage</w:t>
-      </w:r>
-      <w:proofErr w:type="spellEnd"/>
-      <w:r>
-        <w:t xml:space="preserve"> Collection (GC), og betyder at allokeret hukommelse automatisk frigøres når et objekts </w:t>
-      </w:r>
-      <w:proofErr w:type="spellStart"/>
-      <w:r>
-        <w:t>livs-cyklus</w:t>
-      </w:r>
-      <w:proofErr w:type="spellEnd"/>
-      <w:r>
-        <w:t xml:space="preserve"> er slut. </w:t>
+        <w:t xml:space="preserve">De tre sprog har som fællestræk at programmets forbrug af hukommelse under kørsel håndteres i baggrunden, af det miljø som sættes op for at afvikle koden. Denne proces kaldes Garbage Collection (GC), og betyder at allokeret hukommelse automatisk frigøres når et objekts livs-cyklus er slut. </w:t>
       </w:r>
       <w:r>
         <w:t xml:space="preserve"> </w:t>
@@ -1148,31 +949,7 @@
     </w:p>
     <w:p>
       <w:r>
-        <w:t xml:space="preserve">repræsenterer det type-svage sprogdomæne, også kaldet dynamisk </w:t>
-      </w:r>
-      <w:proofErr w:type="spellStart"/>
-      <w:r>
-        <w:t>typing</w:t>
-      </w:r>
-      <w:proofErr w:type="spellEnd"/>
-      <w:r>
-        <w:t xml:space="preserve">. Det er et fortolket sprog, dvs. det omsættes til maskinvendt kode linje-for-linje under kørsel. En deklareret variabel kan ændre indholds karakter i løbet af sin levetid, dvs. igennem programmets køretid. Variablen A kan starte med at refererer heltals-værdier, dernæst en tekst-streng, og senere et komplekst objekt. JavaScript er i særdeleshed udbredt som de facto normen for at kode interaktivitet på web (sammen med html/css) </w:t>
-      </w:r>
-      <w:proofErr w:type="spellStart"/>
-      <w:r>
-        <w:t>bl.a</w:t>
-      </w:r>
-      <w:proofErr w:type="spellEnd"/>
-      <w:r>
-        <w:t xml:space="preserve"> pga. dets kompakte og fortættede </w:t>
-      </w:r>
-      <w:proofErr w:type="spellStart"/>
-      <w:r>
-        <w:t>syntax</w:t>
-      </w:r>
-      <w:proofErr w:type="spellEnd"/>
-      <w:r>
-        <w:t>. I den kontekst køres JavaScript i brugerens webbrowser.</w:t>
+        <w:t>repræsenterer det type-svage sprogdomæne, også kaldet dynamisk typing. Det er et fortolket sprog, dvs. det omsættes til maskinvendt kode linje-for-linje under kørsel. En deklareret variabel kan ændre indholds karakter i løbet af sin levetid, dvs. igennem programmets køretid. Variablen A kan starte med at refererer heltals-værdier, dernæst en tekst-streng, og senere et komplekst objekt. JavaScript er i særdeleshed udbredt som de facto normen for at kode interaktivitet på web (sammen med html/css) bl.a pga. dets kompakte og fortættede syntax. I den kontekst køres JavaScript i brugerens webbrowser.</w:t>
       </w:r>
     </w:p>
     <w:p>
@@ -1185,23 +962,7 @@
     </w:p>
     <w:p>
       <w:r>
-        <w:t xml:space="preserve">repræsenterer det ”modsatte” domæne, det type-stærke, kaldet </w:t>
-      </w:r>
-      <w:proofErr w:type="spellStart"/>
-      <w:r>
-        <w:t>static</w:t>
-      </w:r>
-      <w:proofErr w:type="spellEnd"/>
-      <w:r>
-        <w:t xml:space="preserve"> </w:t>
-      </w:r>
-      <w:proofErr w:type="spellStart"/>
-      <w:r>
-        <w:t>typing</w:t>
-      </w:r>
-      <w:proofErr w:type="spellEnd"/>
-      <w:r>
-        <w:t xml:space="preserve">. Et C#-program bliver kompileret til maskine-nær kode før eksekvering. I C# kan alle variable udelukkende referere den datatype de deklareres mod. C# er stærkt object-orienteret. Det blev udviklet som Microsofts svar på det oprindelige objektorienterede Java fra Sun/Oracle. </w:t>
+        <w:t xml:space="preserve">repræsenterer det ”modsatte” domæne, det type-stærke, kaldet static typing. Et C#-program bliver kompileret til maskine-nær kode før eksekvering. I C# kan alle variable udelukkende referere den datatype de deklareres mod. C# er stærkt object-orienteret. Det blev udviklet som Microsofts svar på det oprindelige objektorienterede Java fra Sun/Oracle. </w:t>
       </w:r>
       <w:sdt>
         <w:sdtPr>
@@ -1231,15 +992,7 @@
       </w:r>
       <w:r>
         <w:br/>
-        <w:t xml:space="preserve">C# er knyttet til </w:t>
-      </w:r>
-      <w:proofErr w:type="gramStart"/>
-      <w:r>
-        <w:t>kørsel- og udviklings miljøet</w:t>
-      </w:r>
-      <w:proofErr w:type="gramEnd"/>
-      <w:r>
-        <w:t xml:space="preserve"> .NET, som er Microsofts bud på et kode økosystem til Windows-platformen </w:t>
+        <w:t xml:space="preserve">C# er knyttet til kørsel- og udviklings miljøet .NET, som er Microsofts bud på et kode økosystem til Windows-platformen </w:t>
       </w:r>
       <w:sdt>
         <w:sdtPr>
@@ -1265,15 +1018,7 @@
         </w:sdtContent>
       </w:sdt>
       <w:r>
-        <w:t xml:space="preserve">. I de senere år er .NET Framework blevet afløst af .NET Core, som også er egnet til udvikling mod </w:t>
-      </w:r>
-      <w:proofErr w:type="spellStart"/>
-      <w:r>
-        <w:t>OSX</w:t>
-      </w:r>
-      <w:proofErr w:type="spellEnd"/>
-      <w:r>
-        <w:t xml:space="preserve"> (Apple), Linux og Android (Google).</w:t>
+        <w:t>. I de senere år er .NET Framework blevet afløst af .NET Core, som også er egnet til udvikling mod OSX (Apple), Linux og Android (Google).</w:t>
       </w:r>
     </w:p>
     <w:p>
@@ -1286,23 +1031,7 @@
     </w:p>
     <w:p>
       <w:r>
-        <w:t>kan med god vilje placeres imellem JavaScript og C#. Det kan kodes både i et objektorienteret og et funktionelt paradigme, og er typesvagt. Python-</w:t>
-      </w:r>
-      <w:proofErr w:type="spellStart"/>
-      <w:r>
-        <w:t>syntax</w:t>
-      </w:r>
-      <w:proofErr w:type="spellEnd"/>
-      <w:r>
-        <w:t xml:space="preserve"> er en meget kompakt kodestil, og er særligt populært til at processere store datamængder i få linjer kode. Python-fortolkere findes i varianter egnet til de mest populære miljøer, Windows, </w:t>
-      </w:r>
-      <w:proofErr w:type="spellStart"/>
-      <w:r>
-        <w:t>OSX</w:t>
-      </w:r>
-      <w:proofErr w:type="spellEnd"/>
-      <w:r>
-        <w:t xml:space="preserve"> og Unix/Linux. </w:t>
+        <w:t xml:space="preserve">kan med god vilje placeres imellem JavaScript og C#. Det kan kodes både i et objektorienteret og et funktionelt paradigme, og er typesvagt. Python-syntax er en meget kompakt kodestil, og er særligt populært til at processere store datamængder i få linjer kode. Python-fortolkere findes i varianter egnet til de mest populære miljøer, Windows, OSX og Unix/Linux. </w:t>
       </w:r>
       <w:sdt>
         <w:sdtPr>
@@ -1396,32 +1125,16 @@
         <w:t xml:space="preserve">Hvert enkelt sprog har specifikke styrker og fordele. </w:t>
       </w:r>
       <w:r>
-        <w:t xml:space="preserve">Python giver mulighed for meget elegant og effektiv </w:t>
-      </w:r>
-      <w:proofErr w:type="spellStart"/>
-      <w:r>
-        <w:t>re</w:t>
+        <w:t>Python giver mulighed for meget elegant og effektiv re</w:t>
       </w:r>
       <w:r>
         <w:t>k</w:t>
       </w:r>
       <w:r>
-        <w:t>ursion</w:t>
-      </w:r>
-      <w:proofErr w:type="spellEnd"/>
-      <w:r>
-        <w:t xml:space="preserve"> som er vigtige for at bygge de node-baserede søge-træer som udgør søgemotoren. C# </w:t>
-      </w:r>
-      <w:r>
-        <w:t xml:space="preserve">understøtter </w:t>
-      </w:r>
-      <w:proofErr w:type="spellStart"/>
-      <w:r>
-        <w:t>multi-threading</w:t>
-      </w:r>
-      <w:proofErr w:type="spellEnd"/>
-      <w:r>
-        <w:t xml:space="preserve"> </w:t>
+        <w:t xml:space="preserve">ursion som er vigtige for at bygge de node-baserede søge-træer som udgør søgemotoren. C# </w:t>
+      </w:r>
+      <w:r>
+        <w:t xml:space="preserve">understøtter multi-threading </w:t>
       </w:r>
       <w:sdt>
         <w:sdtPr>
@@ -1671,35 +1384,7 @@
         <w:rPr>
           <w:lang w:eastAsia="da-DK"/>
         </w:rPr>
-        <w:t xml:space="preserve"> og understøttende frameworks som </w:t>
-      </w:r>
-      <w:proofErr w:type="spellStart"/>
-      <w:r>
-        <w:rPr>
-          <w:lang w:eastAsia="da-DK"/>
-        </w:rPr>
-        <w:t>React</w:t>
-      </w:r>
-      <w:proofErr w:type="spellEnd"/>
-      <w:r>
-        <w:rPr>
-          <w:lang w:eastAsia="da-DK"/>
-        </w:rPr>
-        <w:t xml:space="preserve"> og </w:t>
-      </w:r>
-      <w:proofErr w:type="spellStart"/>
-      <w:r>
-        <w:rPr>
-          <w:lang w:eastAsia="da-DK"/>
-        </w:rPr>
-        <w:t>Redux</w:t>
-      </w:r>
-      <w:proofErr w:type="spellEnd"/>
-      <w:r>
-        <w:rPr>
-          <w:lang w:eastAsia="da-DK"/>
-        </w:rPr>
-        <w:t xml:space="preserve">. Men </w:t>
+        <w:t xml:space="preserve"> og understøttende frameworks som React og Redux. Men </w:t>
       </w:r>
       <w:r>
         <w:rPr>
@@ -1762,35 +1447,7 @@
         <w:rPr>
           <w:lang w:eastAsia="da-DK"/>
         </w:rPr>
-        <w:t xml:space="preserve">fundamentale produktions-systemer i huset baseret på </w:t>
-      </w:r>
-      <w:proofErr w:type="spellStart"/>
-      <w:r>
-        <w:rPr>
-          <w:lang w:eastAsia="da-DK"/>
-        </w:rPr>
-        <w:t>off</w:t>
-      </w:r>
-      <w:proofErr w:type="spellEnd"/>
-      <w:r>
-        <w:rPr>
-          <w:lang w:eastAsia="da-DK"/>
-        </w:rPr>
-        <w:t>-the-</w:t>
-      </w:r>
-      <w:proofErr w:type="spellStart"/>
-      <w:r>
-        <w:rPr>
-          <w:lang w:eastAsia="da-DK"/>
-        </w:rPr>
-        <w:t>shelf</w:t>
-      </w:r>
-      <w:proofErr w:type="spellEnd"/>
-      <w:r>
-        <w:rPr>
-          <w:lang w:eastAsia="da-DK"/>
-        </w:rPr>
-        <w:t xml:space="preserve"> produkter. Men integrationslagene mellem produktion-systemerne er i høj grad egenudvikle</w:t>
+        <w:t>fundamentale produktions-systemer i huset baseret på off-the-shelf produkter. Men integrationslagene mellem produktion-systemerne er i høj grad egenudvikle</w:t>
       </w:r>
       <w:r>
         <w:rPr>
@@ -1918,21 +1575,7 @@
         <w:rPr>
           <w:lang w:eastAsia="da-DK"/>
         </w:rPr>
-        <w:t xml:space="preserve">, dvs. </w:t>
-      </w:r>
-      <w:proofErr w:type="spellStart"/>
-      <w:r>
-        <w:rPr>
-          <w:lang w:eastAsia="da-DK"/>
-        </w:rPr>
-        <w:t>èn</w:t>
-      </w:r>
-      <w:proofErr w:type="spellEnd"/>
-      <w:r>
-        <w:rPr>
-          <w:lang w:eastAsia="da-DK"/>
-        </w:rPr>
-        <w:t xml:space="preserve"> fysisk server pr. applikation/system</w:t>
+        <w:t>, dvs. èn fysisk server pr. applikation/system</w:t>
       </w:r>
       <w:r>
         <w:rPr>
@@ -1997,21 +1640,7 @@
         <w:rPr>
           <w:lang w:eastAsia="da-DK"/>
         </w:rPr>
-        <w:t xml:space="preserve"> Container-teknologier som Docker og </w:t>
-      </w:r>
-      <w:proofErr w:type="spellStart"/>
-      <w:r>
-        <w:rPr>
-          <w:lang w:eastAsia="da-DK"/>
-        </w:rPr>
-        <w:t>Kubernetes</w:t>
-      </w:r>
-      <w:proofErr w:type="spellEnd"/>
-      <w:r>
-        <w:rPr>
-          <w:lang w:eastAsia="da-DK"/>
-        </w:rPr>
-        <w:t xml:space="preserve"> bliver oftest </w:t>
+        <w:t xml:space="preserve"> Container-teknologier som Docker og Kubernetes bliver oftest </w:t>
       </w:r>
       <w:r>
         <w:rPr>
@@ -2035,21 +1664,7 @@
         <w:rPr>
           <w:lang w:eastAsia="da-DK"/>
         </w:rPr>
-        <w:t xml:space="preserve"> DR indtil nu været baseret på </w:t>
-      </w:r>
-      <w:proofErr w:type="spellStart"/>
-      <w:r>
-        <w:rPr>
-          <w:lang w:eastAsia="da-DK"/>
-        </w:rPr>
-        <w:t>OnPremise</w:t>
-      </w:r>
-      <w:proofErr w:type="spellEnd"/>
-      <w:r>
-        <w:rPr>
-          <w:lang w:eastAsia="da-DK"/>
-        </w:rPr>
-        <w:t>-hardware.</w:t>
+        <w:t xml:space="preserve"> DR indtil nu været baseret på OnPremise-hardware.</w:t>
       </w:r>
       <w:r>
         <w:rPr>
@@ -2062,49 +1677,7 @@
           <w:lang w:eastAsia="da-DK"/>
         </w:rPr>
         <w:br/>
-        <w:t>Cloud-</w:t>
-      </w:r>
-      <w:proofErr w:type="spellStart"/>
-      <w:r>
-        <w:rPr>
-          <w:lang w:eastAsia="da-DK"/>
-        </w:rPr>
-        <w:t>computing</w:t>
-      </w:r>
-      <w:proofErr w:type="spellEnd"/>
-      <w:r>
-        <w:rPr>
-          <w:lang w:eastAsia="da-DK"/>
-        </w:rPr>
-        <w:t xml:space="preserve"> er et paradigme der faciliterer omfattende adgang til en central pulje af ressourcer. Det har traditionelt været forbundet med </w:t>
-      </w:r>
-      <w:proofErr w:type="spellStart"/>
-      <w:r>
-        <w:rPr>
-          <w:lang w:eastAsia="da-DK"/>
-        </w:rPr>
-        <w:t>VMs</w:t>
-      </w:r>
-      <w:proofErr w:type="spellEnd"/>
-      <w:r>
-        <w:rPr>
-          <w:lang w:eastAsia="da-DK"/>
-        </w:rPr>
-        <w:t xml:space="preserve">, men containers er ved at vinde frem. Man kan betragte containers som letvægts </w:t>
-      </w:r>
-      <w:proofErr w:type="spellStart"/>
-      <w:r>
-        <w:rPr>
-          <w:lang w:eastAsia="da-DK"/>
-        </w:rPr>
-        <w:t>VMs</w:t>
-      </w:r>
-      <w:proofErr w:type="spellEnd"/>
-      <w:r>
-        <w:rPr>
-          <w:lang w:eastAsia="da-DK"/>
-        </w:rPr>
-        <w:t xml:space="preserve">. </w:t>
+        <w:t xml:space="preserve">Cloud-computing er et paradigme der faciliterer omfattende adgang til en central pulje af ressourcer. Det har traditionelt været forbundet med VMs, men containers er ved at vinde frem. Man kan betragte containers som letvægts VMs. </w:t>
       </w:r>
       <w:sdt>
         <w:sdtPr>
@@ -2159,15 +1732,7 @@
     </w:p>
     <w:p>
       <w:r>
-        <w:t xml:space="preserve">En VM er i realiteten en simulering af en komplet PC, dvs. hardware som CPU, RAM, </w:t>
-      </w:r>
-      <w:proofErr w:type="spellStart"/>
-      <w:r>
-        <w:t>storage</w:t>
-      </w:r>
-      <w:proofErr w:type="spellEnd"/>
-      <w:r>
-        <w:t xml:space="preserve"> osv. bliver simuleret for den applikation som skal køres. Ovenpå hardware-simulationen afvikles værts-styresystemet (OS), typisk en variant af MS Windows. Denne løsning giver mulighed for at afvikle adskillige, isolerede instanser af en VM mod samme fysiske hardware.</w:t>
+        <w:t>En VM er i realiteten en simulering af en komplet PC, dvs. hardware som CPU, RAM, storage osv. bliver simuleret for den applikation som skal køres. Ovenpå hardware-simulationen afvikles værts-styresystemet (OS), typisk en variant af MS Windows. Denne løsning giver mulighed for at afvikle adskillige, isolerede instanser af en VM mod samme fysiske hardware.</w:t>
       </w:r>
       <w:r>
         <w:t xml:space="preserve"> En VM vil typisk være vært for ét komplet system, på tværs af mange processer.</w:t>
@@ -2183,26 +1748,10 @@
     </w:p>
     <w:p>
       <w:r>
-        <w:t xml:space="preserve">En container er et isoleret og relativt letvægts miljø som afvikles på en til formålet egnet platform. Denne platform betegnes som </w:t>
-      </w:r>
-      <w:proofErr w:type="spellStart"/>
-      <w:r>
-        <w:t>kernel</w:t>
-      </w:r>
-      <w:proofErr w:type="spellEnd"/>
-      <w:r>
-        <w:t>, og sidder oven på enten fysisk eller simuleret hardware. En container sidder så at sige oven på værts-OS, uden at have sit eget dedikerede OS. En container-instans vil normalt kræve færre ressourcer fra værts-systemet end en VM. En meget brugt teknologi til containers er Docker.</w:t>
-      </w:r>
-      <w:r>
-        <w:t xml:space="preserve"> </w:t>
-      </w:r>
-      <w:proofErr w:type="spellStart"/>
-      <w:r>
-        <w:t>Èn</w:t>
-      </w:r>
-      <w:proofErr w:type="spellEnd"/>
-      <w:r>
-        <w:t xml:space="preserve"> container vil som hovedregel kun være vært for en proces eller applikation</w:t>
+        <w:t>En container er et isoleret og relativt letvægts miljø som afvikles på en til formålet egnet platform. Denne platform betegnes som kernel, og sidder oven på enten fysisk eller simuleret hardware. En container sidder så at sige oven på værts-OS, uden at have sit eget dedikerede OS. En container-instans vil normalt kræve færre ressourcer fra værts-systemet end en VM. En meget brugt teknologi til containers er Docker.</w:t>
+      </w:r>
+      <w:r>
+        <w:t xml:space="preserve"> Èn container vil som hovedregel kun være vært for en proces eller applikation</w:t>
       </w:r>
     </w:p>
     <w:p>
@@ -2226,26 +1775,13 @@
         <w:br/>
       </w:r>
       <w:r>
-        <w:t xml:space="preserve">VM: Isolation of the </w:t>
-      </w:r>
-      <w:proofErr w:type="spellStart"/>
-      <w:r>
-        <w:t>machine</w:t>
-      </w:r>
-      <w:proofErr w:type="spellEnd"/>
+        <w:t>VM: Isolation of the machine</w:t>
+      </w:r>
       <w:r>
         <w:br/>
       </w:r>
       <w:r>
-        <w:t xml:space="preserve">Container: Isolation of the </w:t>
-      </w:r>
-      <w:proofErr w:type="spellStart"/>
-      <w:r>
-        <w:t>process</w:t>
-      </w:r>
-      <w:proofErr w:type="spellEnd"/>
-      <w:r>
-        <w:t xml:space="preserve"> </w:t>
+        <w:t xml:space="preserve">Container: Isolation of the process </w:t>
       </w:r>
       <w:r>
         <w:br/>
@@ -2279,16 +1815,8 @@
         <w:rPr>
           <w:lang w:eastAsia="da-DK"/>
         </w:rPr>
-        <w:t xml:space="preserve">Sammendrag af interview med Thomas Borup, DR, MS </w:t>
-      </w:r>
-      <w:proofErr w:type="spellStart"/>
-      <w:r>
-        <w:rPr>
-          <w:lang w:eastAsia="da-DK"/>
-        </w:rPr>
-        <w:t>Infra</w:t>
-      </w:r>
-      <w:proofErr w:type="spellEnd"/>
+        <w:t>Sammendrag af interview med Thomas Borup, DR, MS Infra</w:t>
+      </w:r>
       <w:r>
         <w:rPr>
           <w:lang w:eastAsia="da-DK"/>
@@ -2345,15 +1873,7 @@
         <w:t>”</w:t>
       </w:r>
       <w:r>
-        <w:t xml:space="preserve">DR har for nyligt besluttet af være ”Cloud First”, efter at have været </w:t>
-      </w:r>
-      <w:proofErr w:type="spellStart"/>
-      <w:r>
-        <w:t>OnPremise</w:t>
-      </w:r>
-      <w:proofErr w:type="spellEnd"/>
-      <w:r>
-        <w:t>-orienteret.</w:t>
+        <w:t>DR har for nyligt besluttet af være ”Cloud First”, efter at have været OnPremise-orienteret.</w:t>
       </w:r>
       <w:r>
         <w:t>”</w:t>
@@ -2361,69 +1881,8 @@
       <w:r>
         <w:br/>
       </w:r>
-      <w:proofErr w:type="spellStart"/>
-      <w:r>
-        <w:t>OnPremise</w:t>
-      </w:r>
-      <w:proofErr w:type="spellEnd"/>
-      <w:r>
-        <w:t xml:space="preserve"> indebærer at den fysiske hardware er servere placeret i bygningen. Cloud er i DR-kontekst lig med Microsoft </w:t>
-      </w:r>
-      <w:proofErr w:type="spellStart"/>
-      <w:r>
-        <w:t>Azure</w:t>
-      </w:r>
-      <w:proofErr w:type="spellEnd"/>
-      <w:r>
-        <w:t xml:space="preserve">. Det indebærer at nye systemer i videst muligt omfang skal </w:t>
-      </w:r>
-      <w:proofErr w:type="spellStart"/>
-      <w:r>
-        <w:t>deployes</w:t>
-      </w:r>
-      <w:proofErr w:type="spellEnd"/>
-      <w:r>
-        <w:t xml:space="preserve"> til </w:t>
-      </w:r>
-      <w:proofErr w:type="spellStart"/>
-      <w:r>
-        <w:t>Azure</w:t>
-      </w:r>
-      <w:proofErr w:type="spellEnd"/>
-      <w:r>
-        <w:t xml:space="preserve">. </w:t>
-      </w:r>
-      <w:proofErr w:type="spellStart"/>
-      <w:r>
-        <w:t>Azure</w:t>
-      </w:r>
-      <w:proofErr w:type="spellEnd"/>
-      <w:r>
-        <w:t xml:space="preserve"> giver mulighed for både at </w:t>
-      </w:r>
-      <w:proofErr w:type="spellStart"/>
-      <w:r>
-        <w:t>instantiere</w:t>
-      </w:r>
-      <w:proofErr w:type="spellEnd"/>
-      <w:r>
-        <w:t xml:space="preserve"> komplette </w:t>
-      </w:r>
-      <w:proofErr w:type="spellStart"/>
-      <w:r>
-        <w:t>VMs</w:t>
-      </w:r>
-      <w:proofErr w:type="spellEnd"/>
-      <w:r>
-        <w:t xml:space="preserve">, eller modulære komponenter som </w:t>
-      </w:r>
-      <w:proofErr w:type="spellStart"/>
-      <w:r>
-        <w:t>f.eks</w:t>
-      </w:r>
-      <w:proofErr w:type="spellEnd"/>
-      <w:r>
-        <w:t xml:space="preserve"> en SQL-database. Komponent-tilgangen er favoriseret, fordi der er mindre ressource-overhead på et drifte en komponent snarere end end komplet VM. </w:t>
+      <w:r>
+        <w:t xml:space="preserve">OnPremise indebærer at den fysiske hardware er servere placeret i bygningen. Cloud er i DR-kontekst lig med Microsoft Azure. Det indebærer at nye systemer i videst muligt omfang skal deployes til Azure. Azure giver mulighed for både at instantiere komplette VMs, eller modulære komponenter som f.eks en SQL-database. Komponent-tilgangen er favoriseret, fordi der er mindre ressource-overhead på et drifte en komponent snarere end end komplet VM. </w:t>
       </w:r>
     </w:p>
     <w:p>
@@ -2431,31 +1890,7 @@
         <w:t>”</w:t>
       </w:r>
       <w:r>
-        <w:t xml:space="preserve">Problemet med Cloud instanser er at </w:t>
-      </w:r>
-      <w:proofErr w:type="spellStart"/>
-      <w:r>
-        <w:t>latency</w:t>
-      </w:r>
-      <w:proofErr w:type="spellEnd"/>
-      <w:r>
-        <w:t xml:space="preserve"> (</w:t>
-      </w:r>
-      <w:proofErr w:type="spellStart"/>
-      <w:r>
-        <w:t>svartider</w:t>
-      </w:r>
-      <w:proofErr w:type="spellEnd"/>
-      <w:r>
-        <w:t xml:space="preserve">) er markant højere mellem lokal klient og cloud-server. Dvs. meget granuleret trafik med mange </w:t>
-      </w:r>
-      <w:proofErr w:type="spellStart"/>
-      <w:r>
-        <w:t>forespøgsler</w:t>
-      </w:r>
-      <w:proofErr w:type="spellEnd"/>
-      <w:r>
-        <w:t xml:space="preserve">/svar akkumulerer forsinkelse. Det betyder at </w:t>
+        <w:t xml:space="preserve">Problemet med Cloud instanser er at latency (svartider) er markant højere mellem lokal klient og cloud-server. Dvs. meget granuleret trafik med mange forespøgsler/svar akkumulerer forsinkelse. Det betyder at </w:t>
       </w:r>
       <w:r>
         <w:t>vi</w:t>
@@ -2467,15 +1902,7 @@
         <w:t>me</w:t>
       </w:r>
       <w:r>
-        <w:t xml:space="preserve"> på om cloud-servicen har meget trafik fra </w:t>
-      </w:r>
-      <w:proofErr w:type="spellStart"/>
-      <w:r>
-        <w:t>OnPremise</w:t>
-      </w:r>
-      <w:proofErr w:type="spellEnd"/>
-      <w:r>
-        <w:t xml:space="preserve"> systemer, fordi </w:t>
+        <w:t xml:space="preserve"> på om cloud-servicen har meget trafik fra OnPremise systemer, fordi </w:t>
       </w:r>
       <w:r>
         <w:t>vi</w:t>
@@ -2519,105 +1946,21 @@
         <w:rPr>
           <w:rFonts w:cs="Calibri"/>
         </w:rPr>
-        <w:t xml:space="preserve">. Vi anvender Microsoft </w:t>
-      </w:r>
-      <w:proofErr w:type="spellStart"/>
+        <w:t>. Vi anvender Microsoft HyperV til drift af windows-systemer, og VMWare til linux. I dag bruger vi MS Virtual Machine Manager til håndteringen”</w:t>
+      </w:r>
+    </w:p>
+    <w:p>
+      <w:pPr>
+        <w:rPr>
+          <w:lang w:eastAsia="da-DK"/>
+        </w:rPr>
+      </w:pPr>
       <w:r>
         <w:rPr>
           <w:rFonts w:cs="Calibri"/>
         </w:rPr>
-        <w:t>HyperV</w:t>
-      </w:r>
-      <w:proofErr w:type="spellEnd"/>
-      <w:r>
-        <w:rPr>
-          <w:rFonts w:cs="Calibri"/>
-        </w:rPr>
-        <w:t xml:space="preserve"> til drift af windows-systemer, og </w:t>
-      </w:r>
-      <w:proofErr w:type="spellStart"/>
-      <w:r>
-        <w:rPr>
-          <w:rFonts w:cs="Calibri"/>
-        </w:rPr>
-        <w:t>VMWare</w:t>
-      </w:r>
-      <w:proofErr w:type="spellEnd"/>
-      <w:r>
-        <w:rPr>
-          <w:rFonts w:cs="Calibri"/>
-        </w:rPr>
-        <w:t xml:space="preserve"> til </w:t>
-      </w:r>
-      <w:proofErr w:type="spellStart"/>
-      <w:r>
-        <w:rPr>
-          <w:rFonts w:cs="Calibri"/>
-        </w:rPr>
-        <w:t>linux</w:t>
-      </w:r>
-      <w:proofErr w:type="spellEnd"/>
-      <w:r>
-        <w:rPr>
-          <w:rFonts w:cs="Calibri"/>
-        </w:rPr>
-        <w:t>. I dag bruger vi MS Virtual Machine Manager til håndteringen”</w:t>
-      </w:r>
-    </w:p>
-    <w:p>
-      <w:pPr>
-        <w:rPr>
-          <w:lang w:eastAsia="da-DK"/>
-        </w:rPr>
-      </w:pPr>
-      <w:r>
-        <w:rPr>
-          <w:rFonts w:cs="Calibri"/>
-        </w:rPr>
         <w:lastRenderedPageBreak/>
-        <w:t xml:space="preserve">Der er planlagt et teknologiskifte, som indebærer at det eksisterende miljø udskiftes til fordel for MS </w:t>
-      </w:r>
-      <w:proofErr w:type="spellStart"/>
-      <w:r>
-        <w:rPr>
-          <w:rFonts w:cs="Calibri"/>
-        </w:rPr>
-        <w:t>Azure</w:t>
-      </w:r>
-      <w:proofErr w:type="spellEnd"/>
-      <w:r>
-        <w:rPr>
-          <w:rFonts w:cs="Calibri"/>
-        </w:rPr>
-        <w:t xml:space="preserve"> </w:t>
-      </w:r>
-      <w:proofErr w:type="spellStart"/>
-      <w:r>
-        <w:rPr>
-          <w:rFonts w:cs="Calibri"/>
-        </w:rPr>
-        <w:t>Stack</w:t>
-      </w:r>
-      <w:proofErr w:type="spellEnd"/>
-      <w:r>
-        <w:rPr>
-          <w:rFonts w:cs="Calibri"/>
-        </w:rPr>
-        <w:t xml:space="preserve"> </w:t>
-      </w:r>
-      <w:proofErr w:type="spellStart"/>
-      <w:r>
-        <w:rPr>
-          <w:rFonts w:cs="Calibri"/>
-        </w:rPr>
-        <w:t>HCI</w:t>
-      </w:r>
-      <w:proofErr w:type="spellEnd"/>
-      <w:r>
-        <w:rPr>
-          <w:rFonts w:cs="Calibri"/>
-        </w:rPr>
-        <w:t xml:space="preserve"> </w:t>
+        <w:t xml:space="preserve">Der er planlagt et teknologiskifte, som indebærer at det eksisterende miljø udskiftes til fordel for MS Azure Stack HCI </w:t>
       </w:r>
       <w:sdt>
         <w:sdtPr>
@@ -2670,41 +2013,13 @@
         <w:rPr>
           <w:rFonts w:cs="Calibri"/>
         </w:rPr>
-        <w:t xml:space="preserve"> kan ressourcer </w:t>
-      </w:r>
-      <w:proofErr w:type="spellStart"/>
+        <w:t xml:space="preserve"> kan ressourcer provisioneres </w:t>
+      </w:r>
       <w:r>
         <w:rPr>
           <w:rFonts w:cs="Calibri"/>
         </w:rPr>
-        <w:t>provisioneres</w:t>
-      </w:r>
-      <w:proofErr w:type="spellEnd"/>
-      <w:r>
-        <w:rPr>
-          <w:rFonts w:cs="Calibri"/>
-        </w:rPr>
-        <w:t xml:space="preserve"> </w:t>
-      </w:r>
-      <w:r>
-        <w:rPr>
-          <w:rFonts w:cs="Calibri"/>
-        </w:rPr>
-        <w:t xml:space="preserve">mod både Cloud og </w:t>
-      </w:r>
-      <w:proofErr w:type="spellStart"/>
-      <w:r>
-        <w:rPr>
-          <w:rFonts w:cs="Calibri"/>
-        </w:rPr>
-        <w:t>OnPremise</w:t>
-      </w:r>
-      <w:proofErr w:type="spellEnd"/>
-      <w:r>
-        <w:rPr>
-          <w:rFonts w:cs="Calibri"/>
-        </w:rPr>
-        <w:t xml:space="preserve"> i samme driftsmiljø. Dermed bliver det praktiske skel mellem de to domæner gradvist udvisket.</w:t>
+        <w:t>mod både Cloud og OnPremise i samme driftsmiljø. Dermed bliver det praktiske skel mellem de to domæner gradvist udvisket.</w:t>
       </w:r>
       <w:r>
         <w:rPr>
@@ -2792,77 +2107,7 @@
         <w:rPr>
           <w:lang w:eastAsia="da-DK"/>
         </w:rPr>
-        <w:t xml:space="preserve">”Vi er ved at at bygge vores nye platform. Det bliver </w:t>
-      </w:r>
-      <w:proofErr w:type="spellStart"/>
-      <w:r>
-        <w:rPr>
-          <w:lang w:eastAsia="da-DK"/>
-        </w:rPr>
-        <w:t>Kubernetes</w:t>
-      </w:r>
-      <w:proofErr w:type="spellEnd"/>
-      <w:r>
-        <w:rPr>
-          <w:lang w:eastAsia="da-DK"/>
-        </w:rPr>
-        <w:t xml:space="preserve">-baseret, med adskillige clusters til test, produktion osv. Vi bygger vores </w:t>
-      </w:r>
-      <w:proofErr w:type="spellStart"/>
-      <w:r>
-        <w:rPr>
-          <w:lang w:eastAsia="da-DK"/>
-        </w:rPr>
-        <w:t>deploy</w:t>
-      </w:r>
-      <w:proofErr w:type="spellEnd"/>
-      <w:r>
-        <w:rPr>
-          <w:lang w:eastAsia="da-DK"/>
-        </w:rPr>
-        <w:t xml:space="preserve">-pipeline sammen med </w:t>
-      </w:r>
-      <w:proofErr w:type="spellStart"/>
-      <w:r>
-        <w:rPr>
-          <w:lang w:eastAsia="da-DK"/>
-        </w:rPr>
-        <w:t>DevOps</w:t>
-      </w:r>
-      <w:proofErr w:type="spellEnd"/>
-      <w:r>
-        <w:rPr>
-          <w:lang w:eastAsia="da-DK"/>
-        </w:rPr>
-        <w:t xml:space="preserve">-teamets, dvs. vi får fordel af fælles infrastruktur. Vi vil tilbyde både </w:t>
-      </w:r>
-      <w:proofErr w:type="spellStart"/>
-      <w:r>
-        <w:rPr>
-          <w:lang w:eastAsia="da-DK"/>
-        </w:rPr>
-        <w:t>OnPremise</w:t>
-      </w:r>
-      <w:proofErr w:type="spellEnd"/>
-      <w:r>
-        <w:rPr>
-          <w:lang w:eastAsia="da-DK"/>
-        </w:rPr>
-        <w:t xml:space="preserve"> og Cloud-</w:t>
-      </w:r>
-      <w:proofErr w:type="spellStart"/>
-      <w:r>
-        <w:rPr>
-          <w:lang w:eastAsia="da-DK"/>
-        </w:rPr>
-        <w:t>hosting</w:t>
-      </w:r>
-      <w:proofErr w:type="spellEnd"/>
-      <w:r>
-        <w:rPr>
-          <w:lang w:eastAsia="da-DK"/>
-        </w:rPr>
-        <w:t>”.</w:t>
+        <w:t>”Vi er ved at at bygge vores nye platform. Det bliver Kubernetes-baseret, med adskillige clusters til test, produktion osv. Vi bygger vores deploy-pipeline sammen med DevOps-teamets, dvs. vi får fordel af fælles infrastruktur. Vi vil tilbyde både OnPremise og Cloud-hosting”.</w:t>
       </w:r>
       <w:r>
         <w:rPr>
@@ -2876,19 +2121,11 @@
         </w:rPr>
         <w:br/>
       </w:r>
-      <w:proofErr w:type="spellStart"/>
-      <w:r>
-        <w:rPr>
-          <w:lang w:eastAsia="da-DK"/>
-        </w:rPr>
-        <w:t>Kubernetes</w:t>
-      </w:r>
-      <w:proofErr w:type="spellEnd"/>
-      <w:r>
-        <w:rPr>
-          <w:lang w:eastAsia="da-DK"/>
-        </w:rPr>
-        <w:t xml:space="preserve"> er system til håndtering og drift af container-samlinger og Docker er det mest udbredte container-system. Tilsammen udgør de en platform som giver stor fejl-tolerance, horisontal skalérbarhed og isolation mellem klient system-domæner.</w:t>
+      <w:r>
+        <w:rPr>
+          <w:lang w:eastAsia="da-DK"/>
+        </w:rPr>
+        <w:t>Kubernetes er system til håndtering og drift af container-samlinger og Docker er det mest udbredte container-system. Tilsammen udgør de en platform som giver stor fejl-tolerance, horisontal skalérbarhed og isolation mellem klient system-domæner.</w:t>
       </w:r>
       <w:sdt>
         <w:sdtPr>
@@ -2940,83 +2177,25 @@
         </w:rPr>
       </w:pPr>
       <w:bookmarkStart w:id="21" w:name="_Toc119153032"/>
-      <w:proofErr w:type="spellStart"/>
-      <w:r>
-        <w:rPr>
-          <w:lang w:eastAsia="da-DK"/>
-        </w:rPr>
-        <w:t>Stateless</w:t>
-      </w:r>
-      <w:proofErr w:type="spellEnd"/>
-      <w:r>
-        <w:rPr>
-          <w:lang w:eastAsia="da-DK"/>
-        </w:rPr>
-        <w:t xml:space="preserve"> vs. </w:t>
-      </w:r>
-      <w:proofErr w:type="spellStart"/>
-      <w:r>
-        <w:rPr>
-          <w:lang w:eastAsia="da-DK"/>
-        </w:rPr>
-        <w:t>Statefull</w:t>
+      <w:r>
+        <w:rPr>
+          <w:lang w:eastAsia="da-DK"/>
+        </w:rPr>
+        <w:t>Stateless vs. Statefull</w:t>
       </w:r>
       <w:bookmarkEnd w:id="21"/>
-      <w:proofErr w:type="spellEnd"/>
-    </w:p>
-    <w:p>
-      <w:pPr>
-        <w:rPr>
-          <w:lang w:eastAsia="da-DK"/>
-        </w:rPr>
-      </w:pPr>
-      <w:r>
-        <w:rPr>
-          <w:lang w:eastAsia="da-DK"/>
-        </w:rPr>
-        <w:t>”</w:t>
-      </w:r>
-      <w:proofErr w:type="spellStart"/>
-      <w:r>
-        <w:rPr>
-          <w:lang w:eastAsia="da-DK"/>
-        </w:rPr>
-        <w:t>DRs</w:t>
-      </w:r>
-      <w:proofErr w:type="spellEnd"/>
-      <w:r>
-        <w:rPr>
-          <w:lang w:eastAsia="da-DK"/>
-        </w:rPr>
-        <w:t xml:space="preserve"> container-strategi indebærer at vi foretrækker ’</w:t>
-      </w:r>
-      <w:proofErr w:type="spellStart"/>
-      <w:r>
-        <w:rPr>
-          <w:lang w:eastAsia="da-DK"/>
-        </w:rPr>
-        <w:t>StateLess</w:t>
-      </w:r>
-      <w:proofErr w:type="spellEnd"/>
-      <w:r>
-        <w:rPr>
-          <w:lang w:eastAsia="da-DK"/>
-        </w:rPr>
-        <w:t>’ fremfor ’</w:t>
-      </w:r>
-      <w:proofErr w:type="spellStart"/>
-      <w:r>
-        <w:rPr>
-          <w:lang w:eastAsia="da-DK"/>
-        </w:rPr>
-        <w:t>StateFull</w:t>
-      </w:r>
-      <w:proofErr w:type="spellEnd"/>
-      <w:r>
-        <w:rPr>
-          <w:lang w:eastAsia="da-DK"/>
-        </w:rPr>
-        <w:t>’. Vi ønsker at kunne rive hele containeren ned når vi re-deployer en app via vores pipeline”</w:t>
+    </w:p>
+    <w:p>
+      <w:pPr>
+        <w:rPr>
+          <w:lang w:eastAsia="da-DK"/>
+        </w:rPr>
+      </w:pPr>
+      <w:r>
+        <w:rPr>
+          <w:lang w:eastAsia="da-DK"/>
+        </w:rPr>
+        <w:t>”DRs container-strategi indebærer at vi foretrækker ’StateLess’ fremfor ’StateFull’. Vi ønsker at kunne rive hele containeren ned når vi re-deployer en app via vores pipeline”</w:t>
       </w:r>
       <w:r>
         <w:rPr>
@@ -3029,20 +2208,7 @@
           <w:lang w:eastAsia="da-DK"/>
         </w:rPr>
         <w:br/>
-      </w:r>
-      <w:proofErr w:type="spellStart"/>
-      <w:r>
-        <w:rPr>
-          <w:lang w:eastAsia="da-DK"/>
-        </w:rPr>
-        <w:t>Stateless</w:t>
-      </w:r>
-      <w:proofErr w:type="spellEnd"/>
-      <w:r>
-        <w:rPr>
-          <w:lang w:eastAsia="da-DK"/>
-        </w:rPr>
-        <w:t xml:space="preserve">-paradigmet </w:t>
+        <w:t xml:space="preserve">Stateless-paradigmet </w:t>
       </w:r>
       <w:r>
         <w:rPr>
@@ -3054,35 +2220,7 @@
         <w:rPr>
           <w:lang w:eastAsia="da-DK"/>
         </w:rPr>
-        <w:t xml:space="preserve"> at en applikation altid </w:t>
-      </w:r>
-      <w:proofErr w:type="spellStart"/>
-      <w:r>
-        <w:rPr>
-          <w:lang w:eastAsia="da-DK"/>
-        </w:rPr>
-        <w:t>deployes</w:t>
-      </w:r>
-      <w:proofErr w:type="spellEnd"/>
-      <w:r>
-        <w:rPr>
-          <w:lang w:eastAsia="da-DK"/>
-        </w:rPr>
-        <w:t xml:space="preserve"> i samme tilstand, dvs. med nøjagtigt samme data. Det gør modellen uegnet til </w:t>
-      </w:r>
-      <w:proofErr w:type="spellStart"/>
-      <w:r>
-        <w:rPr>
-          <w:lang w:eastAsia="da-DK"/>
-        </w:rPr>
-        <w:t>f.eks</w:t>
-      </w:r>
-      <w:proofErr w:type="spellEnd"/>
-      <w:r>
-        <w:rPr>
-          <w:lang w:eastAsia="da-DK"/>
-        </w:rPr>
-        <w:t xml:space="preserve"> databaser, som netop er kendetegnet ved at skulle reflektere et systems aktuelle tilstand.</w:t>
+        <w:t xml:space="preserve"> at en applikation altid deployes i samme tilstand, dvs. med nøjagtigt samme data. Det gør modellen uegnet til f.eks databaser, som netop er kendetegnet ved at skulle reflektere et systems aktuelle tilstand.</w:t>
       </w:r>
       <w:r>
         <w:rPr>
@@ -3182,16 +2320,8 @@
         <w:rPr>
           <w:lang w:eastAsia="da-DK"/>
         </w:rPr>
-        <w:t xml:space="preserve">. Brug Docker for Desktop til udvikling og </w:t>
-      </w:r>
-      <w:proofErr w:type="spellStart"/>
-      <w:r>
-        <w:rPr>
-          <w:lang w:eastAsia="da-DK"/>
-        </w:rPr>
-        <w:t>debugging</w:t>
-      </w:r>
-      <w:proofErr w:type="spellEnd"/>
+        <w:t>. Brug Docker for Desktop til udvikling og debugging</w:t>
+      </w:r>
       <w:r>
         <w:rPr>
           <w:lang w:eastAsia="da-DK"/>
@@ -3218,14 +2348,9 @@
       </w:pPr>
       <w:bookmarkStart w:id="23" w:name="_Toc119153039"/>
       <w:r>
-        <w:t xml:space="preserve">Database - RDBMS vs. </w:t>
-      </w:r>
-      <w:proofErr w:type="spellStart"/>
-      <w:r>
-        <w:t>NoSql</w:t>
+        <w:t>Database - RDBMS vs. NoSql</w:t>
       </w:r>
       <w:bookmarkEnd w:id="23"/>
-      <w:proofErr w:type="spellEnd"/>
     </w:p>
     <w:p>
       <w:r>
@@ -3244,36 +2369,12 @@
     </w:p>
     <w:p>
       <w:r>
-        <w:t>Begrebet RDBMS opstod i 1970’erne. De relationelle databaser betegnes også SQL-databaser (</w:t>
-      </w:r>
-      <w:proofErr w:type="spellStart"/>
-      <w:r>
-        <w:t>Structured</w:t>
-      </w:r>
-      <w:proofErr w:type="spellEnd"/>
-      <w:r>
-        <w:t xml:space="preserve"> Query Language). SQL er interaktions-</w:t>
-      </w:r>
-      <w:proofErr w:type="spellStart"/>
-      <w:r>
-        <w:t>syntaxen</w:t>
-      </w:r>
-      <w:proofErr w:type="spellEnd"/>
-      <w:r>
-        <w:t xml:space="preserve"> for RDBMS. SQL er opstået i samme periode som modellen for relationelle databaser og normalisering, men siden forfinet og udviklet. </w:t>
-      </w:r>
-    </w:p>
-    <w:p>
-      <w:r>
-        <w:t xml:space="preserve">Det relationelle aspekt opstår ved at alle data gemmes i tabeller, og hvert data-element tildeles en nøgle. Nøglen anvendes til at udtrykke ét tabel-elements relation til et eller flere elementer i en eller flere andre tabeller. RDBMS/SQL stammer fra en periode hvor </w:t>
-      </w:r>
-      <w:proofErr w:type="spellStart"/>
-      <w:r>
-        <w:t>storage</w:t>
-      </w:r>
-      <w:proofErr w:type="spellEnd"/>
-      <w:r>
-        <w:t xml:space="preserve"> var en bekostelig ressource, og det var vigtigt at reducere data-redundans mest muligt. </w:t>
+        <w:t xml:space="preserve">Begrebet RDBMS opstod i 1970’erne. De relationelle databaser betegnes også SQL-databaser (Structured Query Language). SQL er interaktions-syntaxen for RDBMS. SQL er opstået i samme periode som modellen for relationelle databaser og normalisering, men siden forfinet og udviklet. </w:t>
+      </w:r>
+    </w:p>
+    <w:p>
+      <w:r>
+        <w:t xml:space="preserve">Det relationelle aspekt opstår ved at alle data gemmes i tabeller, og hvert data-element tildeles en nøgle. Nøglen anvendes til at udtrykke ét tabel-elements relation til et eller flere elementer i en eller flere andre tabeller. RDBMS/SQL stammer fra en periode hvor storage var en bekostelig ressource, og det var vigtigt at reducere data-redundans mest muligt. </w:t>
       </w:r>
     </w:p>
     <w:p>
@@ -3292,27 +2393,11 @@
       </w:r>
       <w:r>
         <w:br/>
-        <w:t xml:space="preserve">2. NF: Overholder </w:t>
-      </w:r>
-      <w:proofErr w:type="spellStart"/>
-      <w:r>
-        <w:t>1NF</w:t>
-      </w:r>
-      <w:proofErr w:type="spellEnd"/>
-      <w:r>
-        <w:t xml:space="preserve"> og indeholder kun kolonner som afhænger af primær nøgle (PK)</w:t>
+        <w:t>2. NF: Overholder 1NF og indeholder kun kolonner som afhænger af primær nøgle (PK)</w:t>
       </w:r>
       <w:r>
         <w:br/>
-        <w:t xml:space="preserve">3. NF: Overholder </w:t>
-      </w:r>
-      <w:proofErr w:type="spellStart"/>
-      <w:r>
-        <w:t>2NF</w:t>
-      </w:r>
-      <w:proofErr w:type="spellEnd"/>
-      <w:r>
-        <w:t xml:space="preserve"> og ingen felter udenfor PK er indbyrdes afhængige</w:t>
+        <w:t>3. NF: Overholder 2NF og ingen felter udenfor PK er indbyrdes afhængige</w:t>
       </w:r>
       <w:r>
         <w:br/>
@@ -3327,65 +2412,28 @@
         <w:pStyle w:val="Overskrift3"/>
       </w:pPr>
       <w:bookmarkStart w:id="25" w:name="_Toc119153041"/>
-      <w:proofErr w:type="spellStart"/>
       <w:r>
         <w:t>NoSQL</w:t>
       </w:r>
       <w:bookmarkEnd w:id="25"/>
-      <w:proofErr w:type="spellEnd"/>
-    </w:p>
-    <w:p>
-      <w:proofErr w:type="spellStart"/>
-      <w:r>
-        <w:t>NoSQL</w:t>
-      </w:r>
-      <w:proofErr w:type="spellEnd"/>
-      <w:r>
-        <w:t xml:space="preserve"> begrebet dukkede op i begyndelsen af vores årtusinde. Det betegnes som et ikke-relationelt database-paradigme som ikke er afhængigt af tabeller og deres nøgler. Det betyder at en </w:t>
-      </w:r>
-      <w:proofErr w:type="spellStart"/>
-      <w:r>
-        <w:t>NoSQL-db</w:t>
-      </w:r>
-      <w:proofErr w:type="spellEnd"/>
-      <w:r>
-        <w:t xml:space="preserve"> potentielt kan være bedre egnet til data-sæt som tekstdokumenter, graph-data o.l.</w:t>
+    </w:p>
+    <w:p>
+      <w:r>
+        <w:t>NoSQL begrebet dukkede op i begyndelsen af vores årtusinde. Det betegnes som et ikke-relationelt database-paradigme som ikke er afhængigt af tabeller og deres nøgler. Det betyder at en NoSQL-db potentielt kan være bedre egnet til data-sæt som tekstdokumenter, graph-data o.l.</w:t>
       </w:r>
       <w:r>
         <w:br/>
       </w:r>
       <w:r>
         <w:br/>
-      </w:r>
-      <w:proofErr w:type="spellStart"/>
-      <w:r>
-        <w:t>NoSQL</w:t>
-      </w:r>
-      <w:proofErr w:type="spellEnd"/>
-      <w:r>
-        <w:t xml:space="preserve"> er mere dynamisk orienteret end SQL, og er mere modstandsdygtigt overfor ændringer og tilpasninger i systemets datastruktur, fordi det er knap så betinget af rigide relationer. En </w:t>
-      </w:r>
-      <w:proofErr w:type="spellStart"/>
-      <w:r>
-        <w:t>NoSQL</w:t>
-      </w:r>
-      <w:proofErr w:type="spellEnd"/>
-      <w:r>
-        <w:t>-baseret database tåler gerne løbende strukturelle modifikationer, i takt med at kravene fra aftager-applikationen ændres. De kan også være meget hurtige, fordi svar ikke skal sammensættes på tværs af mange tabeller.</w:t>
+        <w:t>NoSQL er mere dynamisk orienteret end SQL, og er mere modstandsdygtigt overfor ændringer og tilpasninger i systemets datastruktur, fordi det er knap så betinget af rigide relationer. En NoSQL-baseret database tåler gerne løbende strukturelle modifikationer, i takt med at kravene fra aftager-applikationen ændres. De kan også være meget hurtige, fordi svar ikke skal sammensættes på tværs af mange tabeller.</w:t>
       </w:r>
       <w:r>
         <w:br/>
       </w:r>
       <w:r>
         <w:br/>
-      </w:r>
-      <w:proofErr w:type="spellStart"/>
-      <w:r>
-        <w:t>NoSQL</w:t>
-      </w:r>
-      <w:proofErr w:type="spellEnd"/>
-      <w:r>
-        <w:t xml:space="preserve"> databaser kan under-grupperes i 4 strukturer:</w:t>
+        <w:t>NoSQL databaser kan under-grupperes i 4 strukturer:</w:t>
       </w:r>
     </w:p>
     <w:p>
@@ -3409,21 +2457,8 @@
         </w:numPr>
       </w:pPr>
       <w:r>
-        <w:t xml:space="preserve">Key/Value: </w:t>
-      </w:r>
-      <w:proofErr w:type="spellStart"/>
-      <w:r>
-        <w:t>HashMap</w:t>
-      </w:r>
-      <w:proofErr w:type="spellEnd"/>
-      <w:r>
-        <w:t xml:space="preserve">-baseret </w:t>
-      </w:r>
-      <w:proofErr w:type="spellStart"/>
-      <w:r>
-        <w:t>lookup</w:t>
-      </w:r>
-      <w:proofErr w:type="spellEnd"/>
+        <w:t>Key/Value: HashMap-baseret lookup</w:t>
+      </w:r>
     </w:p>
     <w:p>
       <w:pPr>
@@ -3434,23 +2469,7 @@
         </w:numPr>
       </w:pPr>
       <w:r>
-        <w:t xml:space="preserve">Dokument-orienterede: egnet til </w:t>
-      </w:r>
-      <w:proofErr w:type="spellStart"/>
-      <w:r>
-        <w:t>JSON</w:t>
-      </w:r>
-      <w:proofErr w:type="spellEnd"/>
-      <w:r>
-        <w:t xml:space="preserve">, </w:t>
-      </w:r>
-      <w:proofErr w:type="gramStart"/>
-      <w:r>
-        <w:t>XML ol</w:t>
-      </w:r>
-      <w:proofErr w:type="gramEnd"/>
-      <w:r>
-        <w:t>.</w:t>
+        <w:t>Dokument-orienterede: egnet til JSON, XML ol.</w:t>
       </w:r>
     </w:p>
     <w:p>
@@ -3477,23 +2496,7 @@
     </w:p>
     <w:p>
       <w:r>
-        <w:t>I takt med at performance-kravene vokser, kendetegnes de to typer (RDBMS/</w:t>
-      </w:r>
-      <w:proofErr w:type="spellStart"/>
-      <w:r>
-        <w:t>NoSQL</w:t>
-      </w:r>
-      <w:proofErr w:type="spellEnd"/>
-      <w:r>
-        <w:t xml:space="preserve">) ved forskellig skalerings topografi. Man kan tale om at RDBMS/SQL skal skaleres vertikalt, dvs. at hvis der kræves mere performance, skal der flyttes til en kraftigere server. </w:t>
-      </w:r>
-      <w:proofErr w:type="spellStart"/>
-      <w:r>
-        <w:t>NoSQL</w:t>
-      </w:r>
-      <w:proofErr w:type="spellEnd"/>
-      <w:r>
-        <w:t xml:space="preserve"> er egnet til horisontal skalering, dvs. over flere diskrete instanser/servere.</w:t>
+        <w:t>I takt med at performance-kravene vokser, kendetegnes de to typer (RDBMS/NoSQL) ved forskellig skalerings topografi. Man kan tale om at RDBMS/SQL skal skaleres vertikalt, dvs. at hvis der kræves mere performance, skal der flyttes til en kraftigere server. NoSQL er egnet til horisontal skalering, dvs. over flere diskrete instanser/servere.</w:t>
       </w:r>
       <w:r>
         <w:t xml:space="preserve"> </w:t>
@@ -3588,19 +2591,14 @@
         <w:t>C#</w:t>
       </w:r>
       <w:r>
-        <w:t xml:space="preserve"> til grafisk brugerflade (GUI) og data-</w:t>
-      </w:r>
-      <w:proofErr w:type="spellStart"/>
-      <w:r>
-        <w:t>persistering</w:t>
-      </w:r>
-      <w:proofErr w:type="spellEnd"/>
-      <w:r>
-        <w:t xml:space="preserve"> mod databasen.</w:t>
-      </w:r>
-    </w:p>
-    <w:p>
-      <w:r>
+        <w:t xml:space="preserve"> til grafisk brugerflade (GUI) og data-persistering mod databasen.</w:t>
+      </w:r>
+    </w:p>
+    <w:p>
+      <w:r>
+        <w:rPr>
+          <w:noProof/>
+        </w:rPr>
         <mc:AlternateContent>
           <mc:Choice Requires="wpg">
             <w:drawing>
@@ -3808,7 +2806,6 @@
                                   </w14:textOutline>
                                 </w:rPr>
                               </w:pPr>
-                              <w:proofErr w:type="spellStart"/>
                               <w:r>
                                 <w:rPr>
                                   <w:color w:val="000000" w:themeColor="text1"/>
@@ -3825,7 +2822,6 @@
                                 </w:rPr>
                                 <w:t>eDSL</w:t>
                               </w:r>
-                              <w:proofErr w:type="spellEnd"/>
                             </w:p>
                           </w:txbxContent>
                         </wps:txbx>
@@ -4102,7 +3098,6 @@
                             </w14:textOutline>
                           </w:rPr>
                         </w:pPr>
-                        <w:proofErr w:type="spellStart"/>
                         <w:r>
                           <w:rPr>
                             <w:color w:val="000000" w:themeColor="text1"/>
@@ -4119,7 +3114,6 @@
                           </w:rPr>
                           <w:t>eDSL</w:t>
                         </w:r>
-                        <w:proofErr w:type="spellEnd"/>
                       </w:p>
                     </w:txbxContent>
                   </v:textbox>
@@ -4200,43 +3194,14 @@
         <w:pStyle w:val="Overskrift3"/>
       </w:pPr>
       <w:bookmarkStart w:id="29" w:name="_Toc119153036"/>
-      <w:proofErr w:type="spellStart"/>
-      <w:r>
-        <w:t>eDSL</w:t>
-      </w:r>
-      <w:proofErr w:type="spellEnd"/>
-      <w:r>
-        <w:t xml:space="preserve"> – </w:t>
-      </w:r>
-      <w:proofErr w:type="spellStart"/>
-      <w:r>
-        <w:t>embedded</w:t>
-      </w:r>
-      <w:proofErr w:type="spellEnd"/>
-      <w:r>
-        <w:t xml:space="preserve"> Domain </w:t>
-      </w:r>
-      <w:proofErr w:type="spellStart"/>
-      <w:r>
-        <w:t>Specific</w:t>
-      </w:r>
-      <w:proofErr w:type="spellEnd"/>
-      <w:r>
-        <w:t xml:space="preserve"> Language</w:t>
+      <w:r>
+        <w:t>eDSL – embedded Domain Specific Language</w:t>
       </w:r>
       <w:bookmarkEnd w:id="29"/>
     </w:p>
     <w:p>
       <w:r>
-        <w:t xml:space="preserve">Ved at indbygge et </w:t>
-      </w:r>
-      <w:proofErr w:type="spellStart"/>
-      <w:r>
-        <w:t>eDSL</w:t>
-      </w:r>
-      <w:proofErr w:type="spellEnd"/>
-      <w:r>
-        <w:t xml:space="preserve"> i søgekomponenten </w:t>
+        <w:t xml:space="preserve">Ved at indbygge et eDSL i søgekomponenten </w:t>
       </w:r>
       <w:sdt>
         <w:sdtPr>
@@ -4354,21 +3319,7 @@
         <w:rPr>
           <w:lang w:eastAsia="da-DK"/>
         </w:rPr>
-        <w:t xml:space="preserve">Jeg vil anvende Docker for desktop. En .NET Core container, og en </w:t>
-      </w:r>
-      <w:proofErr w:type="spellStart"/>
-      <w:r>
-        <w:rPr>
-          <w:lang w:eastAsia="da-DK"/>
-        </w:rPr>
-        <w:t>MongoDB</w:t>
-      </w:r>
-      <w:proofErr w:type="spellEnd"/>
-      <w:r>
-        <w:rPr>
-          <w:lang w:eastAsia="da-DK"/>
-        </w:rPr>
-        <w:t>-container.</w:t>
+        <w:t>Jeg vil anvende Docker for desktop. En .NET Core container, og en MongoDB-container.</w:t>
       </w:r>
     </w:p>
     <w:p>
@@ -4466,7 +3417,6 @@
         <w:lastRenderedPageBreak/>
         <w:br/>
       </w:r>
-      <w:proofErr w:type="spellStart"/>
       <w:r>
         <w:rPr>
           <w:b/>
@@ -4474,7 +3424,6 @@
         </w:rPr>
         <w:t>TimeOfEvent</w:t>
       </w:r>
-      <w:proofErr w:type="spellEnd"/>
       <w:r>
         <w:t xml:space="preserve">: hvornår fandt </w:t>
       </w:r>
@@ -4487,7 +3436,6 @@
       <w:r>
         <w:br/>
       </w:r>
-      <w:proofErr w:type="spellStart"/>
       <w:r>
         <w:rPr>
           <w:b/>
@@ -4495,7 +3443,6 @@
         </w:rPr>
         <w:t>Severity</w:t>
       </w:r>
-      <w:proofErr w:type="spellEnd"/>
       <w:r>
         <w:t>: hvor alvorlig vurderes hændelsen at være</w:t>
       </w:r>
@@ -4525,39 +3472,21 @@
           <w:b/>
           <w:bCs/>
         </w:rPr>
-        <w:t>Event-</w:t>
-      </w:r>
-      <w:proofErr w:type="spellStart"/>
+        <w:t>Event-description</w:t>
+      </w:r>
+      <w:r>
+        <w:t>: en mere detaljeret beskrivelse af fejlen og evt. relateret tilstand</w:t>
+      </w:r>
+      <w:r>
+        <w:br/>
+      </w:r>
       <w:r>
         <w:rPr>
           <w:b/>
           <w:bCs/>
         </w:rPr>
-        <w:t>description</w:t>
-      </w:r>
-      <w:proofErr w:type="spellEnd"/>
-      <w:r>
-        <w:t>: en mere detaljeret beskrivelse af fejlen og evt. relateret tilstand</w:t>
-      </w:r>
-      <w:r>
-        <w:br/>
-      </w:r>
-      <w:r>
-        <w:rPr>
-          <w:b/>
-          <w:bCs/>
-        </w:rPr>
-        <w:t>Source-</w:t>
-      </w:r>
-      <w:proofErr w:type="spellStart"/>
-      <w:r>
-        <w:rPr>
-          <w:b/>
-          <w:bCs/>
-        </w:rPr>
-        <w:t>module</w:t>
-      </w:r>
-      <w:proofErr w:type="spellEnd"/>
+        <w:t>Source-module</w:t>
+      </w:r>
       <w:r>
         <w:t>: navnet på det modul som fejlen eller meddel</w:t>
       </w:r>
@@ -4585,40 +3514,19 @@
         <w:t>en. Event-tid</w:t>
       </w:r>
       <w:r>
+        <w:t xml:space="preserve"> (TimeOfEvent)</w:t>
+      </w:r>
+      <w:r>
+        <w:t xml:space="preserve"> kan f.eks være angivet i UTC eller DK-tid. Niveauet for log-linjens alvorlighed</w:t>
+      </w:r>
+      <w:r>
         <w:t xml:space="preserve"> (</w:t>
       </w:r>
-      <w:proofErr w:type="spellStart"/>
-      <w:r>
-        <w:t>TimeOfEvent</w:t>
-      </w:r>
-      <w:proofErr w:type="spellEnd"/>
-      <w:r>
-        <w:t>)</w:t>
-      </w:r>
-      <w:r>
-        <w:t xml:space="preserve"> kan </w:t>
-      </w:r>
-      <w:proofErr w:type="spellStart"/>
-      <w:r>
-        <w:t>f.eks</w:t>
-      </w:r>
-      <w:proofErr w:type="spellEnd"/>
-      <w:r>
-        <w:t xml:space="preserve"> være angivet i UTC eller DK-tid. Niveauet for log-linjens alvorlighed</w:t>
-      </w:r>
-      <w:r>
-        <w:t xml:space="preserve"> (</w:t>
-      </w:r>
-      <w:proofErr w:type="spellStart"/>
       <w:r>
         <w:t>S</w:t>
       </w:r>
       <w:r>
-        <w:t>everity</w:t>
-      </w:r>
-      <w:proofErr w:type="spellEnd"/>
-      <w:r>
-        <w:t>)</w:t>
+        <w:t>everity)</w:t>
       </w:r>
       <w:r>
         <w:t xml:space="preserve"> kan være angivet umiddelbart efter event-tid, eller slet ikke</w:t>
@@ -4734,129 +3642,7 @@
                 <w:sz w:val="16"/>
                 <w:szCs w:val="16"/>
               </w:rPr>
-              <w:t>2022-11-03 13:05:34.3721081 [</w:t>
-            </w:r>
-            <w:proofErr w:type="spellStart"/>
-            <w:r>
-              <w:rPr>
-                <w:rFonts w:ascii="Calibri" w:eastAsia="Times New Roman" w:hAnsi="Calibri" w:cs="Calibri"/>
-                <w:i/>
-                <w:iCs/>
-                <w:sz w:val="16"/>
-                <w:szCs w:val="16"/>
-              </w:rPr>
-              <w:t>INF</w:t>
-            </w:r>
-            <w:proofErr w:type="spellEnd"/>
-            <w:r>
-              <w:rPr>
-                <w:rFonts w:ascii="Calibri" w:eastAsia="Times New Roman" w:hAnsi="Calibri" w:cs="Calibri"/>
-                <w:i/>
-                <w:iCs/>
-                <w:sz w:val="16"/>
-                <w:szCs w:val="16"/>
-              </w:rPr>
-              <w:t>] @</w:t>
-            </w:r>
-            <w:proofErr w:type="spellStart"/>
-            <w:r>
-              <w:rPr>
-                <w:rFonts w:ascii="Calibri" w:eastAsia="Times New Roman" w:hAnsi="Calibri" w:cs="Calibri"/>
-                <w:i/>
-                <w:iCs/>
-                <w:sz w:val="16"/>
-                <w:szCs w:val="16"/>
-              </w:rPr>
-              <w:t>GetDaletServiceIsInstalled</w:t>
-            </w:r>
-            <w:proofErr w:type="spellEnd"/>
-            <w:r>
-              <w:rPr>
-                <w:rFonts w:ascii="Calibri" w:eastAsia="Times New Roman" w:hAnsi="Calibri" w:cs="Calibri"/>
-                <w:i/>
-                <w:iCs/>
-                <w:sz w:val="16"/>
-                <w:szCs w:val="16"/>
-              </w:rPr>
-              <w:t xml:space="preserve">, </w:t>
-            </w:r>
-            <w:proofErr w:type="spellStart"/>
-            <w:r>
-              <w:rPr>
-                <w:rFonts w:ascii="Calibri" w:eastAsia="Times New Roman" w:hAnsi="Calibri" w:cs="Calibri"/>
-                <w:i/>
-                <w:iCs/>
-                <w:sz w:val="16"/>
-                <w:szCs w:val="16"/>
-              </w:rPr>
-              <w:t>looking</w:t>
-            </w:r>
-            <w:proofErr w:type="spellEnd"/>
-            <w:r>
-              <w:rPr>
-                <w:rFonts w:ascii="Calibri" w:eastAsia="Times New Roman" w:hAnsi="Calibri" w:cs="Calibri"/>
-                <w:i/>
-                <w:iCs/>
-                <w:sz w:val="16"/>
-                <w:szCs w:val="16"/>
-              </w:rPr>
-              <w:t xml:space="preserve"> for service: "</w:t>
-            </w:r>
-            <w:proofErr w:type="spellStart"/>
-            <w:r>
-              <w:rPr>
-                <w:rFonts w:ascii="Calibri" w:eastAsia="Times New Roman" w:hAnsi="Calibri" w:cs="Calibri"/>
-                <w:i/>
-                <w:iCs/>
-                <w:sz w:val="16"/>
-                <w:szCs w:val="16"/>
-              </w:rPr>
-              <w:t>DaletService</w:t>
-            </w:r>
-            <w:proofErr w:type="spellEnd"/>
-            <w:r>
-              <w:rPr>
-                <w:rFonts w:ascii="Calibri" w:eastAsia="Times New Roman" w:hAnsi="Calibri" w:cs="Calibri"/>
-                <w:i/>
-                <w:iCs/>
-                <w:sz w:val="16"/>
-                <w:szCs w:val="16"/>
-              </w:rPr>
-              <w:t>" (</w:t>
-            </w:r>
-            <w:proofErr w:type="spellStart"/>
-            <w:proofErr w:type="gramStart"/>
-            <w:r>
-              <w:rPr>
-                <w:rFonts w:ascii="Calibri" w:eastAsia="Times New Roman" w:hAnsi="Calibri" w:cs="Calibri"/>
-                <w:i/>
-                <w:iCs/>
-                <w:sz w:val="16"/>
-                <w:szCs w:val="16"/>
-              </w:rPr>
-              <w:t>SiteSelector.Domain.Session.SharedAgents</w:t>
-            </w:r>
-            <w:proofErr w:type="gramEnd"/>
-            <w:r>
-              <w:rPr>
-                <w:rFonts w:ascii="Calibri" w:eastAsia="Times New Roman" w:hAnsi="Calibri" w:cs="Calibri"/>
-                <w:i/>
-                <w:iCs/>
-                <w:sz w:val="16"/>
-                <w:szCs w:val="16"/>
-              </w:rPr>
-              <w:t>.CheckGalaxyInstalled</w:t>
-            </w:r>
-            <w:proofErr w:type="spellEnd"/>
-            <w:r>
-              <w:rPr>
-                <w:rFonts w:ascii="Calibri" w:eastAsia="Times New Roman" w:hAnsi="Calibri" w:cs="Calibri"/>
-                <w:i/>
-                <w:iCs/>
-                <w:sz w:val="16"/>
-                <w:szCs w:val="16"/>
-              </w:rPr>
-              <w:t>)</w:t>
+              <w:t>2022-11-03 13:05:34.3721081 [INF] @GetDaletServiceIsInstalled, looking for service: "DaletService" (SiteSelector.Domain.Session.SharedAgents.CheckGalaxyInstalled)</w:t>
             </w:r>
           </w:p>
           <w:p>
@@ -4874,163 +3660,7 @@
                 <w:sz w:val="16"/>
                 <w:szCs w:val="16"/>
               </w:rPr>
-              <w:t>2022-11-03 13:05:34.3738653 [</w:t>
-            </w:r>
-            <w:proofErr w:type="spellStart"/>
-            <w:r>
-              <w:rPr>
-                <w:rFonts w:ascii="Calibri" w:eastAsia="Times New Roman" w:hAnsi="Calibri" w:cs="Calibri"/>
-                <w:i/>
-                <w:iCs/>
-                <w:sz w:val="16"/>
-                <w:szCs w:val="16"/>
-              </w:rPr>
-              <w:t>WRN</w:t>
-            </w:r>
-            <w:proofErr w:type="spellEnd"/>
-            <w:r>
-              <w:rPr>
-                <w:rFonts w:ascii="Calibri" w:eastAsia="Times New Roman" w:hAnsi="Calibri" w:cs="Calibri"/>
-                <w:i/>
-                <w:iCs/>
-                <w:sz w:val="16"/>
-                <w:szCs w:val="16"/>
-              </w:rPr>
-              <w:t xml:space="preserve">] </w:t>
-            </w:r>
-            <w:proofErr w:type="spellStart"/>
-            <w:r>
-              <w:rPr>
-                <w:rFonts w:ascii="Calibri" w:eastAsia="Times New Roman" w:hAnsi="Calibri" w:cs="Calibri"/>
-                <w:i/>
-                <w:iCs/>
-                <w:sz w:val="16"/>
-                <w:szCs w:val="16"/>
-              </w:rPr>
-              <w:t>Couldn't</w:t>
-            </w:r>
-            <w:proofErr w:type="spellEnd"/>
-            <w:r>
-              <w:rPr>
-                <w:rFonts w:ascii="Calibri" w:eastAsia="Times New Roman" w:hAnsi="Calibri" w:cs="Calibri"/>
-                <w:i/>
-                <w:iCs/>
-                <w:sz w:val="16"/>
-                <w:szCs w:val="16"/>
-              </w:rPr>
-              <w:t xml:space="preserve"> find service: "</w:t>
-            </w:r>
-            <w:proofErr w:type="spellStart"/>
-            <w:r>
-              <w:rPr>
-                <w:rFonts w:ascii="Calibri" w:eastAsia="Times New Roman" w:hAnsi="Calibri" w:cs="Calibri"/>
-                <w:i/>
-                <w:iCs/>
-                <w:sz w:val="16"/>
-                <w:szCs w:val="16"/>
-              </w:rPr>
-              <w:t>DaletService</w:t>
-            </w:r>
-            <w:proofErr w:type="spellEnd"/>
-            <w:r>
-              <w:rPr>
-                <w:rFonts w:ascii="Calibri" w:eastAsia="Times New Roman" w:hAnsi="Calibri" w:cs="Calibri"/>
-                <w:i/>
-                <w:iCs/>
-                <w:sz w:val="16"/>
-                <w:szCs w:val="16"/>
-              </w:rPr>
-              <w:t>" - "Service '</w:t>
-            </w:r>
-            <w:proofErr w:type="spellStart"/>
-            <w:r>
-              <w:rPr>
-                <w:rFonts w:ascii="Calibri" w:eastAsia="Times New Roman" w:hAnsi="Calibri" w:cs="Calibri"/>
-                <w:i/>
-                <w:iCs/>
-                <w:sz w:val="16"/>
-                <w:szCs w:val="16"/>
-              </w:rPr>
-              <w:t>DaletService</w:t>
-            </w:r>
-            <w:proofErr w:type="spellEnd"/>
-            <w:r>
-              <w:rPr>
-                <w:rFonts w:ascii="Calibri" w:eastAsia="Times New Roman" w:hAnsi="Calibri" w:cs="Calibri"/>
-                <w:i/>
-                <w:iCs/>
-                <w:sz w:val="16"/>
-                <w:szCs w:val="16"/>
-              </w:rPr>
-              <w:t xml:space="preserve">' </w:t>
-            </w:r>
-            <w:proofErr w:type="spellStart"/>
-            <w:r>
-              <w:rPr>
-                <w:rFonts w:ascii="Calibri" w:eastAsia="Times New Roman" w:hAnsi="Calibri" w:cs="Calibri"/>
-                <w:i/>
-                <w:iCs/>
-                <w:sz w:val="16"/>
-                <w:szCs w:val="16"/>
-              </w:rPr>
-              <w:t>was</w:t>
-            </w:r>
-            <w:proofErr w:type="spellEnd"/>
-            <w:r>
-              <w:rPr>
-                <w:rFonts w:ascii="Calibri" w:eastAsia="Times New Roman" w:hAnsi="Calibri" w:cs="Calibri"/>
-                <w:i/>
-                <w:iCs/>
-                <w:sz w:val="16"/>
-                <w:szCs w:val="16"/>
-              </w:rPr>
-              <w:t xml:space="preserve"> not </w:t>
-            </w:r>
-            <w:proofErr w:type="spellStart"/>
-            <w:r>
-              <w:rPr>
-                <w:rFonts w:ascii="Calibri" w:eastAsia="Times New Roman" w:hAnsi="Calibri" w:cs="Calibri"/>
-                <w:i/>
-                <w:iCs/>
-                <w:sz w:val="16"/>
-                <w:szCs w:val="16"/>
-              </w:rPr>
-              <w:t>found</w:t>
-            </w:r>
-            <w:proofErr w:type="spellEnd"/>
-            <w:r>
-              <w:rPr>
-                <w:rFonts w:ascii="Calibri" w:eastAsia="Times New Roman" w:hAnsi="Calibri" w:cs="Calibri"/>
-                <w:i/>
-                <w:iCs/>
-                <w:sz w:val="16"/>
-                <w:szCs w:val="16"/>
-              </w:rPr>
-              <w:t xml:space="preserve"> on computer '.'." (</w:t>
-            </w:r>
-            <w:proofErr w:type="spellStart"/>
-            <w:proofErr w:type="gramStart"/>
-            <w:r>
-              <w:rPr>
-                <w:rFonts w:ascii="Calibri" w:eastAsia="Times New Roman" w:hAnsi="Calibri" w:cs="Calibri"/>
-                <w:i/>
-                <w:iCs/>
-                <w:sz w:val="16"/>
-                <w:szCs w:val="16"/>
-              </w:rPr>
-              <w:t>SiteSelector.Domain.Services.ServiceHandler</w:t>
-            </w:r>
-            <w:proofErr w:type="spellEnd"/>
-            <w:proofErr w:type="gramEnd"/>
-            <w:r>
-              <w:rPr>
-                <w:rFonts w:ascii="Calibri" w:eastAsia="Times New Roman" w:hAnsi="Calibri" w:cs="Calibri"/>
-                <w:i/>
-                <w:iCs/>
-                <w:sz w:val="16"/>
-                <w:szCs w:val="16"/>
-              </w:rPr>
-              <w:t>)</w:t>
+              <w:t>2022-11-03 13:05:34.3738653 [WRN] Couldn't find service: "DaletService" - "Service 'DaletService' was not found on computer '.'." (SiteSelector.Domain.Services.ServiceHandler)</w:t>
             </w:r>
           </w:p>
         </w:tc>
@@ -5088,7 +3718,6 @@
                 <w:szCs w:val="16"/>
               </w:rPr>
             </w:pPr>
-            <w:proofErr w:type="spellStart"/>
             <w:r>
               <w:rPr>
                 <w:rFonts w:ascii="Calibri" w:eastAsia="Times New Roman" w:hAnsi="Calibri" w:cs="Calibri"/>
@@ -5099,7 +3728,6 @@
               </w:rPr>
               <w:t>TimeOfEvent</w:t>
             </w:r>
-            <w:proofErr w:type="spellEnd"/>
             <w:r>
               <w:rPr>
                 <w:rFonts w:ascii="Calibri" w:eastAsia="Times New Roman" w:hAnsi="Calibri" w:cs="Calibri"/>
@@ -5126,7 +3754,6 @@
                 <w:szCs w:val="16"/>
               </w:rPr>
             </w:pPr>
-            <w:proofErr w:type="spellStart"/>
             <w:r>
               <w:rPr>
                 <w:rFonts w:ascii="Calibri" w:eastAsia="Times New Roman" w:hAnsi="Calibri" w:cs="Calibri"/>
@@ -5137,7 +3764,6 @@
               </w:rPr>
               <w:t>Severity</w:t>
             </w:r>
-            <w:proofErr w:type="spellEnd"/>
             <w:r>
               <w:rPr>
                 <w:rFonts w:ascii="Calibri" w:eastAsia="Times New Roman" w:hAnsi="Calibri" w:cs="Calibri"/>
@@ -5244,18 +3870,8 @@
                 <w:sz w:val="16"/>
                 <w:szCs w:val="16"/>
               </w:rPr>
-              <w:t xml:space="preserve">MA </w:t>
+              <w:t>MA Ingest</w:t>
             </w:r>
-            <w:proofErr w:type="spellStart"/>
-            <w:r>
-              <w:rPr>
-                <w:rFonts w:ascii="Calibri" w:eastAsia="Times New Roman" w:hAnsi="Calibri" w:cs="Calibri"/>
-                <w:sz w:val="16"/>
-                <w:szCs w:val="16"/>
-              </w:rPr>
-              <w:t>Ingest</w:t>
-            </w:r>
-            <w:proofErr w:type="spellEnd"/>
           </w:p>
         </w:tc>
         <w:tc>
@@ -5294,95 +3910,7 @@
                 <w:sz w:val="16"/>
                 <w:szCs w:val="16"/>
               </w:rPr>
-              <w:t>2022-10-04 00:14:29,</w:t>
-            </w:r>
-            <w:proofErr w:type="gramStart"/>
-            <w:r>
-              <w:rPr>
-                <w:rFonts w:ascii="Calibri" w:eastAsia="Times New Roman" w:hAnsi="Calibri" w:cs="Calibri"/>
-                <w:i/>
-                <w:iCs/>
-                <w:sz w:val="16"/>
-                <w:szCs w:val="16"/>
-              </w:rPr>
-              <w:t>010  INFO</w:t>
-            </w:r>
-            <w:proofErr w:type="gramEnd"/>
-            <w:r>
-              <w:rPr>
-                <w:rFonts w:ascii="Calibri" w:eastAsia="Times New Roman" w:hAnsi="Calibri" w:cs="Calibri"/>
-                <w:i/>
-                <w:iCs/>
-                <w:sz w:val="16"/>
-                <w:szCs w:val="16"/>
-              </w:rPr>
-              <w:t xml:space="preserve"> </w:t>
-            </w:r>
-            <w:proofErr w:type="spellStart"/>
-            <w:r>
-              <w:rPr>
-                <w:rFonts w:ascii="Calibri" w:eastAsia="Times New Roman" w:hAnsi="Calibri" w:cs="Calibri"/>
-                <w:i/>
-                <w:iCs/>
-                <w:sz w:val="16"/>
-                <w:szCs w:val="16"/>
-              </w:rPr>
-              <w:t>Common.Comms.MaPersist.MaCom.MaRequest</w:t>
-            </w:r>
-            <w:proofErr w:type="spellEnd"/>
-            <w:r>
-              <w:rPr>
-                <w:rFonts w:ascii="Calibri" w:eastAsia="Times New Roman" w:hAnsi="Calibri" w:cs="Calibri"/>
-                <w:i/>
-                <w:iCs/>
-                <w:sz w:val="16"/>
-                <w:szCs w:val="16"/>
-              </w:rPr>
-              <w:t xml:space="preserve"> [0] - &lt;?xml version="1.0" </w:t>
-            </w:r>
-            <w:proofErr w:type="spellStart"/>
-            <w:r>
-              <w:rPr>
-                <w:rFonts w:ascii="Calibri" w:eastAsia="Times New Roman" w:hAnsi="Calibri" w:cs="Calibri"/>
-                <w:i/>
-                <w:iCs/>
-                <w:sz w:val="16"/>
-                <w:szCs w:val="16"/>
-              </w:rPr>
-              <w:t>encoding</w:t>
-            </w:r>
-            <w:proofErr w:type="spellEnd"/>
-            <w:r>
-              <w:rPr>
-                <w:rFonts w:ascii="Calibri" w:eastAsia="Times New Roman" w:hAnsi="Calibri" w:cs="Calibri"/>
-                <w:i/>
-                <w:iCs/>
-                <w:sz w:val="16"/>
-                <w:szCs w:val="16"/>
-              </w:rPr>
-              <w:t>="</w:t>
-            </w:r>
-            <w:proofErr w:type="spellStart"/>
-            <w:r>
-              <w:rPr>
-                <w:rFonts w:ascii="Calibri" w:eastAsia="Times New Roman" w:hAnsi="Calibri" w:cs="Calibri"/>
-                <w:i/>
-                <w:iCs/>
-                <w:sz w:val="16"/>
-                <w:szCs w:val="16"/>
-              </w:rPr>
-              <w:t>UTF</w:t>
-            </w:r>
-            <w:proofErr w:type="spellEnd"/>
-            <w:r>
-              <w:rPr>
-                <w:rFonts w:ascii="Calibri" w:eastAsia="Times New Roman" w:hAnsi="Calibri" w:cs="Calibri"/>
-                <w:i/>
-                <w:iCs/>
-                <w:sz w:val="16"/>
-                <w:szCs w:val="16"/>
-              </w:rPr>
-              <w:t>-8"?&gt;</w:t>
+              <w:t>2022-10-04 00:14:29,010  INFO Common.Comms.MaPersist.MaCom.MaRequest [0] - &lt;?xml version="1.0" encoding="UTF-8"?&gt;</w:t>
             </w:r>
           </w:p>
           <w:p>
@@ -5404,139 +3932,7 @@
                 <w:sz w:val="16"/>
                 <w:szCs w:val="16"/>
               </w:rPr>
-              <w:t>&lt;</w:t>
-            </w:r>
-            <w:proofErr w:type="spellStart"/>
-            <w:r>
-              <w:rPr>
-                <w:rFonts w:ascii="Calibri" w:eastAsia="Times New Roman" w:hAnsi="Calibri" w:cs="Calibri"/>
-                <w:i/>
-                <w:iCs/>
-                <w:sz w:val="16"/>
-                <w:szCs w:val="16"/>
-              </w:rPr>
-              <w:t>fault</w:t>
-            </w:r>
-            <w:proofErr w:type="spellEnd"/>
-            <w:r>
-              <w:rPr>
-                <w:rFonts w:ascii="Calibri" w:eastAsia="Times New Roman" w:hAnsi="Calibri" w:cs="Calibri"/>
-                <w:i/>
-                <w:iCs/>
-                <w:sz w:val="16"/>
-                <w:szCs w:val="16"/>
-              </w:rPr>
-              <w:t>&gt;&lt;</w:t>
-            </w:r>
-            <w:proofErr w:type="spellStart"/>
-            <w:r>
-              <w:rPr>
-                <w:rFonts w:ascii="Calibri" w:eastAsia="Times New Roman" w:hAnsi="Calibri" w:cs="Calibri"/>
-                <w:i/>
-                <w:iCs/>
-                <w:sz w:val="16"/>
-                <w:szCs w:val="16"/>
-              </w:rPr>
-              <w:t>reason</w:t>
-            </w:r>
-            <w:proofErr w:type="spellEnd"/>
-            <w:r>
-              <w:rPr>
-                <w:rFonts w:ascii="Calibri" w:eastAsia="Times New Roman" w:hAnsi="Calibri" w:cs="Calibri"/>
-                <w:i/>
-                <w:iCs/>
-                <w:sz w:val="16"/>
-                <w:szCs w:val="16"/>
-              </w:rPr>
-              <w:t>&gt;</w:t>
-            </w:r>
-            <w:proofErr w:type="spellStart"/>
-            <w:r>
-              <w:rPr>
-                <w:rFonts w:ascii="Calibri" w:eastAsia="Times New Roman" w:hAnsi="Calibri" w:cs="Calibri"/>
-                <w:i/>
-                <w:iCs/>
-                <w:sz w:val="16"/>
-                <w:szCs w:val="16"/>
-              </w:rPr>
-              <w:t>Error</w:t>
-            </w:r>
-            <w:proofErr w:type="spellEnd"/>
-            <w:r>
-              <w:rPr>
-                <w:rFonts w:ascii="Calibri" w:eastAsia="Times New Roman" w:hAnsi="Calibri" w:cs="Calibri"/>
-                <w:i/>
-                <w:iCs/>
-                <w:sz w:val="16"/>
-                <w:szCs w:val="16"/>
-              </w:rPr>
-              <w:t xml:space="preserve"> 401: HTTP 401 </w:t>
-            </w:r>
-            <w:proofErr w:type="spellStart"/>
-            <w:r>
-              <w:rPr>
-                <w:rFonts w:ascii="Calibri" w:eastAsia="Times New Roman" w:hAnsi="Calibri" w:cs="Calibri"/>
-                <w:i/>
-                <w:iCs/>
-                <w:sz w:val="16"/>
-                <w:szCs w:val="16"/>
-              </w:rPr>
-              <w:t>Unauthorized</w:t>
-            </w:r>
-            <w:proofErr w:type="spellEnd"/>
-            <w:r>
-              <w:rPr>
-                <w:rFonts w:ascii="Calibri" w:eastAsia="Times New Roman" w:hAnsi="Calibri" w:cs="Calibri"/>
-                <w:i/>
-                <w:iCs/>
-                <w:sz w:val="16"/>
-                <w:szCs w:val="16"/>
-              </w:rPr>
-              <w:t>&lt;/</w:t>
-            </w:r>
-            <w:proofErr w:type="spellStart"/>
-            <w:r>
-              <w:rPr>
-                <w:rFonts w:ascii="Calibri" w:eastAsia="Times New Roman" w:hAnsi="Calibri" w:cs="Calibri"/>
-                <w:i/>
-                <w:iCs/>
-                <w:sz w:val="16"/>
-                <w:szCs w:val="16"/>
-              </w:rPr>
-              <w:t>reason</w:t>
-            </w:r>
-            <w:proofErr w:type="spellEnd"/>
-            <w:r>
-              <w:rPr>
-                <w:rFonts w:ascii="Calibri" w:eastAsia="Times New Roman" w:hAnsi="Calibri" w:cs="Calibri"/>
-                <w:i/>
-                <w:iCs/>
-                <w:sz w:val="16"/>
-                <w:szCs w:val="16"/>
-              </w:rPr>
-              <w:t>&gt;&lt;detail&gt;&lt;/detail&gt;&lt;/</w:t>
-            </w:r>
-            <w:proofErr w:type="spellStart"/>
-            <w:r>
-              <w:rPr>
-                <w:rFonts w:ascii="Calibri" w:eastAsia="Times New Roman" w:hAnsi="Calibri" w:cs="Calibri"/>
-                <w:i/>
-                <w:iCs/>
-                <w:sz w:val="16"/>
-                <w:szCs w:val="16"/>
-              </w:rPr>
-              <w:t>fault</w:t>
-            </w:r>
-            <w:proofErr w:type="spellEnd"/>
-            <w:r>
-              <w:rPr>
-                <w:rFonts w:ascii="Calibri" w:eastAsia="Times New Roman" w:hAnsi="Calibri" w:cs="Calibri"/>
-                <w:i/>
-                <w:iCs/>
-                <w:sz w:val="16"/>
-                <w:szCs w:val="16"/>
-              </w:rPr>
-              <w:t>&gt;</w:t>
+              <w:t>&lt;fault&gt;&lt;reason&gt;Error 401: HTTP 401 Unauthorized&lt;/reason&gt;&lt;detail&gt;&lt;/detail&gt;&lt;/fault&gt;</w:t>
             </w:r>
           </w:p>
           <w:p>
@@ -5558,98 +3954,8 @@
                 <w:sz w:val="16"/>
                 <w:szCs w:val="16"/>
               </w:rPr>
-              <w:t xml:space="preserve">2022-10-04 00:14:29,010 </w:t>
+              <w:t>2022-10-04 00:14:29,010 ERROR Common.Comms.MaPersist.MaCom.MaRequest [0] - MaCom, Un-authorized</w:t>
             </w:r>
-            <w:proofErr w:type="spellStart"/>
-            <w:r>
-              <w:rPr>
-                <w:rFonts w:ascii="Calibri" w:eastAsia="Times New Roman" w:hAnsi="Calibri" w:cs="Calibri"/>
-                <w:i/>
-                <w:iCs/>
-                <w:sz w:val="16"/>
-                <w:szCs w:val="16"/>
-              </w:rPr>
-              <w:t>ERROR</w:t>
-            </w:r>
-            <w:proofErr w:type="spellEnd"/>
-            <w:r>
-              <w:rPr>
-                <w:rFonts w:ascii="Calibri" w:eastAsia="Times New Roman" w:hAnsi="Calibri" w:cs="Calibri"/>
-                <w:i/>
-                <w:iCs/>
-                <w:sz w:val="16"/>
-                <w:szCs w:val="16"/>
-              </w:rPr>
-              <w:t xml:space="preserve"> </w:t>
-            </w:r>
-            <w:proofErr w:type="spellStart"/>
-            <w:proofErr w:type="gramStart"/>
-            <w:r>
-              <w:rPr>
-                <w:rFonts w:ascii="Calibri" w:eastAsia="Times New Roman" w:hAnsi="Calibri" w:cs="Calibri"/>
-                <w:i/>
-                <w:iCs/>
-                <w:sz w:val="16"/>
-                <w:szCs w:val="16"/>
-              </w:rPr>
-              <w:t>Common.Comms.MaPersist.MaCom</w:t>
-            </w:r>
-            <w:proofErr w:type="gramEnd"/>
-            <w:r>
-              <w:rPr>
-                <w:rFonts w:ascii="Calibri" w:eastAsia="Times New Roman" w:hAnsi="Calibri" w:cs="Calibri"/>
-                <w:i/>
-                <w:iCs/>
-                <w:sz w:val="16"/>
-                <w:szCs w:val="16"/>
-              </w:rPr>
-              <w:t>.MaRequest</w:t>
-            </w:r>
-            <w:proofErr w:type="spellEnd"/>
-            <w:r>
-              <w:rPr>
-                <w:rFonts w:ascii="Calibri" w:eastAsia="Times New Roman" w:hAnsi="Calibri" w:cs="Calibri"/>
-                <w:i/>
-                <w:iCs/>
-                <w:sz w:val="16"/>
-                <w:szCs w:val="16"/>
-              </w:rPr>
-              <w:t xml:space="preserve"> [0] - </w:t>
-            </w:r>
-            <w:proofErr w:type="spellStart"/>
-            <w:r>
-              <w:rPr>
-                <w:rFonts w:ascii="Calibri" w:eastAsia="Times New Roman" w:hAnsi="Calibri" w:cs="Calibri"/>
-                <w:i/>
-                <w:iCs/>
-                <w:sz w:val="16"/>
-                <w:szCs w:val="16"/>
-              </w:rPr>
-              <w:t>MaCom</w:t>
-            </w:r>
-            <w:proofErr w:type="spellEnd"/>
-            <w:r>
-              <w:rPr>
-                <w:rFonts w:ascii="Calibri" w:eastAsia="Times New Roman" w:hAnsi="Calibri" w:cs="Calibri"/>
-                <w:i/>
-                <w:iCs/>
-                <w:sz w:val="16"/>
-                <w:szCs w:val="16"/>
-              </w:rPr>
-              <w:t xml:space="preserve">, </w:t>
-            </w:r>
-            <w:proofErr w:type="spellStart"/>
-            <w:r>
-              <w:rPr>
-                <w:rFonts w:ascii="Calibri" w:eastAsia="Times New Roman" w:hAnsi="Calibri" w:cs="Calibri"/>
-                <w:i/>
-                <w:iCs/>
-                <w:sz w:val="16"/>
-                <w:szCs w:val="16"/>
-              </w:rPr>
-              <w:t>Un-authorized</w:t>
-            </w:r>
-            <w:proofErr w:type="spellEnd"/>
           </w:p>
           <w:p>
             <w:pPr>
@@ -5670,108 +3976,8 @@
                 <w:sz w:val="16"/>
                 <w:szCs w:val="16"/>
               </w:rPr>
-              <w:t>2022-10-04 00:14:29,</w:t>
+              <w:t>2022-10-04 00:14:29,011  INFO MaSync.ProcessTasks.Domain.ProcessTask.ProcessNew [0] - Failed to authorize with user superadmin</w:t>
             </w:r>
-            <w:proofErr w:type="gramStart"/>
-            <w:r>
-              <w:rPr>
-                <w:rFonts w:ascii="Calibri" w:eastAsia="Times New Roman" w:hAnsi="Calibri" w:cs="Calibri"/>
-                <w:i/>
-                <w:iCs/>
-                <w:sz w:val="16"/>
-                <w:szCs w:val="16"/>
-              </w:rPr>
-              <w:t>011  INFO</w:t>
-            </w:r>
-            <w:proofErr w:type="gramEnd"/>
-            <w:r>
-              <w:rPr>
-                <w:rFonts w:ascii="Calibri" w:eastAsia="Times New Roman" w:hAnsi="Calibri" w:cs="Calibri"/>
-                <w:i/>
-                <w:iCs/>
-                <w:sz w:val="16"/>
-                <w:szCs w:val="16"/>
-              </w:rPr>
-              <w:t xml:space="preserve"> </w:t>
-            </w:r>
-            <w:proofErr w:type="spellStart"/>
-            <w:r>
-              <w:rPr>
-                <w:rFonts w:ascii="Calibri" w:eastAsia="Times New Roman" w:hAnsi="Calibri" w:cs="Calibri"/>
-                <w:i/>
-                <w:iCs/>
-                <w:sz w:val="16"/>
-                <w:szCs w:val="16"/>
-              </w:rPr>
-              <w:t>MaSync.ProcessTasks.Domain.ProcessTask.ProcessNew</w:t>
-            </w:r>
-            <w:proofErr w:type="spellEnd"/>
-            <w:r>
-              <w:rPr>
-                <w:rFonts w:ascii="Calibri" w:eastAsia="Times New Roman" w:hAnsi="Calibri" w:cs="Calibri"/>
-                <w:i/>
-                <w:iCs/>
-                <w:sz w:val="16"/>
-                <w:szCs w:val="16"/>
-              </w:rPr>
-              <w:t xml:space="preserve"> [0] - </w:t>
-            </w:r>
-            <w:proofErr w:type="spellStart"/>
-            <w:r>
-              <w:rPr>
-                <w:rFonts w:ascii="Calibri" w:eastAsia="Times New Roman" w:hAnsi="Calibri" w:cs="Calibri"/>
-                <w:i/>
-                <w:iCs/>
-                <w:sz w:val="16"/>
-                <w:szCs w:val="16"/>
-              </w:rPr>
-              <w:t>Failed</w:t>
-            </w:r>
-            <w:proofErr w:type="spellEnd"/>
-            <w:r>
-              <w:rPr>
-                <w:rFonts w:ascii="Calibri" w:eastAsia="Times New Roman" w:hAnsi="Calibri" w:cs="Calibri"/>
-                <w:i/>
-                <w:iCs/>
-                <w:sz w:val="16"/>
-                <w:szCs w:val="16"/>
-              </w:rPr>
-              <w:t xml:space="preserve"> to </w:t>
-            </w:r>
-            <w:proofErr w:type="spellStart"/>
-            <w:r>
-              <w:rPr>
-                <w:rFonts w:ascii="Calibri" w:eastAsia="Times New Roman" w:hAnsi="Calibri" w:cs="Calibri"/>
-                <w:i/>
-                <w:iCs/>
-                <w:sz w:val="16"/>
-                <w:szCs w:val="16"/>
-              </w:rPr>
-              <w:t>authorize</w:t>
-            </w:r>
-            <w:proofErr w:type="spellEnd"/>
-            <w:r>
-              <w:rPr>
-                <w:rFonts w:ascii="Calibri" w:eastAsia="Times New Roman" w:hAnsi="Calibri" w:cs="Calibri"/>
-                <w:i/>
-                <w:iCs/>
-                <w:sz w:val="16"/>
-                <w:szCs w:val="16"/>
-              </w:rPr>
-              <w:t xml:space="preserve"> with user </w:t>
-            </w:r>
-            <w:proofErr w:type="spellStart"/>
-            <w:r>
-              <w:rPr>
-                <w:rFonts w:ascii="Calibri" w:eastAsia="Times New Roman" w:hAnsi="Calibri" w:cs="Calibri"/>
-                <w:i/>
-                <w:iCs/>
-                <w:sz w:val="16"/>
-                <w:szCs w:val="16"/>
-              </w:rPr>
-              <w:t>superadmin</w:t>
-            </w:r>
-            <w:proofErr w:type="spellEnd"/>
           </w:p>
           <w:p>
             <w:pPr>
@@ -5788,117 +3994,7 @@
                 <w:sz w:val="16"/>
                 <w:szCs w:val="16"/>
               </w:rPr>
-              <w:t>2022-10-04 00:14:29,</w:t>
-            </w:r>
-            <w:proofErr w:type="gramStart"/>
-            <w:r>
-              <w:rPr>
-                <w:rFonts w:ascii="Calibri" w:eastAsia="Times New Roman" w:hAnsi="Calibri" w:cs="Calibri"/>
-                <w:i/>
-                <w:iCs/>
-                <w:sz w:val="16"/>
-                <w:szCs w:val="16"/>
-              </w:rPr>
-              <w:t>011  INFO</w:t>
-            </w:r>
-            <w:proofErr w:type="gramEnd"/>
-            <w:r>
-              <w:rPr>
-                <w:rFonts w:ascii="Calibri" w:eastAsia="Times New Roman" w:hAnsi="Calibri" w:cs="Calibri"/>
-                <w:i/>
-                <w:iCs/>
-                <w:sz w:val="16"/>
-                <w:szCs w:val="16"/>
-              </w:rPr>
-              <w:t xml:space="preserve"> </w:t>
-            </w:r>
-            <w:proofErr w:type="spellStart"/>
-            <w:r>
-              <w:rPr>
-                <w:rFonts w:ascii="Calibri" w:eastAsia="Times New Roman" w:hAnsi="Calibri" w:cs="Calibri"/>
-                <w:i/>
-                <w:iCs/>
-                <w:sz w:val="16"/>
-                <w:szCs w:val="16"/>
-              </w:rPr>
-              <w:t>Common.DbOps.FailedTasksDbOps.StoreFailedTaks</w:t>
-            </w:r>
-            <w:proofErr w:type="spellEnd"/>
-            <w:r>
-              <w:rPr>
-                <w:rFonts w:ascii="Calibri" w:eastAsia="Times New Roman" w:hAnsi="Calibri" w:cs="Calibri"/>
-                <w:i/>
-                <w:iCs/>
-                <w:sz w:val="16"/>
-                <w:szCs w:val="16"/>
-              </w:rPr>
-              <w:t xml:space="preserve"> [0] - </w:t>
-            </w:r>
-            <w:proofErr w:type="spellStart"/>
-            <w:r>
-              <w:rPr>
-                <w:rFonts w:ascii="Calibri" w:eastAsia="Times New Roman" w:hAnsi="Calibri" w:cs="Calibri"/>
-                <w:i/>
-                <w:iCs/>
-                <w:sz w:val="16"/>
-                <w:szCs w:val="16"/>
-              </w:rPr>
-              <w:t>Storing</w:t>
-            </w:r>
-            <w:proofErr w:type="spellEnd"/>
-            <w:r>
-              <w:rPr>
-                <w:rFonts w:ascii="Calibri" w:eastAsia="Times New Roman" w:hAnsi="Calibri" w:cs="Calibri"/>
-                <w:i/>
-                <w:iCs/>
-                <w:sz w:val="16"/>
-                <w:szCs w:val="16"/>
-              </w:rPr>
-              <w:t xml:space="preserve"> </w:t>
-            </w:r>
-            <w:proofErr w:type="spellStart"/>
-            <w:r>
-              <w:rPr>
-                <w:rFonts w:ascii="Calibri" w:eastAsia="Times New Roman" w:hAnsi="Calibri" w:cs="Calibri"/>
-                <w:i/>
-                <w:iCs/>
-                <w:sz w:val="16"/>
-                <w:szCs w:val="16"/>
-              </w:rPr>
-              <w:t>0898b419-7cfb-4f39-b044-dba2edda9c94</w:t>
-            </w:r>
-            <w:proofErr w:type="spellEnd"/>
-            <w:r>
-              <w:rPr>
-                <w:rFonts w:ascii="Calibri" w:eastAsia="Times New Roman" w:hAnsi="Calibri" w:cs="Calibri"/>
-                <w:i/>
-                <w:iCs/>
-                <w:sz w:val="16"/>
-                <w:szCs w:val="16"/>
-              </w:rPr>
-              <w:t xml:space="preserve"> in </w:t>
-            </w:r>
-            <w:proofErr w:type="spellStart"/>
-            <w:r>
-              <w:rPr>
-                <w:rFonts w:ascii="Calibri" w:eastAsia="Times New Roman" w:hAnsi="Calibri" w:cs="Calibri"/>
-                <w:i/>
-                <w:iCs/>
-                <w:sz w:val="16"/>
-                <w:szCs w:val="16"/>
-              </w:rPr>
-              <w:t>failed</w:t>
-            </w:r>
-            <w:proofErr w:type="spellEnd"/>
-            <w:r>
-              <w:rPr>
-                <w:rFonts w:ascii="Calibri" w:eastAsia="Times New Roman" w:hAnsi="Calibri" w:cs="Calibri"/>
-                <w:i/>
-                <w:iCs/>
-                <w:sz w:val="16"/>
-                <w:szCs w:val="16"/>
-              </w:rPr>
-              <w:t xml:space="preserve"> Tasks.</w:t>
+              <w:t>2022-10-04 00:14:29,011  INFO Common.DbOps.FailedTasksDbOps.StoreFailedTaks [0] - Storing 0898b419-7cfb-4f39-b044-dba2edda9c94 in failed Tasks.</w:t>
             </w:r>
           </w:p>
         </w:tc>
@@ -5958,7 +4054,6 @@
                 <w:szCs w:val="16"/>
               </w:rPr>
             </w:pPr>
-            <w:proofErr w:type="spellStart"/>
             <w:r>
               <w:rPr>
                 <w:rFonts w:ascii="Calibri" w:eastAsia="Times New Roman" w:hAnsi="Calibri" w:cs="Calibri"/>
@@ -5969,7 +4064,6 @@
               </w:rPr>
               <w:t>TimeOfEvent</w:t>
             </w:r>
-            <w:proofErr w:type="spellEnd"/>
             <w:r>
               <w:rPr>
                 <w:rFonts w:ascii="Calibri" w:eastAsia="Times New Roman" w:hAnsi="Calibri" w:cs="Calibri"/>
@@ -5986,7 +4080,6 @@
               </w:rPr>
               <w:br/>
             </w:r>
-            <w:proofErr w:type="spellStart"/>
             <w:r>
               <w:rPr>
                 <w:rFonts w:ascii="Calibri" w:eastAsia="Times New Roman" w:hAnsi="Calibri" w:cs="Calibri"/>
@@ -5997,7 +4090,6 @@
               </w:rPr>
               <w:t>Severity</w:t>
             </w:r>
-            <w:proofErr w:type="spellEnd"/>
             <w:r>
               <w:rPr>
                 <w:rFonts w:ascii="Calibri" w:eastAsia="Times New Roman" w:hAnsi="Calibri" w:cs="Calibri"/>
@@ -6091,7 +4183,6 @@
                 <w:szCs w:val="16"/>
               </w:rPr>
             </w:pPr>
-            <w:proofErr w:type="spellStart"/>
             <w:r>
               <w:rPr>
                 <w:rFonts w:ascii="Calibri" w:eastAsia="Times New Roman" w:hAnsi="Calibri" w:cs="Calibri"/>
@@ -6100,7 +4191,6 @@
               </w:rPr>
               <w:t>VizController</w:t>
             </w:r>
-            <w:proofErr w:type="spellEnd"/>
           </w:p>
         </w:tc>
         <w:tc>
@@ -6131,7 +4221,6 @@
                 <w:szCs w:val="16"/>
               </w:rPr>
             </w:pPr>
-            <w:proofErr w:type="spellStart"/>
             <w:r>
               <w:rPr>
                 <w:rFonts w:ascii="Calibri" w:eastAsia="Times New Roman" w:hAnsi="Calibri" w:cs="Calibri"/>
@@ -6140,77 +4229,8 @@
                 <w:sz w:val="16"/>
                 <w:szCs w:val="16"/>
               </w:rPr>
-              <w:t>2022-11-01T19:25:41.207Z</w:t>
+              <w:t>2022-11-01T19:25:41.207Z superState Handling state: resultat.sceneOutDone</w:t>
             </w:r>
-            <w:proofErr w:type="spellEnd"/>
-            <w:r>
-              <w:rPr>
-                <w:rFonts w:ascii="Calibri" w:eastAsia="Times New Roman" w:hAnsi="Calibri" w:cs="Calibri"/>
-                <w:i/>
-                <w:iCs/>
-                <w:sz w:val="16"/>
-                <w:szCs w:val="16"/>
-              </w:rPr>
-              <w:t xml:space="preserve"> </w:t>
-            </w:r>
-            <w:proofErr w:type="spellStart"/>
-            <w:r>
-              <w:rPr>
-                <w:rFonts w:ascii="Calibri" w:eastAsia="Times New Roman" w:hAnsi="Calibri" w:cs="Calibri"/>
-                <w:i/>
-                <w:iCs/>
-                <w:sz w:val="16"/>
-                <w:szCs w:val="16"/>
-              </w:rPr>
-              <w:t>superState</w:t>
-            </w:r>
-            <w:proofErr w:type="spellEnd"/>
-            <w:r>
-              <w:rPr>
-                <w:rFonts w:ascii="Calibri" w:eastAsia="Times New Roman" w:hAnsi="Calibri" w:cs="Calibri"/>
-                <w:i/>
-                <w:iCs/>
-                <w:sz w:val="16"/>
-                <w:szCs w:val="16"/>
-              </w:rPr>
-              <w:t xml:space="preserve"> Handling </w:t>
-            </w:r>
-            <w:proofErr w:type="spellStart"/>
-            <w:r>
-              <w:rPr>
-                <w:rFonts w:ascii="Calibri" w:eastAsia="Times New Roman" w:hAnsi="Calibri" w:cs="Calibri"/>
-                <w:i/>
-                <w:iCs/>
-                <w:sz w:val="16"/>
-                <w:szCs w:val="16"/>
-              </w:rPr>
-              <w:t>state</w:t>
-            </w:r>
-            <w:proofErr w:type="spellEnd"/>
-            <w:r>
-              <w:rPr>
-                <w:rFonts w:ascii="Calibri" w:eastAsia="Times New Roman" w:hAnsi="Calibri" w:cs="Calibri"/>
-                <w:i/>
-                <w:iCs/>
-                <w:sz w:val="16"/>
-                <w:szCs w:val="16"/>
-              </w:rPr>
-              <w:t xml:space="preserve">: </w:t>
-            </w:r>
-            <w:proofErr w:type="spellStart"/>
-            <w:proofErr w:type="gramStart"/>
-            <w:r>
-              <w:rPr>
-                <w:rFonts w:ascii="Calibri" w:eastAsia="Times New Roman" w:hAnsi="Calibri" w:cs="Calibri"/>
-                <w:i/>
-                <w:iCs/>
-                <w:sz w:val="16"/>
-                <w:szCs w:val="16"/>
-              </w:rPr>
-              <w:t>resultat.sceneOutDone</w:t>
-            </w:r>
-            <w:proofErr w:type="spellEnd"/>
-            <w:proofErr w:type="gramEnd"/>
           </w:p>
           <w:p>
             <w:pPr>
@@ -6223,7 +4243,6 @@
                 <w:szCs w:val="16"/>
               </w:rPr>
             </w:pPr>
-            <w:proofErr w:type="spellStart"/>
             <w:r>
               <w:rPr>
                 <w:rFonts w:ascii="Calibri" w:eastAsia="Times New Roman" w:hAnsi="Calibri" w:cs="Calibri"/>
@@ -6232,194 +4251,7 @@
                 <w:sz w:val="16"/>
                 <w:szCs w:val="16"/>
               </w:rPr>
-              <w:t>2022-11-01T19:25:41.209Z</w:t>
-            </w:r>
-            <w:proofErr w:type="spellEnd"/>
-            <w:r>
-              <w:rPr>
-                <w:rFonts w:ascii="Calibri" w:eastAsia="Times New Roman" w:hAnsi="Calibri" w:cs="Calibri"/>
-                <w:i/>
-                <w:iCs/>
-                <w:sz w:val="16"/>
-                <w:szCs w:val="16"/>
-              </w:rPr>
-              <w:t xml:space="preserve"> </w:t>
-            </w:r>
-            <w:proofErr w:type="spellStart"/>
-            <w:r>
-              <w:rPr>
-                <w:rFonts w:ascii="Calibri" w:eastAsia="Times New Roman" w:hAnsi="Calibri" w:cs="Calibri"/>
-                <w:i/>
-                <w:iCs/>
-                <w:sz w:val="16"/>
-                <w:szCs w:val="16"/>
-              </w:rPr>
-              <w:t>superState</w:t>
-            </w:r>
-            <w:proofErr w:type="spellEnd"/>
-            <w:r>
-              <w:rPr>
-                <w:rFonts w:ascii="Calibri" w:eastAsia="Times New Roman" w:hAnsi="Calibri" w:cs="Calibri"/>
-                <w:i/>
-                <w:iCs/>
-                <w:sz w:val="16"/>
-                <w:szCs w:val="16"/>
-              </w:rPr>
-              <w:t xml:space="preserve"> </w:t>
-            </w:r>
-            <w:proofErr w:type="spellStart"/>
-            <w:r>
-              <w:rPr>
-                <w:rFonts w:ascii="Calibri" w:eastAsia="Times New Roman" w:hAnsi="Calibri" w:cs="Calibri"/>
-                <w:i/>
-                <w:iCs/>
-                <w:sz w:val="16"/>
-                <w:szCs w:val="16"/>
-              </w:rPr>
-              <w:t>Error</w:t>
-            </w:r>
-            <w:proofErr w:type="spellEnd"/>
-            <w:r>
-              <w:rPr>
-                <w:rFonts w:ascii="Calibri" w:eastAsia="Times New Roman" w:hAnsi="Calibri" w:cs="Calibri"/>
-                <w:i/>
-                <w:iCs/>
-                <w:sz w:val="16"/>
-                <w:szCs w:val="16"/>
-              </w:rPr>
-              <w:t xml:space="preserve"> in </w:t>
-            </w:r>
-            <w:proofErr w:type="spellStart"/>
-            <w:r>
-              <w:rPr>
-                <w:rFonts w:ascii="Calibri" w:eastAsia="Times New Roman" w:hAnsi="Calibri" w:cs="Calibri"/>
-                <w:i/>
-                <w:iCs/>
-                <w:sz w:val="16"/>
-                <w:szCs w:val="16"/>
-              </w:rPr>
-              <w:t>checkForBlokke</w:t>
-            </w:r>
-            <w:proofErr w:type="spellEnd"/>
-            <w:r>
-              <w:rPr>
-                <w:rFonts w:ascii="Calibri" w:eastAsia="Times New Roman" w:hAnsi="Calibri" w:cs="Calibri"/>
-                <w:i/>
-                <w:iCs/>
-                <w:sz w:val="16"/>
-                <w:szCs w:val="16"/>
-              </w:rPr>
-              <w:t xml:space="preserve">: </w:t>
-            </w:r>
-            <w:proofErr w:type="spellStart"/>
-            <w:r>
-              <w:rPr>
-                <w:rFonts w:ascii="Calibri" w:eastAsia="Times New Roman" w:hAnsi="Calibri" w:cs="Calibri"/>
-                <w:i/>
-                <w:iCs/>
-                <w:sz w:val="16"/>
-                <w:szCs w:val="16"/>
-              </w:rPr>
-              <w:t>Error</w:t>
-            </w:r>
-            <w:proofErr w:type="spellEnd"/>
-            <w:r>
-              <w:rPr>
-                <w:rFonts w:ascii="Calibri" w:eastAsia="Times New Roman" w:hAnsi="Calibri" w:cs="Calibri"/>
-                <w:i/>
-                <w:iCs/>
-                <w:sz w:val="16"/>
-                <w:szCs w:val="16"/>
-              </w:rPr>
-              <w:t xml:space="preserve">: </w:t>
-            </w:r>
-            <w:proofErr w:type="spellStart"/>
-            <w:r>
-              <w:rPr>
-                <w:rFonts w:ascii="Calibri" w:eastAsia="Times New Roman" w:hAnsi="Calibri" w:cs="Calibri"/>
-                <w:i/>
-                <w:iCs/>
-                <w:sz w:val="16"/>
-                <w:szCs w:val="16"/>
-              </w:rPr>
-              <w:t>Failed</w:t>
-            </w:r>
-            <w:proofErr w:type="spellEnd"/>
-            <w:r>
-              <w:rPr>
-                <w:rFonts w:ascii="Calibri" w:eastAsia="Times New Roman" w:hAnsi="Calibri" w:cs="Calibri"/>
-                <w:i/>
-                <w:iCs/>
-                <w:sz w:val="16"/>
-                <w:szCs w:val="16"/>
-              </w:rPr>
-              <w:t xml:space="preserve"> to match </w:t>
-            </w:r>
-            <w:proofErr w:type="spellStart"/>
-            <w:r>
-              <w:rPr>
-                <w:rFonts w:ascii="Calibri" w:eastAsia="Times New Roman" w:hAnsi="Calibri" w:cs="Calibri"/>
-                <w:i/>
-                <w:iCs/>
-                <w:sz w:val="16"/>
-                <w:szCs w:val="16"/>
-              </w:rPr>
-              <w:t>currentResultGuid</w:t>
-            </w:r>
-            <w:proofErr w:type="spellEnd"/>
-            <w:r>
-              <w:rPr>
-                <w:rFonts w:ascii="Calibri" w:eastAsia="Times New Roman" w:hAnsi="Calibri" w:cs="Calibri"/>
-                <w:i/>
-                <w:iCs/>
-                <w:sz w:val="16"/>
-                <w:szCs w:val="16"/>
-              </w:rPr>
-              <w:t xml:space="preserve"> in </w:t>
-            </w:r>
-            <w:proofErr w:type="spellStart"/>
-            <w:r>
-              <w:rPr>
-                <w:rFonts w:ascii="Calibri" w:eastAsia="Times New Roman" w:hAnsi="Calibri" w:cs="Calibri"/>
-                <w:i/>
-                <w:iCs/>
-                <w:sz w:val="16"/>
-                <w:szCs w:val="16"/>
-              </w:rPr>
-              <w:t>active</w:t>
-            </w:r>
-            <w:proofErr w:type="spellEnd"/>
-            <w:r>
-              <w:rPr>
-                <w:rFonts w:ascii="Calibri" w:eastAsia="Times New Roman" w:hAnsi="Calibri" w:cs="Calibri"/>
-                <w:i/>
-                <w:iCs/>
-                <w:sz w:val="16"/>
-                <w:szCs w:val="16"/>
-              </w:rPr>
-              <w:t xml:space="preserve"> </w:t>
-            </w:r>
-            <w:proofErr w:type="spellStart"/>
-            <w:r>
-              <w:rPr>
-                <w:rFonts w:ascii="Calibri" w:eastAsia="Times New Roman" w:hAnsi="Calibri" w:cs="Calibri"/>
-                <w:i/>
-                <w:iCs/>
-                <w:sz w:val="16"/>
-                <w:szCs w:val="16"/>
-              </w:rPr>
-              <w:t>playlist</w:t>
-            </w:r>
-            <w:proofErr w:type="spellEnd"/>
-            <w:r>
-              <w:rPr>
-                <w:rFonts w:ascii="Calibri" w:eastAsia="Times New Roman" w:hAnsi="Calibri" w:cs="Calibri"/>
-                <w:i/>
-                <w:iCs/>
-                <w:sz w:val="16"/>
-                <w:szCs w:val="16"/>
-              </w:rPr>
-              <w:t>.</w:t>
+              <w:t>2022-11-01T19:25:41.209Z superState Error in checkForBlokke: Error: Failed to match currentResultGuid in active playlist.</w:t>
             </w:r>
           </w:p>
           <w:p>
@@ -6431,7 +4263,6 @@
                 <w:szCs w:val="16"/>
               </w:rPr>
             </w:pPr>
-            <w:proofErr w:type="spellStart"/>
             <w:r>
               <w:rPr>
                 <w:rFonts w:ascii="Calibri" w:eastAsia="Times New Roman" w:hAnsi="Calibri" w:cs="Calibri"/>
@@ -6440,106 +4271,7 @@
                 <w:sz w:val="16"/>
                 <w:szCs w:val="16"/>
               </w:rPr>
-              <w:t>2022-11-01T19:25:41.209Z</w:t>
-            </w:r>
-            <w:proofErr w:type="spellEnd"/>
-            <w:r>
-              <w:rPr>
-                <w:rFonts w:ascii="Calibri" w:eastAsia="Times New Roman" w:hAnsi="Calibri" w:cs="Calibri"/>
-                <w:i/>
-                <w:iCs/>
-                <w:sz w:val="16"/>
-                <w:szCs w:val="16"/>
-              </w:rPr>
-              <w:t xml:space="preserve"> </w:t>
-            </w:r>
-            <w:proofErr w:type="spellStart"/>
-            <w:r>
-              <w:rPr>
-                <w:rFonts w:ascii="Calibri" w:eastAsia="Times New Roman" w:hAnsi="Calibri" w:cs="Calibri"/>
-                <w:i/>
-                <w:iCs/>
-                <w:sz w:val="16"/>
-                <w:szCs w:val="16"/>
-              </w:rPr>
-              <w:t>superState</w:t>
-            </w:r>
-            <w:proofErr w:type="spellEnd"/>
-            <w:r>
-              <w:rPr>
-                <w:rFonts w:ascii="Calibri" w:eastAsia="Times New Roman" w:hAnsi="Calibri" w:cs="Calibri"/>
-                <w:i/>
-                <w:iCs/>
-                <w:sz w:val="16"/>
-                <w:szCs w:val="16"/>
-              </w:rPr>
-              <w:t xml:space="preserve"> </w:t>
-            </w:r>
-            <w:proofErr w:type="spellStart"/>
-            <w:r>
-              <w:rPr>
-                <w:rFonts w:ascii="Calibri" w:eastAsia="Times New Roman" w:hAnsi="Calibri" w:cs="Calibri"/>
-                <w:i/>
-                <w:iCs/>
-                <w:sz w:val="16"/>
-                <w:szCs w:val="16"/>
-              </w:rPr>
-              <w:t>Checking</w:t>
-            </w:r>
-            <w:proofErr w:type="spellEnd"/>
-            <w:r>
-              <w:rPr>
-                <w:rFonts w:ascii="Calibri" w:eastAsia="Times New Roman" w:hAnsi="Calibri" w:cs="Calibri"/>
-                <w:i/>
-                <w:iCs/>
-                <w:sz w:val="16"/>
-                <w:szCs w:val="16"/>
-              </w:rPr>
-              <w:t xml:space="preserve"> for </w:t>
-            </w:r>
-            <w:proofErr w:type="spellStart"/>
-            <w:r>
-              <w:rPr>
-                <w:rFonts w:ascii="Calibri" w:eastAsia="Times New Roman" w:hAnsi="Calibri" w:cs="Calibri"/>
-                <w:i/>
-                <w:iCs/>
-                <w:sz w:val="16"/>
-                <w:szCs w:val="16"/>
-              </w:rPr>
-              <w:t>next</w:t>
-            </w:r>
-            <w:proofErr w:type="spellEnd"/>
-            <w:r>
-              <w:rPr>
-                <w:rFonts w:ascii="Calibri" w:eastAsia="Times New Roman" w:hAnsi="Calibri" w:cs="Calibri"/>
-                <w:i/>
-                <w:iCs/>
-                <w:sz w:val="16"/>
-                <w:szCs w:val="16"/>
-              </w:rPr>
-              <w:t xml:space="preserve"> </w:t>
-            </w:r>
-            <w:proofErr w:type="spellStart"/>
-            <w:r>
-              <w:rPr>
-                <w:rFonts w:ascii="Calibri" w:eastAsia="Times New Roman" w:hAnsi="Calibri" w:cs="Calibri"/>
-                <w:i/>
-                <w:iCs/>
-                <w:sz w:val="16"/>
-                <w:szCs w:val="16"/>
-              </w:rPr>
-              <w:t>result</w:t>
-            </w:r>
-            <w:proofErr w:type="spellEnd"/>
-            <w:r>
-              <w:rPr>
-                <w:rFonts w:ascii="Calibri" w:eastAsia="Times New Roman" w:hAnsi="Calibri" w:cs="Calibri"/>
-                <w:i/>
-                <w:iCs/>
-                <w:sz w:val="16"/>
-                <w:szCs w:val="16"/>
-              </w:rPr>
-              <w:t>...</w:t>
+              <w:t>2022-11-01T19:25:41.209Z superState Checking for next result...</w:t>
             </w:r>
           </w:p>
         </w:tc>
@@ -6597,7 +4329,6 @@
                 <w:szCs w:val="16"/>
               </w:rPr>
             </w:pPr>
-            <w:proofErr w:type="spellStart"/>
             <w:r>
               <w:rPr>
                 <w:rFonts w:ascii="Calibri" w:eastAsia="Times New Roman" w:hAnsi="Calibri" w:cs="Calibri"/>
@@ -6608,7 +4339,6 @@
               </w:rPr>
               <w:t>TimeOfEvent</w:t>
             </w:r>
-            <w:proofErr w:type="spellEnd"/>
             <w:r>
               <w:rPr>
                 <w:rFonts w:ascii="Calibri" w:eastAsia="Times New Roman" w:hAnsi="Calibri" w:cs="Calibri"/>
@@ -6749,23 +4479,7 @@
     </w:p>
     <w:p>
       <w:r>
-        <w:t xml:space="preserve">Vores database bør anvende ét </w:t>
-      </w:r>
-      <w:proofErr w:type="spellStart"/>
-      <w:r>
-        <w:t>TimeOfEvent</w:t>
-      </w:r>
-      <w:proofErr w:type="spellEnd"/>
-      <w:r>
-        <w:t xml:space="preserve">-format, ét </w:t>
-      </w:r>
-      <w:proofErr w:type="spellStart"/>
-      <w:r>
-        <w:t>Severity</w:t>
-      </w:r>
-      <w:proofErr w:type="spellEnd"/>
-      <w:r>
-        <w:t>-format, ét format til event-beskrivelse og ét format til data om kilde-modul.</w:t>
+        <w:t>Vores database bør anvende ét TimeOfEvent-format, ét Severity-format, ét format til event-beskrivelse og ét format til data om kilde-modul.</w:t>
       </w:r>
     </w:p>
     <w:p>
@@ -6776,16 +4490,11 @@
         <w:t xml:space="preserve">derfor </w:t>
       </w:r>
       <w:r>
-        <w:t xml:space="preserve">nødvendigt at filtrere og re-formatere log-data inden </w:t>
-      </w:r>
-      <w:proofErr w:type="spellStart"/>
-      <w:r>
-        <w:t>persisteri</w:t>
+        <w:t>nødvendigt at filtrere og re-formatere log-data inden persisteri</w:t>
       </w:r>
       <w:r>
         <w:t>ng</w:t>
       </w:r>
-      <w:proofErr w:type="spellEnd"/>
       <w:r>
         <w:t xml:space="preserve">. </w:t>
       </w:r>
@@ -6824,23 +4533,7 @@
         <w:t>en</w:t>
       </w:r>
       <w:r>
-        <w:t xml:space="preserve">. Først skal log-data </w:t>
-      </w:r>
-      <w:proofErr w:type="spellStart"/>
-      <w:r>
-        <w:t>pre-processes</w:t>
-      </w:r>
-      <w:proofErr w:type="spellEnd"/>
-      <w:r>
-        <w:t xml:space="preserve"> og indlæses i databasen. Derefter skal der læses fra databasen ind i </w:t>
-      </w:r>
-      <w:proofErr w:type="spellStart"/>
-      <w:r>
-        <w:t>søgemoteren</w:t>
-      </w:r>
-      <w:proofErr w:type="spellEnd"/>
-      <w:r>
-        <w:t>.</w:t>
+        <w:t>. Først skal log-data pre-processes og indlæses i databasen. Derefter skal der læses fra databasen ind i søgemoteren.</w:t>
       </w:r>
     </w:p>
     <w:p/>
@@ -6897,73 +4590,26 @@
         </w:sdtContent>
       </w:sdt>
       <w:r>
-        <w:t xml:space="preserve">, sådan som det blev gennemgået i </w:t>
-      </w:r>
-      <w:proofErr w:type="spellStart"/>
-      <w:r>
-        <w:t>CPH</w:t>
-      </w:r>
-      <w:proofErr w:type="spellEnd"/>
-      <w:r>
-        <w:t xml:space="preserve"> modulet ”</w:t>
+        <w:t>, sådan som det blev gennemgået i CPH modulet ”</w:t>
       </w:r>
       <w:r>
         <w:t>Systemudvikling</w:t>
       </w:r>
       <w:r>
-        <w:t xml:space="preserve">”. </w:t>
-      </w:r>
-      <w:proofErr w:type="spellStart"/>
-      <w:r>
-        <w:t>Iconix</w:t>
-      </w:r>
-      <w:proofErr w:type="spellEnd"/>
-      <w:r>
-        <w:t xml:space="preserve"> metoden er en minimal</w:t>
+        <w:t>”. Iconix metoden er en minimal</w:t>
       </w:r>
       <w:r>
         <w:t>istisk</w:t>
       </w:r>
       <w:r>
-        <w:t xml:space="preserve">, effektiv tilgang baseret på </w:t>
-      </w:r>
-      <w:proofErr w:type="spellStart"/>
-      <w:r>
-        <w:t>UseCase</w:t>
-      </w:r>
-      <w:proofErr w:type="spellEnd"/>
-      <w:r>
-        <w:t xml:space="preserve">-drevne </w:t>
-      </w:r>
-      <w:proofErr w:type="spellStart"/>
+        <w:t xml:space="preserve">, effektiv tilgang baseret på UseCase-drevne UML-modeller. </w:t>
+      </w:r>
+      <w:r>
+        <w:t xml:space="preserve">Unified Modelling Language – </w:t>
+      </w:r>
       <w:r>
         <w:t>UML</w:t>
       </w:r>
-      <w:proofErr w:type="spellEnd"/>
-      <w:r>
-        <w:t xml:space="preserve">-modeller. </w:t>
-      </w:r>
-      <w:proofErr w:type="spellStart"/>
-      <w:r>
-        <w:t>Unified</w:t>
-      </w:r>
-      <w:proofErr w:type="spellEnd"/>
-      <w:r>
-        <w:t xml:space="preserve"> </w:t>
-      </w:r>
-      <w:proofErr w:type="spellStart"/>
-      <w:r>
-        <w:t>Modelling</w:t>
-      </w:r>
-      <w:proofErr w:type="spellEnd"/>
-      <w:r>
-        <w:t xml:space="preserve"> Language – </w:t>
-      </w:r>
-      <w:proofErr w:type="spellStart"/>
-      <w:r>
-        <w:t>UML</w:t>
-      </w:r>
-      <w:proofErr w:type="spellEnd"/>
       <w:r>
         <w:t xml:space="preserve"> </w:t>
       </w:r>
@@ -7001,15 +4647,7 @@
         <w:t>, er et sæt af symboler som er velegnede til, på abstrakt niveau, at beskrive og designe processer i software under udvikling.</w:t>
       </w:r>
       <w:r>
-        <w:t xml:space="preserve"> ICONIX og </w:t>
-      </w:r>
-      <w:proofErr w:type="spellStart"/>
-      <w:r>
-        <w:t>UML</w:t>
-      </w:r>
-      <w:proofErr w:type="spellEnd"/>
-      <w:r>
-        <w:t xml:space="preserve"> er tæt knyttet til det objektorienterede udviklings-paradigme</w:t>
+        <w:t xml:space="preserve"> ICONIX og UML er tæt knyttet til det objektorienterede udviklings-paradigme</w:t>
       </w:r>
       <w:r>
         <w:t xml:space="preserve"> </w:t>
@@ -7055,11 +4693,9 @@
       <w:pPr>
         <w:pStyle w:val="Overskrift2"/>
       </w:pPr>
-      <w:proofErr w:type="spellStart"/>
-      <w:r>
-        <w:t>Iconix</w:t>
-      </w:r>
-      <w:proofErr w:type="spellEnd"/>
+      <w:r>
+        <w:t>ICONIX</w:t>
+      </w:r>
       <w:r>
         <w:t xml:space="preserve"> begreber og processer</w:t>
       </w:r>
@@ -7111,109 +4747,734 @@
         <w:br/>
         <w:t xml:space="preserve">Herefter kan der opbygges </w:t>
       </w:r>
-      <w:proofErr w:type="spellStart"/>
       <w:r>
         <w:rPr>
           <w:b/>
           <w:bCs/>
         </w:rPr>
-        <w:t>Use</w:t>
-      </w:r>
-      <w:proofErr w:type="spellEnd"/>
+        <w:t>Use Cases</w:t>
+      </w:r>
+      <w:r>
+        <w:t>, som i klart sprog og abstrakte detaljer beskriver hvordan en facet af brugerens interaktion med softwaren skal foregå og udspille sig. Hver distinkt interaktions-type kan beskrives i en diskret Use Case.</w:t>
+      </w:r>
+    </w:p>
+    <w:p>
+      <w:r>
+        <w:t xml:space="preserve">Det </w:t>
+      </w:r>
+      <w:r>
+        <w:t>er</w:t>
+      </w:r>
+      <w:r>
+        <w:t xml:space="preserve"> oplagt at udvikle skitser til hvordan softwarens </w:t>
+      </w:r>
       <w:r>
         <w:rPr>
           <w:b/>
           <w:bCs/>
         </w:rPr>
-        <w:t xml:space="preserve"> Cases</w:t>
-      </w:r>
-      <w:r>
-        <w:t xml:space="preserve">, som i klart sprog og abstrakte detaljer beskriver hvordan en facet af brugerens interaktion med softwaren skal foregå og udspille sig. Hver distinkt interaktions-type kan beskrives i en diskret </w:t>
-      </w:r>
-      <w:proofErr w:type="spellStart"/>
-      <w:r>
-        <w:t>Use</w:t>
-      </w:r>
-      <w:proofErr w:type="spellEnd"/>
-      <w:r>
-        <w:t xml:space="preserve"> Case.</w:t>
-      </w:r>
-    </w:p>
-    <w:p>
-      <w:r>
-        <w:t xml:space="preserve">Det kan også være oplagt at udvikle skitser til hvordan softwarens </w:t>
+        <w:t>GUI</w:t>
+      </w:r>
+      <w:r>
+        <w:t xml:space="preserve"> kan designes, gerne i en forsimplet form som lægger vægt på funktion snarere end form. Overvejelse om grænsefladen kan også påvirke strukturen af domæne-modellen. </w:t>
+      </w:r>
+      <w:r>
+        <w:t>ICONIX</w:t>
+      </w:r>
+      <w:r>
+        <w:t>-processen lægger op til at hele design-fasen er iterativ, hvor en opdagelse på ét niveau kan påvirke tidligere beslutninger</w:t>
+      </w:r>
+      <w:r>
+        <w:t>, og kræve at disse revurderes.</w:t>
+      </w:r>
+      <w:r>
+        <w:br/>
+      </w:r>
+      <w:r>
+        <w:br/>
       </w:r>
       <w:r>
         <w:rPr>
           <w:b/>
           <w:bCs/>
         </w:rPr>
-        <w:t>GUI</w:t>
-      </w:r>
-      <w:r>
-        <w:t xml:space="preserve"> kan designes, gerne i en forsimplet form som lægger vægt på funktion snarere end form. Overvejelse om grænsefladen kan også påvirke strukturen af domæne-modellen.  </w:t>
-      </w:r>
-      <w:proofErr w:type="spellStart"/>
-      <w:r>
-        <w:t>IConix</w:t>
-      </w:r>
-      <w:proofErr w:type="spellEnd"/>
-      <w:r>
-        <w:t>-processen lægger op til at hele design-fasen er iterativ, hvor en opdagelse på ét niveau kan påvirke tidligere beslutninger.</w:t>
+        <w:t>Robustness Diagram</w:t>
+      </w:r>
+      <w:r>
+        <w:t xml:space="preserve"> er </w:t>
+      </w:r>
+      <w:r>
+        <w:t>et Iconix-specifict begreb som sigter efter at koble Use Cases til deres objekter. Vi søger at identificere domæne-modellens objekter i de analyserede Use Cases.</w:t>
+      </w:r>
+    </w:p>
+    <w:p/>
+    <w:p>
+      <w:pPr>
+        <w:pStyle w:val="Overskrift3"/>
+      </w:pPr>
+      <w:r>
+        <w:t>Funktionel Beskrivelse</w:t>
+      </w:r>
+    </w:p>
+    <w:p>
+      <w:r>
+        <w:t>VI skal udvikle en web-app som giver sin bruger mulighed for at udvælge et</w:t>
+      </w:r>
+      <w:r>
+        <w:t xml:space="preserve"> eller flere</w:t>
+      </w:r>
+      <w:r>
+        <w:t xml:space="preserve"> </w:t>
+      </w:r>
+      <w:r>
+        <w:t>målsystem</w:t>
+      </w:r>
+      <w:r>
+        <w:t>er</w:t>
+      </w:r>
+      <w:r>
+        <w:t xml:space="preserve">, og gennemsøge logs fra dette. </w:t>
+      </w:r>
+    </w:p>
+    <w:p>
+      <w:r>
+        <w:t xml:space="preserve">Brugeren kan oprette nye målsystemer. Oprettelse indebærer definition af af </w:t>
+      </w:r>
+      <w:r>
+        <w:rPr>
+          <w:color w:val="FF0000"/>
+        </w:rPr>
+        <w:t>kildefolder</w:t>
+      </w:r>
+      <w:r>
+        <w:t xml:space="preserve">, dvs. hvor på netværket findes logfilerne. Brugeren definerer hvordan en </w:t>
+      </w:r>
+      <w:r>
+        <w:rPr>
+          <w:color w:val="FF0000"/>
+        </w:rPr>
+        <w:t xml:space="preserve">loglinje </w:t>
+      </w:r>
+      <w:r>
+        <w:t xml:space="preserve">fra målsystemet er struktureret, dvs. opretter en </w:t>
+      </w:r>
+      <w:r>
+        <w:rPr>
+          <w:color w:val="FF0000"/>
+        </w:rPr>
+        <w:t xml:space="preserve">template </w:t>
+      </w:r>
+      <w:r>
+        <w:t xml:space="preserve">for målsystemets </w:t>
+      </w:r>
+      <w:r>
+        <w:rPr>
+          <w:color w:val="FF0000"/>
+        </w:rPr>
+        <w:t>loglinjer</w:t>
+      </w:r>
+      <w:r>
+        <w:t xml:space="preserve">. </w:t>
       </w:r>
       <w:r>
         <w:br/>
       </w:r>
       <w:r>
         <w:br/>
-      </w:r>
-      <w:proofErr w:type="spellStart"/>
-      <w:r>
-        <w:rPr>
-          <w:b/>
-          <w:bCs/>
-        </w:rPr>
-        <w:t>Robustness</w:t>
-      </w:r>
-      <w:proofErr w:type="spellEnd"/>
-      <w:r>
-        <w:rPr>
-          <w:b/>
-          <w:bCs/>
-        </w:rPr>
-        <w:t xml:space="preserve"> Diagram</w:t>
-      </w:r>
-      <w:r>
-        <w:t xml:space="preserve"> er </w:t>
-      </w:r>
-      <w:r>
-        <w:t xml:space="preserve">et </w:t>
-      </w:r>
-      <w:proofErr w:type="spellStart"/>
-      <w:r>
-        <w:t>Iconix-specifict</w:t>
-      </w:r>
-      <w:proofErr w:type="spellEnd"/>
-      <w:r>
-        <w:t xml:space="preserve"> begreb som sigter efter at koble </w:t>
-      </w:r>
-      <w:proofErr w:type="spellStart"/>
-      <w:r>
-        <w:t>Use</w:t>
-      </w:r>
-      <w:proofErr w:type="spellEnd"/>
-      <w:r>
-        <w:t xml:space="preserve"> Cases til deres objekter. Vi søger at identificere domæne-modellens objekter i de analyserede </w:t>
-      </w:r>
-      <w:proofErr w:type="spellStart"/>
-      <w:r>
-        <w:t>Use</w:t>
-      </w:r>
-      <w:proofErr w:type="spellEnd"/>
-      <w:r>
-        <w:t xml:space="preserve"> Cases.</w:t>
-      </w:r>
-    </w:p>
+        <w:t>Brugeren kan</w:t>
+      </w:r>
+      <w:r>
+        <w:t xml:space="preserve"> </w:t>
+      </w:r>
+      <w:r>
+        <w:t xml:space="preserve">markere et </w:t>
+      </w:r>
+      <w:r>
+        <w:rPr>
+          <w:color w:val="FF0000"/>
+        </w:rPr>
+        <w:t xml:space="preserve">målsystem </w:t>
+      </w:r>
+      <w:r>
+        <w:t xml:space="preserve">og </w:t>
+      </w:r>
+      <w:r>
+        <w:t>aktivere indlæsning af logs.</w:t>
+      </w:r>
+    </w:p>
+    <w:p>
+      <w:r>
+        <w:t xml:space="preserve">Brugeren kan afgrænse </w:t>
+      </w:r>
+      <w:r>
+        <w:rPr>
+          <w:color w:val="FF0000"/>
+        </w:rPr>
+        <w:t xml:space="preserve">søgningen </w:t>
+      </w:r>
+      <w:r>
+        <w:t xml:space="preserve">ved at angive </w:t>
+      </w:r>
+      <w:r>
+        <w:t xml:space="preserve">et antal </w:t>
+      </w:r>
+      <w:r>
+        <w:rPr>
+          <w:color w:val="FF0000"/>
+        </w:rPr>
+        <w:t xml:space="preserve">nøgleord </w:t>
+      </w:r>
+      <w:r>
+        <w:t xml:space="preserve">som skal forekomme i en loglinje, og angive et </w:t>
+      </w:r>
+      <w:r>
+        <w:rPr>
+          <w:color w:val="FF0000"/>
+        </w:rPr>
+        <w:t xml:space="preserve">tidsinterval </w:t>
+      </w:r>
+      <w:r>
+        <w:t>som log-begivenheden</w:t>
+      </w:r>
+      <w:r>
+        <w:t xml:space="preserve">s </w:t>
+      </w:r>
+      <w:r>
+        <w:rPr>
+          <w:color w:val="FF0000"/>
+        </w:rPr>
+        <w:t xml:space="preserve">tidspunkt </w:t>
+      </w:r>
+      <w:r>
+        <w:t xml:space="preserve">skal </w:t>
+      </w:r>
+      <w:r>
+        <w:t>ligge indenfor</w:t>
+      </w:r>
+      <w:r>
+        <w:t>.</w:t>
+      </w:r>
+      <w:r>
+        <w:br/>
+      </w:r>
+      <w:r>
+        <w:br/>
+        <w:t xml:space="preserve">Når søgningen er gennemført, og der er fundet </w:t>
+      </w:r>
+      <w:r>
+        <w:rPr>
+          <w:color w:val="FF0000"/>
+        </w:rPr>
+        <w:t>loghits</w:t>
+      </w:r>
+      <w:r>
+        <w:t xml:space="preserve">, skal disse loglinjer præsenteres for brugeren i en </w:t>
+      </w:r>
+      <w:r>
+        <w:rPr>
+          <w:color w:val="FF0000"/>
+        </w:rPr>
+        <w:t>hitliste</w:t>
+      </w:r>
+      <w:r>
+        <w:rPr>
+          <w:color w:val="FF0000"/>
+        </w:rPr>
+        <w:t xml:space="preserve">. </w:t>
+      </w:r>
+      <w:r>
+        <w:t xml:space="preserve">Brugeren kan vælge at sortere hitlisten efter målsystem, tidspunkt, eller </w:t>
+      </w:r>
+      <w:r>
+        <w:rPr>
+          <w:color w:val="FF0000"/>
+        </w:rPr>
+        <w:t>severity</w:t>
+      </w:r>
+      <w:r>
+        <w:t>.</w:t>
+      </w:r>
+      <w:r>
+        <w:t xml:space="preserve"> Hvis brugeren klikker på en linje i hitlisten, vises hele linjen</w:t>
+      </w:r>
+      <w:r>
+        <w:br/>
+      </w:r>
+      <w:r>
+        <w:lastRenderedPageBreak/>
+        <w:br/>
+      </w:r>
+    </w:p>
+    <w:p>
+      <w:pPr>
+        <w:pStyle w:val="Overskrift3"/>
+      </w:pPr>
+      <w:r>
+        <w:t>Domæne</w:t>
+      </w:r>
+      <w:r>
+        <w:t xml:space="preserve"> M</w:t>
+      </w:r>
+      <w:r>
+        <w:t xml:space="preserve">odel </w:t>
+      </w:r>
+    </w:p>
+    <w:p>
+      <w:r>
+        <w:t>Den funktionelle beskrivelse identificere</w:t>
+      </w:r>
+      <w:r>
+        <w:t>r</w:t>
+      </w:r>
+      <w:r>
+        <w:t xml:space="preserve"> nøglebegreber, som er </w:t>
+      </w:r>
+      <w:r>
+        <w:t>objekt-</w:t>
+      </w:r>
+      <w:r>
+        <w:t>kandidater til domænemodellen.</w:t>
+      </w:r>
+    </w:p>
+    <w:tbl>
+      <w:tblPr>
+        <w:tblStyle w:val="Tabel-Gitter"/>
+        <w:tblW w:w="0" w:type="auto"/>
+        <w:tblInd w:w="1555" w:type="dxa"/>
+        <w:tblBorders>
+          <w:top w:val="single" w:sz="4" w:space="0" w:color="54A021" w:themeColor="accent2"/>
+          <w:left w:val="single" w:sz="4" w:space="0" w:color="54A021" w:themeColor="accent2"/>
+          <w:bottom w:val="single" w:sz="4" w:space="0" w:color="54A021" w:themeColor="accent2"/>
+          <w:right w:val="single" w:sz="4" w:space="0" w:color="54A021" w:themeColor="accent2"/>
+          <w:insideH w:val="single" w:sz="4" w:space="0" w:color="54A021" w:themeColor="accent2"/>
+          <w:insideV w:val="single" w:sz="4" w:space="0" w:color="54A021" w:themeColor="accent2"/>
+        </w:tblBorders>
+        <w:tblLook w:val="04A0" w:firstRow="1" w:lastRow="0" w:firstColumn="1" w:lastColumn="0" w:noHBand="0" w:noVBand="1"/>
+      </w:tblPr>
+      <w:tblGrid>
+        <w:gridCol w:w="3120"/>
+        <w:gridCol w:w="3117"/>
+      </w:tblGrid>
+      <w:tr>
+        <w:tc>
+          <w:tcPr>
+            <w:tcW w:w="3120" w:type="dxa"/>
+            <w:shd w:val="clear" w:color="auto" w:fill="D9D9D9" w:themeFill="background1" w:themeFillShade="D9"/>
+          </w:tcPr>
+          <w:p>
+            <w:pPr>
+              <w:rPr>
+                <w:b/>
+                <w:bCs/>
+              </w:rPr>
+            </w:pPr>
+            <w:r>
+              <w:rPr>
+                <w:b/>
+                <w:bCs/>
+              </w:rPr>
+              <w:t>Nøglebegreber</w:t>
+            </w:r>
+          </w:p>
+        </w:tc>
+        <w:tc>
+          <w:tcPr>
+            <w:tcW w:w="3117" w:type="dxa"/>
+            <w:shd w:val="clear" w:color="auto" w:fill="D9D9D9" w:themeFill="background1" w:themeFillShade="D9"/>
+          </w:tcPr>
+          <w:p>
+            <w:pPr>
+              <w:rPr>
+                <w:b/>
+                <w:bCs/>
+              </w:rPr>
+            </w:pPr>
+            <w:r>
+              <w:rPr>
+                <w:b/>
+                <w:bCs/>
+              </w:rPr>
+              <w:t>Domæne</w:t>
+            </w:r>
+            <w:r>
+              <w:rPr>
+                <w:b/>
+                <w:bCs/>
+              </w:rPr>
+              <w:t xml:space="preserve"> </w:t>
+            </w:r>
+            <w:r>
+              <w:rPr>
+                <w:b/>
+                <w:bCs/>
+              </w:rPr>
+              <w:t>model</w:t>
+            </w:r>
+            <w:r>
+              <w:rPr>
+                <w:b/>
+                <w:bCs/>
+              </w:rPr>
+              <w:t xml:space="preserve"> objekter</w:t>
+            </w:r>
+          </w:p>
+        </w:tc>
+      </w:tr>
+      <w:tr>
+        <w:tc>
+          <w:tcPr>
+            <w:tcW w:w="3120" w:type="dxa"/>
+          </w:tcPr>
+          <w:p>
+            <w:r>
+              <w:t>Kildefolder</w:t>
+            </w:r>
+          </w:p>
+        </w:tc>
+        <w:tc>
+          <w:tcPr>
+            <w:tcW w:w="3117" w:type="dxa"/>
+          </w:tcPr>
+          <w:p>
+            <w:r>
+              <w:t>SourceFolder</w:t>
+            </w:r>
+          </w:p>
+        </w:tc>
+      </w:tr>
+      <w:tr>
+        <w:tc>
+          <w:tcPr>
+            <w:tcW w:w="3120" w:type="dxa"/>
+          </w:tcPr>
+          <w:p>
+            <w:r>
+              <w:t>Loglinje</w:t>
+            </w:r>
+          </w:p>
+        </w:tc>
+        <w:tc>
+          <w:tcPr>
+            <w:tcW w:w="3117" w:type="dxa"/>
+          </w:tcPr>
+          <w:p>
+            <w:r>
+              <w:t>LogLine</w:t>
+            </w:r>
+          </w:p>
+        </w:tc>
+      </w:tr>
+      <w:tr>
+        <w:tc>
+          <w:tcPr>
+            <w:tcW w:w="3120" w:type="dxa"/>
+          </w:tcPr>
+          <w:p>
+            <w:r>
+              <w:t>Template</w:t>
+            </w:r>
+          </w:p>
+        </w:tc>
+        <w:tc>
+          <w:tcPr>
+            <w:tcW w:w="3117" w:type="dxa"/>
+          </w:tcPr>
+          <w:p>
+            <w:r>
+              <w:t>LineTemplate</w:t>
+            </w:r>
+          </w:p>
+        </w:tc>
+      </w:tr>
+      <w:tr>
+        <w:tc>
+          <w:tcPr>
+            <w:tcW w:w="3120" w:type="dxa"/>
+          </w:tcPr>
+          <w:p>
+            <w:r>
+              <w:t>Målsystem</w:t>
+            </w:r>
+          </w:p>
+        </w:tc>
+        <w:tc>
+          <w:tcPr>
+            <w:tcW w:w="3117" w:type="dxa"/>
+          </w:tcPr>
+          <w:p>
+            <w:r>
+              <w:t>SourceSystem</w:t>
+            </w:r>
+          </w:p>
+        </w:tc>
+      </w:tr>
+      <w:tr>
+        <w:tc>
+          <w:tcPr>
+            <w:tcW w:w="3120" w:type="dxa"/>
+          </w:tcPr>
+          <w:p>
+            <w:r>
+              <w:t>Søgning</w:t>
+            </w:r>
+          </w:p>
+        </w:tc>
+        <w:tc>
+          <w:tcPr>
+            <w:tcW w:w="3117" w:type="dxa"/>
+          </w:tcPr>
+          <w:p>
+            <w:r>
+              <w:t>SearchSet</w:t>
+            </w:r>
+          </w:p>
+        </w:tc>
+      </w:tr>
+      <w:tr>
+        <w:tc>
+          <w:tcPr>
+            <w:tcW w:w="3120" w:type="dxa"/>
+          </w:tcPr>
+          <w:p>
+            <w:r>
+              <w:t>Nøgleord</w:t>
+            </w:r>
+          </w:p>
+        </w:tc>
+        <w:tc>
+          <w:tcPr>
+            <w:tcW w:w="3117" w:type="dxa"/>
+          </w:tcPr>
+          <w:p>
+            <w:r>
+              <w:t>KeyWord</w:t>
+            </w:r>
+          </w:p>
+        </w:tc>
+      </w:tr>
+      <w:tr>
+        <w:tc>
+          <w:tcPr>
+            <w:tcW w:w="3120" w:type="dxa"/>
+          </w:tcPr>
+          <w:p>
+            <w:r>
+              <w:t>Tidsinterval</w:t>
+            </w:r>
+          </w:p>
+        </w:tc>
+        <w:tc>
+          <w:tcPr>
+            <w:tcW w:w="3117" w:type="dxa"/>
+          </w:tcPr>
+          <w:p>
+            <w:r>
+              <w:t>SearchPeriod</w:t>
+            </w:r>
+          </w:p>
+        </w:tc>
+      </w:tr>
+      <w:tr>
+        <w:tc>
+          <w:tcPr>
+            <w:tcW w:w="3120" w:type="dxa"/>
+          </w:tcPr>
+          <w:p>
+            <w:r>
+              <w:t>Tidspunkt</w:t>
+            </w:r>
+          </w:p>
+        </w:tc>
+        <w:tc>
+          <w:tcPr>
+            <w:tcW w:w="3117" w:type="dxa"/>
+          </w:tcPr>
+          <w:p>
+            <w:r>
+              <w:t>EventTime</w:t>
+            </w:r>
+          </w:p>
+        </w:tc>
+      </w:tr>
+      <w:tr>
+        <w:tc>
+          <w:tcPr>
+            <w:tcW w:w="3120" w:type="dxa"/>
+          </w:tcPr>
+          <w:p>
+            <w:r>
+              <w:t>Loghits</w:t>
+            </w:r>
+          </w:p>
+        </w:tc>
+        <w:tc>
+          <w:tcPr>
+            <w:tcW w:w="3117" w:type="dxa"/>
+          </w:tcPr>
+          <w:p>
+            <w:r>
+              <w:t>LogHit</w:t>
+            </w:r>
+          </w:p>
+        </w:tc>
+      </w:tr>
+      <w:tr>
+        <w:tc>
+          <w:tcPr>
+            <w:tcW w:w="3120" w:type="dxa"/>
+          </w:tcPr>
+          <w:p>
+            <w:r>
+              <w:t>Hitliste</w:t>
+            </w:r>
+          </w:p>
+        </w:tc>
+        <w:tc>
+          <w:tcPr>
+            <w:tcW w:w="3117" w:type="dxa"/>
+          </w:tcPr>
+          <w:p>
+            <w:r>
+              <w:t>HitCollection</w:t>
+            </w:r>
+          </w:p>
+        </w:tc>
+      </w:tr>
+      <w:tr>
+        <w:tc>
+          <w:tcPr>
+            <w:tcW w:w="3120" w:type="dxa"/>
+          </w:tcPr>
+          <w:p>
+            <w:r>
+              <w:t>Severity</w:t>
+            </w:r>
+          </w:p>
+        </w:tc>
+        <w:tc>
+          <w:tcPr>
+            <w:tcW w:w="3117" w:type="dxa"/>
+          </w:tcPr>
+          <w:p>
+            <w:pPr>
+              <w:rPr>
+                <w:lang w:val="en-US"/>
+              </w:rPr>
+            </w:pPr>
+            <w:r>
+              <w:t>Severity</w:t>
+            </w:r>
+          </w:p>
+        </w:tc>
+      </w:tr>
+    </w:tbl>
+    <w:p/>
+    <w:p>
+      <w:r>
+        <w:t xml:space="preserve">Selve domænemodellen optegnes på </w:t>
+      </w:r>
+      <w:r>
+        <w:t>basis af disse domænemodel-objekter</w:t>
+      </w:r>
+      <w:r>
+        <w:t>. Her bliver domæne objekternes relation tydelig.</w:t>
+      </w:r>
+    </w:p>
+    <w:p>
+      <w:r>
+        <w:rPr>
+          <w:noProof/>
+        </w:rPr>
+        <w:drawing>
+          <wp:anchor distT="0" distB="0" distL="114300" distR="114300" simplePos="0" relativeHeight="251660288" behindDoc="0" locked="0" layoutInCell="1" allowOverlap="1" wp14:anchorId="045D5AB2" wp14:editId="66C73CED">
+            <wp:simplePos x="0" y="0"/>
+            <wp:positionH relativeFrom="margin">
+              <wp:align>center</wp:align>
+            </wp:positionH>
+            <wp:positionV relativeFrom="paragraph">
+              <wp:posOffset>22249</wp:posOffset>
+            </wp:positionV>
+            <wp:extent cx="4003759" cy="2874493"/>
+            <wp:effectExtent l="19050" t="19050" r="15875" b="21590"/>
+            <wp:wrapNone/>
+            <wp:docPr id="8" name="Billede 8"/>
+            <wp:cNvGraphicFramePr>
+              <a:graphicFrameLocks xmlns:a="http://schemas.openxmlformats.org/drawingml/2006/main" noChangeAspect="1"/>
+            </wp:cNvGraphicFramePr>
+            <a:graphic xmlns:a="http://schemas.openxmlformats.org/drawingml/2006/main">
+              <a:graphicData uri="http://schemas.openxmlformats.org/drawingml/2006/picture">
+                <pic:pic xmlns:pic="http://schemas.openxmlformats.org/drawingml/2006/picture">
+                  <pic:nvPicPr>
+                    <pic:cNvPr id="8" name="Billede 8"/>
+                    <pic:cNvPicPr/>
+                  </pic:nvPicPr>
+                  <pic:blipFill>
+                    <a:blip r:embed="rId6">
+                      <a:extLst>
+                        <a:ext uri="{28A0092B-C50C-407E-A947-70E740481C1C}">
+                          <a14:useLocalDpi xmlns:a14="http://schemas.microsoft.com/office/drawing/2010/main" val="0"/>
+                        </a:ext>
+                      </a:extLst>
+                    </a:blip>
+                    <a:stretch>
+                      <a:fillRect/>
+                    </a:stretch>
+                  </pic:blipFill>
+                  <pic:spPr>
+                    <a:xfrm>
+                      <a:off x="0" y="0"/>
+                      <a:ext cx="4003759" cy="2874493"/>
+                    </a:xfrm>
+                    <a:prstGeom prst="rect">
+                      <a:avLst/>
+                    </a:prstGeom>
+                    <a:ln>
+                      <a:solidFill>
+                        <a:schemeClr val="accent1"/>
+                      </a:solidFill>
+                    </a:ln>
+                  </pic:spPr>
+                </pic:pic>
+              </a:graphicData>
+            </a:graphic>
+            <wp14:sizeRelH relativeFrom="margin">
+              <wp14:pctWidth>0</wp14:pctWidth>
+            </wp14:sizeRelH>
+            <wp14:sizeRelV relativeFrom="margin">
+              <wp14:pctHeight>0</wp14:pctHeight>
+            </wp14:sizeRelV>
+          </wp:anchor>
+        </w:drawing>
+      </w:r>
+    </w:p>
+    <w:p/>
+    <w:p/>
+    <w:p/>
+    <w:p/>
+    <w:p/>
+    <w:p/>
+    <w:p/>
+    <w:p/>
+    <w:p/>
+    <w:p/>
+    <w:p/>
+    <w:p>
+      <w:r>
+        <w:t>K</w:t>
+      </w:r>
+      <w:r>
+        <w:t>eywordList</w:t>
+      </w:r>
+      <w:r>
+        <w:br/>
+        <w:t>SourceSystemList</w:t>
+      </w:r>
+      <w:r>
+        <w:br/>
+        <w:t>TargetSystemList</w:t>
+      </w:r>
+    </w:p>
+    <w:p/>
     <w:sectPr>
       <w:pgSz w:w="12240" w:h="15840"/>
       <w:pgMar w:top="1440" w:right="1440" w:bottom="1134" w:left="1440" w:header="720" w:footer="720" w:gutter="0"/>
@@ -10761,6 +9022,25 @@
     <w:unhideWhenUsed/>
     <w:rsid w:val="006547F7"/>
   </w:style>
+  <w:style w:type="table" w:styleId="Tabel-Gitter">
+    <w:name w:val="Table Grid"/>
+    <w:basedOn w:val="Tabel-Normal"/>
+    <w:uiPriority w:val="39"/>
+    <w:rsid w:val="0042562A"/>
+    <w:pPr>
+      <w:spacing w:after="0" w:line="240" w:lineRule="auto"/>
+    </w:pPr>
+    <w:tblPr>
+      <w:tblBorders>
+        <w:top w:val="single" w:sz="4" w:space="0" w:color="auto"/>
+        <w:left w:val="single" w:sz="4" w:space="0" w:color="auto"/>
+        <w:bottom w:val="single" w:sz="4" w:space="0" w:color="auto"/>
+        <w:right w:val="single" w:sz="4" w:space="0" w:color="auto"/>
+        <w:insideH w:val="single" w:sz="4" w:space="0" w:color="auto"/>
+        <w:insideV w:val="single" w:sz="4" w:space="0" w:color="auto"/>
+      </w:tblBorders>
+    </w:tblPr>
+  </w:style>
 </w:styles>
 </file>
 

</xml_diff>

<commit_message>
remove drawio from git
</commit_message>
<xml_diff>
--- a/opgave/JVH_opgave.docx
+++ b/opgave/JVH_opgave.docx
@@ -7814,21 +7814,29 @@
       </w:r>
     </w:p>
     <w:p>
+      <w:pPr>
+        <w:pStyle w:val="Overskrift4"/>
+      </w:pPr>
+      <w:r>
+        <w:t>LogWatcher – Domæne model – version 1</w:t>
+      </w:r>
+    </w:p>
+    <w:p>
       <w:r>
         <w:rPr>
           <w:noProof/>
         </w:rPr>
         <w:drawing>
-          <wp:anchor distT="0" distB="0" distL="114300" distR="114300" simplePos="0" relativeHeight="251660288" behindDoc="0" locked="0" layoutInCell="1" allowOverlap="1" wp14:anchorId="045D5AB2" wp14:editId="21FB98D6">
+          <wp:anchor distT="0" distB="0" distL="114300" distR="114300" simplePos="0" relativeHeight="251660288" behindDoc="0" locked="0" layoutInCell="1" allowOverlap="1" wp14:anchorId="045D5AB2" wp14:editId="4BF4D68D">
             <wp:simplePos x="0" y="0"/>
             <wp:positionH relativeFrom="margin">
-              <wp:posOffset>966158</wp:posOffset>
+              <wp:align>center</wp:align>
             </wp:positionH>
             <wp:positionV relativeFrom="paragraph">
-              <wp:posOffset>255592</wp:posOffset>
+              <wp:posOffset>179070</wp:posOffset>
             </wp:positionV>
-            <wp:extent cx="4003759" cy="2404920"/>
-            <wp:effectExtent l="0" t="0" r="0" b="0"/>
+            <wp:extent cx="4003759" cy="2604774"/>
+            <wp:effectExtent l="0" t="0" r="0" b="5080"/>
             <wp:wrapNone/>
             <wp:docPr id="8" name="Billede 8"/>
             <wp:cNvGraphicFramePr>
@@ -7856,7 +7864,7 @@
                   <pic:spPr>
                     <a:xfrm>
                       <a:off x="0" y="0"/>
-                      <a:ext cx="4003759" cy="2404920"/>
+                      <a:ext cx="4003759" cy="2604774"/>
                     </a:xfrm>
                     <a:prstGeom prst="rect">
                       <a:avLst/>
@@ -7878,6 +7886,12 @@
         </w:drawing>
       </w:r>
     </w:p>
+    <w:p/>
+    <w:p/>
+    <w:p/>
+    <w:p/>
+    <w:p/>
+    <w:p/>
     <w:p/>
     <w:p/>
     <w:p/>

</xml_diff>

<commit_message>
working on LP components
</commit_message>
<xml_diff>
--- a/opgave/JVH_opgave.docx
+++ b/opgave/JVH_opgave.docx
@@ -644,7 +644,6 @@
         <w:t xml:space="preserve">, </w:t>
       </w:r>
       <w:proofErr w:type="spellStart"/>
-      <w:proofErr w:type="gramStart"/>
       <w:r>
         <w:t>OSX</w:t>
       </w:r>
@@ -652,7 +651,6 @@
       <w:r>
         <w:t xml:space="preserve"> ?</w:t>
       </w:r>
-      <w:proofErr w:type="gramEnd"/>
       <w:r>
         <w:br/>
         <w:t xml:space="preserve">Skal den afvikles lokalt på brugerens klient eller central fra en server? </w:t>
@@ -679,17 +677,12 @@
         <w:t xml:space="preserve">I DR eksisterer Windows, Linux og Apple </w:t>
       </w:r>
       <w:proofErr w:type="spellStart"/>
-      <w:proofErr w:type="gramStart"/>
       <w:r>
         <w:t>OSX</w:t>
       </w:r>
       <w:proofErr w:type="spellEnd"/>
       <w:r>
-        <w:t xml:space="preserve"> side</w:t>
-      </w:r>
-      <w:proofErr w:type="gramEnd"/>
-      <w:r>
-        <w:t>-om-side, og bliver anvendt af overlappende brugergrupper. Alle servere er enten *</w:t>
+        <w:t xml:space="preserve"> side-om-side, og bliver anvendt af overlappende brugergrupper. Alle servere er enten *</w:t>
       </w:r>
       <w:proofErr w:type="spellStart"/>
       <w:r>
@@ -1271,15 +1264,7 @@
       </w:r>
       <w:r>
         <w:br/>
-        <w:t xml:space="preserve">C# er knyttet til </w:t>
-      </w:r>
-      <w:proofErr w:type="gramStart"/>
-      <w:r>
-        <w:t>kørsel- og udviklings miljøet</w:t>
-      </w:r>
-      <w:proofErr w:type="gramEnd"/>
-      <w:r>
-        <w:t xml:space="preserve"> .NET, som er Microsofts bud på et kode økosystem til Windows-platformen </w:t>
+        <w:t xml:space="preserve">C# er knyttet til kørsel- og udviklings miljøet .NET, som er Microsofts bud på et kode økosystem til Windows-platformen </w:t>
       </w:r>
       <w:sdt>
         <w:sdtPr>
@@ -3595,15 +3580,7 @@
       </w:r>
       <w:proofErr w:type="spellEnd"/>
       <w:r>
-        <w:t xml:space="preserve">, </w:t>
-      </w:r>
-      <w:proofErr w:type="gramStart"/>
-      <w:r>
-        <w:t>XML ol</w:t>
-      </w:r>
-      <w:proofErr w:type="gramEnd"/>
-      <w:r>
-        <w:t>.</w:t>
+        <w:t>, XML ol.</w:t>
       </w:r>
     </w:p>
     <w:p>
@@ -4965,7 +4942,6 @@
               <w:t>" (</w:t>
             </w:r>
             <w:proofErr w:type="spellStart"/>
-            <w:proofErr w:type="gramStart"/>
             <w:r>
               <w:rPr>
                 <w:rFonts w:ascii="Calibri" w:eastAsia="Times New Roman" w:hAnsi="Calibri" w:cs="Calibri"/>
@@ -4975,19 +4951,7 @@
                 <w:szCs w:val="16"/>
                 <w:lang w:val="en-US"/>
               </w:rPr>
-              <w:t>SiteSelector.Domain.Session.SharedAgents</w:t>
-            </w:r>
-            <w:proofErr w:type="gramEnd"/>
-            <w:r>
-              <w:rPr>
-                <w:rFonts w:ascii="Calibri" w:eastAsia="Times New Roman" w:hAnsi="Calibri" w:cs="Calibri"/>
-                <w:i/>
-                <w:iCs/>
-                <w:sz w:val="16"/>
-                <w:szCs w:val="16"/>
-                <w:lang w:val="en-US"/>
-              </w:rPr>
-              <w:t>.CheckGalaxyInstalled</w:t>
+              <w:t>SiteSelector.Domain.Session.SharedAgents.CheckGalaxyInstalled</w:t>
             </w:r>
             <w:proofErr w:type="spellEnd"/>
             <w:r>
@@ -5079,7 +5043,6 @@
               <w:t>(</w:t>
             </w:r>
             <w:proofErr w:type="spellStart"/>
-            <w:proofErr w:type="gramStart"/>
             <w:r>
               <w:rPr>
                 <w:rFonts w:ascii="Calibri" w:eastAsia="Times New Roman" w:hAnsi="Calibri" w:cs="Calibri"/>
@@ -5091,7 +5054,6 @@
               <w:t>SiteSelector.Domain.Services.ServiceHandler</w:t>
             </w:r>
             <w:proofErr w:type="spellEnd"/>
-            <w:proofErr w:type="gramEnd"/>
             <w:r>
               <w:rPr>
                 <w:rFonts w:ascii="Calibri" w:eastAsia="Times New Roman" w:hAnsi="Calibri" w:cs="Calibri"/>
@@ -5366,31 +5328,7 @@
                 <w:szCs w:val="16"/>
                 <w:lang w:val="en-US"/>
               </w:rPr>
-              <w:t>2022-10-04 00:14:29,</w:t>
-            </w:r>
-            <w:proofErr w:type="gramStart"/>
-            <w:r>
-              <w:rPr>
-                <w:rFonts w:ascii="Calibri" w:eastAsia="Times New Roman" w:hAnsi="Calibri" w:cs="Calibri"/>
-                <w:i/>
-                <w:iCs/>
-                <w:sz w:val="16"/>
-                <w:szCs w:val="16"/>
-                <w:lang w:val="en-US"/>
-              </w:rPr>
-              <w:t>010  INFO</w:t>
-            </w:r>
-            <w:proofErr w:type="gramEnd"/>
-            <w:r>
-              <w:rPr>
-                <w:rFonts w:ascii="Calibri" w:eastAsia="Times New Roman" w:hAnsi="Calibri" w:cs="Calibri"/>
-                <w:i/>
-                <w:iCs/>
-                <w:sz w:val="16"/>
-                <w:szCs w:val="16"/>
-                <w:lang w:val="en-US"/>
-              </w:rPr>
-              <w:t xml:space="preserve"> </w:t>
+              <w:t xml:space="preserve">2022-10-04 00:14:29,010  INFO </w:t>
             </w:r>
             <w:proofErr w:type="spellStart"/>
             <w:r>
@@ -5465,7 +5403,6 @@
               <w:t xml:space="preserve">2022-10-04 00:14:29,010 ERROR </w:t>
             </w:r>
             <w:proofErr w:type="spellStart"/>
-            <w:proofErr w:type="gramStart"/>
             <w:r>
               <w:rPr>
                 <w:rFonts w:ascii="Calibri" w:eastAsia="Times New Roman" w:hAnsi="Calibri" w:cs="Calibri"/>
@@ -5475,19 +5412,7 @@
                 <w:szCs w:val="16"/>
                 <w:lang w:val="en-US"/>
               </w:rPr>
-              <w:t>Common.Comms.MaPersist.MaCom</w:t>
-            </w:r>
-            <w:proofErr w:type="gramEnd"/>
-            <w:r>
-              <w:rPr>
-                <w:rFonts w:ascii="Calibri" w:eastAsia="Times New Roman" w:hAnsi="Calibri" w:cs="Calibri"/>
-                <w:i/>
-                <w:iCs/>
-                <w:sz w:val="16"/>
-                <w:szCs w:val="16"/>
-                <w:lang w:val="en-US"/>
-              </w:rPr>
-              <w:t>.MaRequest</w:t>
+              <w:t>Common.Comms.MaPersist.MaCom.MaRequest</w:t>
             </w:r>
             <w:proofErr w:type="spellEnd"/>
             <w:r>
@@ -5547,31 +5472,7 @@
                 <w:szCs w:val="16"/>
                 <w:lang w:val="en-US"/>
               </w:rPr>
-              <w:t>2022-10-04 00:14:29,</w:t>
-            </w:r>
-            <w:proofErr w:type="gramStart"/>
-            <w:r>
-              <w:rPr>
-                <w:rFonts w:ascii="Calibri" w:eastAsia="Times New Roman" w:hAnsi="Calibri" w:cs="Calibri"/>
-                <w:i/>
-                <w:iCs/>
-                <w:sz w:val="16"/>
-                <w:szCs w:val="16"/>
-                <w:lang w:val="en-US"/>
-              </w:rPr>
-              <w:t>011  INFO</w:t>
-            </w:r>
-            <w:proofErr w:type="gramEnd"/>
-            <w:r>
-              <w:rPr>
-                <w:rFonts w:ascii="Calibri" w:eastAsia="Times New Roman" w:hAnsi="Calibri" w:cs="Calibri"/>
-                <w:i/>
-                <w:iCs/>
-                <w:sz w:val="16"/>
-                <w:szCs w:val="16"/>
-                <w:lang w:val="en-US"/>
-              </w:rPr>
-              <w:t xml:space="preserve"> </w:t>
+              <w:t xml:space="preserve">2022-10-04 00:14:29,011  INFO </w:t>
             </w:r>
             <w:proofErr w:type="spellStart"/>
             <w:r>
@@ -5628,31 +5529,7 @@
                 <w:szCs w:val="16"/>
                 <w:lang w:val="en-US"/>
               </w:rPr>
-              <w:t>2022-10-04 00:14:29,</w:t>
-            </w:r>
-            <w:proofErr w:type="gramStart"/>
-            <w:r>
-              <w:rPr>
-                <w:rFonts w:ascii="Calibri" w:eastAsia="Times New Roman" w:hAnsi="Calibri" w:cs="Calibri"/>
-                <w:i/>
-                <w:iCs/>
-                <w:sz w:val="16"/>
-                <w:szCs w:val="16"/>
-                <w:lang w:val="en-US"/>
-              </w:rPr>
-              <w:t>011  INFO</w:t>
-            </w:r>
-            <w:proofErr w:type="gramEnd"/>
-            <w:r>
-              <w:rPr>
-                <w:rFonts w:ascii="Calibri" w:eastAsia="Times New Roman" w:hAnsi="Calibri" w:cs="Calibri"/>
-                <w:i/>
-                <w:iCs/>
-                <w:sz w:val="16"/>
-                <w:szCs w:val="16"/>
-                <w:lang w:val="en-US"/>
-              </w:rPr>
-              <w:t xml:space="preserve"> </w:t>
+              <w:t xml:space="preserve">2022-10-04 00:14:29,011  INFO </w:t>
             </w:r>
             <w:proofErr w:type="spellStart"/>
             <w:r>
@@ -5984,7 +5861,6 @@
               <w:t xml:space="preserve"> Handling state: </w:t>
             </w:r>
             <w:proofErr w:type="spellStart"/>
-            <w:proofErr w:type="gramStart"/>
             <w:r>
               <w:rPr>
                 <w:rFonts w:ascii="Calibri" w:eastAsia="Times New Roman" w:hAnsi="Calibri" w:cs="Calibri"/>
@@ -5997,7 +5873,6 @@
               <w:t>resultat.sceneOutDone</w:t>
             </w:r>
             <w:proofErr w:type="spellEnd"/>
-            <w:proofErr w:type="gramEnd"/>
           </w:p>
           <w:p>
             <w:pPr>
@@ -11967,7 +11842,6 @@
         <w:br/>
         <w:t xml:space="preserve">Controller: </w:t>
       </w:r>
-      <w:proofErr w:type="spellStart"/>
       <w:r>
         <w:rPr>
           <w:b/>
@@ -11975,19 +11849,10 @@
         </w:rPr>
         <w:t>LogParser</w:t>
       </w:r>
-      <w:proofErr w:type="spellEnd"/>
-    </w:p>
-    <w:p>
-      <w:r>
-        <w:t xml:space="preserve">Både LogWatcher og </w:t>
-      </w:r>
-      <w:proofErr w:type="spellStart"/>
-      <w:r>
-        <w:t>LogParser</w:t>
-      </w:r>
-      <w:proofErr w:type="spellEnd"/>
-      <w:r>
-        <w:t xml:space="preserve"> anvender ODBC-protokollen ti</w:t>
+    </w:p>
+    <w:p>
+      <w:r>
+        <w:t>Både LogWatcher og LogParser anvender ODBC-protokollen ti</w:t>
       </w:r>
       <w:r>
         <w:t xml:space="preserve">l at skrive og hente data hos </w:t>
@@ -12003,15 +11868,7 @@
     </w:p>
     <w:p>
       <w:r>
-        <w:t xml:space="preserve">Interaktion mellem LogWatcher og </w:t>
-      </w:r>
-      <w:proofErr w:type="spellStart"/>
-      <w:r>
-        <w:t>LogParser</w:t>
-      </w:r>
-      <w:proofErr w:type="spellEnd"/>
-      <w:r>
-        <w:t xml:space="preserve"> faciliteres af et API.</w:t>
+        <w:t>Interaktion mellem LogWatcher og LogParser faciliteres af et API.</w:t>
       </w:r>
     </w:p>
     <w:p>
@@ -12258,25 +12115,7 @@
           <w:sz w:val="22"/>
           <w:szCs w:val="22"/>
         </w:rPr>
-        <w:t xml:space="preserve"> </w:t>
-      </w:r>
-      <w:proofErr w:type="gramStart"/>
-      <w:r>
-        <w:rPr>
-          <w:rFonts w:asciiTheme="minorHAnsi" w:hAnsiTheme="minorHAnsi" w:cs="Calibri"/>
-          <w:sz w:val="22"/>
-          <w:szCs w:val="22"/>
-        </w:rPr>
-        <w:t>( hhv.</w:t>
-      </w:r>
-      <w:proofErr w:type="gramEnd"/>
-      <w:r>
-        <w:rPr>
-          <w:rFonts w:asciiTheme="minorHAnsi" w:hAnsiTheme="minorHAnsi" w:cs="Calibri"/>
-          <w:sz w:val="22"/>
-          <w:szCs w:val="22"/>
-        </w:rPr>
-        <w:t xml:space="preserve"> </w:t>
+        <w:t xml:space="preserve"> ( hhv. </w:t>
       </w:r>
       <w:r>
         <w:rPr>
@@ -12791,113 +12630,113 @@
           <w:i/>
           <w:iCs/>
         </w:rPr>
-        <w:t xml:space="preserve">Sortering af liste: </w:t>
-      </w:r>
-      <w:proofErr w:type="gramStart"/>
+        <w:t>Sortering af liste: O(n log n), søgning: O(log n)</w:t>
+      </w:r>
+    </w:p>
+    <w:p>
+      <w:pPr>
+        <w:pStyle w:val="Overskrift4"/>
+      </w:pPr>
+      <w:proofErr w:type="spellStart"/>
+      <w:r>
+        <w:t>Hash</w:t>
+      </w:r>
+      <w:r>
+        <w:t>table</w:t>
+      </w:r>
+      <w:proofErr w:type="spellEnd"/>
+    </w:p>
+    <w:p>
+      <w:r>
+        <w:t>Hvert ord i søgesættet omsættes til en talværdi</w:t>
+      </w:r>
+      <w:r>
+        <w:t>(hash)</w:t>
+      </w:r>
+      <w:r>
+        <w:t xml:space="preserve"> og placeres i en tabel</w:t>
+      </w:r>
+      <w:r>
+        <w:t xml:space="preserve"> af typen </w:t>
+      </w:r>
+      <w:proofErr w:type="spellStart"/>
+      <w:r>
+        <w:t>linked</w:t>
+      </w:r>
+      <w:proofErr w:type="spellEnd"/>
+      <w:r>
+        <w:t xml:space="preserve"> list. En </w:t>
+      </w:r>
+      <w:proofErr w:type="spellStart"/>
+      <w:r>
+        <w:t>linked</w:t>
+      </w:r>
+      <w:proofErr w:type="spellEnd"/>
+      <w:r>
+        <w:t xml:space="preserve"> list har for hvert element i listen en pointer til det næste element.</w:t>
+      </w:r>
+      <w:r>
+        <w:t xml:space="preserve"> Ved søgning omsættes søgenøglen til en </w:t>
+      </w:r>
+      <w:r>
+        <w:t>hash</w:t>
+      </w:r>
+      <w:r>
+        <w:t xml:space="preserve"> efter samme metode</w:t>
+      </w:r>
+      <w:r>
+        <w:t>. Tabellen traverseres indtil den søgte hash er fundet.</w:t>
+      </w:r>
+      <w:r>
+        <w:t xml:space="preserve"> Afhængig af </w:t>
+      </w:r>
+      <w:proofErr w:type="spellStart"/>
+      <w:r>
+        <w:t>hashing</w:t>
+      </w:r>
+      <w:proofErr w:type="spellEnd"/>
+      <w:r>
+        <w:t>-metoden kan der forekomme kollisioner, hvor 2 input tildeles samme hash.</w:t>
+      </w:r>
+      <w:r>
+        <w:br/>
+      </w:r>
       <w:r>
         <w:rPr>
           <w:i/>
           <w:iCs/>
         </w:rPr>
-        <w:t>O(</w:t>
-      </w:r>
-      <w:proofErr w:type="gramEnd"/>
+        <w:t>TC</w:t>
+      </w:r>
       <w:r>
         <w:rPr>
           <w:i/>
           <w:iCs/>
         </w:rPr>
-        <w:t>n log n), søgning: O(log n)</w:t>
-      </w:r>
-    </w:p>
-    <w:p>
-      <w:pPr>
-        <w:pStyle w:val="Overskrift4"/>
-      </w:pPr>
-      <w:proofErr w:type="spellStart"/>
-      <w:r>
-        <w:t>Hash</w:t>
-      </w:r>
-      <w:r>
-        <w:t>table</w:t>
-      </w:r>
-      <w:proofErr w:type="spellEnd"/>
-    </w:p>
-    <w:p>
-      <w:r>
-        <w:t>Hvert ord i søgesættet omsættes til en talværdi</w:t>
-      </w:r>
-      <w:r>
-        <w:t>(hash)</w:t>
-      </w:r>
-      <w:r>
-        <w:t xml:space="preserve"> og placeres i en tabel</w:t>
-      </w:r>
-      <w:r>
-        <w:t xml:space="preserve"> af typen </w:t>
-      </w:r>
-      <w:proofErr w:type="spellStart"/>
-      <w:r>
-        <w:t>linked</w:t>
-      </w:r>
-      <w:proofErr w:type="spellEnd"/>
-      <w:r>
-        <w:t xml:space="preserve"> list. En </w:t>
-      </w:r>
-      <w:proofErr w:type="spellStart"/>
-      <w:r>
-        <w:t>linked</w:t>
-      </w:r>
-      <w:proofErr w:type="spellEnd"/>
-      <w:r>
-        <w:t xml:space="preserve"> list har for hvert element i listen en pointer til det næste element.</w:t>
-      </w:r>
-      <w:r>
-        <w:t xml:space="preserve"> Ved søgning omsættes søgenøglen til en </w:t>
-      </w:r>
-      <w:r>
-        <w:t>hash</w:t>
-      </w:r>
-      <w:r>
-        <w:t xml:space="preserve"> efter samme metode</w:t>
-      </w:r>
-      <w:r>
-        <w:t>. Tabellen traverseres indtil den søgte hash er fundet.</w:t>
-      </w:r>
-      <w:r>
-        <w:t xml:space="preserve"> Afhængig af </w:t>
-      </w:r>
-      <w:proofErr w:type="spellStart"/>
-      <w:r>
-        <w:t>hashing</w:t>
-      </w:r>
-      <w:proofErr w:type="spellEnd"/>
-      <w:r>
-        <w:t>-metoden kan der forekomme kollisioner, hvor 2 input tildeles samme hash.</w:t>
-      </w:r>
-      <w:r>
-        <w:br/>
+        <w:t>,</w:t>
       </w:r>
       <w:r>
         <w:rPr>
           <w:i/>
           <w:iCs/>
         </w:rPr>
-        <w:t>TC</w:t>
-      </w:r>
+        <w:t xml:space="preserve"> </w:t>
+      </w:r>
+      <w:proofErr w:type="spellStart"/>
       <w:r>
         <w:rPr>
           <w:i/>
           <w:iCs/>
         </w:rPr>
-        <w:t>,</w:t>
-      </w:r>
+        <w:t>Insert</w:t>
+      </w:r>
+      <w:proofErr w:type="spellEnd"/>
       <w:r>
         <w:rPr>
           <w:i/>
           <w:iCs/>
         </w:rPr>
-        <w:t xml:space="preserve"> </w:t>
+        <w:t>/</w:t>
       </w:r>
       <w:proofErr w:type="spellStart"/>
       <w:r>
@@ -12905,7 +12744,7 @@
           <w:i/>
           <w:iCs/>
         </w:rPr>
-        <w:t>Insert</w:t>
+        <w:t>retrieve</w:t>
       </w:r>
       <w:proofErr w:type="spellEnd"/>
       <w:r>
@@ -12913,39 +12752,7 @@
           <w:i/>
           <w:iCs/>
         </w:rPr>
-        <w:t>/</w:t>
-      </w:r>
-      <w:proofErr w:type="spellStart"/>
-      <w:r>
-        <w:rPr>
-          <w:i/>
-          <w:iCs/>
-        </w:rPr>
-        <w:t>retrieve</w:t>
-      </w:r>
-      <w:proofErr w:type="spellEnd"/>
-      <w:r>
-        <w:rPr>
-          <w:i/>
-          <w:iCs/>
-        </w:rPr>
-        <w:t xml:space="preserve">: </w:t>
-      </w:r>
-      <w:proofErr w:type="gramStart"/>
-      <w:r>
-        <w:rPr>
-          <w:i/>
-          <w:iCs/>
-        </w:rPr>
-        <w:t>O(</w:t>
-      </w:r>
-      <w:proofErr w:type="gramEnd"/>
-      <w:r>
-        <w:rPr>
-          <w:i/>
-          <w:iCs/>
-        </w:rPr>
-        <w:t>1)</w:t>
+        <w:t>: O(1)</w:t>
       </w:r>
     </w:p>
     <w:p>
@@ -13127,7 +12934,17 @@
         <w:t xml:space="preserve">Hver enkelt forbindelse mellem noder repræsenterer en karakter af det ord der indlæses. </w:t>
       </w:r>
       <w:r>
-        <w:t xml:space="preserve">Ved at traversere noderne i træet, kan vi identificere et match. Et komplet ord indikeres ved at sidste node markeres som terminator/slut-node. I figuren ser vi at ordene {AT, </w:t>
+        <w:t xml:space="preserve">Ved at traversere noderne i træet, kan vi identificere et match. Et komplet ord indikeres ved at sidste node markeres som </w:t>
+      </w:r>
+      <w:r>
+        <w:rPr>
+          <w:b/>
+          <w:bCs/>
+        </w:rPr>
+        <w:t>terminator</w:t>
+      </w:r>
+      <w:r>
+        <w:t xml:space="preserve">/slut-node. I figuren ser vi at ordene {AT, </w:t>
       </w:r>
       <w:proofErr w:type="spellStart"/>
       <w:r>
@@ -13160,13 +12977,7 @@
       </w:r>
       <w:proofErr w:type="spellEnd"/>
       <w:r>
-        <w:t xml:space="preserve">, </w:t>
-      </w:r>
-      <w:r>
-        <w:t>BALL</w:t>
-      </w:r>
-      <w:r>
-        <w:t xml:space="preserve">} er markeret som afsluttede ord. Hvorimod {AP, </w:t>
+        <w:t xml:space="preserve">, BALL} er markeret som afsluttede ord. Hvorimod {AP, </w:t>
       </w:r>
       <w:proofErr w:type="spellStart"/>
       <w:r>
@@ -13174,25 +12985,12 @@
       </w:r>
       <w:proofErr w:type="spellEnd"/>
       <w:r>
-        <w:t xml:space="preserve">, BA, BAI, </w:t>
-      </w:r>
-      <w:proofErr w:type="gramStart"/>
-      <w:r>
-        <w:t>BAL}  ikke</w:t>
-      </w:r>
-      <w:proofErr w:type="gramEnd"/>
-      <w:r>
-        <w:t xml:space="preserve"> er.</w:t>
-      </w:r>
-    </w:p>
-    <w:p>
-      <w:proofErr w:type="spellStart"/>
-      <w:r>
-        <w:t>Tries</w:t>
-      </w:r>
-      <w:proofErr w:type="spellEnd"/>
-      <w:r>
-        <w:t xml:space="preserve"> </w:t>
+        <w:t>, BA, BAI, BAL}  ikke er.</w:t>
+      </w:r>
+    </w:p>
+    <w:p>
+      <w:r>
+        <w:t xml:space="preserve">Tries </w:t>
       </w:r>
       <w:r>
         <w:t xml:space="preserve">anvendes ofte som erstatning for </w:t>
@@ -13226,56 +13024,253 @@
         <w:t xml:space="preserve"> (m = karakterer i længste ord, n=antal ord, a=længden af længste ord)</w:t>
       </w:r>
     </w:p>
+    <w:p>
+      <w:pPr>
+        <w:pStyle w:val="Overskrift3"/>
+      </w:pPr>
+      <w:r>
+        <w:t>Indekseringsstrategi for LogWatcher</w:t>
+      </w:r>
+    </w:p>
+    <w:p>
+      <w:r>
+        <w:t xml:space="preserve">Jeg har valgt at implementere </w:t>
+      </w:r>
+      <w:proofErr w:type="spellStart"/>
+      <w:r>
+        <w:t>tries</w:t>
+      </w:r>
+      <w:proofErr w:type="spellEnd"/>
+      <w:r>
+        <w:t xml:space="preserve"> til søgemotoren, primært for at undgå </w:t>
+      </w:r>
+      <w:proofErr w:type="spellStart"/>
+      <w:r>
+        <w:t>hashtable</w:t>
+      </w:r>
+      <w:proofErr w:type="spellEnd"/>
+      <w:r>
+        <w:t>-kollisioner og problemer med</w:t>
+      </w:r>
+      <w:r>
+        <w:t xml:space="preserve"> at</w:t>
+      </w:r>
+      <w:r>
+        <w:t xml:space="preserve"> ændre størrelsen. Desuden er </w:t>
+      </w:r>
+      <w:proofErr w:type="spellStart"/>
+      <w:r>
+        <w:t>søgetiden</w:t>
+      </w:r>
+      <w:proofErr w:type="spellEnd"/>
+      <w:r>
+        <w:t xml:space="preserve"> i e</w:t>
+      </w:r>
+      <w:r>
+        <w:t>t</w:t>
+      </w:r>
+      <w:r>
+        <w:t xml:space="preserve"> indlæst </w:t>
+      </w:r>
+      <w:proofErr w:type="spellStart"/>
+      <w:r>
+        <w:t>trie</w:t>
+      </w:r>
+      <w:proofErr w:type="spellEnd"/>
+      <w:r>
+        <w:t xml:space="preserve"> </w:t>
+      </w:r>
+      <w:r>
+        <w:t>svarende til</w:t>
+      </w:r>
+      <w:r>
+        <w:t xml:space="preserve"> en </w:t>
+      </w:r>
+      <w:proofErr w:type="spellStart"/>
+      <w:r>
+        <w:t>hashtable</w:t>
+      </w:r>
+      <w:proofErr w:type="spellEnd"/>
+      <w:r>
+        <w:t>.</w:t>
+      </w:r>
+    </w:p>
+    <w:p>
+      <w:r>
+        <w:t>Terminatoren skal rumme en reference til ordets kilde, dvs. kildesystem:logfil:loglinje. Derved kan vi identificere kilden for hvert ord-hit.</w:t>
+      </w:r>
+      <w:r>
+        <w:t xml:space="preserve"> </w:t>
+      </w:r>
+    </w:p>
     <w:p/>
     <w:p>
       <w:pPr>
+        <w:pStyle w:val="Overskrift2"/>
+      </w:pPr>
+      <w:r>
+        <w:t>Udvikling af søgemotor (LogParser)</w:t>
+      </w:r>
+    </w:p>
+    <w:p>
+      <w:r>
+        <w:t xml:space="preserve">LogParser er udviklet i Python, fordi det er velegnet til den type datahåndtering som Tries og </w:t>
+      </w:r>
+      <w:proofErr w:type="spellStart"/>
+      <w:r>
+        <w:t>Binary</w:t>
+      </w:r>
+      <w:proofErr w:type="spellEnd"/>
+      <w:r>
+        <w:t xml:space="preserve"> Search Tree kræver.</w:t>
+      </w:r>
+    </w:p>
+    <w:p>
+      <w:pPr>
         <w:pStyle w:val="Overskrift3"/>
       </w:pPr>
       <w:r>
-        <w:t>Indekseringsstrategi for LogWatcher</w:t>
-      </w:r>
-    </w:p>
-    <w:p>
-      <w:r>
-        <w:t xml:space="preserve">Jeg har valgt at implementere </w:t>
-      </w:r>
-      <w:proofErr w:type="spellStart"/>
-      <w:r>
-        <w:t>tries</w:t>
-      </w:r>
-      <w:proofErr w:type="spellEnd"/>
-      <w:r>
-        <w:t xml:space="preserve"> til søgemotoren, primært for at undgå </w:t>
-      </w:r>
-      <w:proofErr w:type="spellStart"/>
-      <w:r>
-        <w:t>hashtable</w:t>
-      </w:r>
-      <w:proofErr w:type="spellEnd"/>
-      <w:r>
-        <w:t xml:space="preserve">-kollisioner og problemer med </w:t>
-      </w:r>
-      <w:proofErr w:type="gramStart"/>
-      <w:r>
-        <w:t>ændre</w:t>
-      </w:r>
-      <w:proofErr w:type="gramEnd"/>
-      <w:r>
-        <w:t xml:space="preserve"> størrelsen. Desuden er </w:t>
-      </w:r>
-      <w:proofErr w:type="spellStart"/>
-      <w:r>
-        <w:t>søgetiden</w:t>
-      </w:r>
-      <w:proofErr w:type="spellEnd"/>
-      <w:r>
-        <w:t xml:space="preserve"> i e</w:t>
-      </w:r>
-      <w:r>
-        <w:t>t</w:t>
-      </w:r>
-      <w:r>
-        <w:t xml:space="preserve"> indlæst </w:t>
+        <w:t xml:space="preserve">LogParser </w:t>
+      </w:r>
+      <w:r>
+        <w:t>komponenter</w:t>
+      </w:r>
+    </w:p>
+    <w:p>
+      <w:r>
+        <w:t xml:space="preserve">LogParser-komponenterne bliver </w:t>
+      </w:r>
+      <w:proofErr w:type="spellStart"/>
+      <w:r>
+        <w:t>instantieret</w:t>
+      </w:r>
+      <w:proofErr w:type="spellEnd"/>
+      <w:r>
+        <w:t xml:space="preserve"> når LogWatcher sender en query.</w:t>
+      </w:r>
+    </w:p>
+    <w:p>
+      <w:r>
+        <w:t>Her følger et overblik over klasserne og deres metoder.</w:t>
+      </w:r>
+    </w:p>
+    <w:p>
+      <w:pPr>
+        <w:pStyle w:val="Overskrift4"/>
+      </w:pPr>
+      <w:r>
+        <w:t xml:space="preserve">Workers: </w:t>
+      </w:r>
+      <w:r>
+        <w:t>Shell, QueryParser, Query, PrepareTrie, Loader</w:t>
+      </w:r>
+    </w:p>
+    <w:p>
+      <w:r>
+        <w:t xml:space="preserve">De </w:t>
+      </w:r>
+      <w:r>
+        <w:t>5</w:t>
+      </w:r>
+      <w:r>
+        <w:t xml:space="preserve"> primære workere</w:t>
+      </w:r>
+      <w:r>
+        <w:t xml:space="preserve"> arbejder i en kæde hvor 1. led starter og konsumerer de følgende</w:t>
+      </w:r>
+      <w:r>
+        <w:t xml:space="preserve">. </w:t>
+      </w:r>
+    </w:p>
+    <w:p>
+      <w:r>
+        <w:rPr>
+          <w:b/>
+          <w:bCs/>
+        </w:rPr>
+        <w:t>Shell</w:t>
+      </w:r>
+      <w:r>
+        <w:t xml:space="preserve"> modtager søgekommandoer, og delegerer konstruktionen af den aktuelle query som brugeren sender. </w:t>
+      </w:r>
+      <w:r>
+        <w:rPr>
+          <w:b/>
+          <w:bCs/>
+        </w:rPr>
+        <w:t>QueryParser</w:t>
+      </w:r>
+      <w:r>
+        <w:t xml:space="preserve"> modtager query, og aktiverer de relevante metoder. </w:t>
+      </w:r>
+      <w:r>
+        <w:rPr>
+          <w:b/>
+          <w:bCs/>
+        </w:rPr>
+        <w:t>Query</w:t>
+      </w:r>
+      <w:r>
+        <w:t xml:space="preserve"> er </w:t>
+      </w:r>
+      <w:proofErr w:type="spellStart"/>
+      <w:r>
+        <w:t>wrapper</w:t>
+      </w:r>
+      <w:proofErr w:type="spellEnd"/>
+      <w:r>
+        <w:t xml:space="preserve"> </w:t>
+      </w:r>
+      <w:r>
+        <w:t xml:space="preserve">for </w:t>
+      </w:r>
+      <w:r>
+        <w:t>selve søgefunktionaliteten</w:t>
+      </w:r>
+      <w:r>
+        <w:t xml:space="preserve">. </w:t>
+      </w:r>
+      <w:r>
+        <w:rPr>
+          <w:b/>
+          <w:bCs/>
+        </w:rPr>
+        <w:t>PrepareTrie</w:t>
+      </w:r>
+      <w:r>
+        <w:t xml:space="preserve"> kalder </w:t>
+      </w:r>
+      <w:r>
+        <w:rPr>
+          <w:b/>
+          <w:bCs/>
+        </w:rPr>
+        <w:t>Loader</w:t>
+      </w:r>
+      <w:r>
+        <w:t xml:space="preserve"> for at populere søge-træerne.</w:t>
+      </w:r>
+    </w:p>
+    <w:p>
+      <w:pPr>
+        <w:pStyle w:val="Overskrift4"/>
+      </w:pPr>
+      <w:r>
+        <w:t xml:space="preserve">Tries: </w:t>
+      </w:r>
+      <w:r>
+        <w:t>LogTrie</w:t>
+      </w:r>
+      <w:r>
+        <w:t xml:space="preserve">  </w:t>
+      </w:r>
+      <w:r>
+        <w:t>SearchTrie, BST</w:t>
+      </w:r>
+    </w:p>
+    <w:p>
+      <w:r>
+        <w:t xml:space="preserve">LogParser anvender 2 forskellige </w:t>
       </w:r>
       <w:proofErr w:type="spellStart"/>
       <w:r>
@@ -13283,395 +13278,327 @@
       </w:r>
       <w:proofErr w:type="spellEnd"/>
       <w:r>
-        <w:t xml:space="preserve"> tilsvarende for en </w:t>
-      </w:r>
-      <w:proofErr w:type="spellStart"/>
-      <w:r>
-        <w:t>hashtable</w:t>
-      </w:r>
-      <w:proofErr w:type="spellEnd"/>
+        <w:t xml:space="preserve">-træer og et </w:t>
+      </w:r>
+      <w:proofErr w:type="spellStart"/>
+      <w:r>
+        <w:t>Binary</w:t>
+      </w:r>
+      <w:proofErr w:type="spellEnd"/>
+      <w:r>
+        <w:t xml:space="preserve"> Search Tree. </w:t>
+      </w:r>
+    </w:p>
+    <w:p>
+      <w:r>
+        <w:rPr>
+          <w:b/>
+          <w:bCs/>
+        </w:rPr>
+        <w:t>LogTrie</w:t>
+      </w:r>
+      <w:r>
+        <w:t xml:space="preserve"> indeholder for hver forekomst af et ord, pointere til kilde-loglinjen(1 eller flere).</w:t>
+      </w:r>
+      <w:r>
+        <w:br/>
+      </w:r>
+      <w:r>
+        <w:rPr>
+          <w:b/>
+          <w:bCs/>
+        </w:rPr>
+        <w:t>SearchTrie</w:t>
+      </w:r>
+      <w:r>
+        <w:t xml:space="preserve"> holder styr på antallet af hits når der søges efter flere ord.</w:t>
+      </w:r>
+    </w:p>
+    <w:p>
+      <w:r>
+        <w:t xml:space="preserve">LogTrie bruger </w:t>
+      </w:r>
+      <w:r>
+        <w:rPr>
+          <w:b/>
+          <w:bCs/>
+        </w:rPr>
+        <w:t>terminatorer</w:t>
+      </w:r>
+      <w:r>
+        <w:t xml:space="preserve"> til at markere ordgrænser. En terminator definerer en reference til kildesystem:logfil:loglinje. For hvert hit på samme ord, tilføjes et terminator-element.</w:t>
+      </w:r>
+    </w:p>
+    <w:p>
+      <w:r>
+        <w:t>Der bruges også et binært søgetræ (</w:t>
+      </w:r>
+      <w:r>
+        <w:rPr>
+          <w:b/>
+          <w:bCs/>
+        </w:rPr>
+        <w:t>BST</w:t>
+      </w:r>
+      <w:r>
+        <w:t>), som kun anvendes til at sortere hits efter tid. BST traverseres InOrder for at udtrække det sorterede sæt.</w:t>
+      </w:r>
+    </w:p>
+    <w:p/>
+    <w:p/>
+    <w:p>
+      <w:pPr>
+        <w:pStyle w:val="Overskrift4"/>
+      </w:pPr>
+      <w:r>
+        <w:t xml:space="preserve">Models: </w:t>
+      </w:r>
+      <w:proofErr w:type="spellStart"/>
+      <w:r>
+        <w:t>SearchSet</w:t>
+      </w:r>
+      <w:proofErr w:type="spellEnd"/>
+      <w:r>
+        <w:t xml:space="preserve">, </w:t>
+      </w:r>
+      <w:proofErr w:type="spellStart"/>
+      <w:r>
+        <w:t>SourceSystem</w:t>
+      </w:r>
+      <w:proofErr w:type="spellEnd"/>
+      <w:r>
+        <w:t xml:space="preserve">, </w:t>
+      </w:r>
+      <w:proofErr w:type="spellStart"/>
+      <w:r>
+        <w:t>SearchPeriod</w:t>
+      </w:r>
+      <w:proofErr w:type="spellEnd"/>
+      <w:r>
+        <w:t xml:space="preserve">, </w:t>
+      </w:r>
+      <w:proofErr w:type="spellStart"/>
+      <w:r>
+        <w:t>LogLine</w:t>
+      </w:r>
+      <w:proofErr w:type="spellEnd"/>
+    </w:p>
+    <w:p>
+      <w:r>
+        <w:t xml:space="preserve">De databærende klasser. </w:t>
+      </w:r>
+      <w:proofErr w:type="spellStart"/>
+      <w:r>
+        <w:t>LogLine</w:t>
+      </w:r>
+      <w:proofErr w:type="spellEnd"/>
+      <w:r>
+        <w:t xml:space="preserve"> rummer metoder til at udtrække tidspunkt og tekst-elementer fra en loglinje. </w:t>
+      </w:r>
+      <w:proofErr w:type="spellStart"/>
+      <w:r>
+        <w:t>SearchSet</w:t>
+      </w:r>
+      <w:proofErr w:type="spellEnd"/>
+      <w:r>
+        <w:t xml:space="preserve">, </w:t>
+      </w:r>
+      <w:proofErr w:type="spellStart"/>
+      <w:r>
+        <w:t>SourceSystem</w:t>
+      </w:r>
+      <w:proofErr w:type="spellEnd"/>
+      <w:r>
+        <w:t xml:space="preserve"> og </w:t>
+      </w:r>
+      <w:proofErr w:type="spellStart"/>
+      <w:r>
+        <w:t>SearchPeriod</w:t>
+      </w:r>
+      <w:proofErr w:type="spellEnd"/>
+      <w:r>
+        <w:t xml:space="preserve"> repræsenterer samme objekttype som i LogWatcher.</w:t>
+      </w:r>
+    </w:p>
+    <w:p>
+      <w:pPr>
+        <w:pStyle w:val="Overskrift4"/>
+      </w:pPr>
+      <w:proofErr w:type="spellStart"/>
+      <w:r>
+        <w:t>Wrappers</w:t>
+      </w:r>
+      <w:proofErr w:type="spellEnd"/>
+      <w:r>
+        <w:t xml:space="preserve">: </w:t>
+      </w:r>
+      <w:r>
+        <w:t>Database, Api</w:t>
+      </w:r>
+    </w:p>
+    <w:p>
+      <w:r>
+        <w:t>Database udstiller ODBC-værktøjer til database-interaktion. Api tilføjer en http-grænseflade til LogParser.</w:t>
+      </w:r>
+    </w:p>
+    <w:p>
+      <w:pPr>
+        <w:pStyle w:val="Overskrift3"/>
+      </w:pPr>
+      <w:proofErr w:type="spellStart"/>
+      <w:r>
+        <w:t>Querying</w:t>
+      </w:r>
+      <w:proofErr w:type="spellEnd"/>
+      <w:r>
+        <w:t xml:space="preserve"> LogParser</w:t>
+      </w:r>
+    </w:p>
+    <w:p>
+      <w:r>
+        <w:t xml:space="preserve">LogParser bliver udstillet til LogWatcher via et minimalt API. Dette API er grundlæggende bare en </w:t>
+      </w:r>
+      <w:proofErr w:type="spellStart"/>
+      <w:r>
+        <w:t>wrapper</w:t>
+      </w:r>
+      <w:proofErr w:type="spellEnd"/>
+      <w:r>
+        <w:t xml:space="preserve"> for indgangspunktet for LogParser, Shell</w:t>
+      </w:r>
       <w:r>
         <w:t>.</w:t>
       </w:r>
     </w:p>
     <w:p>
-      <w:r>
-        <w:t xml:space="preserve">Terminatoren skal rumme en reference til ordets kilde, dvs. </w:t>
-      </w:r>
-      <w:proofErr w:type="spellStart"/>
-      <w:r>
-        <w:t>kildesystem:logfil:loglinje</w:t>
-      </w:r>
-      <w:proofErr w:type="spellEnd"/>
-      <w:r>
-        <w:t>. Derved kan vi identificere kilden for hvert ord-hit.</w:t>
-      </w:r>
+      <w:proofErr w:type="spellStart"/>
+      <w:r>
+        <w:t>API’et</w:t>
+      </w:r>
+      <w:proofErr w:type="spellEnd"/>
+      <w:r>
+        <w:t xml:space="preserve"> udstiller 2 </w:t>
+      </w:r>
+      <w:proofErr w:type="spellStart"/>
+      <w:r>
+        <w:t>endpoints</w:t>
+      </w:r>
+      <w:proofErr w:type="spellEnd"/>
+      <w:r>
+        <w:t>: /</w:t>
+      </w:r>
+      <w:proofErr w:type="spellStart"/>
+      <w:r>
+        <w:t>search</w:t>
+      </w:r>
+      <w:proofErr w:type="spellEnd"/>
+      <w:r>
+        <w:t xml:space="preserve"> og /research. </w:t>
+      </w:r>
+    </w:p>
+    <w:p>
+      <w:r>
+        <w:rPr>
+          <w:b/>
+          <w:bCs/>
+        </w:rPr>
+        <w:t>/</w:t>
+      </w:r>
+      <w:proofErr w:type="spellStart"/>
+      <w:r>
+        <w:rPr>
+          <w:b/>
+          <w:bCs/>
+        </w:rPr>
+        <w:t>search</w:t>
+      </w:r>
+      <w:proofErr w:type="spellEnd"/>
+      <w:r>
+        <w:t xml:space="preserve"> anvendes hvis søgningen er ny, dvs. hvis </w:t>
+      </w:r>
+      <w:r>
+        <w:t>gruppen</w:t>
+      </w:r>
+      <w:r>
+        <w:t xml:space="preserve"> af loglinjer er ny.</w:t>
+      </w:r>
+      <w:r>
+        <w:br/>
+      </w:r>
+      <w:r>
+        <w:rPr>
+          <w:b/>
+          <w:bCs/>
+        </w:rPr>
+        <w:t>/research</w:t>
+      </w:r>
+      <w:r>
+        <w:t xml:space="preserve"> anvendes hvis det er samme sæt loglinjer, men </w:t>
+      </w:r>
+      <w:r>
+        <w:t xml:space="preserve">nye </w:t>
+      </w:r>
+      <w:r>
+        <w:t>søgeord.</w:t>
+      </w:r>
+    </w:p>
+    <w:p>
+      <w:r>
+        <w:t xml:space="preserve">LogWatcher sender LogParser et </w:t>
+      </w:r>
+      <w:proofErr w:type="spellStart"/>
+      <w:r>
+        <w:t>json</w:t>
+      </w:r>
+      <w:proofErr w:type="spellEnd"/>
+      <w:r>
+        <w:t xml:space="preserve">-dokument som en </w:t>
+      </w:r>
+      <w:proofErr w:type="spellStart"/>
+      <w:r>
+        <w:t>serialiseret</w:t>
+      </w:r>
+      <w:proofErr w:type="spellEnd"/>
+      <w:r>
+        <w:t xml:space="preserve"> version af </w:t>
+      </w:r>
+      <w:proofErr w:type="spellStart"/>
+      <w:r>
+        <w:t>LogWatcher’s</w:t>
+      </w:r>
+      <w:proofErr w:type="spellEnd"/>
       <w:r>
         <w:t xml:space="preserve"> </w:t>
       </w:r>
-    </w:p>
-    <w:p/>
-    <w:p>
-      <w:pPr>
-        <w:pStyle w:val="Overskrift2"/>
-      </w:pPr>
-      <w:r>
-        <w:t>Udvikling af søgemotor (</w:t>
-      </w:r>
-      <w:proofErr w:type="spellStart"/>
-      <w:r>
-        <w:t>LogParser</w:t>
-      </w:r>
-      <w:proofErr w:type="spellEnd"/>
-      <w:r>
-        <w:t>)</w:t>
-      </w:r>
-    </w:p>
-    <w:p>
-      <w:proofErr w:type="spellStart"/>
-      <w:r>
-        <w:t>LogParser</w:t>
-      </w:r>
-      <w:proofErr w:type="spellEnd"/>
-      <w:r>
-        <w:t xml:space="preserve"> er udviklet i Python, fordi det er velegnet til den type datahåndtering som </w:t>
-      </w:r>
-      <w:proofErr w:type="spellStart"/>
-      <w:r>
-        <w:t>Tries</w:t>
-      </w:r>
-      <w:proofErr w:type="spellEnd"/>
-      <w:r>
-        <w:t xml:space="preserve"> og </w:t>
-      </w:r>
-      <w:proofErr w:type="spellStart"/>
-      <w:r>
-        <w:t>Binary</w:t>
-      </w:r>
-      <w:proofErr w:type="spellEnd"/>
-      <w:r>
-        <w:t xml:space="preserve"> Search Tree kræver.</w:t>
-      </w:r>
-    </w:p>
-    <w:p>
-      <w:pPr>
-        <w:pStyle w:val="Overskrift3"/>
-      </w:pPr>
-      <w:proofErr w:type="spellStart"/>
-      <w:r>
-        <w:t>LogParser</w:t>
-      </w:r>
-      <w:proofErr w:type="spellEnd"/>
-      <w:r>
-        <w:t xml:space="preserve"> </w:t>
-      </w:r>
-      <w:proofErr w:type="spellStart"/>
-      <w:r>
-        <w:t>Tries</w:t>
-      </w:r>
-      <w:proofErr w:type="spellEnd"/>
-      <w:r>
-        <w:t xml:space="preserve"> &amp; </w:t>
-      </w:r>
-      <w:proofErr w:type="spellStart"/>
-      <w:r>
-        <w:t>BST</w:t>
-      </w:r>
-      <w:proofErr w:type="spellEnd"/>
-    </w:p>
-    <w:p>
-      <w:proofErr w:type="spellStart"/>
-      <w:r>
-        <w:t>LogParser</w:t>
-      </w:r>
-      <w:proofErr w:type="spellEnd"/>
-      <w:r>
-        <w:t xml:space="preserve"> anvender 2 forskellige </w:t>
-      </w:r>
-      <w:proofErr w:type="spellStart"/>
-      <w:r>
-        <w:t>trie</w:t>
-      </w:r>
-      <w:proofErr w:type="spellEnd"/>
-      <w:r>
-        <w:t>-træer</w:t>
-      </w:r>
-      <w:r>
-        <w:t xml:space="preserve"> og et </w:t>
-      </w:r>
-      <w:proofErr w:type="spellStart"/>
-      <w:r>
-        <w:t>Binary</w:t>
-      </w:r>
-      <w:proofErr w:type="spellEnd"/>
-      <w:r>
-        <w:t xml:space="preserve"> Search Tree</w:t>
-      </w:r>
-      <w:r>
-        <w:t xml:space="preserve">. </w:t>
-      </w:r>
-    </w:p>
-    <w:p>
-      <w:proofErr w:type="spellStart"/>
-      <w:r>
-        <w:t>LogTrie</w:t>
-      </w:r>
-      <w:proofErr w:type="spellEnd"/>
-      <w:r>
-        <w:t xml:space="preserve"> indeholder </w:t>
-      </w:r>
-      <w:r>
-        <w:t>for hver forekomst af et ord</w:t>
-      </w:r>
-      <w:r>
-        <w:t>,</w:t>
-      </w:r>
-      <w:r>
-        <w:t xml:space="preserve"> </w:t>
-      </w:r>
-      <w:r>
-        <w:t>pointere til kilde-</w:t>
-      </w:r>
-      <w:proofErr w:type="gramStart"/>
-      <w:r>
-        <w:t>loglinjen(</w:t>
-      </w:r>
-      <w:proofErr w:type="gramEnd"/>
-      <w:r>
-        <w:t>1 eller flere).</w:t>
-      </w:r>
+      <w:proofErr w:type="spellStart"/>
+      <w:r>
+        <w:t>SearchSet</w:t>
+      </w:r>
+      <w:proofErr w:type="spellEnd"/>
+      <w:r>
+        <w:t>-objekt</w:t>
+      </w:r>
+      <w:r>
+        <w:t>.</w:t>
+      </w:r>
+    </w:p>
+    <w:p>
       <w:r>
         <w:br/>
       </w:r>
-      <w:proofErr w:type="spellStart"/>
-      <w:r>
-        <w:t>SearchTrie</w:t>
-      </w:r>
-      <w:proofErr w:type="spellEnd"/>
-      <w:r>
-        <w:t xml:space="preserve"> holder styr på antallet af hits når der søges efter flere ord.</w:t>
-      </w:r>
-    </w:p>
-    <w:p>
-      <w:proofErr w:type="spellStart"/>
-      <w:r>
-        <w:t>LogTrie</w:t>
-      </w:r>
-      <w:proofErr w:type="spellEnd"/>
-      <w:r>
-        <w:t xml:space="preserve"> bruger </w:t>
-      </w:r>
-      <w:r>
-        <w:t>t</w:t>
-      </w:r>
-      <w:r>
-        <w:t xml:space="preserve">erminatorer til at markere </w:t>
-      </w:r>
-      <w:proofErr w:type="spellStart"/>
-      <w:r>
-        <w:t>ord-grænser</w:t>
-      </w:r>
-      <w:proofErr w:type="spellEnd"/>
-      <w:r>
-        <w:t xml:space="preserve">. En terminator definerer en reference til </w:t>
-      </w:r>
-      <w:proofErr w:type="spellStart"/>
-      <w:r>
-        <w:t>kildesystem:logfil:loglinje</w:t>
-      </w:r>
-      <w:proofErr w:type="spellEnd"/>
-      <w:r>
-        <w:t>. For hvert hit på samme ord, tilføjes et terminator-element</w:t>
-      </w:r>
-      <w:r>
-        <w:t>.</w:t>
-      </w:r>
-    </w:p>
-    <w:p>
-      <w:r>
-        <w:t>Der bruges også et binært søgetræ (</w:t>
-      </w:r>
-      <w:proofErr w:type="spellStart"/>
-      <w:r>
-        <w:t>BST</w:t>
-      </w:r>
-      <w:proofErr w:type="spellEnd"/>
-      <w:r>
-        <w:t xml:space="preserve">), som kun anvendes til at sortere hits efter tid. </w:t>
-      </w:r>
-      <w:proofErr w:type="spellStart"/>
-      <w:r>
-        <w:t>BST</w:t>
-      </w:r>
-      <w:proofErr w:type="spellEnd"/>
-      <w:r>
-        <w:t xml:space="preserve"> traverseres </w:t>
-      </w:r>
-      <w:proofErr w:type="spellStart"/>
-      <w:r>
-        <w:t>InOrder</w:t>
-      </w:r>
-      <w:proofErr w:type="spellEnd"/>
-      <w:r>
-        <w:t xml:space="preserve"> for at udtrække det sorterede sæt.</w:t>
-      </w:r>
-      <w:r>
-        <w:br/>
-      </w:r>
-    </w:p>
-    <w:p>
-      <w:pPr>
-        <w:pStyle w:val="Overskrift3"/>
-      </w:pPr>
-      <w:r>
-        <w:t xml:space="preserve">API </w:t>
-      </w:r>
-      <w:proofErr w:type="spellStart"/>
-      <w:r>
-        <w:t>wrapper</w:t>
-      </w:r>
-      <w:proofErr w:type="spellEnd"/>
-    </w:p>
-    <w:p>
-      <w:proofErr w:type="spellStart"/>
-      <w:r>
-        <w:t>LogParser</w:t>
-      </w:r>
-      <w:proofErr w:type="spellEnd"/>
-      <w:r>
-        <w:t xml:space="preserve"> bliver udstillet til LogWatcher via et minimalt API. Dette API er grundlæggende bare en </w:t>
-      </w:r>
-      <w:proofErr w:type="spellStart"/>
-      <w:r>
-        <w:t>wrapper</w:t>
-      </w:r>
-      <w:proofErr w:type="spellEnd"/>
-      <w:r>
-        <w:t xml:space="preserve"> for indgangspunktet for </w:t>
-      </w:r>
-      <w:proofErr w:type="spellStart"/>
-      <w:r>
-        <w:t>LogParser</w:t>
-      </w:r>
-      <w:proofErr w:type="spellEnd"/>
-      <w:r>
-        <w:t xml:space="preserve">, </w:t>
-      </w:r>
-      <w:proofErr w:type="spellStart"/>
-      <w:r>
-        <w:t>Shell.py</w:t>
-      </w:r>
-      <w:proofErr w:type="spellEnd"/>
-      <w:r>
-        <w:t>.</w:t>
-      </w:r>
-    </w:p>
-    <w:p>
-      <w:proofErr w:type="spellStart"/>
-      <w:r>
-        <w:t>API’et</w:t>
-      </w:r>
-      <w:proofErr w:type="spellEnd"/>
-      <w:r>
-        <w:t xml:space="preserve"> udstiller 2 </w:t>
-      </w:r>
-      <w:proofErr w:type="spellStart"/>
-      <w:r>
-        <w:t>endpoints</w:t>
-      </w:r>
-      <w:proofErr w:type="spellEnd"/>
-      <w:r>
-        <w:t>: /</w:t>
-      </w:r>
-      <w:proofErr w:type="spellStart"/>
-      <w:r>
-        <w:t>search</w:t>
-      </w:r>
-      <w:proofErr w:type="spellEnd"/>
-      <w:r>
-        <w:t xml:space="preserve"> og /research. </w:t>
-      </w:r>
-    </w:p>
-    <w:p>
-      <w:r>
-        <w:rPr>
-          <w:b/>
-          <w:bCs/>
-        </w:rPr>
-        <w:t>/</w:t>
-      </w:r>
-      <w:proofErr w:type="spellStart"/>
-      <w:r>
-        <w:rPr>
-          <w:b/>
-          <w:bCs/>
-        </w:rPr>
-        <w:t>search</w:t>
-      </w:r>
-      <w:proofErr w:type="spellEnd"/>
-      <w:r>
-        <w:t xml:space="preserve"> anvendes hvis søgningen er ny, dvs. hvis mængden af loglinjer er ny.</w:t>
-      </w:r>
-      <w:r>
-        <w:br/>
-      </w:r>
-      <w:r>
-        <w:rPr>
-          <w:b/>
-          <w:bCs/>
-        </w:rPr>
-        <w:t>/research</w:t>
-      </w:r>
-      <w:r>
-        <w:t xml:space="preserve"> anvendes hvis det er samme sæt loglinjer, men søgeordene er ændret.</w:t>
-      </w:r>
-    </w:p>
-    <w:p/>
-    <w:p>
-      <w:r>
-        <w:lastRenderedPageBreak/>
-        <w:t xml:space="preserve">LogWatcher sender </w:t>
-      </w:r>
-      <w:proofErr w:type="spellStart"/>
-      <w:r>
-        <w:t>LogParser</w:t>
-      </w:r>
-      <w:proofErr w:type="spellEnd"/>
-      <w:r>
-        <w:t xml:space="preserve"> udveksler et </w:t>
-      </w:r>
-      <w:proofErr w:type="spellStart"/>
-      <w:r>
-        <w:t>json</w:t>
-      </w:r>
-      <w:proofErr w:type="spellEnd"/>
-      <w:r>
-        <w:t xml:space="preserve">-dokument, som er en </w:t>
-      </w:r>
-      <w:proofErr w:type="spellStart"/>
-      <w:r>
-        <w:t>serialiseret</w:t>
-      </w:r>
-      <w:proofErr w:type="spellEnd"/>
-      <w:r>
-        <w:t xml:space="preserve"> version af </w:t>
-      </w:r>
-      <w:proofErr w:type="spellStart"/>
-      <w:r>
-        <w:t>LogWatcher’s</w:t>
-      </w:r>
-      <w:proofErr w:type="spellEnd"/>
-      <w:r>
-        <w:t xml:space="preserve"> </w:t>
-      </w:r>
-      <w:proofErr w:type="spellStart"/>
-      <w:r>
-        <w:t>SearchSet</w:t>
-      </w:r>
-      <w:proofErr w:type="spellEnd"/>
-      <w:r>
-        <w:t>-objekt</w:t>
-      </w:r>
+    </w:p>
+    <w:p>
+      <w:pPr>
+        <w:pStyle w:val="Overskrift4"/>
+      </w:pPr>
+      <w:r>
+        <w:t xml:space="preserve">LogParser </w:t>
+      </w:r>
+      <w:proofErr w:type="spellStart"/>
+      <w:r>
+        <w:t>eDSL</w:t>
+      </w:r>
+      <w:proofErr w:type="spellEnd"/>
     </w:p>
     <w:sectPr>
       <w:pgSz w:w="12240" w:h="15840"/>

</xml_diff>

<commit_message>
rename LogWatcher -> LogSearcher
</commit_message>
<xml_diff>
--- a/opgave/JVH_opgave.docx
+++ b/opgave/JVH_opgave.docx
@@ -307,16 +307,48 @@
         <w:rPr>
           <w:lang w:eastAsia="da-DK"/>
         </w:rPr>
-        <w:t xml:space="preserve">Jeg foreslår at udvikle en hjælpe-applikation, </w:t>
-      </w:r>
+        <w:t xml:space="preserve">Jeg foreslår </w:t>
+      </w:r>
+      <w:r>
+        <w:rPr>
+          <w:lang w:eastAsia="da-DK"/>
+        </w:rPr>
+        <w:t xml:space="preserve">at udvikle en hjælpe-applikation, </w:t>
+      </w:r>
+      <w:proofErr w:type="spellStart"/>
       <w:r>
         <w:rPr>
           <w:b/>
           <w:bCs/>
           <w:lang w:eastAsia="da-DK"/>
         </w:rPr>
-        <w:t>LogWatcher</w:t>
-      </w:r>
+        <w:t>Log</w:t>
+      </w:r>
+      <w:r>
+        <w:rPr>
+          <w:b/>
+          <w:bCs/>
+          <w:lang w:eastAsia="da-DK"/>
+        </w:rPr>
+        <w:t>Sea</w:t>
+      </w:r>
+      <w:r>
+        <w:rPr>
+          <w:b/>
+          <w:bCs/>
+          <w:lang w:eastAsia="da-DK"/>
+        </w:rPr>
+        <w:t>r</w:t>
+      </w:r>
+      <w:r>
+        <w:rPr>
+          <w:b/>
+          <w:bCs/>
+          <w:lang w:eastAsia="da-DK"/>
+        </w:rPr>
+        <w:t>cher</w:t>
+      </w:r>
+      <w:proofErr w:type="spellEnd"/>
       <w:r>
         <w:rPr>
           <w:lang w:eastAsia="da-DK"/>
@@ -349,14 +381,59 @@
       </w:r>
     </w:p>
     <w:p>
-      <w:r>
-        <w:rPr>
-          <w:rFonts w:ascii="Calibri" w:hAnsi="Calibri" w:cs="Calibri"/>
-        </w:rPr>
-        <w:t xml:space="preserve">LogWatcher er målrettet til personer som skal supportere og drifte virksomhedens system-park. </w:t>
-      </w:r>
-      <w:r>
-        <w:t>LogWatcher skal kunne hjælpe sine brugere med at søge efter tekst-billeder på tværs af mange systemers logs. Baseret på søgeord og tidsgrænser skal LogWatcher gøre det nemt for brugeren at danne sig et overblik over hændelser og deres tidslige distribution.</w:t>
+      <w:proofErr w:type="spellStart"/>
+      <w:r>
+        <w:rPr>
+          <w:lang w:eastAsia="da-DK"/>
+        </w:rPr>
+        <w:t>LogSearcher</w:t>
+      </w:r>
+      <w:proofErr w:type="spellEnd"/>
+      <w:r>
+        <w:rPr>
+          <w:rFonts w:cs="Calibri"/>
+        </w:rPr>
+        <w:t xml:space="preserve"> </w:t>
+      </w:r>
+      <w:r>
+        <w:rPr>
+          <w:rFonts w:cs="Calibri"/>
+        </w:rPr>
+        <w:t xml:space="preserve">er målrettet til personer som skal supportere og drifte virksomhedens system-park. </w:t>
+      </w:r>
+      <w:proofErr w:type="spellStart"/>
+      <w:r>
+        <w:rPr>
+          <w:lang w:eastAsia="da-DK"/>
+        </w:rPr>
+        <w:t>LogSearcher</w:t>
+      </w:r>
+      <w:proofErr w:type="spellEnd"/>
+      <w:r>
+        <w:rPr>
+          <w:rFonts w:cs="Calibri"/>
+        </w:rPr>
+        <w:t xml:space="preserve"> </w:t>
+      </w:r>
+      <w:r>
+        <w:t xml:space="preserve">skal kunne hjælpe sine brugere med at søge efter tekst-billeder på tværs af mange systemers logs. Baseret på søgeord og tidsgrænser skal </w:t>
+      </w:r>
+      <w:proofErr w:type="spellStart"/>
+      <w:r>
+        <w:rPr>
+          <w:lang w:eastAsia="da-DK"/>
+        </w:rPr>
+        <w:t>LogSearcher</w:t>
+      </w:r>
+      <w:proofErr w:type="spellEnd"/>
+      <w:r>
+        <w:rPr>
+          <w:rFonts w:cs="Calibri"/>
+        </w:rPr>
+        <w:t xml:space="preserve"> </w:t>
+      </w:r>
+      <w:r>
+        <w:t>gøre det nemt for brugeren at danne sig et overblik over hændelser og deres tidslige distribution.</w:t>
       </w:r>
     </w:p>
     <w:p>
@@ -365,17 +442,16 @@
       </w:pPr>
       <w:bookmarkStart w:id="6" w:name="_Toc119153014"/>
       <w:bookmarkStart w:id="7" w:name="_Toc121051987"/>
+      <w:proofErr w:type="spellStart"/>
       <w:r>
         <w:t>Log</w:t>
-      </w:r>
-      <w:r>
-        <w:t>W</w:t>
-      </w:r>
-      <w:r>
-        <w:t>atcher</w:t>
       </w:r>
       <w:bookmarkEnd w:id="6"/>
       <w:bookmarkEnd w:id="7"/>
+      <w:r>
+        <w:t>Searcher</w:t>
+      </w:r>
+      <w:proofErr w:type="spellEnd"/>
     </w:p>
     <w:p>
       <w:pPr>
@@ -390,8 +466,22 @@
       <w:bookmarkEnd w:id="9"/>
     </w:p>
     <w:p>
-      <w:r>
-        <w:t xml:space="preserve">LogWatcher skal have en </w:t>
+      <w:proofErr w:type="spellStart"/>
+      <w:r>
+        <w:rPr>
+          <w:lang w:eastAsia="da-DK"/>
+        </w:rPr>
+        <w:t>LogSearcher</w:t>
+      </w:r>
+      <w:proofErr w:type="spellEnd"/>
+      <w:r>
+        <w:rPr>
+          <w:rFonts w:cs="Calibri"/>
+        </w:rPr>
+        <w:t xml:space="preserve"> </w:t>
+      </w:r>
+      <w:r>
+        <w:t xml:space="preserve">skal have en </w:t>
       </w:r>
       <w:r>
         <w:rPr>
@@ -473,7 +563,24 @@
     </w:p>
     <w:p>
       <w:r>
-        <w:t>Forud for selve søgningen skal de indsamlede logs persisteres til en database, som derefter vil udgøre det data-grundlag som LogWatcher skal traversere.</w:t>
+        <w:t xml:space="preserve">Forud for selve søgningen skal de indsamlede logs persisteres til en database, som derefter vil udgøre det data-grundlag som </w:t>
+      </w:r>
+      <w:proofErr w:type="spellStart"/>
+      <w:r>
+        <w:rPr>
+          <w:lang w:eastAsia="da-DK"/>
+        </w:rPr>
+        <w:t>LogSearcher</w:t>
+      </w:r>
+      <w:proofErr w:type="spellEnd"/>
+      <w:r>
+        <w:rPr>
+          <w:rFonts w:cs="Calibri"/>
+        </w:rPr>
+        <w:t xml:space="preserve"> </w:t>
+      </w:r>
+      <w:r>
+        <w:t>skal traversere.</w:t>
       </w:r>
     </w:p>
     <w:p>
@@ -555,7 +662,24 @@
         </w:rPr>
       </w:pPr>
       <w:r>
-        <w:t xml:space="preserve">Ved hjælp fra LogWatcher kan brugerne altså hurtigere danne sig et overblik over begivenheder på tværs af systemer, og få hjælp til at danne en forståelse af hvor de underliggende problemer kan være opstået i den lange kæde af indbyrdes forbundne systemer. </w:t>
+        <w:t xml:space="preserve">Ved hjælp fra </w:t>
+      </w:r>
+      <w:proofErr w:type="spellStart"/>
+      <w:r>
+        <w:rPr>
+          <w:lang w:eastAsia="da-DK"/>
+        </w:rPr>
+        <w:t>LogSearcher</w:t>
+      </w:r>
+      <w:proofErr w:type="spellEnd"/>
+      <w:r>
+        <w:rPr>
+          <w:rFonts w:cs="Calibri"/>
+        </w:rPr>
+        <w:t xml:space="preserve"> </w:t>
+      </w:r>
+      <w:r>
+        <w:t xml:space="preserve">kan brugerne altså hurtigere danne sig et overblik over begivenheder på tværs af systemer, og få hjælp til at danne en forståelse af hvor de underliggende problemer kan være opstået i den lange kæde af indbyrdes forbundne systemer. </w:t>
       </w:r>
       <w:r>
         <w:br/>
@@ -609,11 +733,25 @@
       </w:pPr>
       <w:bookmarkStart w:id="14" w:name="_Toc119153018"/>
       <w:bookmarkStart w:id="15" w:name="_Toc121051991"/>
-      <w:r>
-        <w:rPr>
-          <w:lang w:eastAsia="da-DK"/>
-        </w:rPr>
-        <w:t>LogWatcher mål-systemer</w:t>
+      <w:proofErr w:type="spellStart"/>
+      <w:r>
+        <w:rPr>
+          <w:lang w:eastAsia="da-DK"/>
+        </w:rPr>
+        <w:t>Log</w:t>
+      </w:r>
+      <w:r>
+        <w:rPr>
+          <w:lang w:eastAsia="da-DK"/>
+        </w:rPr>
+        <w:t>Searcher</w:t>
+      </w:r>
+      <w:proofErr w:type="spellEnd"/>
+      <w:r>
+        <w:rPr>
+          <w:lang w:eastAsia="da-DK"/>
+        </w:rPr>
+        <w:t xml:space="preserve"> mål-systemer</w:t>
       </w:r>
       <w:bookmarkEnd w:id="14"/>
       <w:bookmarkEnd w:id="15"/>
@@ -646,7 +784,18 @@
     </w:p>
     <w:p>
       <w:r>
-        <w:t xml:space="preserve">En væsentlig overvejelse i forbindelse med valget af teknologi-platform for LogWatcher, må være at undersøge hvilke miljøer den skal eksistere i. En applikation består ikke bare af sin kode, men eksisterer også i kraft af det miljø som understøtter den. </w:t>
+        <w:t xml:space="preserve">En væsentlig overvejelse i forbindelse med valget af teknologi-platform for </w:t>
+      </w:r>
+      <w:proofErr w:type="spellStart"/>
+      <w:r>
+        <w:rPr>
+          <w:lang w:eastAsia="da-DK"/>
+        </w:rPr>
+        <w:t>LogSearcher</w:t>
+      </w:r>
+      <w:proofErr w:type="spellEnd"/>
+      <w:r>
+        <w:t xml:space="preserve">, må være at undersøge hvilke miljøer den skal eksistere i. En applikation består ikke bare af sin kode, men eksisterer også i kraft af det miljø som understøtter den. </w:t>
       </w:r>
     </w:p>
     <w:p>
@@ -662,6 +811,7 @@
         <w:t xml:space="preserve">, </w:t>
       </w:r>
       <w:proofErr w:type="spellStart"/>
+      <w:proofErr w:type="gramStart"/>
       <w:r>
         <w:t>OSX</w:t>
       </w:r>
@@ -669,6 +819,7 @@
       <w:r>
         <w:t xml:space="preserve"> ?</w:t>
       </w:r>
+      <w:proofErr w:type="gramEnd"/>
       <w:r>
         <w:br/>
         <w:t xml:space="preserve">Skal den afvikles lokalt på brugerens klient eller central fra en server? </w:t>
@@ -695,12 +846,17 @@
         <w:t xml:space="preserve">I DR eksisterer Windows, Linux og Apple </w:t>
       </w:r>
       <w:proofErr w:type="spellStart"/>
+      <w:proofErr w:type="gramStart"/>
       <w:r>
         <w:t>OSX</w:t>
       </w:r>
       <w:proofErr w:type="spellEnd"/>
       <w:r>
-        <w:t xml:space="preserve"> side-om-side, og bliver anvendt af overlappende brugergrupper. Alle servere er enten *</w:t>
+        <w:t xml:space="preserve"> side</w:t>
+      </w:r>
+      <w:proofErr w:type="gramEnd"/>
+      <w:r>
+        <w:t>-om-side, og bliver anvendt af overlappende brugergrupper. Alle servere er enten *</w:t>
       </w:r>
       <w:proofErr w:type="spellStart"/>
       <w:r>
@@ -741,7 +897,18 @@
         <w:t>anvende</w:t>
       </w:r>
       <w:r>
-        <w:t xml:space="preserve"> LogWatcher. Det gør det meget oplagt at beslutte at </w:t>
+        <w:t xml:space="preserve"> </w:t>
+      </w:r>
+      <w:proofErr w:type="spellStart"/>
+      <w:r>
+        <w:rPr>
+          <w:lang w:eastAsia="da-DK"/>
+        </w:rPr>
+        <w:t>LogSearcher</w:t>
+      </w:r>
+      <w:proofErr w:type="spellEnd"/>
+      <w:r>
+        <w:t xml:space="preserve">. Det gør det meget oplagt at beslutte at </w:t>
       </w:r>
       <w:r>
         <w:rPr>
@@ -1288,7 +1455,15 @@
       </w:r>
       <w:r>
         <w:br/>
-        <w:t xml:space="preserve">C# er knyttet til kørsel- og udviklings miljøet .NET, som er Microsofts bud på et kode økosystem til Windows-platformen </w:t>
+        <w:t xml:space="preserve">C# er knyttet til </w:t>
+      </w:r>
+      <w:proofErr w:type="gramStart"/>
+      <w:r>
+        <w:t>kørsel- og udviklings miljøet</w:t>
+      </w:r>
+      <w:proofErr w:type="gramEnd"/>
+      <w:r>
+        <w:t xml:space="preserve"> .NET, som er Microsofts bud på et kode økosystem til Windows-platformen </w:t>
       </w:r>
       <w:sdt>
         <w:sdtPr>
@@ -1878,7 +2053,26 @@
           <w:lang w:eastAsia="da-DK"/>
         </w:rPr>
         <w:br/>
-        <w:t xml:space="preserve">LogWatcher vil </w:t>
+      </w:r>
+      <w:proofErr w:type="spellStart"/>
+      <w:r>
+        <w:rPr>
+          <w:lang w:eastAsia="da-DK"/>
+        </w:rPr>
+        <w:t>LogSearcher</w:t>
+      </w:r>
+      <w:proofErr w:type="spellEnd"/>
+      <w:r>
+        <w:rPr>
+          <w:rFonts w:cs="Calibri"/>
+        </w:rPr>
+        <w:t xml:space="preserve"> </w:t>
+      </w:r>
+      <w:r>
+        <w:rPr>
+          <w:lang w:eastAsia="da-DK"/>
+        </w:rPr>
+        <w:t xml:space="preserve">vil </w:t>
       </w:r>
       <w:r>
         <w:rPr>
@@ -1926,7 +2120,24 @@
         </w:rPr>
       </w:pPr>
       <w:r>
-        <w:t>Med en klar beslutning om at baseret LogWatcher på en klient/server arkitektur, er næste spørgsmål hvordan miljøet omkring serveren skal bygges.</w:t>
+        <w:t xml:space="preserve">Med en klar beslutning om at baseret </w:t>
+      </w:r>
+      <w:proofErr w:type="spellStart"/>
+      <w:r>
+        <w:rPr>
+          <w:lang w:eastAsia="da-DK"/>
+        </w:rPr>
+        <w:t>LogSearcher</w:t>
+      </w:r>
+      <w:proofErr w:type="spellEnd"/>
+      <w:r>
+        <w:rPr>
+          <w:rFonts w:cs="Calibri"/>
+        </w:rPr>
+        <w:t xml:space="preserve"> </w:t>
+      </w:r>
+      <w:r>
+        <w:t>på en klient/server arkitektur, er næste spørgsmål hvordan miljøet omkring serveren skal bygges.</w:t>
       </w:r>
     </w:p>
     <w:p>
@@ -3235,7 +3446,27 @@
         <w:rPr>
           <w:lang w:eastAsia="da-DK"/>
         </w:rPr>
-        <w:t xml:space="preserve">”Jeg vil foreslå at du baserer LogWatcher på en .NET Core container, og en </w:t>
+        <w:t xml:space="preserve">”Jeg vil foreslå at du baserer </w:t>
+      </w:r>
+      <w:proofErr w:type="spellStart"/>
+      <w:r>
+        <w:rPr>
+          <w:lang w:eastAsia="da-DK"/>
+        </w:rPr>
+        <w:t>LogSearcher</w:t>
+      </w:r>
+      <w:proofErr w:type="spellEnd"/>
+      <w:r>
+        <w:rPr>
+          <w:rFonts w:cs="Calibri"/>
+        </w:rPr>
+        <w:t xml:space="preserve"> </w:t>
+      </w:r>
+      <w:r>
+        <w:rPr>
+          <w:lang w:eastAsia="da-DK"/>
+        </w:rPr>
+        <w:t xml:space="preserve">på en .NET Core container, og en </w:t>
       </w:r>
       <w:r>
         <w:rPr>
@@ -3343,14 +3574,20 @@
         <w:rPr>
           <w:lang w:eastAsia="da-DK"/>
         </w:rPr>
-        <w:t>LogWatchers</w:t>
-      </w:r>
-      <w:proofErr w:type="spellEnd"/>
-      <w:r>
-        <w:rPr>
-          <w:lang w:eastAsia="da-DK"/>
-        </w:rPr>
-        <w:t xml:space="preserve"> brugervendte lag på en </w:t>
+        <w:t>LogSearcher</w:t>
+      </w:r>
+      <w:proofErr w:type="spellEnd"/>
+      <w:r>
+        <w:rPr>
+          <w:rFonts w:cs="Calibri"/>
+        </w:rPr>
+        <w:t xml:space="preserve"> </w:t>
+      </w:r>
+      <w:r>
+        <w:rPr>
+          <w:lang w:eastAsia="da-DK"/>
+        </w:rPr>
+        <w:t xml:space="preserve">brugervendte lag på en </w:t>
       </w:r>
       <w:proofErr w:type="spellStart"/>
       <w:r>
@@ -3407,7 +3644,24 @@
     </w:p>
     <w:p>
       <w:r>
-        <w:t>Inden vi beslutter hvilken database-teknologi LogWatcher skal benytte, er det passende at diskuterede de grundlæggende, dominerende typer af databaser. På tværs af de mange forskellige databaser-produkter ses der 2 grundlæggende typer: relationel og ikke-relationel.</w:t>
+        <w:t xml:space="preserve">Inden vi beslutter hvilken database-teknologi </w:t>
+      </w:r>
+      <w:proofErr w:type="spellStart"/>
+      <w:r>
+        <w:rPr>
+          <w:lang w:eastAsia="da-DK"/>
+        </w:rPr>
+        <w:t>LogSearcher</w:t>
+      </w:r>
+      <w:proofErr w:type="spellEnd"/>
+      <w:r>
+        <w:rPr>
+          <w:rFonts w:cs="Calibri"/>
+        </w:rPr>
+        <w:t xml:space="preserve"> </w:t>
+      </w:r>
+      <w:r>
+        <w:t>skal benytte, er det passende at diskuterede de grundlæggende, dominerende typer af databaser. På tværs af de mange forskellige databaser-produkter ses der 2 grundlæggende typer: relationel og ikke-relationel.</w:t>
       </w:r>
     </w:p>
     <w:p>
@@ -3616,7 +3870,15 @@
         </w:numPr>
       </w:pPr>
       <w:r>
-        <w:t>Dokument-orienterede: egnet til JSON, XML ol.</w:t>
+        <w:t xml:space="preserve">Dokument-orienterede: egnet til JSON, </w:t>
+      </w:r>
+      <w:proofErr w:type="gramStart"/>
+      <w:r>
+        <w:t>XML ol</w:t>
+      </w:r>
+      <w:proofErr w:type="gramEnd"/>
+      <w:r>
+        <w:t>.</w:t>
       </w:r>
     </w:p>
     <w:p>
@@ -3701,8 +3963,16 @@
       </w:pPr>
       <w:bookmarkStart w:id="50" w:name="_Toc119153034"/>
       <w:bookmarkStart w:id="51" w:name="_Toc121052007"/>
-      <w:r>
-        <w:t>LOGWATCHER TEKNOLOGI</w:t>
+      <w:proofErr w:type="spellStart"/>
+      <w:r>
+        <w:t>LOG</w:t>
+      </w:r>
+      <w:r>
+        <w:t>SEARCHER</w:t>
+      </w:r>
+      <w:proofErr w:type="spellEnd"/>
+      <w:r>
+        <w:t xml:space="preserve"> TEKNOLOGI</w:t>
       </w:r>
       <w:bookmarkEnd w:id="50"/>
       <w:bookmarkEnd w:id="51"/>
@@ -3721,7 +3991,41 @@
     </w:p>
     <w:p>
       <w:r>
-        <w:t xml:space="preserve">Til LogWatcher vil jeg kombinere C# og Python. </w:t>
+        <w:t xml:space="preserve">Til </w:t>
+      </w:r>
+      <w:proofErr w:type="spellStart"/>
+      <w:r>
+        <w:rPr>
+          <w:lang w:eastAsia="da-DK"/>
+        </w:rPr>
+        <w:t>LogSearcher</w:t>
+      </w:r>
+      <w:proofErr w:type="spellEnd"/>
+      <w:r>
+        <w:rPr>
+          <w:rFonts w:cs="Calibri"/>
+        </w:rPr>
+        <w:t xml:space="preserve"> </w:t>
+      </w:r>
+      <w:r>
+        <w:t>vil jeg kombinere C#</w:t>
+      </w:r>
+      <w:r>
+        <w:t>,</w:t>
+      </w:r>
+      <w:r>
+        <w:t xml:space="preserve"> Python</w:t>
+      </w:r>
+      <w:r>
+        <w:t xml:space="preserve"> og </w:t>
+      </w:r>
+      <w:proofErr w:type="spellStart"/>
+      <w:r>
+        <w:t>MSSQL</w:t>
+      </w:r>
+      <w:proofErr w:type="spellEnd"/>
+      <w:r>
+        <w:t xml:space="preserve">. </w:t>
       </w:r>
     </w:p>
     <w:p>
@@ -3834,7 +4138,7 @@
           </mc:Choice>
           <mc:Fallback>
             <w:pict>
-              <v:shapetype w14:anchorId="75BE8354" id="_x0000_t69" coordsize="21600,21600" o:spt="69" adj="4320,5400" path="m,10800l@0,21600@0@3@2@3@2,21600,21600,10800@2,0@2@1@0@1@0,xe">
+              <v:shapetype w14:anchorId="7919C623" id="_x0000_t69" coordsize="21600,21600" o:spt="69" adj="4320,5400" path="m,10800l@0,21600@0@3@2@3@2,21600,21600,10800@2,0@2@1@0@1@0,xe">
                 <v:stroke joinstyle="miter"/>
                 <v:formulas>
                   <v:f eqn="val #0"/>
@@ -4515,6 +4819,12 @@
                               </w:rPr>
                               <w:t xml:space="preserve">                  Database</w:t>
                             </w:r>
+                            <w:r>
+                              <w:rPr>
+                                <w:color w:val="000000" w:themeColor="text1"/>
+                              </w:rPr>
+                              <w:t xml:space="preserve"> (SQL)</w:t>
+                            </w:r>
                           </w:p>
                         </w:txbxContent>
                       </wps:txbx>
@@ -4557,6 +4867,12 @@
                           <w:color w:val="000000" w:themeColor="text1"/>
                         </w:rPr>
                         <w:t xml:space="preserve">                  Database</w:t>
+                      </w:r>
+                      <w:r>
+                        <w:rPr>
+                          <w:color w:val="000000" w:themeColor="text1"/>
+                        </w:rPr>
+                        <w:t xml:space="preserve"> (SQL)</w:t>
                       </w:r>
                     </w:p>
                   </w:txbxContent>
@@ -5225,6 +5541,7 @@
               <w:t>" (</w:t>
             </w:r>
             <w:proofErr w:type="spellStart"/>
+            <w:proofErr w:type="gramStart"/>
             <w:r>
               <w:rPr>
                 <w:rFonts w:ascii="Calibri" w:eastAsia="Times New Roman" w:hAnsi="Calibri" w:cs="Calibri"/>
@@ -5234,7 +5551,19 @@
                 <w:szCs w:val="16"/>
                 <w:lang w:val="en-US"/>
               </w:rPr>
-              <w:t>SiteSelector.Domain.Session.SharedAgents.CheckGalaxyInstalled</w:t>
+              <w:t>SiteSelector.Domain.Session.SharedAgents</w:t>
+            </w:r>
+            <w:proofErr w:type="gramEnd"/>
+            <w:r>
+              <w:rPr>
+                <w:rFonts w:ascii="Calibri" w:eastAsia="Times New Roman" w:hAnsi="Calibri" w:cs="Calibri"/>
+                <w:i/>
+                <w:iCs/>
+                <w:sz w:val="16"/>
+                <w:szCs w:val="16"/>
+                <w:lang w:val="en-US"/>
+              </w:rPr>
+              <w:t>.CheckGalaxyInstalled</w:t>
             </w:r>
             <w:proofErr w:type="spellEnd"/>
             <w:r>
@@ -5326,6 +5655,7 @@
               <w:t>(</w:t>
             </w:r>
             <w:proofErr w:type="spellStart"/>
+            <w:proofErr w:type="gramStart"/>
             <w:r>
               <w:rPr>
                 <w:rFonts w:ascii="Calibri" w:eastAsia="Times New Roman" w:hAnsi="Calibri" w:cs="Calibri"/>
@@ -5337,6 +5667,7 @@
               <w:t>SiteSelector.Domain.Services.ServiceHandler</w:t>
             </w:r>
             <w:proofErr w:type="spellEnd"/>
+            <w:proofErr w:type="gramEnd"/>
             <w:r>
               <w:rPr>
                 <w:rFonts w:ascii="Calibri" w:eastAsia="Times New Roman" w:hAnsi="Calibri" w:cs="Calibri"/>
@@ -5611,7 +5942,31 @@
                 <w:szCs w:val="16"/>
                 <w:lang w:val="en-US"/>
               </w:rPr>
-              <w:t xml:space="preserve">2022-10-04 00:14:29,010  INFO </w:t>
+              <w:t>2022-10-04 00:14:29,</w:t>
+            </w:r>
+            <w:proofErr w:type="gramStart"/>
+            <w:r>
+              <w:rPr>
+                <w:rFonts w:ascii="Calibri" w:eastAsia="Times New Roman" w:hAnsi="Calibri" w:cs="Calibri"/>
+                <w:i/>
+                <w:iCs/>
+                <w:sz w:val="16"/>
+                <w:szCs w:val="16"/>
+                <w:lang w:val="en-US"/>
+              </w:rPr>
+              <w:t>010  INFO</w:t>
+            </w:r>
+            <w:proofErr w:type="gramEnd"/>
+            <w:r>
+              <w:rPr>
+                <w:rFonts w:ascii="Calibri" w:eastAsia="Times New Roman" w:hAnsi="Calibri" w:cs="Calibri"/>
+                <w:i/>
+                <w:iCs/>
+                <w:sz w:val="16"/>
+                <w:szCs w:val="16"/>
+                <w:lang w:val="en-US"/>
+              </w:rPr>
+              <w:t xml:space="preserve"> </w:t>
             </w:r>
             <w:proofErr w:type="spellStart"/>
             <w:r>
@@ -5686,6 +6041,7 @@
               <w:t xml:space="preserve">2022-10-04 00:14:29,010 ERROR </w:t>
             </w:r>
             <w:proofErr w:type="spellStart"/>
+            <w:proofErr w:type="gramStart"/>
             <w:r>
               <w:rPr>
                 <w:rFonts w:ascii="Calibri" w:eastAsia="Times New Roman" w:hAnsi="Calibri" w:cs="Calibri"/>
@@ -5695,7 +6051,19 @@
                 <w:szCs w:val="16"/>
                 <w:lang w:val="en-US"/>
               </w:rPr>
-              <w:t>Common.Comms.MaPersist.MaCom.MaRequest</w:t>
+              <w:t>Common.Comms.MaPersist.MaCom</w:t>
+            </w:r>
+            <w:proofErr w:type="gramEnd"/>
+            <w:r>
+              <w:rPr>
+                <w:rFonts w:ascii="Calibri" w:eastAsia="Times New Roman" w:hAnsi="Calibri" w:cs="Calibri"/>
+                <w:i/>
+                <w:iCs/>
+                <w:sz w:val="16"/>
+                <w:szCs w:val="16"/>
+                <w:lang w:val="en-US"/>
+              </w:rPr>
+              <w:t>.MaRequest</w:t>
             </w:r>
             <w:proofErr w:type="spellEnd"/>
             <w:r>
@@ -5755,7 +6123,31 @@
                 <w:szCs w:val="16"/>
                 <w:lang w:val="en-US"/>
               </w:rPr>
-              <w:t xml:space="preserve">2022-10-04 00:14:29,011  INFO </w:t>
+              <w:t>2022-10-04 00:14:29,</w:t>
+            </w:r>
+            <w:proofErr w:type="gramStart"/>
+            <w:r>
+              <w:rPr>
+                <w:rFonts w:ascii="Calibri" w:eastAsia="Times New Roman" w:hAnsi="Calibri" w:cs="Calibri"/>
+                <w:i/>
+                <w:iCs/>
+                <w:sz w:val="16"/>
+                <w:szCs w:val="16"/>
+                <w:lang w:val="en-US"/>
+              </w:rPr>
+              <w:t>011  INFO</w:t>
+            </w:r>
+            <w:proofErr w:type="gramEnd"/>
+            <w:r>
+              <w:rPr>
+                <w:rFonts w:ascii="Calibri" w:eastAsia="Times New Roman" w:hAnsi="Calibri" w:cs="Calibri"/>
+                <w:i/>
+                <w:iCs/>
+                <w:sz w:val="16"/>
+                <w:szCs w:val="16"/>
+                <w:lang w:val="en-US"/>
+              </w:rPr>
+              <w:t xml:space="preserve"> </w:t>
             </w:r>
             <w:proofErr w:type="spellStart"/>
             <w:r>
@@ -5812,7 +6204,31 @@
                 <w:szCs w:val="16"/>
                 <w:lang w:val="en-US"/>
               </w:rPr>
-              <w:t xml:space="preserve">2022-10-04 00:14:29,011  INFO </w:t>
+              <w:t>2022-10-04 00:14:29,</w:t>
+            </w:r>
+            <w:proofErr w:type="gramStart"/>
+            <w:r>
+              <w:rPr>
+                <w:rFonts w:ascii="Calibri" w:eastAsia="Times New Roman" w:hAnsi="Calibri" w:cs="Calibri"/>
+                <w:i/>
+                <w:iCs/>
+                <w:sz w:val="16"/>
+                <w:szCs w:val="16"/>
+                <w:lang w:val="en-US"/>
+              </w:rPr>
+              <w:t>011  INFO</w:t>
+            </w:r>
+            <w:proofErr w:type="gramEnd"/>
+            <w:r>
+              <w:rPr>
+                <w:rFonts w:ascii="Calibri" w:eastAsia="Times New Roman" w:hAnsi="Calibri" w:cs="Calibri"/>
+                <w:i/>
+                <w:iCs/>
+                <w:sz w:val="16"/>
+                <w:szCs w:val="16"/>
+                <w:lang w:val="en-US"/>
+              </w:rPr>
+              <w:t xml:space="preserve"> </w:t>
             </w:r>
             <w:proofErr w:type="spellStart"/>
             <w:r>
@@ -6144,6 +6560,7 @@
               <w:t xml:space="preserve"> Handling state: </w:t>
             </w:r>
             <w:proofErr w:type="spellStart"/>
+            <w:proofErr w:type="gramStart"/>
             <w:r>
               <w:rPr>
                 <w:rFonts w:ascii="Calibri" w:eastAsia="Times New Roman" w:hAnsi="Calibri" w:cs="Calibri"/>
@@ -6156,6 +6573,7 @@
               <w:t>resultat.sceneOutDone</w:t>
             </w:r>
             <w:proofErr w:type="spellEnd"/>
+            <w:proofErr w:type="gramEnd"/>
           </w:p>
           <w:p>
             <w:pPr>
@@ -12413,7 +12831,25 @@
           <w:sz w:val="22"/>
           <w:szCs w:val="22"/>
         </w:rPr>
-        <w:t xml:space="preserve"> ( hhv. </w:t>
+        <w:t xml:space="preserve"> </w:t>
+      </w:r>
+      <w:proofErr w:type="gramStart"/>
+      <w:r>
+        <w:rPr>
+          <w:rFonts w:asciiTheme="minorHAnsi" w:hAnsiTheme="minorHAnsi" w:cs="Calibri"/>
+          <w:sz w:val="22"/>
+          <w:szCs w:val="22"/>
+        </w:rPr>
+        <w:t>( hhv.</w:t>
+      </w:r>
+      <w:proofErr w:type="gramEnd"/>
+      <w:r>
+        <w:rPr>
+          <w:rFonts w:asciiTheme="minorHAnsi" w:hAnsiTheme="minorHAnsi" w:cs="Calibri"/>
+          <w:sz w:val="22"/>
+          <w:szCs w:val="22"/>
+        </w:rPr>
+        <w:t xml:space="preserve"> </w:t>
       </w:r>
       <w:r>
         <w:rPr>
@@ -12930,113 +13366,113 @@
           <w:i/>
           <w:iCs/>
         </w:rPr>
-        <w:t>Sortering af liste: O(n log n), søgning: O(log n)</w:t>
-      </w:r>
-    </w:p>
-    <w:p>
-      <w:pPr>
-        <w:pStyle w:val="Overskrift4"/>
-      </w:pPr>
-      <w:proofErr w:type="spellStart"/>
-      <w:r>
-        <w:t>Hash</w:t>
-      </w:r>
-      <w:r>
-        <w:t>table</w:t>
-      </w:r>
-      <w:proofErr w:type="spellEnd"/>
-    </w:p>
-    <w:p>
-      <w:r>
-        <w:t>Hvert ord i søgesættet omsættes til en talværdi</w:t>
-      </w:r>
-      <w:r>
-        <w:t>(hash)</w:t>
-      </w:r>
-      <w:r>
-        <w:t xml:space="preserve"> og placeres i en tabel</w:t>
-      </w:r>
-      <w:r>
-        <w:t xml:space="preserve"> af typen </w:t>
-      </w:r>
-      <w:proofErr w:type="spellStart"/>
-      <w:r>
-        <w:t>linked</w:t>
-      </w:r>
-      <w:proofErr w:type="spellEnd"/>
-      <w:r>
-        <w:t xml:space="preserve"> list. En </w:t>
-      </w:r>
-      <w:proofErr w:type="spellStart"/>
-      <w:r>
-        <w:t>linked</w:t>
-      </w:r>
-      <w:proofErr w:type="spellEnd"/>
-      <w:r>
-        <w:t xml:space="preserve"> list har for hvert element i listen en pointer til det næste element.</w:t>
-      </w:r>
-      <w:r>
-        <w:t xml:space="preserve"> Ved søgning omsættes søgenøglen til en </w:t>
-      </w:r>
-      <w:r>
-        <w:t>hash</w:t>
-      </w:r>
-      <w:r>
-        <w:t xml:space="preserve"> efter samme metode</w:t>
-      </w:r>
-      <w:r>
-        <w:t>. Tabellen traverseres indtil den søgte hash er fundet.</w:t>
-      </w:r>
-      <w:r>
-        <w:t xml:space="preserve"> Afhængig af </w:t>
-      </w:r>
-      <w:proofErr w:type="spellStart"/>
-      <w:r>
-        <w:t>hashing</w:t>
-      </w:r>
-      <w:proofErr w:type="spellEnd"/>
-      <w:r>
-        <w:t>-metoden kan der forekomme kollisioner, hvor 2 input tildeles samme hash.</w:t>
-      </w:r>
-      <w:r>
-        <w:br/>
-      </w:r>
+        <w:t xml:space="preserve">Sortering af liste: </w:t>
+      </w:r>
+      <w:proofErr w:type="gramStart"/>
       <w:r>
         <w:rPr>
           <w:i/>
           <w:iCs/>
         </w:rPr>
-        <w:t>TC</w:t>
-      </w:r>
+        <w:t>O(</w:t>
+      </w:r>
+      <w:proofErr w:type="gramEnd"/>
       <w:r>
         <w:rPr>
           <w:i/>
           <w:iCs/>
         </w:rPr>
-        <w:t>,</w:t>
+        <w:t>n log n), søgning: O(log n)</w:t>
+      </w:r>
+    </w:p>
+    <w:p>
+      <w:pPr>
+        <w:pStyle w:val="Overskrift4"/>
+      </w:pPr>
+      <w:proofErr w:type="spellStart"/>
+      <w:r>
+        <w:t>Hash</w:t>
+      </w:r>
+      <w:r>
+        <w:t>table</w:t>
+      </w:r>
+      <w:proofErr w:type="spellEnd"/>
+    </w:p>
+    <w:p>
+      <w:r>
+        <w:t>Hvert ord i søgesættet omsættes til en talværdi</w:t>
+      </w:r>
+      <w:r>
+        <w:t>(hash)</w:t>
+      </w:r>
+      <w:r>
+        <w:t xml:space="preserve"> og placeres i en tabel</w:t>
+      </w:r>
+      <w:r>
+        <w:t xml:space="preserve"> af typen </w:t>
+      </w:r>
+      <w:proofErr w:type="spellStart"/>
+      <w:r>
+        <w:t>linked</w:t>
+      </w:r>
+      <w:proofErr w:type="spellEnd"/>
+      <w:r>
+        <w:t xml:space="preserve"> list. En </w:t>
+      </w:r>
+      <w:proofErr w:type="spellStart"/>
+      <w:r>
+        <w:t>linked</w:t>
+      </w:r>
+      <w:proofErr w:type="spellEnd"/>
+      <w:r>
+        <w:t xml:space="preserve"> list har for hvert element i listen en pointer til det næste element.</w:t>
+      </w:r>
+      <w:r>
+        <w:t xml:space="preserve"> Ved søgning omsættes søgenøglen til en </w:t>
+      </w:r>
+      <w:r>
+        <w:t>hash</w:t>
+      </w:r>
+      <w:r>
+        <w:t xml:space="preserve"> efter samme metode</w:t>
+      </w:r>
+      <w:r>
+        <w:t>. Tabellen traverseres indtil den søgte hash er fundet.</w:t>
+      </w:r>
+      <w:r>
+        <w:t xml:space="preserve"> Afhængig af </w:t>
+      </w:r>
+      <w:proofErr w:type="spellStart"/>
+      <w:r>
+        <w:t>hashing</w:t>
+      </w:r>
+      <w:proofErr w:type="spellEnd"/>
+      <w:r>
+        <w:t>-metoden kan der forekomme kollisioner, hvor 2 input tildeles samme hash.</w:t>
+      </w:r>
+      <w:r>
+        <w:br/>
       </w:r>
       <w:r>
         <w:rPr>
           <w:i/>
           <w:iCs/>
         </w:rPr>
-        <w:t xml:space="preserve"> </w:t>
-      </w:r>
-      <w:proofErr w:type="spellStart"/>
+        <w:t>TC</w:t>
+      </w:r>
       <w:r>
         <w:rPr>
           <w:i/>
           <w:iCs/>
         </w:rPr>
-        <w:t>Insert</w:t>
-      </w:r>
-      <w:proofErr w:type="spellEnd"/>
+        <w:t>,</w:t>
+      </w:r>
       <w:r>
         <w:rPr>
           <w:i/>
           <w:iCs/>
         </w:rPr>
-        <w:t>/</w:t>
+        <w:t xml:space="preserve"> </w:t>
       </w:r>
       <w:proofErr w:type="spellStart"/>
       <w:r>
@@ -13044,7 +13480,7 @@
           <w:i/>
           <w:iCs/>
         </w:rPr>
-        <w:t>retrieve</w:t>
+        <w:t>Insert</w:t>
       </w:r>
       <w:proofErr w:type="spellEnd"/>
       <w:r>
@@ -13052,7 +13488,39 @@
           <w:i/>
           <w:iCs/>
         </w:rPr>
-        <w:t>: O(1)</w:t>
+        <w:t>/</w:t>
+      </w:r>
+      <w:proofErr w:type="spellStart"/>
+      <w:r>
+        <w:rPr>
+          <w:i/>
+          <w:iCs/>
+        </w:rPr>
+        <w:t>retrieve</w:t>
+      </w:r>
+      <w:proofErr w:type="spellEnd"/>
+      <w:r>
+        <w:rPr>
+          <w:i/>
+          <w:iCs/>
+        </w:rPr>
+        <w:t xml:space="preserve">: </w:t>
+      </w:r>
+      <w:proofErr w:type="gramStart"/>
+      <w:r>
+        <w:rPr>
+          <w:i/>
+          <w:iCs/>
+        </w:rPr>
+        <w:t>O(</w:t>
+      </w:r>
+      <w:proofErr w:type="gramEnd"/>
+      <w:r>
+        <w:rPr>
+          <w:i/>
+          <w:iCs/>
+        </w:rPr>
+        <w:t>1)</w:t>
       </w:r>
     </w:p>
     <w:p>
@@ -13285,7 +13753,15 @@
       </w:r>
       <w:proofErr w:type="spellEnd"/>
       <w:r>
-        <w:t>, BA, BAI, BAL}  ikke er.</w:t>
+        <w:t xml:space="preserve">, BA, BAI, </w:t>
+      </w:r>
+      <w:proofErr w:type="gramStart"/>
+      <w:r>
+        <w:t>BAL}  ikke</w:t>
+      </w:r>
+      <w:proofErr w:type="gramEnd"/>
+      <w:r>
+        <w:t xml:space="preserve"> er.</w:t>
       </w:r>
     </w:p>
     <w:p>
@@ -13564,6 +14040,7 @@
       <w:r>
         <w:t xml:space="preserve">Tries: </w:t>
       </w:r>
+      <w:proofErr w:type="gramStart"/>
       <w:r>
         <w:t>LogTrie</w:t>
       </w:r>
@@ -13571,7 +14048,11 @@
         <w:t xml:space="preserve">  </w:t>
       </w:r>
       <w:r>
-        <w:t>SearchTrie, BST</w:t>
+        <w:t>SearchTrie</w:t>
+      </w:r>
+      <w:proofErr w:type="gramEnd"/>
+      <w:r>
+        <w:t>, BST</w:t>
       </w:r>
     </w:p>
     <w:p>
@@ -13604,7 +14085,15 @@
         <w:t>LogTrie</w:t>
       </w:r>
       <w:r>
-        <w:t xml:space="preserve"> indeholder for hver forekomst af et ord, pointere til kilde-loglinjen(1 eller flere).</w:t>
+        <w:t xml:space="preserve"> indeholder for hver forekomst af et ord, pointere til kilde-</w:t>
+      </w:r>
+      <w:proofErr w:type="gramStart"/>
+      <w:r>
+        <w:t>loglinjen(</w:t>
+      </w:r>
+      <w:proofErr w:type="gramEnd"/>
+      <w:r>
+        <w:t>1 eller flere).</w:t>
       </w:r>
       <w:r>
         <w:br/>
@@ -14127,6 +14616,7 @@
                               </w:rPr>
                               <w:t xml:space="preserve"> </w:t>
                             </w:r>
+                            <w:proofErr w:type="gramStart"/>
                             <w:r>
                               <w:rPr>
                                 <w:rFonts w:ascii="Consolas" w:eastAsia="Times New Roman" w:hAnsi="Consolas" w:cs="Times New Roman"/>
@@ -14147,6 +14637,7 @@
                               </w:rPr>
                               <w:t>(</w:t>
                             </w:r>
+                            <w:proofErr w:type="gramEnd"/>
                             <w:r>
                               <w:rPr>
                                 <w:rFonts w:ascii="Consolas" w:eastAsia="Times New Roman" w:hAnsi="Consolas" w:cs="Times New Roman"/>
@@ -14233,6 +14724,7 @@
                               <w:t xml:space="preserve">        </w:t>
                             </w:r>
                             <w:proofErr w:type="spellStart"/>
+                            <w:proofErr w:type="gramStart"/>
                             <w:r>
                               <w:rPr>
                                 <w:rFonts w:ascii="Consolas" w:eastAsia="Times New Roman" w:hAnsi="Consolas" w:cs="Times New Roman"/>
@@ -14264,6 +14756,7 @@
                               <w:t>results</w:t>
                             </w:r>
                             <w:proofErr w:type="spellEnd"/>
+                            <w:proofErr w:type="gramEnd"/>
                             <w:r>
                               <w:rPr>
                                 <w:rFonts w:ascii="Consolas" w:eastAsia="Times New Roman" w:hAnsi="Consolas" w:cs="Times New Roman"/>
@@ -14318,6 +14811,7 @@
                               <w:t xml:space="preserve">        </w:t>
                             </w:r>
                             <w:proofErr w:type="spellStart"/>
+                            <w:proofErr w:type="gramStart"/>
                             <w:r>
                               <w:rPr>
                                 <w:rFonts w:ascii="Consolas" w:eastAsia="Times New Roman" w:hAnsi="Consolas" w:cs="Times New Roman"/>
@@ -14349,6 +14843,7 @@
                               <w:t>shell</w:t>
                             </w:r>
                             <w:proofErr w:type="spellEnd"/>
+                            <w:proofErr w:type="gramEnd"/>
                             <w:r>
                               <w:rPr>
                                 <w:rFonts w:ascii="Consolas" w:eastAsia="Times New Roman" w:hAnsi="Consolas" w:cs="Times New Roman"/>
@@ -14473,7 +14968,18 @@
                                 <w:szCs w:val="21"/>
                                 <w:lang w:val="en-US"/>
                               </w:rPr>
-                              <w:t>do_find</w:t>
+                              <w:t>do_</w:t>
+                            </w:r>
+                            <w:proofErr w:type="gramStart"/>
+                            <w:r>
+                              <w:rPr>
+                                <w:rFonts w:ascii="Consolas" w:eastAsia="Times New Roman" w:hAnsi="Consolas" w:cs="Times New Roman"/>
+                                <w:color w:val="DCDCAA"/>
+                                <w:sz w:val="21"/>
+                                <w:szCs w:val="21"/>
+                                <w:lang w:val="en-US"/>
+                              </w:rPr>
+                              <w:t>find</w:t>
                             </w:r>
                             <w:proofErr w:type="spellEnd"/>
                             <w:r>
@@ -14487,6 +14993,7 @@
                               <w:t>(</w:t>
                             </w:r>
                             <w:proofErr w:type="spellStart"/>
+                            <w:proofErr w:type="gramEnd"/>
                             <w:r>
                               <w:rPr>
                                 <w:rFonts w:ascii="Consolas" w:eastAsia="Times New Roman" w:hAnsi="Consolas" w:cs="Times New Roman"/>
@@ -14657,6 +15164,7 @@
                               <w:t xml:space="preserve">        </w:t>
                             </w:r>
                             <w:proofErr w:type="spellStart"/>
+                            <w:proofErr w:type="gramStart"/>
                             <w:r>
                               <w:rPr>
                                 <w:rFonts w:ascii="Consolas" w:eastAsia="Times New Roman" w:hAnsi="Consolas" w:cs="Times New Roman"/>
@@ -14688,6 +15196,7 @@
                               <w:t>results</w:t>
                             </w:r>
                             <w:proofErr w:type="spellEnd"/>
+                            <w:proofErr w:type="gramEnd"/>
                             <w:r>
                               <w:rPr>
                                 <w:rFonts w:ascii="Consolas" w:eastAsia="Times New Roman" w:hAnsi="Consolas" w:cs="Times New Roman"/>
@@ -14816,6 +15325,7 @@
                         </w:rPr>
                         <w:t xml:space="preserve"> </w:t>
                       </w:r>
+                      <w:proofErr w:type="gramStart"/>
                       <w:r>
                         <w:rPr>
                           <w:rFonts w:ascii="Consolas" w:eastAsia="Times New Roman" w:hAnsi="Consolas" w:cs="Times New Roman"/>
@@ -14836,6 +15346,7 @@
                         </w:rPr>
                         <w:t>(</w:t>
                       </w:r>
+                      <w:proofErr w:type="gramEnd"/>
                       <w:r>
                         <w:rPr>
                           <w:rFonts w:ascii="Consolas" w:eastAsia="Times New Roman" w:hAnsi="Consolas" w:cs="Times New Roman"/>
@@ -14922,6 +15433,7 @@
                         <w:t xml:space="preserve">        </w:t>
                       </w:r>
                       <w:proofErr w:type="spellStart"/>
+                      <w:proofErr w:type="gramStart"/>
                       <w:r>
                         <w:rPr>
                           <w:rFonts w:ascii="Consolas" w:eastAsia="Times New Roman" w:hAnsi="Consolas" w:cs="Times New Roman"/>
@@ -14953,6 +15465,7 @@
                         <w:t>results</w:t>
                       </w:r>
                       <w:proofErr w:type="spellEnd"/>
+                      <w:proofErr w:type="gramEnd"/>
                       <w:r>
                         <w:rPr>
                           <w:rFonts w:ascii="Consolas" w:eastAsia="Times New Roman" w:hAnsi="Consolas" w:cs="Times New Roman"/>
@@ -15007,6 +15520,7 @@
                         <w:t xml:space="preserve">        </w:t>
                       </w:r>
                       <w:proofErr w:type="spellStart"/>
+                      <w:proofErr w:type="gramStart"/>
                       <w:r>
                         <w:rPr>
                           <w:rFonts w:ascii="Consolas" w:eastAsia="Times New Roman" w:hAnsi="Consolas" w:cs="Times New Roman"/>
@@ -15038,6 +15552,7 @@
                         <w:t>shell</w:t>
                       </w:r>
                       <w:proofErr w:type="spellEnd"/>
+                      <w:proofErr w:type="gramEnd"/>
                       <w:r>
                         <w:rPr>
                           <w:rFonts w:ascii="Consolas" w:eastAsia="Times New Roman" w:hAnsi="Consolas" w:cs="Times New Roman"/>
@@ -15162,7 +15677,18 @@
                           <w:szCs w:val="21"/>
                           <w:lang w:val="en-US"/>
                         </w:rPr>
-                        <w:t>do_find</w:t>
+                        <w:t>do_</w:t>
+                      </w:r>
+                      <w:proofErr w:type="gramStart"/>
+                      <w:r>
+                        <w:rPr>
+                          <w:rFonts w:ascii="Consolas" w:eastAsia="Times New Roman" w:hAnsi="Consolas" w:cs="Times New Roman"/>
+                          <w:color w:val="DCDCAA"/>
+                          <w:sz w:val="21"/>
+                          <w:szCs w:val="21"/>
+                          <w:lang w:val="en-US"/>
+                        </w:rPr>
+                        <w:t>find</w:t>
                       </w:r>
                       <w:proofErr w:type="spellEnd"/>
                       <w:r>
@@ -15176,6 +15702,7 @@
                         <w:t>(</w:t>
                       </w:r>
                       <w:proofErr w:type="spellStart"/>
+                      <w:proofErr w:type="gramEnd"/>
                       <w:r>
                         <w:rPr>
                           <w:rFonts w:ascii="Consolas" w:eastAsia="Times New Roman" w:hAnsi="Consolas" w:cs="Times New Roman"/>
@@ -15346,6 +15873,7 @@
                         <w:t xml:space="preserve">        </w:t>
                       </w:r>
                       <w:proofErr w:type="spellStart"/>
+                      <w:proofErr w:type="gramStart"/>
                       <w:r>
                         <w:rPr>
                           <w:rFonts w:ascii="Consolas" w:eastAsia="Times New Roman" w:hAnsi="Consolas" w:cs="Times New Roman"/>
@@ -15377,6 +15905,7 @@
                         <w:t>results</w:t>
                       </w:r>
                       <w:proofErr w:type="spellEnd"/>
+                      <w:proofErr w:type="gramEnd"/>
                       <w:r>
                         <w:rPr>
                           <w:rFonts w:ascii="Consolas" w:eastAsia="Times New Roman" w:hAnsi="Consolas" w:cs="Times New Roman"/>
@@ -15577,6 +16106,7 @@
                               <w:t xml:space="preserve"> </w:t>
                             </w:r>
                             <w:proofErr w:type="spellStart"/>
+                            <w:proofErr w:type="gramStart"/>
                             <w:r>
                               <w:rPr>
                                 <w:rFonts w:ascii="Consolas" w:eastAsia="Times New Roman" w:hAnsi="Consolas" w:cs="Times New Roman"/>
@@ -15598,6 +16128,7 @@
                               </w:rPr>
                               <w:t>(</w:t>
                             </w:r>
+                            <w:proofErr w:type="gramEnd"/>
                             <w:r>
                               <w:rPr>
                                 <w:rFonts w:ascii="Consolas" w:eastAsia="Times New Roman" w:hAnsi="Consolas" w:cs="Times New Roman"/>
@@ -15704,6 +16235,7 @@
                               <w:t xml:space="preserve"> (</w:t>
                             </w:r>
                             <w:proofErr w:type="spellStart"/>
+                            <w:proofErr w:type="gramStart"/>
                             <w:r>
                               <w:rPr>
                                 <w:rFonts w:ascii="Consolas" w:eastAsia="Times New Roman" w:hAnsi="Consolas" w:cs="Times New Roman"/>
@@ -15735,6 +16267,7 @@
                               <w:t>shell</w:t>
                             </w:r>
                             <w:proofErr w:type="spellEnd"/>
+                            <w:proofErr w:type="gramEnd"/>
                             <w:r>
                               <w:rPr>
                                 <w:rFonts w:ascii="Consolas" w:eastAsia="Times New Roman" w:hAnsi="Consolas" w:cs="Times New Roman"/>
@@ -15809,6 +16342,7 @@
                               <w:t xml:space="preserve"> </w:t>
                             </w:r>
                             <w:proofErr w:type="spellStart"/>
+                            <w:proofErr w:type="gramStart"/>
                             <w:r>
                               <w:rPr>
                                 <w:rFonts w:ascii="Consolas" w:eastAsia="Times New Roman" w:hAnsi="Consolas" w:cs="Times New Roman"/>
@@ -15831,6 +16365,7 @@
                               <w:t>(</w:t>
                             </w:r>
                             <w:proofErr w:type="spellStart"/>
+                            <w:proofErr w:type="gramEnd"/>
                             <w:r>
                               <w:rPr>
                                 <w:rFonts w:ascii="Consolas" w:eastAsia="Times New Roman" w:hAnsi="Consolas" w:cs="Times New Roman"/>
@@ -15936,6 +16471,7 @@
                               <w:t xml:space="preserve">        </w:t>
                             </w:r>
                             <w:proofErr w:type="spellStart"/>
+                            <w:proofErr w:type="gramStart"/>
                             <w:r>
                               <w:rPr>
                                 <w:rFonts w:ascii="Consolas" w:eastAsia="Times New Roman" w:hAnsi="Consolas" w:cs="Times New Roman"/>
@@ -15967,6 +16503,7 @@
                               <w:t>results</w:t>
                             </w:r>
                             <w:proofErr w:type="spellEnd"/>
+                            <w:proofErr w:type="gramEnd"/>
                             <w:r>
                               <w:rPr>
                                 <w:rFonts w:ascii="Consolas" w:eastAsia="Times New Roman" w:hAnsi="Consolas" w:cs="Times New Roman"/>
@@ -16059,7 +16596,18 @@
                                 <w:szCs w:val="21"/>
                                 <w:lang w:val="en-US"/>
                               </w:rPr>
-                              <w:t>do_find</w:t>
+                              <w:t>do_</w:t>
+                            </w:r>
+                            <w:proofErr w:type="gramStart"/>
+                            <w:r>
+                              <w:rPr>
+                                <w:rFonts w:ascii="Consolas" w:eastAsia="Times New Roman" w:hAnsi="Consolas" w:cs="Times New Roman"/>
+                                <w:color w:val="DCDCAA"/>
+                                <w:sz w:val="21"/>
+                                <w:szCs w:val="21"/>
+                                <w:lang w:val="en-US"/>
+                              </w:rPr>
+                              <w:t>find</w:t>
                             </w:r>
                             <w:proofErr w:type="spellEnd"/>
                             <w:r>
@@ -16073,6 +16621,7 @@
                               <w:t>(</w:t>
                             </w:r>
                             <w:proofErr w:type="spellStart"/>
+                            <w:proofErr w:type="gramEnd"/>
                             <w:r>
                               <w:rPr>
                                 <w:rFonts w:ascii="Consolas" w:eastAsia="Times New Roman" w:hAnsi="Consolas" w:cs="Times New Roman"/>
@@ -16243,6 +16792,7 @@
                               <w:t xml:space="preserve">        </w:t>
                             </w:r>
                             <w:proofErr w:type="spellStart"/>
+                            <w:proofErr w:type="gramStart"/>
                             <w:r>
                               <w:rPr>
                                 <w:rFonts w:ascii="Consolas" w:eastAsia="Times New Roman" w:hAnsi="Consolas" w:cs="Times New Roman"/>
@@ -16274,6 +16824,7 @@
                               <w:t>results</w:t>
                             </w:r>
                             <w:proofErr w:type="spellEnd"/>
+                            <w:proofErr w:type="gramEnd"/>
                             <w:r>
                               <w:rPr>
                                 <w:rFonts w:ascii="Consolas" w:eastAsia="Times New Roman" w:hAnsi="Consolas" w:cs="Times New Roman"/>
@@ -16413,6 +16964,7 @@
                         <w:t xml:space="preserve"> </w:t>
                       </w:r>
                       <w:proofErr w:type="spellStart"/>
+                      <w:proofErr w:type="gramStart"/>
                       <w:r>
                         <w:rPr>
                           <w:rFonts w:ascii="Consolas" w:eastAsia="Times New Roman" w:hAnsi="Consolas" w:cs="Times New Roman"/>
@@ -16434,6 +16986,7 @@
                         </w:rPr>
                         <w:t>(</w:t>
                       </w:r>
+                      <w:proofErr w:type="gramEnd"/>
                       <w:r>
                         <w:rPr>
                           <w:rFonts w:ascii="Consolas" w:eastAsia="Times New Roman" w:hAnsi="Consolas" w:cs="Times New Roman"/>
@@ -16540,6 +17093,7 @@
                         <w:t xml:space="preserve"> (</w:t>
                       </w:r>
                       <w:proofErr w:type="spellStart"/>
+                      <w:proofErr w:type="gramStart"/>
                       <w:r>
                         <w:rPr>
                           <w:rFonts w:ascii="Consolas" w:eastAsia="Times New Roman" w:hAnsi="Consolas" w:cs="Times New Roman"/>
@@ -16571,6 +17125,7 @@
                         <w:t>shell</w:t>
                       </w:r>
                       <w:proofErr w:type="spellEnd"/>
+                      <w:proofErr w:type="gramEnd"/>
                       <w:r>
                         <w:rPr>
                           <w:rFonts w:ascii="Consolas" w:eastAsia="Times New Roman" w:hAnsi="Consolas" w:cs="Times New Roman"/>
@@ -16645,6 +17200,7 @@
                         <w:t xml:space="preserve"> </w:t>
                       </w:r>
                       <w:proofErr w:type="spellStart"/>
+                      <w:proofErr w:type="gramStart"/>
                       <w:r>
                         <w:rPr>
                           <w:rFonts w:ascii="Consolas" w:eastAsia="Times New Roman" w:hAnsi="Consolas" w:cs="Times New Roman"/>
@@ -16667,6 +17223,7 @@
                         <w:t>(</w:t>
                       </w:r>
                       <w:proofErr w:type="spellStart"/>
+                      <w:proofErr w:type="gramEnd"/>
                       <w:r>
                         <w:rPr>
                           <w:rFonts w:ascii="Consolas" w:eastAsia="Times New Roman" w:hAnsi="Consolas" w:cs="Times New Roman"/>
@@ -16772,6 +17329,7 @@
                         <w:t xml:space="preserve">        </w:t>
                       </w:r>
                       <w:proofErr w:type="spellStart"/>
+                      <w:proofErr w:type="gramStart"/>
                       <w:r>
                         <w:rPr>
                           <w:rFonts w:ascii="Consolas" w:eastAsia="Times New Roman" w:hAnsi="Consolas" w:cs="Times New Roman"/>
@@ -16803,6 +17361,7 @@
                         <w:t>results</w:t>
                       </w:r>
                       <w:proofErr w:type="spellEnd"/>
+                      <w:proofErr w:type="gramEnd"/>
                       <w:r>
                         <w:rPr>
                           <w:rFonts w:ascii="Consolas" w:eastAsia="Times New Roman" w:hAnsi="Consolas" w:cs="Times New Roman"/>
@@ -16895,7 +17454,18 @@
                           <w:szCs w:val="21"/>
                           <w:lang w:val="en-US"/>
                         </w:rPr>
-                        <w:t>do_find</w:t>
+                        <w:t>do_</w:t>
+                      </w:r>
+                      <w:proofErr w:type="gramStart"/>
+                      <w:r>
+                        <w:rPr>
+                          <w:rFonts w:ascii="Consolas" w:eastAsia="Times New Roman" w:hAnsi="Consolas" w:cs="Times New Roman"/>
+                          <w:color w:val="DCDCAA"/>
+                          <w:sz w:val="21"/>
+                          <w:szCs w:val="21"/>
+                          <w:lang w:val="en-US"/>
+                        </w:rPr>
+                        <w:t>find</w:t>
                       </w:r>
                       <w:proofErr w:type="spellEnd"/>
                       <w:r>
@@ -16909,6 +17479,7 @@
                         <w:t>(</w:t>
                       </w:r>
                       <w:proofErr w:type="spellStart"/>
+                      <w:proofErr w:type="gramEnd"/>
                       <w:r>
                         <w:rPr>
                           <w:rFonts w:ascii="Consolas" w:eastAsia="Times New Roman" w:hAnsi="Consolas" w:cs="Times New Roman"/>
@@ -17079,6 +17650,7 @@
                         <w:t xml:space="preserve">        </w:t>
                       </w:r>
                       <w:proofErr w:type="spellStart"/>
+                      <w:proofErr w:type="gramStart"/>
                       <w:r>
                         <w:rPr>
                           <w:rFonts w:ascii="Consolas" w:eastAsia="Times New Roman" w:hAnsi="Consolas" w:cs="Times New Roman"/>
@@ -17110,6 +17682,7 @@
                         <w:t>results</w:t>
                       </w:r>
                       <w:proofErr w:type="spellEnd"/>
+                      <w:proofErr w:type="gramEnd"/>
                       <w:r>
                         <w:rPr>
                           <w:rFonts w:ascii="Consolas" w:eastAsia="Times New Roman" w:hAnsi="Consolas" w:cs="Times New Roman"/>
@@ -17603,6 +18176,7 @@
         <w:t xml:space="preserve"> miljø.</w:t>
       </w:r>
     </w:p>
+    <w:p/>
     <w:p>
       <w:pPr>
         <w:pStyle w:val="Overskrift2"/>
@@ -17716,7 +18290,13 @@
     </w:p>
     <w:p>
       <w:r>
-        <w:t xml:space="preserve">Jeg har til prototypen valgt at starte en </w:t>
+        <w:t xml:space="preserve">Jeg har til prototypen valgt at </w:t>
+      </w:r>
+      <w:r>
+        <w:t>afvikle</w:t>
+      </w:r>
+      <w:r>
+        <w:t xml:space="preserve"> en </w:t>
       </w:r>
       <w:proofErr w:type="spellStart"/>
       <w:r>
@@ -17739,7 +18319,11 @@
       <w:r>
         <w:t>Instansen afvikles via Docker Desktop</w:t>
       </w:r>
-    </w:p>
+      <w:r>
+        <w:t>.</w:t>
+      </w:r>
+    </w:p>
+    <w:p/>
     <w:p>
       <w:pPr>
         <w:pStyle w:val="Overskrift2"/>
@@ -17750,7 +18334,18 @@
     </w:p>
     <w:p>
       <w:r>
-        <w:t xml:space="preserve">LogParser er </w:t>
+        <w:t xml:space="preserve">Komponenten er ~95% realiseret i sin endelige form. </w:t>
+      </w:r>
+    </w:p>
+    <w:p>
+      <w:r>
+        <w:t xml:space="preserve">LogParser </w:t>
+      </w:r>
+      <w:r>
+        <w:t xml:space="preserve">udstiller mere funktionalitet end der bringes i spil i denne prototype. Bl.a. giver den mulighed for at finde start/slut perioder for forekomst af sæt af søgeord, f.eks. for at </w:t>
+      </w:r>
+      <w:r>
+        <w:t>finde start/stop af længere-kørende processer.</w:t>
       </w:r>
     </w:p>
     <w:sectPr>

</xml_diff>